<commit_message>
added req that was missed out
</commit_message>
<xml_diff>
--- a/docs/SRS_project_library_system.docx
+++ b/docs/SRS_project_library_system.docx
@@ -28,7 +28,7 @@
       <w:sdtContent>
         <w:p>
           <w:pPr>
-            <w:pStyle w:val="TOC"/>
+            <w:pStyle w:val="TOCHeading"/>
           </w:pPr>
           <w:r>
             <w:t>Table of Contents</w:t>
@@ -61,7 +61,7 @@
           <w:hyperlink w:anchor="_Toc169695331" w:history="1">
             <w:r>
               <w:rPr>
-                <w:rStyle w:val="a5"/>
+                <w:rStyle w:val="Hyperlink"/>
                 <w:noProof/>
                 <w:lang w:val="en-SG"/>
               </w:rPr>
@@ -136,7 +136,7 @@
           <w:hyperlink w:anchor="_Toc169695332" w:history="1">
             <w:r>
               <w:rPr>
-                <w:rStyle w:val="a5"/>
+                <w:rStyle w:val="Hyperlink"/>
                 <w:noProof/>
                 <w:lang w:val="en-SG"/>
               </w:rPr>
@@ -155,7 +155,7 @@
             </w:r>
             <w:r>
               <w:rPr>
-                <w:rStyle w:val="a5"/>
+                <w:rStyle w:val="Hyperlink"/>
                 <w:noProof/>
                 <w:lang w:val="en-SG"/>
               </w:rPr>
@@ -230,7 +230,7 @@
           <w:hyperlink w:anchor="_Toc169695333" w:history="1">
             <w:r>
               <w:rPr>
-                <w:rStyle w:val="a5"/>
+                <w:rStyle w:val="Hyperlink"/>
                 <w:noProof/>
                 <w:lang w:val="en-SG"/>
               </w:rPr>
@@ -249,7 +249,7 @@
             </w:r>
             <w:r>
               <w:rPr>
-                <w:rStyle w:val="a5"/>
+                <w:rStyle w:val="Hyperlink"/>
                 <w:noProof/>
                 <w:lang w:val="en-SG"/>
               </w:rPr>
@@ -324,7 +324,7 @@
           <w:hyperlink w:anchor="_Toc169695334" w:history="1">
             <w:r>
               <w:rPr>
-                <w:rStyle w:val="a5"/>
+                <w:rStyle w:val="Hyperlink"/>
                 <w:noProof/>
                 <w:lang w:val="en-SG"/>
               </w:rPr>
@@ -343,7 +343,7 @@
             </w:r>
             <w:r>
               <w:rPr>
-                <w:rStyle w:val="a5"/>
+                <w:rStyle w:val="Hyperlink"/>
                 <w:noProof/>
                 <w:lang w:val="en-SG"/>
               </w:rPr>
@@ -418,7 +418,7 @@
           <w:hyperlink w:anchor="_Toc169695335" w:history="1">
             <w:r>
               <w:rPr>
-                <w:rStyle w:val="a5"/>
+                <w:rStyle w:val="Hyperlink"/>
                 <w:noProof/>
                 <w:lang w:val="en-SG"/>
               </w:rPr>
@@ -437,7 +437,7 @@
             </w:r>
             <w:r>
               <w:rPr>
-                <w:rStyle w:val="a5"/>
+                <w:rStyle w:val="Hyperlink"/>
                 <w:noProof/>
                 <w:lang w:val="en-SG"/>
               </w:rPr>
@@ -512,7 +512,7 @@
           <w:hyperlink w:anchor="_Toc169695336" w:history="1">
             <w:r>
               <w:rPr>
-                <w:rStyle w:val="a5"/>
+                <w:rStyle w:val="Hyperlink"/>
                 <w:noProof/>
                 <w:lang w:val="en-SG"/>
               </w:rPr>
@@ -531,7 +531,7 @@
             </w:r>
             <w:r>
               <w:rPr>
-                <w:rStyle w:val="a5"/>
+                <w:rStyle w:val="Hyperlink"/>
                 <w:noProof/>
                 <w:lang w:val="en-SG"/>
               </w:rPr>
@@ -606,7 +606,7 @@
           <w:hyperlink w:anchor="_Toc169695337" w:history="1">
             <w:r>
               <w:rPr>
-                <w:rStyle w:val="a5"/>
+                <w:rStyle w:val="Hyperlink"/>
                 <w:noProof/>
                 <w:lang w:val="en-SG"/>
               </w:rPr>
@@ -625,7 +625,7 @@
             </w:r>
             <w:r>
               <w:rPr>
-                <w:rStyle w:val="a5"/>
+                <w:rStyle w:val="Hyperlink"/>
                 <w:noProof/>
                 <w:lang w:val="en-SG"/>
               </w:rPr>
@@ -700,7 +700,7 @@
           <w:hyperlink w:anchor="_Toc169695338" w:history="1">
             <w:r>
               <w:rPr>
-                <w:rStyle w:val="a5"/>
+                <w:rStyle w:val="Hyperlink"/>
                 <w:noProof/>
                 <w:lang w:val="en-SG"/>
               </w:rPr>
@@ -719,7 +719,7 @@
             </w:r>
             <w:r>
               <w:rPr>
-                <w:rStyle w:val="a5"/>
+                <w:rStyle w:val="Hyperlink"/>
                 <w:noProof/>
                 <w:lang w:val="en-SG"/>
               </w:rPr>
@@ -794,7 +794,7 @@
           <w:hyperlink w:anchor="_Toc169695339" w:history="1">
             <w:r>
               <w:rPr>
-                <w:rStyle w:val="a5"/>
+                <w:rStyle w:val="Hyperlink"/>
                 <w:noProof/>
                 <w:lang w:val="en-SG"/>
               </w:rPr>
@@ -813,7 +813,7 @@
             </w:r>
             <w:r>
               <w:rPr>
-                <w:rStyle w:val="a5"/>
+                <w:rStyle w:val="Hyperlink"/>
                 <w:noProof/>
                 <w:lang w:val="en-SG"/>
               </w:rPr>
@@ -888,7 +888,7 @@
           <w:hyperlink w:anchor="_Toc169695340" w:history="1">
             <w:r>
               <w:rPr>
-                <w:rStyle w:val="a5"/>
+                <w:rStyle w:val="Hyperlink"/>
                 <w:noProof/>
                 <w:lang w:val="en-SG"/>
               </w:rPr>
@@ -907,7 +907,7 @@
             </w:r>
             <w:r>
               <w:rPr>
-                <w:rStyle w:val="a5"/>
+                <w:rStyle w:val="Hyperlink"/>
                 <w:noProof/>
                 <w:lang w:val="en-SG"/>
               </w:rPr>
@@ -982,7 +982,7 @@
           <w:hyperlink w:anchor="_Toc169695341" w:history="1">
             <w:r>
               <w:rPr>
-                <w:rStyle w:val="a5"/>
+                <w:rStyle w:val="Hyperlink"/>
                 <w:noProof/>
                 <w:lang w:val="en-SG"/>
               </w:rPr>
@@ -1001,7 +1001,7 @@
             </w:r>
             <w:r>
               <w:rPr>
-                <w:rStyle w:val="a5"/>
+                <w:rStyle w:val="Hyperlink"/>
                 <w:noProof/>
                 <w:lang w:val="en-SG"/>
               </w:rPr>
@@ -1076,7 +1076,7 @@
           <w:hyperlink w:anchor="_Toc169695342" w:history="1">
             <w:r>
               <w:rPr>
-                <w:rStyle w:val="a5"/>
+                <w:rStyle w:val="Hyperlink"/>
                 <w:noProof/>
                 <w:lang w:val="en-SG"/>
               </w:rPr>
@@ -1095,7 +1095,7 @@
             </w:r>
             <w:r>
               <w:rPr>
-                <w:rStyle w:val="a5"/>
+                <w:rStyle w:val="Hyperlink"/>
                 <w:noProof/>
                 <w:lang w:val="en-SG"/>
               </w:rPr>
@@ -1170,7 +1170,7 @@
           <w:hyperlink w:anchor="_Toc169695343" w:history="1">
             <w:r>
               <w:rPr>
-                <w:rStyle w:val="a5"/>
+                <w:rStyle w:val="Hyperlink"/>
                 <w:noProof/>
                 <w:lang w:val="en-SG"/>
               </w:rPr>
@@ -1189,7 +1189,7 @@
             </w:r>
             <w:r>
               <w:rPr>
-                <w:rStyle w:val="a5"/>
+                <w:rStyle w:val="Hyperlink"/>
                 <w:noProof/>
                 <w:lang w:val="en-SG"/>
               </w:rPr>
@@ -1264,7 +1264,7 @@
           <w:hyperlink w:anchor="_Toc169695344" w:history="1">
             <w:r>
               <w:rPr>
-                <w:rStyle w:val="a5"/>
+                <w:rStyle w:val="Hyperlink"/>
                 <w:noProof/>
                 <w:lang w:val="en-SG"/>
               </w:rPr>
@@ -1283,7 +1283,7 @@
             </w:r>
             <w:r>
               <w:rPr>
-                <w:rStyle w:val="a5"/>
+                <w:rStyle w:val="Hyperlink"/>
                 <w:noProof/>
                 <w:lang w:val="en-SG"/>
               </w:rPr>
@@ -1358,7 +1358,7 @@
           <w:hyperlink w:anchor="_Toc169695345" w:history="1">
             <w:r>
               <w:rPr>
-                <w:rStyle w:val="a5"/>
+                <w:rStyle w:val="Hyperlink"/>
                 <w:rFonts w:hint="eastAsia"/>
                 <w:noProof/>
                 <w:lang w:val="en-SG" w:eastAsia="zh-CN"/>
@@ -1367,7 +1367,7 @@
             </w:r>
             <w:r>
               <w:rPr>
-                <w:rStyle w:val="a5"/>
+                <w:rStyle w:val="Hyperlink"/>
                 <w:noProof/>
                 <w:lang w:val="en-SG"/>
               </w:rPr>
@@ -1375,7 +1375,7 @@
             </w:r>
             <w:r>
               <w:rPr>
-                <w:rStyle w:val="a5"/>
+                <w:rStyle w:val="Hyperlink"/>
                 <w:rFonts w:hint="eastAsia"/>
                 <w:noProof/>
                 <w:lang w:val="en-SG" w:eastAsia="zh-CN"/>
@@ -1384,7 +1384,7 @@
             </w:r>
             <w:r>
               <w:rPr>
-                <w:rStyle w:val="a5"/>
+                <w:rStyle w:val="Hyperlink"/>
                 <w:noProof/>
                 <w:lang w:val="en-SG"/>
               </w:rPr>
@@ -1403,7 +1403,7 @@
             </w:r>
             <w:r>
               <w:rPr>
-                <w:rStyle w:val="a5"/>
+                <w:rStyle w:val="Hyperlink"/>
                 <w:noProof/>
                 <w:lang w:val="en-SG"/>
               </w:rPr>
@@ -1478,7 +1478,7 @@
           <w:hyperlink w:anchor="_Toc169695347" w:history="1">
             <w:r>
               <w:rPr>
-                <w:rStyle w:val="a5"/>
+                <w:rStyle w:val="Hyperlink"/>
                 <w:rFonts w:hint="eastAsia"/>
                 <w:noProof/>
                 <w:lang w:val="en-SG" w:eastAsia="zh-CN"/>
@@ -1487,7 +1487,7 @@
             </w:r>
             <w:r>
               <w:rPr>
-                <w:rStyle w:val="a5"/>
+                <w:rStyle w:val="Hyperlink"/>
                 <w:noProof/>
                 <w:lang w:val="en-SG"/>
               </w:rPr>
@@ -1506,7 +1506,7 @@
             </w:r>
             <w:r>
               <w:rPr>
-                <w:rStyle w:val="a5"/>
+                <w:rStyle w:val="Hyperlink"/>
                 <w:noProof/>
                 <w:lang w:val="en-SG"/>
               </w:rPr>
@@ -1581,7 +1581,7 @@
           <w:hyperlink w:anchor="_Toc169695348" w:history="1">
             <w:r>
               <w:rPr>
-                <w:rStyle w:val="a5"/>
+                <w:rStyle w:val="Hyperlink"/>
                 <w:rFonts w:hint="eastAsia"/>
                 <w:noProof/>
                 <w:lang w:val="en-SG" w:eastAsia="zh-CN"/>
@@ -1590,7 +1590,7 @@
             </w:r>
             <w:r>
               <w:rPr>
-                <w:rStyle w:val="a5"/>
+                <w:rStyle w:val="Hyperlink"/>
                 <w:noProof/>
                 <w:lang w:val="en-SG"/>
               </w:rPr>
@@ -1609,7 +1609,7 @@
             </w:r>
             <w:r>
               <w:rPr>
-                <w:rStyle w:val="a5"/>
+                <w:rStyle w:val="Hyperlink"/>
                 <w:noProof/>
                 <w:lang w:val="en-SG"/>
               </w:rPr>
@@ -1776,7 +1776,7 @@
     </w:p>
     <w:p>
       <w:pPr>
-        <w:pStyle w:val="1"/>
+        <w:pStyle w:val="Heading1"/>
         <w:rPr>
           <w:lang w:val="en-SG"/>
         </w:rPr>
@@ -1793,7 +1793,7 @@
     </w:p>
     <w:tbl>
       <w:tblPr>
-        <w:tblStyle w:val="aa"/>
+        <w:tblStyle w:val="TableGrid"/>
         <w:tblW w:w="0" w:type="auto"/>
         <w:tblLook w:val="04A0" w:firstRow="1" w:lastRow="0" w:firstColumn="1" w:lastColumn="0" w:noHBand="0" w:noVBand="1"/>
       </w:tblPr>
@@ -2198,7 +2198,6 @@
           <w:p>
             <w:pPr>
               <w:rPr>
-                <w:rFonts w:hint="eastAsia"/>
                 <w:lang w:val="en-SG" w:eastAsia="zh-CN"/>
               </w:rPr>
             </w:pPr>
@@ -2438,7 +2437,6 @@
           <w:p>
             <w:pPr>
               <w:rPr>
-                <w:rFonts w:hint="eastAsia"/>
                 <w:lang w:val="en-SG" w:eastAsia="zh-CN"/>
               </w:rPr>
             </w:pPr>
@@ -2538,7 +2536,6 @@
           <w:p>
             <w:pPr>
               <w:rPr>
-                <w:rFonts w:hint="eastAsia"/>
                 <w:lang w:val="en-SG" w:eastAsia="zh-CN"/>
               </w:rPr>
             </w:pPr>
@@ -2638,7 +2635,6 @@
           <w:p>
             <w:pPr>
               <w:rPr>
-                <w:rFonts w:hint="eastAsia"/>
                 <w:lang w:val="en-SG" w:eastAsia="zh-CN"/>
               </w:rPr>
             </w:pPr>
@@ -2995,7 +2991,6 @@
           <w:p>
             <w:pPr>
               <w:rPr>
-                <w:rFonts w:hint="eastAsia"/>
                 <w:lang w:val="en-SG" w:eastAsia="zh-CN"/>
               </w:rPr>
             </w:pPr>
@@ -3015,7 +3010,6 @@
           <w:p>
             <w:pPr>
               <w:rPr>
-                <w:rFonts w:hint="eastAsia"/>
                 <w:lang w:val="en-SG" w:eastAsia="zh-CN"/>
               </w:rPr>
             </w:pPr>
@@ -3035,7 +3029,6 @@
           <w:p>
             <w:pPr>
               <w:rPr>
-                <w:rFonts w:hint="eastAsia"/>
                 <w:lang w:val="en-SG" w:eastAsia="zh-CN"/>
               </w:rPr>
             </w:pPr>
@@ -3055,7 +3048,6 @@
           <w:p>
             <w:pPr>
               <w:rPr>
-                <w:rFonts w:hint="eastAsia"/>
                 <w:lang w:val="en-SG" w:eastAsia="zh-CN"/>
               </w:rPr>
             </w:pPr>
@@ -3075,16 +3067,112 @@
           <w:p>
             <w:pPr>
               <w:rPr>
+                <w:lang w:val="en-SG" w:eastAsia="zh-CN"/>
+              </w:rPr>
+            </w:pPr>
+            <w:r>
+              <w:rPr>
                 <w:rFonts w:hint="eastAsia"/>
                 <w:lang w:val="en-SG" w:eastAsia="zh-CN"/>
               </w:rPr>
-            </w:pPr>
-            <w:r>
+              <w:t>1.5.0</w:t>
+            </w:r>
+          </w:p>
+        </w:tc>
+      </w:tr>
+      <w:tr>
+        <w:tc>
+          <w:tcPr>
+            <w:tcW w:w="1803" w:type="dxa"/>
+          </w:tcPr>
+          <w:p>
+            <w:pPr>
               <w:rPr>
                 <w:rFonts w:hint="eastAsia"/>
                 <w:lang w:val="en-SG" w:eastAsia="zh-CN"/>
               </w:rPr>
-              <w:t>1.5.0</w:t>
+            </w:pPr>
+            <w:r>
+              <w:rPr>
+                <w:lang w:val="en-SG" w:eastAsia="zh-CN"/>
+              </w:rPr>
+              <w:t>13.</w:t>
+            </w:r>
+          </w:p>
+        </w:tc>
+        <w:tc>
+          <w:tcPr>
+            <w:tcW w:w="1803" w:type="dxa"/>
+          </w:tcPr>
+          <w:p>
+            <w:pPr>
+              <w:rPr>
+                <w:rFonts w:hint="eastAsia"/>
+                <w:lang w:val="en-SG" w:eastAsia="zh-CN"/>
+              </w:rPr>
+            </w:pPr>
+            <w:r>
+              <w:rPr>
+                <w:lang w:val="en-SG" w:eastAsia="zh-CN"/>
+              </w:rPr>
+              <w:t>Final Draft</w:t>
+            </w:r>
+          </w:p>
+        </w:tc>
+        <w:tc>
+          <w:tcPr>
+            <w:tcW w:w="1803" w:type="dxa"/>
+          </w:tcPr>
+          <w:p>
+            <w:pPr>
+              <w:rPr>
+                <w:rFonts w:hint="eastAsia"/>
+                <w:lang w:val="en-SG" w:eastAsia="zh-CN"/>
+              </w:rPr>
+            </w:pPr>
+            <w:r>
+              <w:rPr>
+                <w:lang w:val="en-SG" w:eastAsia="zh-CN"/>
+              </w:rPr>
+              <w:t>Dioin</w:t>
+            </w:r>
+          </w:p>
+        </w:tc>
+        <w:tc>
+          <w:tcPr>
+            <w:tcW w:w="1803" w:type="dxa"/>
+          </w:tcPr>
+          <w:p>
+            <w:pPr>
+              <w:rPr>
+                <w:rFonts w:hint="eastAsia"/>
+                <w:lang w:val="en-SG" w:eastAsia="zh-CN"/>
+              </w:rPr>
+            </w:pPr>
+            <w:r>
+              <w:rPr>
+                <w:lang w:val="en-SG" w:eastAsia="zh-CN"/>
+              </w:rPr>
+              <w:t>28 June</w:t>
+            </w:r>
+          </w:p>
+        </w:tc>
+        <w:tc>
+          <w:tcPr>
+            <w:tcW w:w="1804" w:type="dxa"/>
+          </w:tcPr>
+          <w:p>
+            <w:pPr>
+              <w:rPr>
+                <w:rFonts w:hint="eastAsia"/>
+                <w:lang w:val="en-SG" w:eastAsia="zh-CN"/>
+              </w:rPr>
+            </w:pPr>
+            <w:r>
+              <w:rPr>
+                <w:lang w:val="en-SG" w:eastAsia="zh-CN"/>
+              </w:rPr>
+              <w:t>1.5.1</w:t>
             </w:r>
           </w:p>
         </w:tc>
@@ -3100,7 +3188,6 @@
     <w:p>
       <w:pPr>
         <w:rPr>
-          <w:rFonts w:hint="eastAsia"/>
           <w:lang w:val="en-SG" w:eastAsia="zh-CN"/>
         </w:rPr>
       </w:pPr>
@@ -3113,7 +3200,7 @@
     </w:p>
     <w:p>
       <w:pPr>
-        <w:pStyle w:val="1"/>
+        <w:pStyle w:val="Heading1"/>
         <w:numPr>
           <w:ilvl w:val="0"/>
           <w:numId w:val="2"/>
@@ -3134,7 +3221,7 @@
     </w:p>
     <w:p>
       <w:pPr>
-        <w:pStyle w:val="2"/>
+        <w:pStyle w:val="Heading2"/>
         <w:numPr>
           <w:ilvl w:val="1"/>
           <w:numId w:val="2"/>
@@ -3192,7 +3279,7 @@
     </w:p>
     <w:p>
       <w:pPr>
-        <w:pStyle w:val="2"/>
+        <w:pStyle w:val="Heading2"/>
         <w:numPr>
           <w:ilvl w:val="1"/>
           <w:numId w:val="2"/>
@@ -3226,7 +3313,7 @@
     </w:p>
     <w:p>
       <w:pPr>
-        <w:pStyle w:val="2"/>
+        <w:pStyle w:val="Heading2"/>
         <w:numPr>
           <w:ilvl w:val="1"/>
           <w:numId w:val="2"/>
@@ -3272,7 +3359,7 @@
     </w:p>
     <w:p>
       <w:pPr>
-        <w:pStyle w:val="2"/>
+        <w:pStyle w:val="Heading2"/>
         <w:numPr>
           <w:ilvl w:val="1"/>
           <w:numId w:val="2"/>
@@ -3312,7 +3399,7 @@
     </w:p>
     <w:tbl>
       <w:tblPr>
-        <w:tblStyle w:val="aa"/>
+        <w:tblStyle w:val="TableGrid"/>
         <w:tblW w:w="0" w:type="auto"/>
         <w:tblInd w:w="360" w:type="dxa"/>
         <w:tblLook w:val="04A0" w:firstRow="1" w:lastRow="0" w:firstColumn="1" w:lastColumn="0" w:noHBand="0" w:noVBand="1"/>
@@ -3684,7 +3771,7 @@
     </w:p>
     <w:p>
       <w:pPr>
-        <w:pStyle w:val="1"/>
+        <w:pStyle w:val="Heading1"/>
         <w:numPr>
           <w:ilvl w:val="0"/>
           <w:numId w:val="2"/>
@@ -3711,7 +3798,7 @@
     </w:p>
     <w:p>
       <w:pPr>
-        <w:pStyle w:val="2"/>
+        <w:pStyle w:val="Heading2"/>
         <w:numPr>
           <w:ilvl w:val="1"/>
           <w:numId w:val="2"/>
@@ -4700,7 +4787,7 @@
     </w:p>
     <w:p>
       <w:pPr>
-        <w:pStyle w:val="2"/>
+        <w:pStyle w:val="Heading2"/>
         <w:numPr>
           <w:ilvl w:val="1"/>
           <w:numId w:val="2"/>
@@ -4886,7 +4973,7 @@
                           <w:txbxContent>
                             <w:p>
                               <w:pPr>
-                                <w:pStyle w:val="ab"/>
+                                <w:pStyle w:val="NormalWeb"/>
                                 <w:spacing w:before="0" w:beforeAutospacing="0" w:after="0" w:afterAutospacing="0" w:line="257" w:lineRule="auto"/>
                                 <w:jc w:val="center"/>
                               </w:pPr>
@@ -5048,7 +5135,7 @@
                           <w:txbxContent>
                             <w:p>
                               <w:pPr>
-                                <w:pStyle w:val="ab"/>
+                                <w:pStyle w:val="NormalWeb"/>
                                 <w:spacing w:before="0" w:beforeAutospacing="0" w:after="0" w:afterAutospacing="0" w:line="257" w:lineRule="auto"/>
                                 <w:jc w:val="center"/>
                                 <w:rPr>
@@ -5108,7 +5195,7 @@
                           <w:txbxContent>
                             <w:p>
                               <w:pPr>
-                                <w:pStyle w:val="ab"/>
+                                <w:pStyle w:val="NormalWeb"/>
                                 <w:spacing w:before="0" w:beforeAutospacing="0" w:after="0" w:afterAutospacing="0" w:line="252" w:lineRule="auto"/>
                                 <w:jc w:val="center"/>
                               </w:pPr>
@@ -5188,7 +5275,7 @@
                           <w:txbxContent>
                             <w:p>
                               <w:pPr>
-                                <w:pStyle w:val="ab"/>
+                                <w:pStyle w:val="NormalWeb"/>
                                 <w:spacing w:before="0" w:beforeAutospacing="0" w:after="160" w:afterAutospacing="0" w:line="256" w:lineRule="auto"/>
                               </w:pPr>
                               <w:r>
@@ -5229,7 +5316,7 @@
                           <w:txbxContent>
                             <w:p>
                               <w:pPr>
-                                <w:pStyle w:val="ab"/>
+                                <w:pStyle w:val="NormalWeb"/>
                                 <w:spacing w:before="0" w:beforeAutospacing="0" w:after="160" w:afterAutospacing="0" w:line="256" w:lineRule="auto"/>
                                 <w:rPr>
                                   <w:b/>
@@ -5839,7 +5926,7 @@
                     <w:txbxContent>
                       <w:p>
                         <w:pPr>
-                          <w:pStyle w:val="ab"/>
+                          <w:pStyle w:val="NormalWeb"/>
                           <w:spacing w:before="0" w:beforeAutospacing="0" w:after="0" w:afterAutospacing="0" w:line="257" w:lineRule="auto"/>
                           <w:jc w:val="center"/>
                         </w:pPr>
@@ -5873,7 +5960,7 @@
                     <w:txbxContent>
                       <w:p>
                         <w:pPr>
-                          <w:pStyle w:val="ab"/>
+                          <w:pStyle w:val="NormalWeb"/>
                           <w:spacing w:before="0" w:beforeAutospacing="0" w:after="0" w:afterAutospacing="0" w:line="257" w:lineRule="auto"/>
                           <w:jc w:val="center"/>
                           <w:rPr>
@@ -5900,7 +5987,7 @@
                     <w:txbxContent>
                       <w:p>
                         <w:pPr>
-                          <w:pStyle w:val="ab"/>
+                          <w:pStyle w:val="NormalWeb"/>
                           <w:spacing w:before="0" w:beforeAutospacing="0" w:after="0" w:afterAutospacing="0" w:line="252" w:lineRule="auto"/>
                           <w:jc w:val="center"/>
                         </w:pPr>
@@ -5938,7 +6025,7 @@
                     <w:txbxContent>
                       <w:p>
                         <w:pPr>
-                          <w:pStyle w:val="ab"/>
+                          <w:pStyle w:val="NormalWeb"/>
                           <w:spacing w:before="0" w:beforeAutospacing="0" w:after="160" w:afterAutospacing="0" w:line="256" w:lineRule="auto"/>
                         </w:pPr>
                         <w:r>
@@ -5958,7 +6045,7 @@
                     <w:txbxContent>
                       <w:p>
                         <w:pPr>
-                          <w:pStyle w:val="ab"/>
+                          <w:pStyle w:val="NormalWeb"/>
                           <w:spacing w:before="0" w:beforeAutospacing="0" w:after="160" w:afterAutospacing="0" w:line="256" w:lineRule="auto"/>
                           <w:rPr>
                             <w:b/>
@@ -6293,7 +6380,7 @@
     </w:p>
     <w:p>
       <w:pPr>
-        <w:pStyle w:val="2"/>
+        <w:pStyle w:val="Heading2"/>
         <w:numPr>
           <w:ilvl w:val="1"/>
           <w:numId w:val="2"/>
@@ -6314,7 +6401,7 @@
     </w:p>
     <w:p>
       <w:pPr>
-        <w:pStyle w:val="3"/>
+        <w:pStyle w:val="Heading3"/>
         <w:numPr>
           <w:ilvl w:val="2"/>
           <w:numId w:val="2"/>
@@ -6366,7 +6453,7 @@
     </w:p>
     <w:tbl>
       <w:tblPr>
-        <w:tblStyle w:val="aa"/>
+        <w:tblStyle w:val="TableGrid"/>
         <w:tblW w:w="9209" w:type="dxa"/>
         <w:tblLook w:val="04A0" w:firstRow="1" w:lastRow="0" w:firstColumn="1" w:lastColumn="0" w:noHBand="0" w:noVBand="1"/>
       </w:tblPr>
@@ -6560,16 +6647,6 @@
         </w:tc>
       </w:tr>
     </w:tbl>
-    <w:p>
-      <w:pPr>
-        <w:tabs>
-          <w:tab w:val="left" w:pos="3948"/>
-        </w:tabs>
-        <w:rPr>
-          <w:lang w:val="en-SG"/>
-        </w:rPr>
-      </w:pPr>
-    </w:p>
     <w:p>
       <w:pPr>
         <w:tabs>
@@ -7505,7 +7582,7 @@
     </w:p>
     <w:p>
       <w:pPr>
-        <w:pStyle w:val="3"/>
+        <w:pStyle w:val="Heading3"/>
         <w:numPr>
           <w:ilvl w:val="2"/>
           <w:numId w:val="2"/>
@@ -7557,7 +7634,7 @@
     </w:p>
     <w:tbl>
       <w:tblPr>
-        <w:tblStyle w:val="aa"/>
+        <w:tblStyle w:val="TableGrid"/>
         <w:tblW w:w="9209" w:type="dxa"/>
         <w:tblLook w:val="04A0" w:firstRow="1" w:lastRow="0" w:firstColumn="1" w:lastColumn="0" w:noHBand="0" w:noVBand="1"/>
       </w:tblPr>
@@ -7890,7 +7967,6 @@
               <w:rPr>
                 <w:lang w:val="en-SG"/>
               </w:rPr>
-              <w:lastRenderedPageBreak/>
               <w:t>Line 1= “(User’s name)”</w:t>
             </w:r>
           </w:p>
@@ -9424,7 +9500,7 @@
     </w:p>
     <w:p>
       <w:pPr>
-        <w:pStyle w:val="3"/>
+        <w:pStyle w:val="Heading3"/>
         <w:numPr>
           <w:ilvl w:val="2"/>
           <w:numId w:val="2"/>
@@ -9488,7 +9564,7 @@
     </w:p>
     <w:tbl>
       <w:tblPr>
-        <w:tblStyle w:val="aa"/>
+        <w:tblStyle w:val="TableGrid"/>
         <w:tblW w:w="9209" w:type="dxa"/>
         <w:tblLook w:val="04A0" w:firstRow="1" w:lastRow="0" w:firstColumn="1" w:lastColumn="0" w:noHBand="0" w:noVBand="1"/>
       </w:tblPr>
@@ -10048,7 +10124,6 @@
                 <w:shd w:val="clear" w:color="auto" w:fill="FFFFFF"/>
                 <w:lang w:eastAsia="zh-CN"/>
               </w:rPr>
-              <w:lastRenderedPageBreak/>
               <w:t>The LCD will rotate screens to display the following text as well:</w:t>
             </w:r>
           </w:p>
@@ -10111,6 +10186,7 @@
                 <w:shd w:val="clear" w:color="auto" w:fill="FFFFFF"/>
                 <w:lang w:eastAsia="zh-CN"/>
               </w:rPr>
+              <w:lastRenderedPageBreak/>
               <w:t>Line 2 = “</w:t>
             </w:r>
             <w:r>
@@ -10311,14 +10387,27 @@
           <w:p>
             <w:pPr>
               <w:rPr>
-                <w:lang w:val="en-SG"/>
+                <w:lang w:val="en-US"/>
               </w:rPr>
             </w:pPr>
             <w:r>
               <w:rPr>
-                <w:lang w:val="en-SG"/>
-              </w:rPr>
-              <w:t xml:space="preserve">If the option “Return” is selected in REQ-09, the respective names for the books being lent out would display on the LCD screen </w:t>
+                <w:lang w:val="en-US"/>
+              </w:rPr>
+              <w:t>If more than 10 books have been collected already, stop dispensing books and display</w:t>
+            </w:r>
+          </w:p>
+          <w:p>
+            <w:pPr>
+              <w:rPr>
+                <w:lang w:val="en-US"/>
+              </w:rPr>
+            </w:pPr>
+            <w:r>
+              <w:rPr>
+                <w:lang w:val="en-SG"/>
+              </w:rPr>
+              <w:t xml:space="preserve">Line 1= </w:t>
             </w:r>
             <w:r>
               <w:rPr>
@@ -10327,57 +10416,32 @@
                 <w:shd w:val="clear" w:color="auto" w:fill="FFFFFF"/>
                 <w:lang w:eastAsia="zh-CN"/>
               </w:rPr>
-              <w:t>and sign in successful as defined in REQ-07</w:t>
-            </w:r>
-            <w:r>
-              <w:rPr>
-                <w:lang w:val="en-SG"/>
-              </w:rPr>
-              <w:t>. If there are more than 2 books, the screen will cycle until all the books have been displayed.</w:t>
+              <w:t>“</w:t>
+            </w:r>
+            <w:r>
+              <w:rPr>
+                <w:lang w:val="en-SG"/>
+              </w:rPr>
+              <w:t>Maximum books”</w:t>
             </w:r>
           </w:p>
           <w:p>
             <w:pPr>
               <w:rPr>
-                <w:lang w:val="en-SG"/>
+                <w:lang w:val="en-US"/>
               </w:rPr>
             </w:pPr>
             <w:r>
               <w:rPr>
                 <w:lang w:val="en-SG"/>
               </w:rPr>
-              <w:t>Line 1= “BOOK1</w:t>
-            </w:r>
-            <w:r>
-              <w:rPr>
-                <w:lang w:val="en-SG"/>
-              </w:rPr>
-              <w:t xml:space="preserve"> press 1</w:t>
-            </w:r>
-            <w:r>
-              <w:rPr>
-                <w:lang w:val="en-SG"/>
-              </w:rPr>
-              <w:t>”</w:t>
-            </w:r>
-          </w:p>
-          <w:p>
-            <w:pPr>
-              <w:rPr>
-                <w:lang w:val="en-US"/>
-              </w:rPr>
-            </w:pPr>
-            <w:r>
-              <w:rPr>
-                <w:lang w:val="en-SG"/>
-              </w:rPr>
-              <w:t>Line 2= “BOOK2</w:t>
-            </w:r>
-            <w:r>
-              <w:rPr>
-                <w:lang w:val="en-SG"/>
-              </w:rPr>
-              <w:t xml:space="preserve"> press 2</w:t>
+              <w:t>Line 2= “reached</w:t>
+            </w:r>
+            <w:r>
+              <w:rPr>
+                <w:lang w:val="en-SG"/>
+              </w:rPr>
+              <w:t xml:space="preserve"> (10)</w:t>
             </w:r>
             <w:r>
               <w:rPr>
@@ -10421,6 +10485,85 @@
               <w:rPr>
                 <w:lang w:val="en-SG"/>
               </w:rPr>
+              <w:t xml:space="preserve">If the option “Return” is selected in REQ-09, the respective names for the books being lent out would display on the LCD screen </w:t>
+            </w:r>
+            <w:r>
+              <w:rPr>
+                <w:rFonts w:cstheme="minorHAnsi"/>
+                <w:color w:val="0D0D0D"/>
+                <w:shd w:val="clear" w:color="auto" w:fill="FFFFFF"/>
+                <w:lang w:eastAsia="zh-CN"/>
+              </w:rPr>
+              <w:t>and sign in successful as defined in REQ-07</w:t>
+            </w:r>
+            <w:r>
+              <w:rPr>
+                <w:lang w:val="en-SG"/>
+              </w:rPr>
+              <w:t>. If there are more than 2 books, the screen will cycle until all the books have been displayed.</w:t>
+            </w:r>
+          </w:p>
+          <w:p>
+            <w:pPr>
+              <w:rPr>
+                <w:lang w:val="en-SG"/>
+              </w:rPr>
+            </w:pPr>
+            <w:r>
+              <w:rPr>
+                <w:lang w:val="en-SG"/>
+              </w:rPr>
+              <w:t>Line 1= “BOOK1 press 1”</w:t>
+            </w:r>
+          </w:p>
+          <w:p>
+            <w:pPr>
+              <w:rPr>
+                <w:lang w:val="en-SG"/>
+              </w:rPr>
+            </w:pPr>
+            <w:r>
+              <w:rPr>
+                <w:lang w:val="en-SG"/>
+              </w:rPr>
+              <w:t>Line 2= “BOOK2 press 2”</w:t>
+            </w:r>
+          </w:p>
+        </w:tc>
+      </w:tr>
+      <w:tr>
+        <w:tc>
+          <w:tcPr>
+            <w:tcW w:w="1555" w:type="dxa"/>
+          </w:tcPr>
+          <w:p>
+            <w:pPr>
+              <w:rPr>
+                <w:lang w:val="en-SG"/>
+              </w:rPr>
+            </w:pPr>
+            <w:r>
+              <w:rPr>
+                <w:lang w:val="en-SG"/>
+              </w:rPr>
+              <w:t>REQ-13</w:t>
+            </w:r>
+          </w:p>
+        </w:tc>
+        <w:tc>
+          <w:tcPr>
+            <w:tcW w:w="7654" w:type="dxa"/>
+          </w:tcPr>
+          <w:p>
+            <w:pPr>
+              <w:rPr>
+                <w:lang w:val="en-SG"/>
+              </w:rPr>
+            </w:pPr>
+            <w:r>
+              <w:rPr>
+                <w:lang w:val="en-SG"/>
+              </w:rPr>
               <w:t>If it has been 5 days since the time of reservation, the reserved book will be automatically removed from the reservations</w:t>
             </w:r>
           </w:p>
@@ -10436,7 +10579,7 @@
     </w:p>
     <w:p>
       <w:pPr>
-        <w:pStyle w:val="3"/>
+        <w:pStyle w:val="Heading3"/>
         <w:numPr>
           <w:ilvl w:val="2"/>
           <w:numId w:val="2"/>
@@ -10469,7 +10612,7 @@
     </w:p>
     <w:tbl>
       <w:tblPr>
-        <w:tblStyle w:val="aa"/>
+        <w:tblStyle w:val="TableGrid"/>
         <w:tblW w:w="9209" w:type="dxa"/>
         <w:tblLook w:val="04A0" w:firstRow="1" w:lastRow="0" w:firstColumn="1" w:lastColumn="0" w:noHBand="0" w:noVBand="1"/>
       </w:tblPr>
@@ -10537,7 +10680,13 @@
               <w:rPr>
                 <w:lang w:val="en-SG"/>
               </w:rPr>
-              <w:t>REQ-13</w:t>
+              <w:t>REQ-1</w:t>
+            </w:r>
+            <w:r>
+              <w:rPr>
+                <w:lang w:val="en-SG"/>
+              </w:rPr>
+              <w:t>4</w:t>
             </w:r>
           </w:p>
         </w:tc>
@@ -10590,7 +10739,13 @@
               <w:rPr>
                 <w:lang w:val="en-SG"/>
               </w:rPr>
-              <w:t>REQ-14</w:t>
+              <w:t>REQ-1</w:t>
+            </w:r>
+            <w:r>
+              <w:rPr>
+                <w:lang w:val="en-SG"/>
+              </w:rPr>
+              <w:t>5</w:t>
             </w:r>
           </w:p>
         </w:tc>
@@ -10675,7 +10830,13 @@
               <w:rPr>
                 <w:lang w:val="en-SG"/>
               </w:rPr>
-              <w:t>REQ-15</w:t>
+              <w:t>REQ-1</w:t>
+            </w:r>
+            <w:r>
+              <w:rPr>
+                <w:lang w:val="en-SG"/>
+              </w:rPr>
+              <w:t>6</w:t>
             </w:r>
           </w:p>
         </w:tc>
@@ -10802,7 +10963,13 @@
               <w:rPr>
                 <w:lang w:val="en-SG"/>
               </w:rPr>
-              <w:t>REQ-16</w:t>
+              <w:t>REQ-1</w:t>
+            </w:r>
+            <w:r>
+              <w:rPr>
+                <w:lang w:val="en-SG"/>
+              </w:rPr>
+              <w:t>7</w:t>
             </w:r>
           </w:p>
         </w:tc>
@@ -10869,7 +11036,13 @@
               <w:rPr>
                 <w:lang w:val="en-SG"/>
               </w:rPr>
-              <w:t>REQ-17</w:t>
+              <w:t>REQ-1</w:t>
+            </w:r>
+            <w:r>
+              <w:rPr>
+                <w:lang w:val="en-SG"/>
+              </w:rPr>
+              <w:t>8</w:t>
             </w:r>
           </w:p>
         </w:tc>
@@ -10972,7 +11145,13 @@
               <w:rPr>
                 <w:lang w:val="en-SG"/>
               </w:rPr>
-              <w:t>REQ-18</w:t>
+              <w:t>REQ-1</w:t>
+            </w:r>
+            <w:r>
+              <w:rPr>
+                <w:lang w:val="en-SG"/>
+              </w:rPr>
+              <w:t>9</w:t>
             </w:r>
           </w:p>
         </w:tc>
@@ -11039,7 +11218,13 @@
               <w:rPr>
                 <w:lang w:val="en-SG"/>
               </w:rPr>
-              <w:t>REQ-19</w:t>
+              <w:t>REQ-</w:t>
+            </w:r>
+            <w:r>
+              <w:rPr>
+                <w:lang w:val="en-SG"/>
+              </w:rPr>
+              <w:t>20</w:t>
             </w:r>
           </w:p>
         </w:tc>
@@ -11080,7 +11265,13 @@
               <w:rPr>
                 <w:lang w:val="en-SG"/>
               </w:rPr>
-              <w:t>REQ-20</w:t>
+              <w:t>REQ-2</w:t>
+            </w:r>
+            <w:r>
+              <w:rPr>
+                <w:lang w:val="en-SG"/>
+              </w:rPr>
+              <w:t>1</w:t>
             </w:r>
           </w:p>
         </w:tc>
@@ -11126,7 +11317,7 @@
     </w:p>
     <w:p>
       <w:pPr>
-        <w:pStyle w:val="2"/>
+        <w:pStyle w:val="Heading2"/>
         <w:numPr>
           <w:ilvl w:val="1"/>
           <w:numId w:val="14"/>
@@ -11145,7 +11336,7 @@
         <mc:AlternateContent>
           <mc:Choice Requires="wpc">
             <w:drawing>
-              <wp:anchor distT="0" distB="0" distL="114300" distR="114300" simplePos="0" relativeHeight="251812864" behindDoc="0" locked="0" layoutInCell="1" allowOverlap="1" wp14:anchorId="3C3AA846" wp14:editId="2BF892A1">
+              <wp:anchor distT="0" distB="0" distL="114300" distR="114300" simplePos="0" relativeHeight="251812864" behindDoc="0" locked="0" layoutInCell="1" allowOverlap="1" wp14:anchorId="3C3AA846" wp14:editId="3552F28B">
                 <wp:simplePos x="0" y="0"/>
                 <wp:positionH relativeFrom="column">
                   <wp:posOffset>-813163</wp:posOffset>
@@ -11557,8 +11748,8 @@
                         <wps:cNvSpPr/>
                         <wps:spPr>
                           <a:xfrm>
-                            <a:off x="5069765" y="3335628"/>
-                            <a:ext cx="1608134" cy="884009"/>
+                            <a:off x="5069765" y="3127707"/>
+                            <a:ext cx="1608134" cy="884010"/>
                           </a:xfrm>
                           <a:prstGeom prst="flowChartDecision">
                             <a:avLst/>
@@ -11665,8 +11856,8 @@
                         <wps:cNvSpPr/>
                         <wps:spPr>
                           <a:xfrm>
-                            <a:off x="5325623" y="4530715"/>
-                            <a:ext cx="1095275" cy="572397"/>
+                            <a:off x="5325623" y="5211740"/>
+                            <a:ext cx="1095275" cy="473056"/>
                           </a:xfrm>
                           <a:prstGeom prst="flowChartProcess">
                             <a:avLst/>
@@ -11860,12 +12051,12 @@
                         <wps:cNvPr id="486012943" name="Straight Arrow Connector 486012943"/>
                         <wps:cNvCnPr>
                           <a:stCxn id="818906516" idx="2"/>
-                          <a:endCxn id="1587987123" idx="0"/>
+                          <a:endCxn id="1788865928" idx="0"/>
                         </wps:cNvCnPr>
                         <wps:spPr>
                           <a:xfrm flipH="1">
-                            <a:off x="5873261" y="4219637"/>
-                            <a:ext cx="571" cy="311078"/>
+                            <a:off x="5870688" y="4011717"/>
+                            <a:ext cx="3144" cy="150642"/>
                           </a:xfrm>
                           <a:prstGeom prst="straightConnector1">
                             <a:avLst/>
@@ -11963,8 +12154,8 @@
                         <wps:cNvSpPr/>
                         <wps:spPr>
                           <a:xfrm>
-                            <a:off x="3479458" y="3444488"/>
-                            <a:ext cx="1359958" cy="664872"/>
+                            <a:off x="3479458" y="3203325"/>
+                            <a:ext cx="1359958" cy="731359"/>
                           </a:xfrm>
                           <a:prstGeom prst="flowChartProcess">
                             <a:avLst/>
@@ -12017,7 +12208,7 @@
                         <wps:cNvSpPr/>
                         <wps:spPr>
                           <a:xfrm>
-                            <a:off x="3253528" y="2844606"/>
+                            <a:off x="3253528" y="2707446"/>
                             <a:ext cx="1102312" cy="433866"/>
                           </a:xfrm>
                           <a:prstGeom prst="flowChartProcess">
@@ -12077,7 +12268,7 @@
                         <wps:spPr>
                           <a:xfrm>
                             <a:off x="3802500" y="2611575"/>
-                            <a:ext cx="2184" cy="233031"/>
+                            <a:ext cx="2184" cy="95871"/>
                           </a:xfrm>
                           <a:prstGeom prst="straightConnector1">
                             <a:avLst/>
@@ -12147,7 +12338,7 @@
                         <wps:spPr>
                           <a:xfrm flipH="1">
                             <a:off x="5873832" y="2871115"/>
-                            <a:ext cx="1508" cy="464513"/>
+                            <a:ext cx="1508" cy="256592"/>
                           </a:xfrm>
                           <a:prstGeom prst="straightConnector1">
                             <a:avLst/>
@@ -12289,7 +12480,7 @@
                         <wps:cNvSpPr txBox="1"/>
                         <wps:spPr>
                           <a:xfrm>
-                            <a:off x="5822396" y="4180500"/>
+                            <a:off x="5808426" y="3934684"/>
                             <a:ext cx="438150" cy="316865"/>
                           </a:xfrm>
                           <a:prstGeom prst="rect">
@@ -12344,8 +12535,8 @@
                         <wps:cNvSpPr txBox="1"/>
                         <wps:spPr>
                           <a:xfrm>
-                            <a:off x="4801316" y="3450215"/>
-                            <a:ext cx="438150" cy="288059"/>
+                            <a:off x="4801316" y="3326952"/>
+                            <a:ext cx="438150" cy="316865"/>
                           </a:xfrm>
                           <a:prstGeom prst="rect">
                             <a:avLst/>
@@ -12402,8 +12593,8 @@
                         </wps:cNvCnPr>
                         <wps:spPr>
                           <a:xfrm flipH="1" flipV="1">
-                            <a:off x="4839416" y="3776924"/>
-                            <a:ext cx="230349" cy="709"/>
+                            <a:off x="4839416" y="3569005"/>
+                            <a:ext cx="230349" cy="707"/>
                           </a:xfrm>
                           <a:prstGeom prst="straightConnector1">
                             <a:avLst/>
@@ -12827,7 +13018,7 @@
                         <wps:cNvSpPr/>
                         <wps:spPr>
                           <a:xfrm>
-                            <a:off x="1142331" y="5332923"/>
+                            <a:off x="1142331" y="5470083"/>
                             <a:ext cx="1179830" cy="616585"/>
                           </a:xfrm>
                           <a:prstGeom prst="flowChartProcess">
@@ -13021,7 +13212,7 @@
                         <wps:spPr>
                           <a:xfrm>
                             <a:off x="1731281" y="5156393"/>
-                            <a:ext cx="965" cy="176530"/>
+                            <a:ext cx="965" cy="313690"/>
                           </a:xfrm>
                           <a:prstGeom prst="straightConnector1">
                             <a:avLst/>
@@ -13968,12 +14159,12 @@
                         </wps:cNvCnPr>
                         <wps:spPr>
                           <a:xfrm>
-                            <a:off x="2322161" y="5641216"/>
-                            <a:ext cx="3385301" cy="2810057"/>
+                            <a:off x="2322161" y="5778376"/>
+                            <a:ext cx="3408079" cy="2672897"/>
                           </a:xfrm>
                           <a:prstGeom prst="bentConnector3">
                             <a:avLst>
-                              <a:gd name="adj1" fmla="val 124485"/>
+                              <a:gd name="adj1" fmla="val 125488"/>
                             </a:avLst>
                           </a:prstGeom>
                           <a:ln>
@@ -14004,7 +14195,7 @@
                         <wps:spPr>
                           <a:xfrm>
                             <a:off x="3436586" y="4964939"/>
-                            <a:ext cx="0" cy="692911"/>
+                            <a:ext cx="0" cy="813437"/>
                           </a:xfrm>
                           <a:prstGeom prst="straightConnector1">
                             <a:avLst/>
@@ -14035,9 +14226,9 @@
                           <a:stCxn id="1587987123" idx="2"/>
                         </wps:cNvCnPr>
                         <wps:spPr>
-                          <a:xfrm flipH="1">
-                            <a:off x="5872270" y="5103112"/>
-                            <a:ext cx="991" cy="548388"/>
+                          <a:xfrm>
+                            <a:off x="5873261" y="5684796"/>
+                            <a:ext cx="571" cy="112754"/>
                           </a:xfrm>
                           <a:prstGeom prst="straightConnector1">
                             <a:avLst/>
@@ -14069,12 +14260,12 @@
                         </wps:cNvCnPr>
                         <wps:spPr>
                           <a:xfrm rot="10800000" flipH="1" flipV="1">
-                            <a:off x="3253528" y="3061538"/>
+                            <a:off x="3253528" y="2924378"/>
                             <a:ext cx="905908" cy="1205661"/>
                           </a:xfrm>
                           <a:prstGeom prst="bentConnector4">
                             <a:avLst>
-                              <a:gd name="adj1" fmla="val -25234"/>
+                              <a:gd name="adj1" fmla="val -16823"/>
                               <a:gd name="adj2" fmla="val 99551"/>
                             </a:avLst>
                           </a:prstGeom>
@@ -14104,9 +14295,9 @@
                           <a:stCxn id="1483224253" idx="2"/>
                         </wps:cNvCnPr>
                         <wps:spPr>
-                          <a:xfrm flipH="1">
-                            <a:off x="4159250" y="4109360"/>
-                            <a:ext cx="187" cy="1542140"/>
+                          <a:xfrm>
+                            <a:off x="4159437" y="3934684"/>
+                            <a:ext cx="0" cy="1852706"/>
                           </a:xfrm>
                           <a:prstGeom prst="straightConnector1">
                             <a:avLst/>
@@ -14417,13 +14608,13 @@
                         <wps:cNvSpPr/>
                         <wps:spPr>
                           <a:xfrm>
-                            <a:off x="6180641" y="4105210"/>
+                            <a:off x="4604680" y="5115986"/>
                             <a:ext cx="680720" cy="288290"/>
                           </a:xfrm>
                           <a:prstGeom prst="wedgeRectCallout">
                             <a:avLst>
-                              <a:gd name="adj1" fmla="val -38612"/>
-                              <a:gd name="adj2" fmla="val 84535"/>
+                              <a:gd name="adj1" fmla="val 56537"/>
+                              <a:gd name="adj2" fmla="val 87178"/>
                             </a:avLst>
                           </a:prstGeom>
                         </wps:spPr>
@@ -14514,7 +14705,13 @@
                                 <w:rPr>
                                   <w:rFonts w:eastAsia="Calibri"/>
                                 </w:rPr>
-                                <w:t>REQ-11</w:t>
+                                <w:t>REQ-1</w:t>
+                              </w:r>
+                              <w:r>
+                                <w:rPr>
+                                  <w:rFonts w:eastAsia="Calibri"/>
+                                </w:rPr>
+                                <w:t>2</w:t>
                               </w:r>
                             </w:p>
                           </w:txbxContent>
@@ -14571,7 +14768,13 @@
                                 <w:rPr>
                                   <w:rFonts w:eastAsia="Calibri"/>
                                 </w:rPr>
-                                <w:t>REQ-14</w:t>
+                                <w:t>REQ-1</w:t>
+                              </w:r>
+                              <w:r>
+                                <w:rPr>
+                                  <w:rFonts w:eastAsia="Calibri"/>
+                                </w:rPr>
+                                <w:t>5</w:t>
                               </w:r>
                             </w:p>
                           </w:txbxContent>
@@ -14628,7 +14831,13 @@
                                 <w:rPr>
                                   <w:rFonts w:eastAsia="Calibri"/>
                                 </w:rPr>
-                                <w:t>REQ-18</w:t>
+                                <w:t>REQ-1</w:t>
+                              </w:r>
+                              <w:r>
+                                <w:rPr>
+                                  <w:rFonts w:eastAsia="Calibri"/>
+                                </w:rPr>
+                                <w:t>9</w:t>
                               </w:r>
                             </w:p>
                           </w:txbxContent>
@@ -14645,8 +14854,8 @@
                         <wps:cNvSpPr/>
                         <wps:spPr>
                           <a:xfrm>
-                            <a:off x="4720250" y="3005750"/>
-                            <a:ext cx="680720" cy="288290"/>
+                            <a:off x="4522130" y="2777296"/>
+                            <a:ext cx="680720" cy="317119"/>
                           </a:xfrm>
                           <a:prstGeom prst="wedgeRectCallout">
                             <a:avLst>
@@ -14748,7 +14957,7 @@
                                 <w:rPr>
                                   <w:rFonts w:eastAsia="Calibri"/>
                                 </w:rPr>
-                                <w:t>5</w:t>
+                                <w:t>6</w:t>
                               </w:r>
                             </w:p>
                           </w:txbxContent>
@@ -14805,7 +15014,13 @@
                                 <w:rPr>
                                   <w:rFonts w:eastAsia="Calibri"/>
                                 </w:rPr>
-                                <w:t>REQ-17</w:t>
+                                <w:t>REQ-1</w:t>
+                              </w:r>
+                              <w:r>
+                                <w:rPr>
+                                  <w:rFonts w:eastAsia="Calibri"/>
+                                </w:rPr>
+                                <w:t>8</w:t>
                               </w:r>
                             </w:p>
                           </w:txbxContent>
@@ -14822,7 +15037,7 @@
                         <wps:cNvSpPr/>
                         <wps:spPr>
                           <a:xfrm>
-                            <a:off x="668950" y="4986950"/>
+                            <a:off x="668950" y="5124110"/>
                             <a:ext cx="680720" cy="288290"/>
                           </a:xfrm>
                           <a:prstGeom prst="wedgeRectCallout">
@@ -14862,7 +15077,13 @@
                                 <w:rPr>
                                   <w:rFonts w:eastAsia="Calibri"/>
                                 </w:rPr>
-                                <w:t>REQ-16</w:t>
+                                <w:t>REQ-1</w:t>
+                              </w:r>
+                              <w:r>
+                                <w:rPr>
+                                  <w:rFonts w:eastAsia="Calibri"/>
+                                </w:rPr>
+                                <w:t>7</w:t>
                               </w:r>
                             </w:p>
                           </w:txbxContent>
@@ -14879,13 +15100,13 @@
                         <wps:cNvSpPr/>
                         <wps:spPr>
                           <a:xfrm>
-                            <a:off x="5259424" y="5804168"/>
+                            <a:off x="5267044" y="5857508"/>
                             <a:ext cx="680720" cy="288290"/>
                           </a:xfrm>
                           <a:prstGeom prst="wedgeRectCallout">
                             <a:avLst>
-                              <a:gd name="adj1" fmla="val -19956"/>
-                              <a:gd name="adj2" fmla="val 106562"/>
+                              <a:gd name="adj1" fmla="val -21075"/>
+                              <a:gd name="adj2" fmla="val 88060"/>
                             </a:avLst>
                           </a:prstGeom>
                         </wps:spPr>
@@ -14919,12 +15140,252 @@
                                 <w:rPr>
                                   <w:rFonts w:eastAsia="Calibri"/>
                                 </w:rPr>
-                                <w:t>REQ-20</w:t>
+                                <w:t>REQ-2</w:t>
+                              </w:r>
+                              <w:r>
+                                <w:rPr>
+                                  <w:rFonts w:eastAsia="Calibri"/>
+                                </w:rPr>
+                                <w:t>1</w:t>
                               </w:r>
                             </w:p>
                           </w:txbxContent>
                         </wps:txbx>
                         <wps:bodyPr rot="0" spcFirstLastPara="0" vert="horz" wrap="square" lIns="91440" tIns="45720" rIns="91440" bIns="45720" numCol="1" spcCol="0" rtlCol="0" fromWordArt="0" anchor="ctr" anchorCtr="0" forceAA="0" compatLnSpc="1">
+                          <a:prstTxWarp prst="textNoShape">
+                            <a:avLst/>
+                          </a:prstTxWarp>
+                          <a:noAutofit/>
+                        </wps:bodyPr>
+                      </wps:wsp>
+                      <wps:wsp>
+                        <wps:cNvPr id="1788865928" name="Flowchart: Decision 1788865928"/>
+                        <wps:cNvSpPr/>
+                        <wps:spPr>
+                          <a:xfrm>
+                            <a:off x="4986387" y="4162359"/>
+                            <a:ext cx="1768602" cy="883805"/>
+                          </a:xfrm>
+                          <a:prstGeom prst="flowChartDecision">
+                            <a:avLst/>
+                          </a:prstGeom>
+                        </wps:spPr>
+                        <wps:style>
+                          <a:lnRef idx="2">
+                            <a:schemeClr val="accent1">
+                              <a:shade val="15000"/>
+                            </a:schemeClr>
+                          </a:lnRef>
+                          <a:fillRef idx="1">
+                            <a:schemeClr val="accent1"/>
+                          </a:fillRef>
+                          <a:effectRef idx="0">
+                            <a:schemeClr val="accent1"/>
+                          </a:effectRef>
+                          <a:fontRef idx="minor">
+                            <a:schemeClr val="lt1"/>
+                          </a:fontRef>
+                        </wps:style>
+                        <wps:txbx>
+                          <w:txbxContent>
+                            <w:p>
+                              <w:pPr>
+                                <w:spacing w:line="254" w:lineRule="auto"/>
+                                <w:rPr>
+                                  <w:rFonts w:eastAsia="Calibri"/>
+                                  <w:lang w:val="en-SG"/>
+                                </w:rPr>
+                              </w:pPr>
+                              <w:r>
+                                <w:rPr>
+                                  <w:rFonts w:eastAsia="Calibri"/>
+                                  <w:lang w:val="en-SG"/>
+                                </w:rPr>
+                                <w:t>Borrowed books &lt;10?</w:t>
+                              </w:r>
+                            </w:p>
+                          </w:txbxContent>
+                        </wps:txbx>
+                        <wps:bodyPr rot="0" spcFirstLastPara="0" vert="horz" wrap="square" lIns="91440" tIns="45720" rIns="91440" bIns="45720" numCol="1" spcCol="0" rtlCol="0" fromWordArt="0" anchor="ctr" anchorCtr="0" forceAA="0" compatLnSpc="1">
+                          <a:prstTxWarp prst="textNoShape">
+                            <a:avLst/>
+                          </a:prstTxWarp>
+                          <a:noAutofit/>
+                        </wps:bodyPr>
+                      </wps:wsp>
+                      <wps:wsp>
+                        <wps:cNvPr id="1247385949" name="Straight Arrow Connector 1247385949"/>
+                        <wps:cNvCnPr>
+                          <a:stCxn id="1788865928" idx="2"/>
+                          <a:endCxn id="1587987123" idx="0"/>
+                        </wps:cNvCnPr>
+                        <wps:spPr>
+                          <a:xfrm>
+                            <a:off x="5870688" y="5046164"/>
+                            <a:ext cx="2573" cy="165576"/>
+                          </a:xfrm>
+                          <a:prstGeom prst="straightConnector1">
+                            <a:avLst/>
+                          </a:prstGeom>
+                          <a:ln>
+                            <a:tailEnd type="triangle"/>
+                          </a:ln>
+                        </wps:spPr>
+                        <wps:style>
+                          <a:lnRef idx="2">
+                            <a:schemeClr val="dk1"/>
+                          </a:lnRef>
+                          <a:fillRef idx="0">
+                            <a:schemeClr val="dk1"/>
+                          </a:fillRef>
+                          <a:effectRef idx="1">
+                            <a:schemeClr val="dk1"/>
+                          </a:effectRef>
+                          <a:fontRef idx="minor">
+                            <a:schemeClr val="tx1"/>
+                          </a:fontRef>
+                        </wps:style>
+                        <wps:bodyPr/>
+                      </wps:wsp>
+                      <wps:wsp>
+                        <wps:cNvPr id="1634165027" name="Text Box 1"/>
+                        <wps:cNvSpPr txBox="1"/>
+                        <wps:spPr>
+                          <a:xfrm>
+                            <a:off x="5800444" y="4955200"/>
+                            <a:ext cx="438150" cy="316865"/>
+                          </a:xfrm>
+                          <a:prstGeom prst="rect">
+                            <a:avLst/>
+                          </a:prstGeom>
+                          <a:noFill/>
+                          <a:ln>
+                            <a:noFill/>
+                          </a:ln>
+                        </wps:spPr>
+                        <wps:style>
+                          <a:lnRef idx="0">
+                            <a:scrgbClr r="0" g="0" b="0"/>
+                          </a:lnRef>
+                          <a:fillRef idx="0">
+                            <a:scrgbClr r="0" g="0" b="0"/>
+                          </a:fillRef>
+                          <a:effectRef idx="0">
+                            <a:scrgbClr r="0" g="0" b="0"/>
+                          </a:effectRef>
+                          <a:fontRef idx="minor">
+                            <a:schemeClr val="dk1"/>
+                          </a:fontRef>
+                        </wps:style>
+                        <wps:txbx>
+                          <w:txbxContent>
+                            <w:p>
+                              <w:pPr>
+                                <w:spacing w:line="252" w:lineRule="auto"/>
+                                <w:rPr>
+                                  <w:rFonts w:eastAsia="Calibri"/>
+                                </w:rPr>
+                              </w:pPr>
+                              <w:r>
+                                <w:rPr>
+                                  <w:rFonts w:eastAsia="Calibri"/>
+                                </w:rPr>
+                                <w:t>Yes</w:t>
+                              </w:r>
+                            </w:p>
+                          </w:txbxContent>
+                        </wps:txbx>
+                        <wps:bodyPr rot="0" spcFirstLastPara="0" vert="horz" wrap="square" lIns="91440" tIns="45720" rIns="91440" bIns="45720" numCol="1" spcCol="0" rtlCol="0" fromWordArt="0" anchor="t" anchorCtr="0" forceAA="0" compatLnSpc="1">
+                          <a:prstTxWarp prst="textNoShape">
+                            <a:avLst/>
+                          </a:prstTxWarp>
+                          <a:noAutofit/>
+                        </wps:bodyPr>
+                      </wps:wsp>
+                      <wps:wsp>
+                        <wps:cNvPr id="1156926076" name="Connector: Elbow 1156926076"/>
+                        <wps:cNvCnPr>
+                          <a:stCxn id="1788865928" idx="1"/>
+                        </wps:cNvCnPr>
+                        <wps:spPr>
+                          <a:xfrm rot="10800000" flipV="1">
+                            <a:off x="4522131" y="4604262"/>
+                            <a:ext cx="464257" cy="1183128"/>
+                          </a:xfrm>
+                          <a:prstGeom prst="bentConnector2">
+                            <a:avLst/>
+                          </a:prstGeom>
+                          <a:ln>
+                            <a:tailEnd type="triangle"/>
+                          </a:ln>
+                        </wps:spPr>
+                        <wps:style>
+                          <a:lnRef idx="2">
+                            <a:schemeClr val="dk1"/>
+                          </a:lnRef>
+                          <a:fillRef idx="0">
+                            <a:schemeClr val="dk1"/>
+                          </a:fillRef>
+                          <a:effectRef idx="1">
+                            <a:schemeClr val="dk1"/>
+                          </a:effectRef>
+                          <a:fontRef idx="minor">
+                            <a:schemeClr val="tx1"/>
+                          </a:fontRef>
+                        </wps:style>
+                        <wps:bodyPr/>
+                      </wps:wsp>
+                      <wps:wsp>
+                        <wps:cNvPr id="439353408" name="Text Box 1"/>
+                        <wps:cNvSpPr txBox="1"/>
+                        <wps:spPr>
+                          <a:xfrm>
+                            <a:off x="4679396" y="4362791"/>
+                            <a:ext cx="438150" cy="316865"/>
+                          </a:xfrm>
+                          <a:prstGeom prst="rect">
+                            <a:avLst/>
+                          </a:prstGeom>
+                          <a:noFill/>
+                          <a:ln>
+                            <a:noFill/>
+                          </a:ln>
+                        </wps:spPr>
+                        <wps:style>
+                          <a:lnRef idx="0">
+                            <a:scrgbClr r="0" g="0" b="0"/>
+                          </a:lnRef>
+                          <a:fillRef idx="0">
+                            <a:scrgbClr r="0" g="0" b="0"/>
+                          </a:fillRef>
+                          <a:effectRef idx="0">
+                            <a:scrgbClr r="0" g="0" b="0"/>
+                          </a:effectRef>
+                          <a:fontRef idx="minor">
+                            <a:schemeClr val="dk1"/>
+                          </a:fontRef>
+                        </wps:style>
+                        <wps:txbx>
+                          <w:txbxContent>
+                            <w:p>
+                              <w:pPr>
+                                <w:spacing w:line="252" w:lineRule="auto"/>
+                                <w:rPr>
+                                  <w:rFonts w:eastAsia="Calibri"/>
+                                  <w:lang w:val="en-SG"/>
+                                </w:rPr>
+                              </w:pPr>
+                              <w:r>
+                                <w:rPr>
+                                  <w:rFonts w:eastAsia="Calibri"/>
+                                  <w:lang w:val="en-SG"/>
+                                </w:rPr>
+                                <w:t>No</w:t>
+                              </w:r>
+                            </w:p>
+                          </w:txbxContent>
+                        </wps:txbx>
+                        <wps:bodyPr rot="0" spcFirstLastPara="0" vert="horz" wrap="square" lIns="91440" tIns="45720" rIns="91440" bIns="45720" numCol="1" spcCol="0" rtlCol="0" fromWordArt="0" anchor="t" anchorCtr="0" forceAA="0" compatLnSpc="1">
                           <a:prstTxWarp prst="textNoShape">
                             <a:avLst/>
                           </a:prstTxWarp>
@@ -14942,7 +15403,7 @@
           </mc:Choice>
           <mc:Fallback>
             <w:pict>
-              <v:group w14:anchorId="3C3AA846" id="_x0000_s1107" editas="canvas" style="position:absolute;left:0;text-align:left;margin-left:-64.05pt;margin-top:.05pt;width:540.6pt;height:703.8pt;z-index:251812864;mso-position-horizontal-relative:text;mso-position-vertical-relative:text;mso-width-relative:margin" coordsize="68656,89382" o:gfxdata="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">
+              <v:group w14:anchorId="3C3AA846" id="_x0000_s1107" editas="canvas" style="position:absolute;left:0;text-align:left;margin-left:-64.05pt;margin-top:.05pt;width:540.6pt;height:703.8pt;z-index:251812864;mso-position-horizontal-relative:text;mso-position-vertical-relative:text;mso-width-relative:margin" coordsize="68656,89382" o:gfxdata="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">
                 <v:shape id="_x0000_s1108" type="#_x0000_t75" style="position:absolute;width:68656;height:89382;visibility:visible;mso-wrap-style:square" filled="t">
                   <v:fill o:detectmouseclick="t"/>
                   <v:path o:connecttype="none"/>
@@ -15095,7 +15556,7 @@
                     </w:txbxContent>
                   </v:textbox>
                 </v:shape>
-                <v:shape id="Flowchart: Decision 818906516" o:spid="_x0000_s1116" type="#_x0000_t110" style="position:absolute;left:50697;top:33356;width:16081;height:8840;visibility:visible;mso-wrap-style:square;v-text-anchor:middle" o:gfxdata="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" fillcolor="#5b9bd5 [3204]" strokecolor="#091723 [484]" strokeweight="1pt">
+                <v:shape id="Flowchart: Decision 818906516" o:spid="_x0000_s1116" type="#_x0000_t110" style="position:absolute;left:50697;top:31277;width:16081;height:8840;visibility:visible;mso-wrap-style:square;v-text-anchor:middle" o:gfxdata="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" fillcolor="#5b9bd5 [3204]" strokecolor="#091723 [484]" strokeweight="1pt">
                   <v:textbox>
                     <w:txbxContent>
                       <w:p>
@@ -15137,7 +15598,7 @@
                     </w:txbxContent>
                   </v:textbox>
                 </v:shape>
-                <v:shape id="Flowchart: Process 1587987123" o:spid="_x0000_s1118" type="#_x0000_t109" style="position:absolute;left:53256;top:45307;width:10952;height:5724;visibility:visible;mso-wrap-style:square;v-text-anchor:middle" o:gfxdata="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" fillcolor="#5b9bd5 [3204]" strokecolor="#091723 [484]" strokeweight="1pt">
+                <v:shape id="Flowchart: Process 1587987123" o:spid="_x0000_s1118" type="#_x0000_t109" style="position:absolute;left:53256;top:52117;width:10952;height:4730;visibility:visible;mso-wrap-style:square;v-text-anchor:middle" o:gfxdata="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" fillcolor="#5b9bd5 [3204]" strokecolor="#091723 [484]" strokeweight="1pt">
                   <v:textbox>
                     <w:txbxContent>
                       <w:p>
@@ -15176,7 +15637,7 @@
                 <v:shape id="Straight Arrow Connector 362636847" o:spid="_x0000_s1122" type="#_x0000_t32" style="position:absolute;left:58722;top:18745;width:31;height:4242;visibility:visible;mso-wrap-style:square" o:connectortype="straight" o:gfxdata="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" strokecolor="black [3200]" strokeweight="1pt">
                   <v:stroke endarrow="block" joinstyle="miter"/>
                 </v:shape>
-                <v:shape id="Straight Arrow Connector 486012943" o:spid="_x0000_s1123" type="#_x0000_t32" style="position:absolute;left:58732;top:42196;width:6;height:3111;flip:x;visibility:visible;mso-wrap-style:square" o:connectortype="straight" o:gfxdata="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" strokecolor="black [3200]" strokeweight="1pt">
+                <v:shape id="Straight Arrow Connector 486012943" o:spid="_x0000_s1123" type="#_x0000_t32" style="position:absolute;left:58706;top:40117;width:32;height:1506;flip:x;visibility:visible;mso-wrap-style:square" o:connectortype="straight" o:gfxdata="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" strokecolor="black [3200]" strokeweight="1pt">
                   <v:stroke endarrow="block" joinstyle="miter"/>
                 </v:shape>
                 <v:shape id="Straight Arrow Connector 1788569620" o:spid="_x0000_s1124" type="#_x0000_t32" style="position:absolute;left:37992;top:18288;width:33;height:2103;visibility:visible;mso-wrap-style:square" o:connectortype="straight" o:gfxdata="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" strokecolor="black [3200]" strokeweight="1pt">
@@ -15185,7 +15646,7 @@
                 <v:shape id="Straight Arrow Connector 979456359" o:spid="_x0000_s1125" type="#_x0000_t32" style="position:absolute;left:46992;top:14114;width:2294;height:38;flip:x y;visibility:visible;mso-wrap-style:square" o:connectortype="straight" o:gfxdata="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" strokecolor="black [3200]" strokeweight="1pt">
                   <v:stroke endarrow="block" joinstyle="miter"/>
                 </v:shape>
-                <v:shape id="Flowchart: Process 1483224253" o:spid="_x0000_s1126" type="#_x0000_t109" style="position:absolute;left:34794;top:34444;width:13600;height:6649;visibility:visible;mso-wrap-style:square;v-text-anchor:middle" o:gfxdata="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" fillcolor="#5b9bd5 [3204]" strokecolor="#091723 [484]" strokeweight="1pt">
+                <v:shape id="Flowchart: Process 1483224253" o:spid="_x0000_s1126" type="#_x0000_t109" style="position:absolute;left:34794;top:32033;width:13600;height:7313;visibility:visible;mso-wrap-style:square;v-text-anchor:middle" o:gfxdata="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" fillcolor="#5b9bd5 [3204]" strokecolor="#091723 [484]" strokeweight="1pt">
                   <v:textbox>
                     <w:txbxContent>
                       <w:p>
@@ -15206,7 +15667,7 @@
                     </w:txbxContent>
                   </v:textbox>
                 </v:shape>
-                <v:shape id="Flowchart: Process 2094956148" o:spid="_x0000_s1127" type="#_x0000_t109" style="position:absolute;left:32535;top:28446;width:11023;height:4338;visibility:visible;mso-wrap-style:square;v-text-anchor:middle" o:gfxdata="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" fillcolor="#5b9bd5 [3204]" strokecolor="#091723 [484]" strokeweight="1pt">
+                <v:shape id="Flowchart: Process 2094956148" o:spid="_x0000_s1127" type="#_x0000_t109" style="position:absolute;left:32535;top:27074;width:11023;height:4339;visibility:visible;mso-wrap-style:square;v-text-anchor:middle" o:gfxdata="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" fillcolor="#5b9bd5 [3204]" strokecolor="#091723 [484]" strokeweight="1pt">
                   <v:textbox>
                     <w:txbxContent>
                       <w:p>
@@ -15229,7 +15690,7 @@
                     </w:txbxContent>
                   </v:textbox>
                 </v:shape>
-                <v:shape id="Straight Arrow Connector 1976696219" o:spid="_x0000_s1128" type="#_x0000_t32" style="position:absolute;left:38025;top:26115;width:21;height:2331;visibility:visible;mso-wrap-style:square" o:connectortype="straight" o:gfxdata="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" strokecolor="black [3200]" strokeweight="1pt">
+                <v:shape id="Straight Arrow Connector 1976696219" o:spid="_x0000_s1128" type="#_x0000_t32" style="position:absolute;left:38025;top:26115;width:21;height:959;visibility:visible;mso-wrap-style:square" o:connectortype="straight" o:gfxdata="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" strokecolor="black [3200]" strokeweight="1pt">
                   <v:stroke endarrow="block" joinstyle="miter"/>
                 </v:shape>
                 <v:shapetype id="_x0000_t34" coordsize="21600,21600" o:spt="34" o:oned="t" adj="10800" path="m,l@0,0@0,21600,21600,21600e" filled="f">
@@ -15246,7 +15707,7 @@
                 <v:shape id="Connector: Elbow 488331782" o:spid="_x0000_s1129" type="#_x0000_t34" style="position:absolute;left:48617;top:2741;width:2275;height:664;visibility:visible;mso-wrap-style:square" o:connectortype="elbow" o:gfxdata="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" strokecolor="black [3200]" strokeweight="1pt">
                   <v:stroke endarrow="block"/>
                 </v:shape>
-                <v:shape id="Straight Arrow Connector 1491886396" o:spid="_x0000_s1130" type="#_x0000_t32" style="position:absolute;left:58738;top:28711;width:15;height:4645;flip:x;visibility:visible;mso-wrap-style:square" o:connectortype="straight" o:gfxdata="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" strokecolor="black [3200]" strokeweight="1pt">
+                <v:shape id="Straight Arrow Connector 1491886396" o:spid="_x0000_s1130" type="#_x0000_t32" style="position:absolute;left:58738;top:28711;width:15;height:2566;flip:x;visibility:visible;mso-wrap-style:square" o:connectortype="straight" o:gfxdata="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" strokecolor="black [3200]" strokeweight="1pt">
                   <v:stroke endarrow="block" joinstyle="miter"/>
                 </v:shape>
                 <v:shape id="Text Box 1" o:spid="_x0000_s1131" type="#_x0000_t202" style="position:absolute;left:46793;top:11858;width:4382;height:3169;visibility:visible;mso-wrap-style:square;v-text-anchor:top" o:gfxdata="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" filled="f" stroked="f">
@@ -15291,7 +15752,7 @@
                     </w:txbxContent>
                   </v:textbox>
                 </v:shape>
-                <v:shape id="Text Box 1" o:spid="_x0000_s1133" type="#_x0000_t202" style="position:absolute;left:58223;top:41805;width:4382;height:3168;visibility:visible;mso-wrap-style:square;v-text-anchor:top" o:gfxdata="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" filled="f" stroked="f">
+                <v:shape id="Text Box 1" o:spid="_x0000_s1133" type="#_x0000_t202" style="position:absolute;left:58084;top:39346;width:4381;height:3169;visibility:visible;mso-wrap-style:square;v-text-anchor:top" o:gfxdata="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" filled="f" stroked="f">
                   <v:textbox>
                     <w:txbxContent>
                       <w:p>
@@ -15311,7 +15772,7 @@
                     </w:txbxContent>
                   </v:textbox>
                 </v:shape>
-                <v:shape id="Text Box 1" o:spid="_x0000_s1134" type="#_x0000_t202" style="position:absolute;left:48013;top:34502;width:4381;height:2880;visibility:visible;mso-wrap-style:square;v-text-anchor:top" o:gfxdata="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" filled="f" stroked="f">
+                <v:shape id="Text Box 1" o:spid="_x0000_s1134" type="#_x0000_t202" style="position:absolute;left:48013;top:33269;width:4381;height:3169;visibility:visible;mso-wrap-style:square;v-text-anchor:top" o:gfxdata="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" filled="f" stroked="f">
                   <v:textbox>
                     <w:txbxContent>
                       <w:p>
@@ -15331,7 +15792,7 @@
                     </w:txbxContent>
                   </v:textbox>
                 </v:shape>
-                <v:shape id="Straight Arrow Connector 713794067" o:spid="_x0000_s1135" type="#_x0000_t32" style="position:absolute;left:48394;top:37769;width:2303;height:7;flip:x y;visibility:visible;mso-wrap-style:square" o:connectortype="straight" o:gfxdata="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" strokecolor="black [3200]" strokeweight="1pt">
+                <v:shape id="Straight Arrow Connector 713794067" o:spid="_x0000_s1135" type="#_x0000_t32" style="position:absolute;left:48394;top:35690;width:2303;height:7;flip:x y;visibility:visible;mso-wrap-style:square" o:connectortype="straight" o:gfxdata="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" strokecolor="black [3200]" strokeweight="1pt">
                   <v:stroke endarrow="block" joinstyle="miter"/>
                 </v:shape>
                 <v:shape id="Text Box 1" o:spid="_x0000_s1136" type="#_x0000_t202" style="position:absolute;left:26269;top:11863;width:4381;height:3169;visibility:visible;mso-wrap-style:square;v-text-anchor:top" o:gfxdata="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" filled="f" stroked="f">
@@ -15493,7 +15954,7 @@
                     </w:txbxContent>
                   </v:textbox>
                 </v:shape>
-                <v:shape id="Flowchart: Process 2043491394" o:spid="_x0000_s1143" type="#_x0000_t109" style="position:absolute;left:11423;top:53329;width:11798;height:6166;visibility:visible;mso-wrap-style:square;v-text-anchor:middle" o:gfxdata="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" fillcolor="#5b9bd5 [3204]" strokecolor="#091723 [484]" strokeweight="1pt">
+                <v:shape id="Flowchart: Process 2043491394" o:spid="_x0000_s1143" type="#_x0000_t109" style="position:absolute;left:11423;top:54700;width:11798;height:6166;visibility:visible;mso-wrap-style:square;v-text-anchor:middle" o:gfxdata="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" fillcolor="#5b9bd5 [3204]" strokecolor="#091723 [484]" strokeweight="1pt">
                   <v:textbox>
                     <w:txbxContent>
                       <w:p>
@@ -15526,7 +15987,7 @@
                 <v:shape id="Straight Arrow Connector 375197848" o:spid="_x0000_s1147" type="#_x0000_t32" style="position:absolute;left:17312;top:39403;width:4;height:2213;flip:x;visibility:visible;mso-wrap-style:square" o:connectortype="straight" o:gfxdata="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" strokecolor="black [3200]" strokeweight="1pt">
                   <v:stroke endarrow="block" joinstyle="miter"/>
                 </v:shape>
-                <v:shape id="Straight Arrow Connector 1042563496" o:spid="_x0000_s1148" type="#_x0000_t32" style="position:absolute;left:17312;top:51563;width:10;height:1766;visibility:visible;mso-wrap-style:square" o:connectortype="straight" o:gfxdata="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" strokecolor="black [3200]" strokeweight="1pt">
+                <v:shape id="Straight Arrow Connector 1042563496" o:spid="_x0000_s1148" type="#_x0000_t32" style="position:absolute;left:17312;top:51563;width:10;height:3137;visibility:visible;mso-wrap-style:square" o:connectortype="straight" o:gfxdata="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" strokecolor="black [3200]" strokeweight="1pt">
                   <v:stroke endarrow="block" joinstyle="miter"/>
                 </v:shape>
                 <v:shape id="Straight Arrow Connector 909187326" o:spid="_x0000_s1149" type="#_x0000_t32" style="position:absolute;left:26040;top:46566;width:2426;height:24;flip:y;visibility:visible;mso-wrap-style:square" o:connectortype="straight" o:gfxdata="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" strokecolor="black [3200]" strokeweight="1pt">
@@ -15809,13 +16270,13 @@
                 <v:shape id="Connector: Elbow 306504104" o:spid="_x0000_s1167" type="#_x0000_t33" style="position:absolute;left:40304;top:67742;width:15743;height:17797;rotation:90;visibility:visible;mso-wrap-style:square" o:connectortype="elbow" o:gfxdata="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" strokecolor="black [3200]" strokeweight="1pt">
                   <v:stroke endarrow="block"/>
                 </v:shape>
-                <v:shape id="Connector: Elbow 931640403" o:spid="_x0000_s1168" type="#_x0000_t34" style="position:absolute;left:23221;top:56412;width:33853;height:28100;visibility:visible;mso-wrap-style:square" o:connectortype="elbow" o:gfxdata="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" adj="26889" strokecolor="black [3200]" strokeweight="1pt">
+                <v:shape id="Connector: Elbow 931640403" o:spid="_x0000_s1168" type="#_x0000_t34" style="position:absolute;left:23221;top:57783;width:34081;height:26729;visibility:visible;mso-wrap-style:square" o:connectortype="elbow" o:gfxdata="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" adj="27105" strokecolor="black [3200]" strokeweight="1pt">
                   <v:stroke endarrow="block"/>
                 </v:shape>
-                <v:shape id="Straight Arrow Connector 1512238292" o:spid="_x0000_s1169" type="#_x0000_t32" style="position:absolute;left:34365;top:49649;width:0;height:6929;visibility:visible;mso-wrap-style:square" o:connectortype="straight" o:gfxdata="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" strokecolor="black [3200]" strokeweight="1pt">
+                <v:shape id="Straight Arrow Connector 1512238292" o:spid="_x0000_s1169" type="#_x0000_t32" style="position:absolute;left:34365;top:49649;width:0;height:8134;visibility:visible;mso-wrap-style:square" o:connectortype="straight" o:gfxdata="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" strokecolor="black [3200]" strokeweight="1pt">
                   <v:stroke endarrow="block" joinstyle="miter"/>
                 </v:shape>
-                <v:shape id="Straight Arrow Connector 1494731205" o:spid="_x0000_s1170" type="#_x0000_t32" style="position:absolute;left:58722;top:51031;width:10;height:5484;flip:x;visibility:visible;mso-wrap-style:square" o:connectortype="straight" o:gfxdata="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" strokecolor="black [3200]" strokeweight="1pt">
+                <v:shape id="Straight Arrow Connector 1494731205" o:spid="_x0000_s1170" type="#_x0000_t32" style="position:absolute;left:58732;top:56847;width:6;height:1128;visibility:visible;mso-wrap-style:square" o:connectortype="straight" o:gfxdata="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" strokecolor="black [3200]" strokeweight="1pt">
                   <v:stroke endarrow="block" joinstyle="miter"/>
                 </v:shape>
                 <v:shapetype id="_x0000_t35" coordsize="21600,21600" o:spt="35" o:oned="t" adj="10800,10800" path="m,l@0,0@0@1,21600@1,21600,21600e" filled="f">
@@ -15833,10 +16294,10 @@
                   </v:handles>
                   <o:lock v:ext="edit" shapetype="t"/>
                 </v:shapetype>
-                <v:shape id="Connector: Elbow 1753496176" o:spid="_x0000_s1171" type="#_x0000_t35" style="position:absolute;left:32535;top:30615;width:9059;height:12056;rotation:180;flip:x y;visibility:visible;mso-wrap-style:square" o:connectortype="elbow" o:gfxdata="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" adj="-5451,21503" strokecolor="black [3200]" strokeweight="1pt">
+                <v:shape id="Connector: Elbow 1753496176" o:spid="_x0000_s1171" type="#_x0000_t35" style="position:absolute;left:32535;top:29243;width:9059;height:12057;rotation:180;flip:x y;visibility:visible;mso-wrap-style:square" o:connectortype="elbow" o:gfxdata="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" adj="-3634,21503" strokecolor="black [3200]" strokeweight="1pt">
                   <v:stroke endarrow="block"/>
                 </v:shape>
-                <v:shape id="Straight Arrow Connector 2138411809" o:spid="_x0000_s1172" type="#_x0000_t32" style="position:absolute;left:41592;top:41093;width:2;height:15422;flip:x;visibility:visible;mso-wrap-style:square" o:connectortype="straight" o:gfxdata="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" strokecolor="black [3200]" strokeweight="1pt">
+                <v:shape id="Straight Arrow Connector 2138411809" o:spid="_x0000_s1172" type="#_x0000_t32" style="position:absolute;left:41594;top:39346;width:0;height:18527;visibility:visible;mso-wrap-style:square" o:connectortype="straight" o:gfxdata="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" strokecolor="black [3200]" strokeweight="1pt">
                   <v:stroke endarrow="block" joinstyle="miter"/>
                 </v:shape>
                 <v:shape id="Text Box 1879528652" o:spid="_x0000_s1173" type="#_x0000_t202" style="position:absolute;left:969;top:5056;width:3048;height:1547;visibility:visible;mso-wrap-style:square;v-text-anchor:top" o:gfxdata="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" filled="f" stroked="f">
@@ -15914,7 +16375,7 @@
                     </w:txbxContent>
                   </v:textbox>
                 </v:shape>
-                <v:shape id="Speech Bubble: Rectangle 609389071" o:spid="_x0000_s1179" type="#_x0000_t61" style="position:absolute;left:61806;top:41052;width:6807;height:2883;visibility:visible;mso-wrap-style:square;v-text-anchor:middle" o:gfxdata="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" adj="2460,29060" fillcolor="#a5a5a5 [3206]" strokecolor="#181818 [486]" strokeweight="1pt">
+                <v:shape id="Speech Bubble: Rectangle 609389071" o:spid="_x0000_s1179" type="#_x0000_t61" style="position:absolute;left:46046;top:51159;width:6808;height:2883;visibility:visible;mso-wrap-style:square;v-text-anchor:middle" o:gfxdata="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" adj="23012,29630" fillcolor="#a5a5a5 [3206]" strokecolor="#181818 [486]" strokeweight="1pt">
                   <v:textbox>
                     <w:txbxContent>
                       <w:p>
@@ -15950,7 +16411,13 @@
                           <w:rPr>
                             <w:rFonts w:eastAsia="Calibri"/>
                           </w:rPr>
-                          <w:t>REQ-11</w:t>
+                          <w:t>REQ-1</w:t>
+                        </w:r>
+                        <w:r>
+                          <w:rPr>
+                            <w:rFonts w:eastAsia="Calibri"/>
+                          </w:rPr>
+                          <w:t>2</w:t>
                         </w:r>
                       </w:p>
                     </w:txbxContent>
@@ -15971,7 +16438,13 @@
                           <w:rPr>
                             <w:rFonts w:eastAsia="Calibri"/>
                           </w:rPr>
-                          <w:t>REQ-14</w:t>
+                          <w:t>REQ-1</w:t>
+                        </w:r>
+                        <w:r>
+                          <w:rPr>
+                            <w:rFonts w:eastAsia="Calibri"/>
+                          </w:rPr>
+                          <w:t>5</w:t>
                         </w:r>
                       </w:p>
                     </w:txbxContent>
@@ -15992,13 +16465,19 @@
                           <w:rPr>
                             <w:rFonts w:eastAsia="Calibri"/>
                           </w:rPr>
-                          <w:t>REQ-18</w:t>
+                          <w:t>REQ-1</w:t>
+                        </w:r>
+                        <w:r>
+                          <w:rPr>
+                            <w:rFonts w:eastAsia="Calibri"/>
+                          </w:rPr>
+                          <w:t>9</w:t>
                         </w:r>
                       </w:p>
                     </w:txbxContent>
                   </v:textbox>
                 </v:shape>
-                <v:shape id="Speech Bubble: Rectangle 947281268" o:spid="_x0000_s1183" type="#_x0000_t61" style="position:absolute;left:47202;top:30057;width:6807;height:2883;visibility:visible;mso-wrap-style:square;v-text-anchor:middle" o:gfxdata="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" adj="2460,29060" fillcolor="#a5a5a5 [3206]" strokecolor="#181818 [486]" strokeweight="1pt">
+                <v:shape id="Speech Bubble: Rectangle 947281268" o:spid="_x0000_s1183" type="#_x0000_t61" style="position:absolute;left:45221;top:27772;width:6807;height:3172;visibility:visible;mso-wrap-style:square;v-text-anchor:middle" o:gfxdata="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" adj="2460,29060" fillcolor="#a5a5a5 [3206]" strokecolor="#181818 [486]" strokeweight="1pt">
                   <v:textbox>
                     <w:txbxContent>
                       <w:p>
@@ -16040,7 +16519,7 @@
                           <w:rPr>
                             <w:rFonts w:eastAsia="Calibri"/>
                           </w:rPr>
-                          <w:t>5</w:t>
+                          <w:t>6</w:t>
                         </w:r>
                       </w:p>
                     </w:txbxContent>
@@ -16061,13 +16540,19 @@
                           <w:rPr>
                             <w:rFonts w:eastAsia="Calibri"/>
                           </w:rPr>
-                          <w:t>REQ-17</w:t>
+                          <w:t>REQ-1</w:t>
+                        </w:r>
+                        <w:r>
+                          <w:rPr>
+                            <w:rFonts w:eastAsia="Calibri"/>
+                          </w:rPr>
+                          <w:t>8</w:t>
                         </w:r>
                       </w:p>
                     </w:txbxContent>
                   </v:textbox>
                 </v:shape>
-                <v:shape id="Speech Bubble: Rectangle 1294664958" o:spid="_x0000_s1186" type="#_x0000_t61" style="position:absolute;left:6689;top:49869;width:6807;height:2883;visibility:visible;mso-wrap-style:square;v-text-anchor:middle" o:gfxdata="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" adj="17773,28584" fillcolor="#a5a5a5 [3206]" strokecolor="#181818 [486]" strokeweight="1pt">
+                <v:shape id="Speech Bubble: Rectangle 1294664958" o:spid="_x0000_s1186" type="#_x0000_t61" style="position:absolute;left:6689;top:51241;width:6807;height:2883;visibility:visible;mso-wrap-style:square;v-text-anchor:middle" o:gfxdata="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" adj="17773,28584" fillcolor="#a5a5a5 [3206]" strokecolor="#181818 [486]" strokeweight="1pt">
                   <v:textbox>
                     <w:txbxContent>
                       <w:p>
@@ -16082,13 +16567,19 @@
                           <w:rPr>
                             <w:rFonts w:eastAsia="Calibri"/>
                           </w:rPr>
-                          <w:t>REQ-16</w:t>
+                          <w:t>REQ-1</w:t>
+                        </w:r>
+                        <w:r>
+                          <w:rPr>
+                            <w:rFonts w:eastAsia="Calibri"/>
+                          </w:rPr>
+                          <w:t>7</w:t>
                         </w:r>
                       </w:p>
                     </w:txbxContent>
                   </v:textbox>
                 </v:shape>
-                <v:shape id="Speech Bubble: Rectangle 1309956330" o:spid="_x0000_s1187" type="#_x0000_t61" style="position:absolute;left:52594;top:58041;width:6807;height:2883;visibility:visible;mso-wrap-style:square;v-text-anchor:middle" o:gfxdata="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" adj="6490,33817" fillcolor="#a5a5a5 [3206]" strokecolor="#181818 [486]" strokeweight="1pt">
+                <v:shape id="Speech Bubble: Rectangle 1309956330" o:spid="_x0000_s1187" type="#_x0000_t61" style="position:absolute;left:52670;top:58575;width:6807;height:2882;visibility:visible;mso-wrap-style:square;v-text-anchor:middle" o:gfxdata="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" adj="6248,29821" fillcolor="#a5a5a5 [3206]" strokecolor="#181818 [486]" strokeweight="1pt">
                   <v:textbox>
                     <w:txbxContent>
                       <w:p>
@@ -16103,7 +16594,83 @@
                           <w:rPr>
                             <w:rFonts w:eastAsia="Calibri"/>
                           </w:rPr>
-                          <w:t>REQ-20</w:t>
+                          <w:t>REQ-2</w:t>
+                        </w:r>
+                        <w:r>
+                          <w:rPr>
+                            <w:rFonts w:eastAsia="Calibri"/>
+                          </w:rPr>
+                          <w:t>1</w:t>
+                        </w:r>
+                      </w:p>
+                    </w:txbxContent>
+                  </v:textbox>
+                </v:shape>
+                <v:shape id="Flowchart: Decision 1788865928" o:spid="_x0000_s1188" type="#_x0000_t110" style="position:absolute;left:49863;top:41623;width:17686;height:8838;visibility:visible;mso-wrap-style:square;v-text-anchor:middle" o:gfxdata="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" fillcolor="#5b9bd5 [3204]" strokecolor="#091723 [484]" strokeweight="1pt">
+                  <v:textbox>
+                    <w:txbxContent>
+                      <w:p>
+                        <w:pPr>
+                          <w:spacing w:line="254" w:lineRule="auto"/>
+                          <w:rPr>
+                            <w:rFonts w:eastAsia="Calibri"/>
+                            <w:lang w:val="en-SG"/>
+                          </w:rPr>
+                        </w:pPr>
+                        <w:r>
+                          <w:rPr>
+                            <w:rFonts w:eastAsia="Calibri"/>
+                            <w:lang w:val="en-SG"/>
+                          </w:rPr>
+                          <w:t>Borrowed books &lt;10?</w:t>
+                        </w:r>
+                      </w:p>
+                    </w:txbxContent>
+                  </v:textbox>
+                </v:shape>
+                <v:shape id="Straight Arrow Connector 1247385949" o:spid="_x0000_s1189" type="#_x0000_t32" style="position:absolute;left:58706;top:50461;width:26;height:1656;visibility:visible;mso-wrap-style:square" o:connectortype="straight" o:gfxdata="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" strokecolor="black [3200]" strokeweight="1pt">
+                  <v:stroke endarrow="block" joinstyle="miter"/>
+                </v:shape>
+                <v:shape id="Text Box 1" o:spid="_x0000_s1190" type="#_x0000_t202" style="position:absolute;left:58004;top:49552;width:4381;height:3168;visibility:visible;mso-wrap-style:square;v-text-anchor:top" o:gfxdata="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" filled="f" stroked="f">
+                  <v:textbox>
+                    <w:txbxContent>
+                      <w:p>
+                        <w:pPr>
+                          <w:spacing w:line="252" w:lineRule="auto"/>
+                          <w:rPr>
+                            <w:rFonts w:eastAsia="Calibri"/>
+                          </w:rPr>
+                        </w:pPr>
+                        <w:r>
+                          <w:rPr>
+                            <w:rFonts w:eastAsia="Calibri"/>
+                          </w:rPr>
+                          <w:t>Yes</w:t>
+                        </w:r>
+                      </w:p>
+                    </w:txbxContent>
+                  </v:textbox>
+                </v:shape>
+                <v:shape id="Connector: Elbow 1156926076" o:spid="_x0000_s1191" type="#_x0000_t33" style="position:absolute;left:45221;top:46042;width:4642;height:11831;rotation:180;flip:y;visibility:visible;mso-wrap-style:square" o:connectortype="elbow" o:gfxdata="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" strokecolor="black [3200]" strokeweight="1pt">
+                  <v:stroke endarrow="block"/>
+                </v:shape>
+                <v:shape id="Text Box 1" o:spid="_x0000_s1192" type="#_x0000_t202" style="position:absolute;left:46793;top:43627;width:4382;height:3169;visibility:visible;mso-wrap-style:square;v-text-anchor:top" o:gfxdata="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" filled="f" stroked="f">
+                  <v:textbox>
+                    <w:txbxContent>
+                      <w:p>
+                        <w:pPr>
+                          <w:spacing w:line="252" w:lineRule="auto"/>
+                          <w:rPr>
+                            <w:rFonts w:eastAsia="Calibri"/>
+                            <w:lang w:val="en-SG"/>
+                          </w:rPr>
+                        </w:pPr>
+                        <w:r>
+                          <w:rPr>
+                            <w:rFonts w:eastAsia="Calibri"/>
+                            <w:lang w:val="en-SG"/>
+                          </w:rPr>
+                          <w:t>No</w:t>
                         </w:r>
                       </w:p>
                     </w:txbxContent>
@@ -16132,7 +16699,7 @@
     </w:p>
     <w:p>
       <w:pPr>
-        <w:pStyle w:val="3"/>
+        <w:pStyle w:val="Heading3"/>
         <w:ind w:left="720"/>
         <w:rPr>
           <w:lang w:val="en-SG"/>
@@ -16165,7 +16732,7 @@
     </w:p>
     <w:tbl>
       <w:tblPr>
-        <w:tblStyle w:val="aa"/>
+        <w:tblStyle w:val="TableGrid"/>
         <w:tblW w:w="9209" w:type="dxa"/>
         <w:tblLook w:val="04A0" w:firstRow="1" w:lastRow="0" w:firstColumn="1" w:lastColumn="0" w:noHBand="0" w:noVBand="1"/>
       </w:tblPr>
@@ -16236,7 +16803,7 @@
               <w:rPr>
                 <w:lang w:val="en-SG"/>
               </w:rPr>
-              <w:t>19</w:t>
+              <w:t>22</w:t>
             </w:r>
           </w:p>
         </w:tc>
@@ -16280,7 +16847,13 @@
               <w:rPr>
                 <w:lang w:val="en-SG"/>
               </w:rPr>
-              <w:t>20</w:t>
+              <w:t>2</w:t>
+            </w:r>
+            <w:r>
+              <w:rPr>
+                <w:lang w:val="en-SG"/>
+              </w:rPr>
+              <w:t>3</w:t>
             </w:r>
           </w:p>
         </w:tc>
@@ -16326,7 +16899,13 @@
                 <w:rFonts w:hint="eastAsia"/>
                 <w:lang w:val="en-SG" w:eastAsia="zh-CN"/>
               </w:rPr>
-              <w:t>REQ-21</w:t>
+              <w:t>REQ-2</w:t>
+            </w:r>
+            <w:r>
+              <w:rPr>
+                <w:lang w:val="en-SG" w:eastAsia="zh-CN"/>
+              </w:rPr>
+              <w:t>4</w:t>
             </w:r>
           </w:p>
         </w:tc>
@@ -16337,7 +16916,6 @@
           <w:p>
             <w:pPr>
               <w:rPr>
-                <w:rFonts w:hint="eastAsia"/>
                 <w:lang w:eastAsia="zh-CN"/>
               </w:rPr>
             </w:pPr>
@@ -16396,7 +16974,7 @@
     </w:p>
     <w:p>
       <w:pPr>
-        <w:pStyle w:val="1"/>
+        <w:pStyle w:val="Heading1"/>
         <w:rPr>
           <w:lang w:val="en-SG"/>
         </w:rPr>
@@ -16419,7 +16997,7 @@
     </w:p>
     <w:p>
       <w:pPr>
-        <w:pStyle w:val="2"/>
+        <w:pStyle w:val="Heading2"/>
         <w:ind w:left="360"/>
         <w:rPr>
           <w:lang w:val="en-SG"/>
@@ -16516,7 +17094,7 @@
                         <w:txbxContent>
                           <w:p>
                             <w:pPr>
-                              <w:pStyle w:val="ab"/>
+                              <w:pStyle w:val="NormalWeb"/>
                               <w:spacing w:before="0" w:beforeAutospacing="0" w:after="160" w:afterAutospacing="0" w:line="256" w:lineRule="auto"/>
                               <w:jc w:val="center"/>
                               <w:rPr>
@@ -16555,12 +17133,12 @@
           </mc:Choice>
           <mc:Fallback>
             <w:pict>
-              <v:rect w14:anchorId="16B73E41" id="Rectangle 68" o:spid="_x0000_s1188" style="position:absolute;margin-left:197.4pt;margin-top:102pt;width:99pt;height:21pt;z-index:251663360;visibility:visible;mso-wrap-style:square;mso-width-percent:0;mso-wrap-distance-left:9pt;mso-wrap-distance-top:0;mso-wrap-distance-right:9pt;mso-wrap-distance-bottom:0;mso-position-horizontal:absolute;mso-position-horizontal-relative:text;mso-position-vertical:absolute;mso-position-vertical-relative:text;mso-width-percent:0;mso-width-relative:margin;v-text-anchor:middle" o:gfxdata="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" fillcolor="yellow" strokecolor="black [3213]" strokeweight="1pt">
+              <v:rect w14:anchorId="16B73E41" id="Rectangle 68" o:spid="_x0000_s1193" style="position:absolute;margin-left:197.4pt;margin-top:102pt;width:99pt;height:21pt;z-index:251663360;visibility:visible;mso-wrap-style:square;mso-width-percent:0;mso-wrap-distance-left:9pt;mso-wrap-distance-top:0;mso-wrap-distance-right:9pt;mso-wrap-distance-bottom:0;mso-position-horizontal:absolute;mso-position-horizontal-relative:text;mso-position-vertical:absolute;mso-position-vertical-relative:text;mso-width-percent:0;mso-width-relative:margin;v-text-anchor:middle" o:gfxdata="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" fillcolor="yellow" strokecolor="black [3213]" strokeweight="1pt">
                 <v:textbox>
                   <w:txbxContent>
                     <w:p>
                       <w:pPr>
-                        <w:pStyle w:val="ab"/>
+                        <w:pStyle w:val="NormalWeb"/>
                         <w:spacing w:before="0" w:beforeAutospacing="0" w:after="160" w:afterAutospacing="0" w:line="256" w:lineRule="auto"/>
                         <w:jc w:val="center"/>
                         <w:rPr>
@@ -16649,7 +17227,7 @@
                         <w:txbxContent>
                           <w:p>
                             <w:pPr>
-                              <w:pStyle w:val="ab"/>
+                              <w:pStyle w:val="NormalWeb"/>
                               <w:spacing w:before="0" w:beforeAutospacing="0" w:after="160" w:afterAutospacing="0" w:line="256" w:lineRule="auto"/>
                               <w:jc w:val="center"/>
                               <w:rPr>
@@ -16688,12 +17266,12 @@
           </mc:Choice>
           <mc:Fallback>
             <w:pict>
-              <v:rect w14:anchorId="285B0241" id="Rectangle 67" o:spid="_x0000_s1189" style="position:absolute;margin-left:69.6pt;margin-top:105.6pt;width:84.9pt;height:21pt;z-index:251661312;visibility:visible;mso-wrap-style:square;mso-width-percent:0;mso-wrap-distance-left:9pt;mso-wrap-distance-top:0;mso-wrap-distance-right:9pt;mso-wrap-distance-bottom:0;mso-position-horizontal:absolute;mso-position-horizontal-relative:text;mso-position-vertical:absolute;mso-position-vertical-relative:text;mso-width-percent:0;mso-width-relative:margin;v-text-anchor:middle" o:gfxdata="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" fillcolor="yellow" strokecolor="black [3213]" strokeweight="1pt">
+              <v:rect w14:anchorId="285B0241" id="Rectangle 67" o:spid="_x0000_s1194" style="position:absolute;margin-left:69.6pt;margin-top:105.6pt;width:84.9pt;height:21pt;z-index:251661312;visibility:visible;mso-wrap-style:square;mso-width-percent:0;mso-wrap-distance-left:9pt;mso-wrap-distance-top:0;mso-wrap-distance-right:9pt;mso-wrap-distance-bottom:0;mso-position-horizontal:absolute;mso-position-horizontal-relative:text;mso-position-vertical:absolute;mso-position-vertical-relative:text;mso-width-percent:0;mso-width-relative:margin;v-text-anchor:middle" o:gfxdata="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" fillcolor="yellow" strokecolor="black [3213]" strokeweight="1pt">
                 <v:textbox>
                   <w:txbxContent>
                     <w:p>
                       <w:pPr>
-                        <w:pStyle w:val="ab"/>
+                        <w:pStyle w:val="NormalWeb"/>
                         <w:spacing w:before="0" w:beforeAutospacing="0" w:after="160" w:afterAutospacing="0" w:line="256" w:lineRule="auto"/>
                         <w:jc w:val="center"/>
                         <w:rPr>
@@ -16790,7 +17368,7 @@
                         <w:txbxContent>
                           <w:p>
                             <w:pPr>
-                              <w:pStyle w:val="ab"/>
+                              <w:pStyle w:val="NormalWeb"/>
                               <w:pBdr>
                                 <w:bottom w:val="single" w:sz="4" w:space="1" w:color="auto"/>
                               </w:pBdr>
@@ -16839,12 +17417,12 @@
           </mc:Choice>
           <mc:Fallback>
             <w:pict>
-              <v:rect w14:anchorId="27C4923F" id="Rectangle 73" o:spid="_x0000_s1190" style="position:absolute;margin-left:0;margin-top:35.1pt;width:125.6pt;height:21pt;z-index:251665408;visibility:visible;mso-wrap-style:square;mso-width-percent:0;mso-wrap-distance-left:9pt;mso-wrap-distance-top:0;mso-wrap-distance-right:9pt;mso-wrap-distance-bottom:0;mso-position-horizontal:center;mso-position-horizontal-relative:margin;mso-position-vertical:absolute;mso-position-vertical-relative:text;mso-width-percent:0;mso-width-relative:margin;v-text-anchor:middle" o:gfxdata="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" filled="f" stroked="f" strokeweight="1pt">
+              <v:rect w14:anchorId="27C4923F" id="Rectangle 73" o:spid="_x0000_s1195" style="position:absolute;margin-left:0;margin-top:35.1pt;width:125.6pt;height:21pt;z-index:251665408;visibility:visible;mso-wrap-style:square;mso-width-percent:0;mso-wrap-distance-left:9pt;mso-wrap-distance-top:0;mso-wrap-distance-right:9pt;mso-wrap-distance-bottom:0;mso-position-horizontal:center;mso-position-horizontal-relative:margin;mso-position-vertical:absolute;mso-position-vertical-relative:text;mso-width-percent:0;mso-width-relative:margin;v-text-anchor:middle" o:gfxdata="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" filled="f" stroked="f" strokeweight="1pt">
                 <v:textbox>
                   <w:txbxContent>
                     <w:p>
                       <w:pPr>
-                        <w:pStyle w:val="ab"/>
+                        <w:pStyle w:val="NormalWeb"/>
                         <w:pBdr>
                           <w:bottom w:val="single" w:sz="4" w:space="1" w:color="auto"/>
                         </w:pBdr>
@@ -16940,7 +17518,7 @@
                         <w:txbxContent>
                           <w:p>
                             <w:pPr>
-                              <w:pStyle w:val="ab"/>
+                              <w:pStyle w:val="NormalWeb"/>
                               <w:pBdr>
                                 <w:bottom w:val="single" w:sz="4" w:space="1" w:color="auto"/>
                               </w:pBdr>
@@ -16977,12 +17555,12 @@
           </mc:Choice>
           <mc:Fallback>
             <w:pict>
-              <v:rect w14:anchorId="04170685" id="Rectangle 74" o:spid="_x0000_s1191" style="position:absolute;margin-left:0;margin-top:177.05pt;width:203.75pt;height:21.05pt;z-index:251667456;visibility:visible;mso-wrap-style:square;mso-width-percent:0;mso-wrap-distance-left:9pt;mso-wrap-distance-top:0;mso-wrap-distance-right:9pt;mso-wrap-distance-bottom:0;mso-position-horizontal:center;mso-position-horizontal-relative:margin;mso-position-vertical:absolute;mso-position-vertical-relative:text;mso-width-percent:0;mso-width-relative:margin;v-text-anchor:middle" o:gfxdata="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" filled="f" stroked="f" strokeweight="1pt">
+              <v:rect w14:anchorId="04170685" id="Rectangle 74" o:spid="_x0000_s1196" style="position:absolute;margin-left:0;margin-top:177.05pt;width:203.75pt;height:21.05pt;z-index:251667456;visibility:visible;mso-wrap-style:square;mso-width-percent:0;mso-wrap-distance-left:9pt;mso-wrap-distance-top:0;mso-wrap-distance-right:9pt;mso-wrap-distance-bottom:0;mso-position-horizontal:center;mso-position-horizontal-relative:margin;mso-position-vertical:absolute;mso-position-vertical-relative:text;mso-width-percent:0;mso-width-relative:margin;v-text-anchor:middle" o:gfxdata="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" filled="f" stroked="f" strokeweight="1pt">
                 <v:textbox>
                   <w:txbxContent>
                     <w:p>
                       <w:pPr>
-                        <w:pStyle w:val="ab"/>
+                        <w:pStyle w:val="NormalWeb"/>
                         <w:pBdr>
                           <w:bottom w:val="single" w:sz="4" w:space="1" w:color="auto"/>
                         </w:pBdr>
@@ -17145,7 +17723,7 @@
                           <w:txbxContent>
                             <w:p>
                               <w:pPr>
-                                <w:pStyle w:val="ab"/>
+                                <w:pStyle w:val="NormalWeb"/>
                                 <w:spacing w:before="0" w:beforeAutospacing="0" w:after="160" w:afterAutospacing="0" w:line="256" w:lineRule="auto"/>
                                 <w:jc w:val="center"/>
                               </w:pPr>
@@ -17239,7 +17817,7 @@
                           <w:txbxContent>
                             <w:p>
                               <w:pPr>
-                                <w:pStyle w:val="ab"/>
+                                <w:pStyle w:val="NormalWeb"/>
                                 <w:spacing w:before="0" w:beforeAutospacing="0" w:after="160" w:afterAutospacing="0" w:line="256" w:lineRule="auto"/>
                                 <w:jc w:val="center"/>
                                 <w:rPr>
@@ -17305,7 +17883,7 @@
                           <w:txbxContent>
                             <w:p>
                               <w:pPr>
-                                <w:pStyle w:val="ab"/>
+                                <w:pStyle w:val="NormalWeb"/>
                                 <w:spacing w:before="0" w:beforeAutospacing="0" w:after="160" w:afterAutospacing="0" w:line="256" w:lineRule="auto"/>
                                 <w:jc w:val="center"/>
                               </w:pPr>
@@ -17367,7 +17945,7 @@
                           <w:txbxContent>
                             <w:p>
                               <w:pPr>
-                                <w:pStyle w:val="ab"/>
+                                <w:pStyle w:val="NormalWeb"/>
                                 <w:spacing w:before="0" w:beforeAutospacing="0" w:after="160" w:afterAutospacing="0" w:line="256" w:lineRule="auto"/>
                                 <w:jc w:val="center"/>
                               </w:pPr>
@@ -17400,19 +17978,19 @@
           </mc:Choice>
           <mc:Fallback>
             <w:pict>
-              <v:group w14:anchorId="7CF1D5FA" id="Canvas 58" o:spid="_x0000_s1192" editas="canvas" style="width:479.5pt;height:342.35pt;mso-position-horizontal-relative:char;mso-position-vertical-relative:line" coordsize="60896,43472" o:gfxdata="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">
-                <v:shape id="_x0000_s1193" type="#_x0000_t75" style="position:absolute;width:60896;height:43472;visibility:visible;mso-wrap-style:square">
+              <v:group w14:anchorId="7CF1D5FA" id="Canvas 58" o:spid="_x0000_s1197" editas="canvas" style="width:479.5pt;height:342.35pt;mso-position-horizontal-relative:char;mso-position-vertical-relative:line" coordsize="60896,43472" o:gfxdata="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">
+                <v:shape id="_x0000_s1198" type="#_x0000_t75" style="position:absolute;width:60896;height:43472;visibility:visible;mso-wrap-style:square">
                   <v:fill o:detectmouseclick="t"/>
                   <v:path o:connecttype="none"/>
                 </v:shape>
-                <v:rect id="Rectangle 59" o:spid="_x0000_s1194" style="position:absolute;left:4611;top:22184;width:44990;height:17751;visibility:visible;mso-wrap-style:square;v-text-anchor:middle" o:gfxdata="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" fillcolor="#a5a5a5 [3206]" strokecolor="#44546a [3215]" strokeweight="1pt"/>
-                <v:rect id="Rectangle 60" o:spid="_x0000_s1195" style="position:absolute;left:4373;top:4134;width:45142;height:12652;visibility:visible;mso-wrap-style:square;v-text-anchor:middle" o:gfxdata="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" fillcolor="#70ad47 [3209]" strokecolor="#44546a [3215]" strokeweight="1pt"/>
-                <v:rect id="Rectangle 61" o:spid="_x0000_s1196" style="position:absolute;left:14020;top:31475;width:12808;height:2674;visibility:visible;mso-wrap-style:square;v-text-anchor:middle" o:gfxdata="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" fillcolor="#ffc000 [3207]" strokecolor="#44546a [3215]" strokeweight="1pt">
+                <v:rect id="Rectangle 59" o:spid="_x0000_s1199" style="position:absolute;left:4611;top:22184;width:44990;height:17751;visibility:visible;mso-wrap-style:square;v-text-anchor:middle" o:gfxdata="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" fillcolor="#a5a5a5 [3206]" strokecolor="#44546a [3215]" strokeweight="1pt"/>
+                <v:rect id="Rectangle 60" o:spid="_x0000_s1200" style="position:absolute;left:4373;top:4134;width:45142;height:12652;visibility:visible;mso-wrap-style:square;v-text-anchor:middle" o:gfxdata="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" fillcolor="#70ad47 [3209]" strokecolor="#44546a [3215]" strokeweight="1pt"/>
+                <v:rect id="Rectangle 61" o:spid="_x0000_s1201" style="position:absolute;left:14020;top:31475;width:12808;height:2674;visibility:visible;mso-wrap-style:square;v-text-anchor:middle" o:gfxdata="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" fillcolor="#ffc000 [3207]" strokecolor="#44546a [3215]" strokeweight="1pt">
                   <v:textbox>
                     <w:txbxContent>
                       <w:p>
                         <w:pPr>
-                          <w:pStyle w:val="ab"/>
+                          <w:pStyle w:val="NormalWeb"/>
                           <w:spacing w:before="0" w:beforeAutospacing="0" w:after="160" w:afterAutospacing="0" w:line="256" w:lineRule="auto"/>
                           <w:jc w:val="center"/>
                         </w:pPr>
@@ -17463,12 +18041,12 @@
                     </w:txbxContent>
                   </v:textbox>
                 </v:rect>
-                <v:rect id="Rectangle 62" o:spid="_x0000_s1197" style="position:absolute;left:29835;top:31302;width:8192;height:2673;visibility:visible;mso-wrap-style:square;v-text-anchor:middle" o:gfxdata="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" fillcolor="#ffc000 [3207]" strokecolor="#44546a [3215]" strokeweight="1pt">
+                <v:rect id="Rectangle 62" o:spid="_x0000_s1202" style="position:absolute;left:29835;top:31302;width:8192;height:2673;visibility:visible;mso-wrap-style:square;v-text-anchor:middle" o:gfxdata="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" fillcolor="#ffc000 [3207]" strokecolor="#44546a [3215]" strokeweight="1pt">
                   <v:textbox>
                     <w:txbxContent>
                       <w:p>
                         <w:pPr>
-                          <w:pStyle w:val="ab"/>
+                          <w:pStyle w:val="NormalWeb"/>
                           <w:spacing w:before="0" w:beforeAutospacing="0" w:after="160" w:afterAutospacing="0" w:line="256" w:lineRule="auto"/>
                           <w:jc w:val="center"/>
                           <w:rPr>
@@ -17491,12 +18069,12 @@
                     </w:txbxContent>
                   </v:textbox>
                 </v:rect>
-                <v:rect id="Rectangle 63" o:spid="_x0000_s1198" style="position:absolute;left:20001;top:27679;width:8192;height:2673;visibility:visible;mso-wrap-style:square;v-text-anchor:middle" o:gfxdata="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" fillcolor="#ffc000 [3207]" strokecolor="#44546a [3215]" strokeweight="1pt">
+                <v:rect id="Rectangle 63" o:spid="_x0000_s1203" style="position:absolute;left:20001;top:27679;width:8192;height:2673;visibility:visible;mso-wrap-style:square;v-text-anchor:middle" o:gfxdata="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" fillcolor="#ffc000 [3207]" strokecolor="#44546a [3215]" strokeweight="1pt">
                   <v:textbox>
                     <w:txbxContent>
                       <w:p>
                         <w:pPr>
-                          <w:pStyle w:val="ab"/>
+                          <w:pStyle w:val="NormalWeb"/>
                           <w:spacing w:before="0" w:beforeAutospacing="0" w:after="160" w:afterAutospacing="0" w:line="256" w:lineRule="auto"/>
                           <w:jc w:val="center"/>
                         </w:pPr>
@@ -17515,12 +18093,12 @@
                     </w:txbxContent>
                   </v:textbox>
                 </v:rect>
-                <v:rect id="Rectangle 64" o:spid="_x0000_s1199" style="position:absolute;left:31388;top:27503;width:11436;height:2673;visibility:visible;mso-wrap-style:square;v-text-anchor:middle" o:gfxdata="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" fillcolor="#ffc000 [3207]" strokecolor="#44546a [3215]" strokeweight="1pt">
+                <v:rect id="Rectangle 64" o:spid="_x0000_s1204" style="position:absolute;left:31388;top:27503;width:11436;height:2673;visibility:visible;mso-wrap-style:square;v-text-anchor:middle" o:gfxdata="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" fillcolor="#ffc000 [3207]" strokecolor="#44546a [3215]" strokeweight="1pt">
                   <v:textbox>
                     <w:txbxContent>
                       <w:p>
                         <w:pPr>
-                          <w:pStyle w:val="ab"/>
+                          <w:pStyle w:val="NormalWeb"/>
                           <w:spacing w:before="0" w:beforeAutospacing="0" w:after="160" w:afterAutospacing="0" w:line="256" w:lineRule="auto"/>
                           <w:jc w:val="center"/>
                         </w:pPr>
@@ -17611,7 +18189,7 @@
 <w:hdr xmlns:wpc="http://schemas.microsoft.com/office/word/2010/wordprocessingCanvas" xmlns:cx="http://schemas.microsoft.com/office/drawing/2014/chartex" xmlns:cx1="http://schemas.microsoft.com/office/drawing/2015/9/8/chartex" xmlns:cx2="http://schemas.microsoft.com/office/drawing/2015/10/21/chartex" xmlns:cx3="http://schemas.microsoft.com/office/drawing/2016/5/9/chartex" xmlns:cx4="http://schemas.microsoft.com/office/drawing/2016/5/10/chartex" xmlns:cx5="http://schemas.microsoft.com/office/drawing/2016/5/11/chartex" xmlns:cx6="http://schemas.microsoft.com/office/drawing/2016/5/12/chartex" xmlns:cx7="http://schemas.microsoft.com/office/drawing/2016/5/13/chartex" xmlns:cx8="http://schemas.microsoft.com/office/drawing/2016/5/14/chartex" xmlns:mc="http://schemas.openxmlformats.org/markup-compatibility/2006" xmlns:aink="http://schemas.microsoft.com/office/drawing/2016/ink" xmlns:am3d="http://schemas.microsoft.com/office/drawing/2017/model3d" xmlns:o="urn:schemas-microsoft-com:office:office" xmlns:oel="http://schemas.microsoft.com/office/2019/extlst" xmlns:r="http://schemas.openxmlformats.org/officeDocument/2006/relationships" xmlns:m="http://schemas.openxmlformats.org/officeDocument/2006/math" xmlns:v="urn:schemas-microsoft-com:vml" xmlns:wp14="http://schemas.microsoft.com/office/word/2010/wordprocessingDrawing" xmlns:wp="http://schemas.openxmlformats.org/drawingml/2006/wordprocessingDrawing" xmlns:w10="urn:schemas-microsoft-com:office:word" xmlns:w="http://schemas.openxmlformats.org/wordprocessingml/2006/main" xmlns:w14="http://schemas.microsoft.com/office/word/2010/wordml" xmlns:w15="http://schemas.microsoft.com/office/word/2012/wordml" xmlns:w16cex="http://schemas.microsoft.com/office/word/2018/wordml/cex" xmlns:w16cid="http://schemas.microsoft.com/office/word/2016/wordml/cid" xmlns:w16="http://schemas.microsoft.com/office/word/2018/wordml" xmlns:w16du="http://schemas.microsoft.com/office/word/2023/wordml/word16du" xmlns:w16sdtdh="http://schemas.microsoft.com/office/word/2020/wordml/sdtdatahash" xmlns:w16se="http://schemas.microsoft.com/office/word/2015/wordml/symex" xmlns:wpg="http://schemas.microsoft.com/office/word/2010/wordprocessingGroup" xmlns:wpi="http://schemas.microsoft.com/office/word/2010/wordprocessingInk" xmlns:wne="http://schemas.microsoft.com/office/word/2006/wordml" xmlns:wps="http://schemas.microsoft.com/office/word/2010/wordprocessingShape" mc:Ignorable="w14 w15 w16se w16cid w16 w16cex w16sdtdh w16du wp14">
   <w:p>
     <w:pPr>
-      <w:pStyle w:val="a6"/>
+      <w:pStyle w:val="Header"/>
       <w:rPr>
         <w:lang w:val="en-SG"/>
       </w:rPr>
@@ -19888,16 +20466,16 @@
     <w:lsdException w:name="Unresolved Mention" w:semiHidden="1" w:unhideWhenUsed="1"/>
     <w:lsdException w:name="Smart Link" w:semiHidden="1" w:unhideWhenUsed="1"/>
   </w:latentStyles>
-  <w:style w:type="paragraph" w:default="1" w:styleId="a">
+  <w:style w:type="paragraph" w:default="1" w:styleId="Normal">
     <w:name w:val="Normal"/>
     <w:qFormat/>
     <w:rsid w:val="00BF1535"/>
   </w:style>
-  <w:style w:type="paragraph" w:styleId="1">
+  <w:style w:type="paragraph" w:styleId="Heading1">
     <w:name w:val="heading 1"/>
-    <w:basedOn w:val="a"/>
-    <w:next w:val="a"/>
-    <w:link w:val="10"/>
+    <w:basedOn w:val="Normal"/>
+    <w:next w:val="Normal"/>
+    <w:link w:val="Heading1Char"/>
     <w:uiPriority w:val="9"/>
     <w:qFormat/>
     <w:rsid w:val="00A6016F"/>
@@ -19914,11 +20492,11 @@
       <w:szCs w:val="32"/>
     </w:rPr>
   </w:style>
-  <w:style w:type="paragraph" w:styleId="2">
+  <w:style w:type="paragraph" w:styleId="Heading2">
     <w:name w:val="heading 2"/>
-    <w:basedOn w:val="a"/>
-    <w:next w:val="a"/>
-    <w:link w:val="20"/>
+    <w:basedOn w:val="Normal"/>
+    <w:next w:val="Normal"/>
+    <w:link w:val="Heading2Char"/>
     <w:uiPriority w:val="9"/>
     <w:unhideWhenUsed/>
     <w:qFormat/>
@@ -19936,11 +20514,11 @@
       <w:szCs w:val="26"/>
     </w:rPr>
   </w:style>
-  <w:style w:type="paragraph" w:styleId="3">
+  <w:style w:type="paragraph" w:styleId="Heading3">
     <w:name w:val="heading 3"/>
-    <w:basedOn w:val="a"/>
-    <w:next w:val="a"/>
-    <w:link w:val="30"/>
+    <w:basedOn w:val="Normal"/>
+    <w:next w:val="Normal"/>
+    <w:link w:val="Heading3Char"/>
     <w:uiPriority w:val="9"/>
     <w:unhideWhenUsed/>
     <w:qFormat/>
@@ -19958,13 +20536,13 @@
       <w:szCs w:val="24"/>
     </w:rPr>
   </w:style>
-  <w:style w:type="character" w:default="1" w:styleId="a0">
+  <w:style w:type="character" w:default="1" w:styleId="DefaultParagraphFont">
     <w:name w:val="Default Paragraph Font"/>
     <w:uiPriority w:val="1"/>
     <w:semiHidden/>
     <w:unhideWhenUsed/>
   </w:style>
-  <w:style w:type="table" w:default="1" w:styleId="a1">
+  <w:style w:type="table" w:default="1" w:styleId="TableNormal">
     <w:name w:val="Normal Table"/>
     <w:uiPriority w:val="99"/>
     <w:semiHidden/>
@@ -19979,15 +20557,15 @@
       </w:tblCellMar>
     </w:tblPr>
   </w:style>
-  <w:style w:type="numbering" w:default="1" w:styleId="a2">
+  <w:style w:type="numbering" w:default="1" w:styleId="NoList">
     <w:name w:val="No List"/>
     <w:uiPriority w:val="99"/>
     <w:semiHidden/>
     <w:unhideWhenUsed/>
   </w:style>
-  <w:style w:type="paragraph" w:styleId="a3">
+  <w:style w:type="paragraph" w:styleId="ListParagraph">
     <w:name w:val="List Paragraph"/>
-    <w:basedOn w:val="a"/>
+    <w:basedOn w:val="Normal"/>
     <w:uiPriority w:val="34"/>
     <w:qFormat/>
     <w:rsid w:val="00D950C8"/>
@@ -19996,10 +20574,10 @@
       <w:contextualSpacing/>
     </w:pPr>
   </w:style>
-  <w:style w:type="character" w:customStyle="1" w:styleId="10">
-    <w:name w:val="标题 1 字符"/>
-    <w:basedOn w:val="a0"/>
-    <w:link w:val="1"/>
+  <w:style w:type="character" w:customStyle="1" w:styleId="Heading1Char">
+    <w:name w:val="Heading 1 Char"/>
+    <w:basedOn w:val="DefaultParagraphFont"/>
+    <w:link w:val="Heading1"/>
     <w:uiPriority w:val="9"/>
     <w:rsid w:val="00A6016F"/>
     <w:rPr>
@@ -20009,10 +20587,10 @@
       <w:szCs w:val="32"/>
     </w:rPr>
   </w:style>
-  <w:style w:type="paragraph" w:styleId="TOC">
+  <w:style w:type="paragraph" w:styleId="TOCHeading">
     <w:name w:val="TOC Heading"/>
-    <w:basedOn w:val="1"/>
-    <w:next w:val="a"/>
+    <w:basedOn w:val="Heading1"/>
+    <w:next w:val="Normal"/>
     <w:uiPriority w:val="39"/>
     <w:unhideWhenUsed/>
     <w:qFormat/>
@@ -20024,9 +20602,9 @@
       <w:lang w:val="en-US"/>
     </w:rPr>
   </w:style>
-  <w:style w:type="character" w:styleId="a4">
+  <w:style w:type="character" w:styleId="Emphasis">
     <w:name w:val="Emphasis"/>
-    <w:basedOn w:val="a0"/>
+    <w:basedOn w:val="DefaultParagraphFont"/>
     <w:uiPriority w:val="20"/>
     <w:qFormat/>
     <w:rsid w:val="00A6016F"/>
@@ -20035,10 +20613,10 @@
       <w:iCs/>
     </w:rPr>
   </w:style>
-  <w:style w:type="character" w:customStyle="1" w:styleId="20">
-    <w:name w:val="标题 2 字符"/>
-    <w:basedOn w:val="a0"/>
-    <w:link w:val="2"/>
+  <w:style w:type="character" w:customStyle="1" w:styleId="Heading2Char">
+    <w:name w:val="Heading 2 Char"/>
+    <w:basedOn w:val="DefaultParagraphFont"/>
+    <w:link w:val="Heading2"/>
     <w:uiPriority w:val="9"/>
     <w:rsid w:val="00A6016F"/>
     <w:rPr>
@@ -20050,8 +20628,8 @@
   </w:style>
   <w:style w:type="paragraph" w:styleId="TOC1">
     <w:name w:val="toc 1"/>
-    <w:basedOn w:val="a"/>
-    <w:next w:val="a"/>
+    <w:basedOn w:val="Normal"/>
+    <w:next w:val="Normal"/>
     <w:autoRedefine/>
     <w:uiPriority w:val="39"/>
     <w:unhideWhenUsed/>
@@ -20062,8 +20640,8 @@
   </w:style>
   <w:style w:type="paragraph" w:styleId="TOC2">
     <w:name w:val="toc 2"/>
-    <w:basedOn w:val="a"/>
-    <w:next w:val="a"/>
+    <w:basedOn w:val="Normal"/>
+    <w:next w:val="Normal"/>
     <w:autoRedefine/>
     <w:uiPriority w:val="39"/>
     <w:unhideWhenUsed/>
@@ -20073,9 +20651,9 @@
       <w:ind w:left="220"/>
     </w:pPr>
   </w:style>
-  <w:style w:type="character" w:styleId="a5">
+  <w:style w:type="character" w:styleId="Hyperlink">
     <w:name w:val="Hyperlink"/>
-    <w:basedOn w:val="a0"/>
+    <w:basedOn w:val="DefaultParagraphFont"/>
     <w:uiPriority w:val="99"/>
     <w:unhideWhenUsed/>
     <w:rsid w:val="00DD0CE1"/>
@@ -20084,10 +20662,10 @@
       <w:u w:val="single"/>
     </w:rPr>
   </w:style>
-  <w:style w:type="paragraph" w:styleId="a6">
+  <w:style w:type="paragraph" w:styleId="Header">
     <w:name w:val="header"/>
-    <w:basedOn w:val="a"/>
-    <w:link w:val="a7"/>
+    <w:basedOn w:val="Normal"/>
+    <w:link w:val="HeaderChar"/>
     <w:uiPriority w:val="99"/>
     <w:unhideWhenUsed/>
     <w:rsid w:val="00DD0CE1"/>
@@ -20099,17 +20677,17 @@
       <w:spacing w:after="0" w:line="240" w:lineRule="auto"/>
     </w:pPr>
   </w:style>
-  <w:style w:type="character" w:customStyle="1" w:styleId="a7">
-    <w:name w:val="页眉 字符"/>
-    <w:basedOn w:val="a0"/>
-    <w:link w:val="a6"/>
+  <w:style w:type="character" w:customStyle="1" w:styleId="HeaderChar">
+    <w:name w:val="Header Char"/>
+    <w:basedOn w:val="DefaultParagraphFont"/>
+    <w:link w:val="Header"/>
     <w:uiPriority w:val="99"/>
     <w:rsid w:val="00DD0CE1"/>
   </w:style>
-  <w:style w:type="paragraph" w:styleId="a8">
+  <w:style w:type="paragraph" w:styleId="Footer">
     <w:name w:val="footer"/>
-    <w:basedOn w:val="a"/>
-    <w:link w:val="a9"/>
+    <w:basedOn w:val="Normal"/>
+    <w:link w:val="FooterChar"/>
     <w:uiPriority w:val="99"/>
     <w:unhideWhenUsed/>
     <w:rsid w:val="00DD0CE1"/>
@@ -20121,17 +20699,17 @@
       <w:spacing w:after="0" w:line="240" w:lineRule="auto"/>
     </w:pPr>
   </w:style>
-  <w:style w:type="character" w:customStyle="1" w:styleId="a9">
-    <w:name w:val="页脚 字符"/>
-    <w:basedOn w:val="a0"/>
-    <w:link w:val="a8"/>
+  <w:style w:type="character" w:customStyle="1" w:styleId="FooterChar">
+    <w:name w:val="Footer Char"/>
+    <w:basedOn w:val="DefaultParagraphFont"/>
+    <w:link w:val="Footer"/>
     <w:uiPriority w:val="99"/>
     <w:rsid w:val="00DD0CE1"/>
   </w:style>
-  <w:style w:type="character" w:customStyle="1" w:styleId="30">
-    <w:name w:val="标题 3 字符"/>
-    <w:basedOn w:val="a0"/>
-    <w:link w:val="3"/>
+  <w:style w:type="character" w:customStyle="1" w:styleId="Heading3Char">
+    <w:name w:val="Heading 3 Char"/>
+    <w:basedOn w:val="DefaultParagraphFont"/>
+    <w:link w:val="Heading3"/>
     <w:uiPriority w:val="9"/>
     <w:rsid w:val="00BD2F76"/>
     <w:rPr>
@@ -20141,9 +20719,9 @@
       <w:szCs w:val="24"/>
     </w:rPr>
   </w:style>
-  <w:style w:type="table" w:styleId="aa">
+  <w:style w:type="table" w:styleId="TableGrid">
     <w:name w:val="Table Grid"/>
-    <w:basedOn w:val="a1"/>
+    <w:basedOn w:val="TableNormal"/>
     <w:uiPriority w:val="39"/>
     <w:rsid w:val="00DD6A93"/>
     <w:pPr>
@@ -20160,9 +20738,9 @@
       </w:tblBorders>
     </w:tblPr>
   </w:style>
-  <w:style w:type="paragraph" w:styleId="ab">
+  <w:style w:type="paragraph" w:styleId="NormalWeb">
     <w:name w:val="Normal (Web)"/>
-    <w:basedOn w:val="a"/>
+    <w:basedOn w:val="Normal"/>
     <w:uiPriority w:val="99"/>
     <w:semiHidden/>
     <w:unhideWhenUsed/>
@@ -20179,8 +20757,8 @@
   </w:style>
   <w:style w:type="paragraph" w:styleId="TOC3">
     <w:name w:val="toc 3"/>
-    <w:basedOn w:val="a"/>
-    <w:next w:val="a"/>
+    <w:basedOn w:val="Normal"/>
+    <w:next w:val="Normal"/>
     <w:autoRedefine/>
     <w:uiPriority w:val="39"/>
     <w:unhideWhenUsed/>
@@ -20190,10 +20768,10 @@
       <w:ind w:left="440"/>
     </w:pPr>
   </w:style>
-  <w:style w:type="paragraph" w:styleId="ac">
+  <w:style w:type="paragraph" w:styleId="Caption">
     <w:name w:val="caption"/>
-    <w:basedOn w:val="a"/>
-    <w:next w:val="a"/>
+    <w:basedOn w:val="Normal"/>
+    <w:next w:val="Normal"/>
     <w:uiPriority w:val="35"/>
     <w:unhideWhenUsed/>
     <w:qFormat/>
@@ -20209,9 +20787,9 @@
       <w:szCs w:val="18"/>
     </w:rPr>
   </w:style>
-  <w:style w:type="character" w:styleId="ad">
+  <w:style w:type="character" w:styleId="LineNumber">
     <w:name w:val="line number"/>
-    <w:basedOn w:val="a0"/>
+    <w:basedOn w:val="DefaultParagraphFont"/>
     <w:uiPriority w:val="99"/>
     <w:semiHidden/>
     <w:unhideWhenUsed/>

</xml_diff>

<commit_message>
update srs with cover page
</commit_message>
<xml_diff>
--- a/docs/SRS_project_library_system.docx
+++ b/docs/SRS_project_library_system.docx
@@ -2,6 +2,138 @@
 <file path=word/document.xml><?xml version="1.0" encoding="utf-8"?>
 <w:document xmlns:wpc="http://schemas.microsoft.com/office/word/2010/wordprocessingCanvas" xmlns:cx="http://schemas.microsoft.com/office/drawing/2014/chartex" xmlns:cx1="http://schemas.microsoft.com/office/drawing/2015/9/8/chartex" xmlns:cx2="http://schemas.microsoft.com/office/drawing/2015/10/21/chartex" xmlns:cx3="http://schemas.microsoft.com/office/drawing/2016/5/9/chartex" xmlns:cx4="http://schemas.microsoft.com/office/drawing/2016/5/10/chartex" xmlns:cx5="http://schemas.microsoft.com/office/drawing/2016/5/11/chartex" xmlns:cx6="http://schemas.microsoft.com/office/drawing/2016/5/12/chartex" xmlns:cx7="http://schemas.microsoft.com/office/drawing/2016/5/13/chartex" xmlns:cx8="http://schemas.microsoft.com/office/drawing/2016/5/14/chartex" xmlns:mc="http://schemas.openxmlformats.org/markup-compatibility/2006" xmlns:aink="http://schemas.microsoft.com/office/drawing/2016/ink" xmlns:am3d="http://schemas.microsoft.com/office/drawing/2017/model3d" xmlns:o="urn:schemas-microsoft-com:office:office" xmlns:oel="http://schemas.microsoft.com/office/2019/extlst" xmlns:r="http://schemas.openxmlformats.org/officeDocument/2006/relationships" xmlns:m="http://schemas.openxmlformats.org/officeDocument/2006/math" xmlns:v="urn:schemas-microsoft-com:vml" xmlns:wp14="http://schemas.microsoft.com/office/word/2010/wordprocessingDrawing" xmlns:wp="http://schemas.openxmlformats.org/drawingml/2006/wordprocessingDrawing" xmlns:w10="urn:schemas-microsoft-com:office:word" xmlns:w="http://schemas.openxmlformats.org/wordprocessingml/2006/main" xmlns:w14="http://schemas.microsoft.com/office/word/2010/wordml" xmlns:w15="http://schemas.microsoft.com/office/word/2012/wordml" xmlns:w16cex="http://schemas.microsoft.com/office/word/2018/wordml/cex" xmlns:w16cid="http://schemas.microsoft.com/office/word/2016/wordml/cid" xmlns:w16="http://schemas.microsoft.com/office/word/2018/wordml" xmlns:w16du="http://schemas.microsoft.com/office/word/2023/wordml/word16du" xmlns:w16sdtdh="http://schemas.microsoft.com/office/word/2020/wordml/sdtdatahash" xmlns:w16se="http://schemas.microsoft.com/office/word/2015/wordml/symex" xmlns:wpg="http://schemas.microsoft.com/office/word/2010/wordprocessingGroup" xmlns:wpi="http://schemas.microsoft.com/office/word/2010/wordprocessingInk" xmlns:wne="http://schemas.microsoft.com/office/word/2006/wordml" xmlns:wps="http://schemas.microsoft.com/office/word/2010/wordprocessingShape" mc:Ignorable="w14 w15 w16se w16cid w16 w16cex w16sdtdh w16du wp14">
   <w:body>
+    <w:p>
+      <w:pPr>
+        <w:pStyle w:val="Title"/>
+        <w:jc w:val="center"/>
+      </w:pPr>
+    </w:p>
+    <w:p/>
+    <w:p/>
+    <w:p>
+      <w:pPr>
+        <w:pStyle w:val="Title"/>
+        <w:jc w:val="center"/>
+      </w:pPr>
+    </w:p>
+    <w:p>
+      <w:pPr>
+        <w:pStyle w:val="Title"/>
+        <w:jc w:val="center"/>
+      </w:pPr>
+    </w:p>
+    <w:p>
+      <w:pPr>
+        <w:pStyle w:val="Title"/>
+        <w:jc w:val="center"/>
+      </w:pPr>
+      <w:r>
+        <w:t xml:space="preserve">Software Requirements </w:t>
+      </w:r>
+      <w:r>
+        <w:t>Specification (</w:t>
+      </w:r>
+      <w:r>
+        <w:t>SRS)</w:t>
+      </w:r>
+    </w:p>
+    <w:p>
+      <w:pPr>
+        <w:jc w:val="center"/>
+      </w:pPr>
+      <w:r>
+        <w:t>Library Book Reservation and Collection System</w:t>
+      </w:r>
+    </w:p>
+    <w:p>
+      <w:pPr>
+        <w:jc w:val="center"/>
+      </w:pPr>
+    </w:p>
+    <w:p>
+      <w:pPr>
+        <w:jc w:val="center"/>
+      </w:pPr>
+    </w:p>
+    <w:p>
+      <w:pPr>
+        <w:jc w:val="center"/>
+      </w:pPr>
+    </w:p>
+    <w:p>
+      <w:pPr>
+        <w:jc w:val="center"/>
+      </w:pPr>
+    </w:p>
+    <w:p>
+      <w:pPr>
+        <w:jc w:val="center"/>
+      </w:pPr>
+    </w:p>
+    <w:p>
+      <w:pPr>
+        <w:jc w:val="center"/>
+      </w:pPr>
+      <w:r>
+        <w:t>DCPE/FT/2A/04</w:t>
+      </w:r>
+    </w:p>
+    <w:p>
+      <w:pPr>
+        <w:jc w:val="center"/>
+      </w:pPr>
+      <w:r>
+        <w:t>Group B</w:t>
+      </w:r>
+    </w:p>
+    <w:p>
+      <w:pPr>
+        <w:jc w:val="center"/>
+        <w:rPr>
+          <w:rFonts w:eastAsiaTheme="minorHAnsi"/>
+        </w:rPr>
+      </w:pPr>
+      <w:r>
+        <w:rPr>
+          <w:rFonts w:eastAsiaTheme="minorHAnsi"/>
+        </w:rPr>
+        <w:t>Choy Ning Jun Dion, 2302522</w:t>
+      </w:r>
+    </w:p>
+    <w:p>
+      <w:pPr>
+        <w:jc w:val="center"/>
+        <w:rPr>
+          <w:rFonts w:eastAsiaTheme="minorHAnsi"/>
+        </w:rPr>
+      </w:pPr>
+      <w:r>
+        <w:rPr>
+          <w:rFonts w:eastAsiaTheme="minorHAnsi"/>
+        </w:rPr>
+        <w:t>Hoo Jun Lok, 2317058</w:t>
+      </w:r>
+    </w:p>
+    <w:p>
+      <w:pPr>
+        <w:jc w:val="center"/>
+        <w:rPr>
+          <w:rFonts w:eastAsiaTheme="minorHAnsi"/>
+        </w:rPr>
+      </w:pPr>
+      <w:r>
+        <w:rPr>
+          <w:rFonts w:eastAsiaTheme="minorHAnsi"/>
+        </w:rPr>
+        <w:t>Wang Rong Yi, 2336770</w:t>
+      </w:r>
+      <w:r>
+        <w:rPr>
+          <w:rFonts w:eastAsiaTheme="minorHAnsi"/>
+        </w:rPr>
+        <w:br w:type="page"/>
+      </w:r>
+    </w:p>
     <w:sdt>
       <w:sdtPr>
         <w:rPr>
@@ -45,7 +177,7 @@
               <w:kern w:val="2"/>
               <w:sz w:val="24"/>
               <w:szCs w:val="24"/>
-              <w:lang w:val="en-SG" w:eastAsia="zh-CN"/>
+              <w:lang w:val="en-SG" w:eastAsia="en-SG"/>
               <w14:ligatures w14:val="standardContextual"/>
             </w:rPr>
           </w:pPr>
@@ -58,7 +190,7 @@
           <w:r>
             <w:fldChar w:fldCharType="separate"/>
           </w:r>
-          <w:hyperlink w:anchor="_Toc169695331" w:history="1">
+          <w:hyperlink w:anchor="_Toc170666529" w:history="1">
             <w:r>
               <w:rPr>
                 <w:rStyle w:val="Hyperlink"/>
@@ -86,7 +218,7 @@
                 <w:noProof/>
                 <w:webHidden/>
               </w:rPr>
-              <w:instrText xml:space="preserve"> PAGEREF _Toc169695331 \h </w:instrText>
+              <w:instrText xml:space="preserve"> PAGEREF _Toc170666529 \h </w:instrText>
             </w:r>
             <w:r>
               <w:rPr>
@@ -106,7 +238,7 @@
                 <w:noProof/>
                 <w:webHidden/>
               </w:rPr>
-              <w:t>2</w:t>
+              <w:t>3</w:t>
             </w:r>
             <w:r>
               <w:rPr>
@@ -129,11 +261,11 @@
               <w:kern w:val="2"/>
               <w:sz w:val="24"/>
               <w:szCs w:val="24"/>
-              <w:lang w:val="en-SG" w:eastAsia="zh-CN"/>
+              <w:lang w:val="en-SG" w:eastAsia="en-SG"/>
               <w14:ligatures w14:val="standardContextual"/>
             </w:rPr>
           </w:pPr>
-          <w:hyperlink w:anchor="_Toc169695332" w:history="1">
+          <w:hyperlink w:anchor="_Toc170666530" w:history="1">
             <w:r>
               <w:rPr>
                 <w:rStyle w:val="Hyperlink"/>
@@ -148,7 +280,7 @@
                 <w:kern w:val="2"/>
                 <w:sz w:val="24"/>
                 <w:szCs w:val="24"/>
-                <w:lang w:val="en-SG" w:eastAsia="zh-CN"/>
+                <w:lang w:val="en-SG" w:eastAsia="en-SG"/>
                 <w14:ligatures w14:val="standardContextual"/>
               </w:rPr>
               <w:tab/>
@@ -180,7 +312,7 @@
                 <w:noProof/>
                 <w:webHidden/>
               </w:rPr>
-              <w:instrText xml:space="preserve"> PAGEREF _Toc169695332 \h </w:instrText>
+              <w:instrText xml:space="preserve"> PAGEREF _Toc170666530 \h </w:instrText>
             </w:r>
             <w:r>
               <w:rPr>
@@ -200,7 +332,7 @@
                 <w:noProof/>
                 <w:webHidden/>
               </w:rPr>
-              <w:t>3</w:t>
+              <w:t>4</w:t>
             </w:r>
             <w:r>
               <w:rPr>
@@ -223,11 +355,11 @@
               <w:kern w:val="2"/>
               <w:sz w:val="24"/>
               <w:szCs w:val="24"/>
-              <w:lang w:val="en-SG" w:eastAsia="zh-CN"/>
+              <w:lang w:val="en-SG" w:eastAsia="en-SG"/>
               <w14:ligatures w14:val="standardContextual"/>
             </w:rPr>
           </w:pPr>
-          <w:hyperlink w:anchor="_Toc169695333" w:history="1">
+          <w:hyperlink w:anchor="_Toc170666531" w:history="1">
             <w:r>
               <w:rPr>
                 <w:rStyle w:val="Hyperlink"/>
@@ -242,7 +374,7 @@
                 <w:kern w:val="2"/>
                 <w:sz w:val="24"/>
                 <w:szCs w:val="24"/>
-                <w:lang w:val="en-SG" w:eastAsia="zh-CN"/>
+                <w:lang w:val="en-SG" w:eastAsia="en-SG"/>
                 <w14:ligatures w14:val="standardContextual"/>
               </w:rPr>
               <w:tab/>
@@ -274,7 +406,7 @@
                 <w:noProof/>
                 <w:webHidden/>
               </w:rPr>
-              <w:instrText xml:space="preserve"> PAGEREF _Toc169695333 \h </w:instrText>
+              <w:instrText xml:space="preserve"> PAGEREF _Toc170666531 \h </w:instrText>
             </w:r>
             <w:r>
               <w:rPr>
@@ -294,7 +426,7 @@
                 <w:noProof/>
                 <w:webHidden/>
               </w:rPr>
-              <w:t>3</w:t>
+              <w:t>4</w:t>
             </w:r>
             <w:r>
               <w:rPr>
@@ -317,11 +449,11 @@
               <w:kern w:val="2"/>
               <w:sz w:val="24"/>
               <w:szCs w:val="24"/>
-              <w:lang w:val="en-SG" w:eastAsia="zh-CN"/>
+              <w:lang w:val="en-SG" w:eastAsia="en-SG"/>
               <w14:ligatures w14:val="standardContextual"/>
             </w:rPr>
           </w:pPr>
-          <w:hyperlink w:anchor="_Toc169695334" w:history="1">
+          <w:hyperlink w:anchor="_Toc170666532" w:history="1">
             <w:r>
               <w:rPr>
                 <w:rStyle w:val="Hyperlink"/>
@@ -336,7 +468,7 @@
                 <w:kern w:val="2"/>
                 <w:sz w:val="24"/>
                 <w:szCs w:val="24"/>
-                <w:lang w:val="en-SG" w:eastAsia="zh-CN"/>
+                <w:lang w:val="en-SG" w:eastAsia="en-SG"/>
                 <w14:ligatures w14:val="standardContextual"/>
               </w:rPr>
               <w:tab/>
@@ -368,7 +500,7 @@
                 <w:noProof/>
                 <w:webHidden/>
               </w:rPr>
-              <w:instrText xml:space="preserve"> PAGEREF _Toc169695334 \h </w:instrText>
+              <w:instrText xml:space="preserve"> PAGEREF _Toc170666532 \h </w:instrText>
             </w:r>
             <w:r>
               <w:rPr>
@@ -388,7 +520,7 @@
                 <w:noProof/>
                 <w:webHidden/>
               </w:rPr>
-              <w:t>3</w:t>
+              <w:t>4</w:t>
             </w:r>
             <w:r>
               <w:rPr>
@@ -411,11 +543,11 @@
               <w:kern w:val="2"/>
               <w:sz w:val="24"/>
               <w:szCs w:val="24"/>
-              <w:lang w:val="en-SG" w:eastAsia="zh-CN"/>
+              <w:lang w:val="en-SG" w:eastAsia="en-SG"/>
               <w14:ligatures w14:val="standardContextual"/>
             </w:rPr>
           </w:pPr>
-          <w:hyperlink w:anchor="_Toc169695335" w:history="1">
+          <w:hyperlink w:anchor="_Toc170666533" w:history="1">
             <w:r>
               <w:rPr>
                 <w:rStyle w:val="Hyperlink"/>
@@ -430,7 +562,7 @@
                 <w:kern w:val="2"/>
                 <w:sz w:val="24"/>
                 <w:szCs w:val="24"/>
-                <w:lang w:val="en-SG" w:eastAsia="zh-CN"/>
+                <w:lang w:val="en-SG" w:eastAsia="en-SG"/>
                 <w14:ligatures w14:val="standardContextual"/>
               </w:rPr>
               <w:tab/>
@@ -462,7 +594,7 @@
                 <w:noProof/>
                 <w:webHidden/>
               </w:rPr>
-              <w:instrText xml:space="preserve"> PAGEREF _Toc169695335 \h </w:instrText>
+              <w:instrText xml:space="preserve"> PAGEREF _Toc170666533 \h </w:instrText>
             </w:r>
             <w:r>
               <w:rPr>
@@ -482,7 +614,7 @@
                 <w:noProof/>
                 <w:webHidden/>
               </w:rPr>
-              <w:t>3</w:t>
+              <w:t>4</w:t>
             </w:r>
             <w:r>
               <w:rPr>
@@ -505,11 +637,11 @@
               <w:kern w:val="2"/>
               <w:sz w:val="24"/>
               <w:szCs w:val="24"/>
-              <w:lang w:val="en-SG" w:eastAsia="zh-CN"/>
+              <w:lang w:val="en-SG" w:eastAsia="en-SG"/>
               <w14:ligatures w14:val="standardContextual"/>
             </w:rPr>
           </w:pPr>
-          <w:hyperlink w:anchor="_Toc169695336" w:history="1">
+          <w:hyperlink w:anchor="_Toc170666534" w:history="1">
             <w:r>
               <w:rPr>
                 <w:rStyle w:val="Hyperlink"/>
@@ -524,7 +656,7 @@
                 <w:kern w:val="2"/>
                 <w:sz w:val="24"/>
                 <w:szCs w:val="24"/>
-                <w:lang w:val="en-SG" w:eastAsia="zh-CN"/>
+                <w:lang w:val="en-SG" w:eastAsia="en-SG"/>
                 <w14:ligatures w14:val="standardContextual"/>
               </w:rPr>
               <w:tab/>
@@ -556,7 +688,7 @@
                 <w:noProof/>
                 <w:webHidden/>
               </w:rPr>
-              <w:instrText xml:space="preserve"> PAGEREF _Toc169695336 \h </w:instrText>
+              <w:instrText xml:space="preserve"> PAGEREF _Toc170666534 \h </w:instrText>
             </w:r>
             <w:r>
               <w:rPr>
@@ -576,7 +708,7 @@
                 <w:noProof/>
                 <w:webHidden/>
               </w:rPr>
-              <w:t>3</w:t>
+              <w:t>4</w:t>
             </w:r>
             <w:r>
               <w:rPr>
@@ -599,11 +731,11 @@
               <w:kern w:val="2"/>
               <w:sz w:val="24"/>
               <w:szCs w:val="24"/>
-              <w:lang w:val="en-SG" w:eastAsia="zh-CN"/>
+              <w:lang w:val="en-SG" w:eastAsia="en-SG"/>
               <w14:ligatures w14:val="standardContextual"/>
             </w:rPr>
           </w:pPr>
-          <w:hyperlink w:anchor="_Toc169695337" w:history="1">
+          <w:hyperlink w:anchor="_Toc170666535" w:history="1">
             <w:r>
               <w:rPr>
                 <w:rStyle w:val="Hyperlink"/>
@@ -618,7 +750,7 @@
                 <w:kern w:val="2"/>
                 <w:sz w:val="24"/>
                 <w:szCs w:val="24"/>
-                <w:lang w:val="en-SG" w:eastAsia="zh-CN"/>
+                <w:lang w:val="en-SG" w:eastAsia="en-SG"/>
                 <w14:ligatures w14:val="standardContextual"/>
               </w:rPr>
               <w:tab/>
@@ -650,7 +782,7 @@
                 <w:noProof/>
                 <w:webHidden/>
               </w:rPr>
-              <w:instrText xml:space="preserve"> PAGEREF _Toc169695337 \h </w:instrText>
+              <w:instrText xml:space="preserve"> PAGEREF _Toc170666535 \h </w:instrText>
             </w:r>
             <w:r>
               <w:rPr>
@@ -670,7 +802,7 @@
                 <w:noProof/>
                 <w:webHidden/>
               </w:rPr>
-              <w:t>4</w:t>
+              <w:t>5</w:t>
             </w:r>
             <w:r>
               <w:rPr>
@@ -693,11 +825,11 @@
               <w:kern w:val="2"/>
               <w:sz w:val="24"/>
               <w:szCs w:val="24"/>
-              <w:lang w:val="en-SG" w:eastAsia="zh-CN"/>
+              <w:lang w:val="en-SG" w:eastAsia="en-SG"/>
               <w14:ligatures w14:val="standardContextual"/>
             </w:rPr>
           </w:pPr>
-          <w:hyperlink w:anchor="_Toc169695338" w:history="1">
+          <w:hyperlink w:anchor="_Toc170666536" w:history="1">
             <w:r>
               <w:rPr>
                 <w:rStyle w:val="Hyperlink"/>
@@ -712,7 +844,7 @@
                 <w:kern w:val="2"/>
                 <w:sz w:val="24"/>
                 <w:szCs w:val="24"/>
-                <w:lang w:val="en-SG" w:eastAsia="zh-CN"/>
+                <w:lang w:val="en-SG" w:eastAsia="en-SG"/>
                 <w14:ligatures w14:val="standardContextual"/>
               </w:rPr>
               <w:tab/>
@@ -744,7 +876,7 @@
                 <w:noProof/>
                 <w:webHidden/>
               </w:rPr>
-              <w:instrText xml:space="preserve"> PAGEREF _Toc169695338 \h </w:instrText>
+              <w:instrText xml:space="preserve"> PAGEREF _Toc170666536 \h </w:instrText>
             </w:r>
             <w:r>
               <w:rPr>
@@ -764,7 +896,7 @@
                 <w:noProof/>
                 <w:webHidden/>
               </w:rPr>
-              <w:t>4</w:t>
+              <w:t>5</w:t>
             </w:r>
             <w:r>
               <w:rPr>
@@ -787,11 +919,11 @@
               <w:kern w:val="2"/>
               <w:sz w:val="24"/>
               <w:szCs w:val="24"/>
-              <w:lang w:val="en-SG" w:eastAsia="zh-CN"/>
+              <w:lang w:val="en-SG" w:eastAsia="en-SG"/>
               <w14:ligatures w14:val="standardContextual"/>
             </w:rPr>
           </w:pPr>
-          <w:hyperlink w:anchor="_Toc169695339" w:history="1">
+          <w:hyperlink w:anchor="_Toc170666537" w:history="1">
             <w:r>
               <w:rPr>
                 <w:rStyle w:val="Hyperlink"/>
@@ -806,7 +938,7 @@
                 <w:kern w:val="2"/>
                 <w:sz w:val="24"/>
                 <w:szCs w:val="24"/>
-                <w:lang w:val="en-SG" w:eastAsia="zh-CN"/>
+                <w:lang w:val="en-SG" w:eastAsia="en-SG"/>
                 <w14:ligatures w14:val="standardContextual"/>
               </w:rPr>
               <w:tab/>
@@ -838,7 +970,7 @@
                 <w:noProof/>
                 <w:webHidden/>
               </w:rPr>
-              <w:instrText xml:space="preserve"> PAGEREF _Toc169695339 \h </w:instrText>
+              <w:instrText xml:space="preserve"> PAGEREF _Toc170666537 \h </w:instrText>
             </w:r>
             <w:r>
               <w:rPr>
@@ -858,7 +990,7 @@
                 <w:noProof/>
                 <w:webHidden/>
               </w:rPr>
-              <w:t>5</w:t>
+              <w:t>6</w:t>
             </w:r>
             <w:r>
               <w:rPr>
@@ -881,11 +1013,11 @@
               <w:kern w:val="2"/>
               <w:sz w:val="24"/>
               <w:szCs w:val="24"/>
-              <w:lang w:val="en-SG" w:eastAsia="zh-CN"/>
+              <w:lang w:val="en-SG" w:eastAsia="en-SG"/>
               <w14:ligatures w14:val="standardContextual"/>
             </w:rPr>
           </w:pPr>
-          <w:hyperlink w:anchor="_Toc169695340" w:history="1">
+          <w:hyperlink w:anchor="_Toc170666538" w:history="1">
             <w:r>
               <w:rPr>
                 <w:rStyle w:val="Hyperlink"/>
@@ -900,7 +1032,7 @@
                 <w:kern w:val="2"/>
                 <w:sz w:val="24"/>
                 <w:szCs w:val="24"/>
-                <w:lang w:val="en-SG" w:eastAsia="zh-CN"/>
+                <w:lang w:val="en-SG" w:eastAsia="en-SG"/>
                 <w14:ligatures w14:val="standardContextual"/>
               </w:rPr>
               <w:tab/>
@@ -932,7 +1064,7 @@
                 <w:noProof/>
                 <w:webHidden/>
               </w:rPr>
-              <w:instrText xml:space="preserve"> PAGEREF _Toc169695340 \h </w:instrText>
+              <w:instrText xml:space="preserve"> PAGEREF _Toc170666538 \h </w:instrText>
             </w:r>
             <w:r>
               <w:rPr>
@@ -952,7 +1084,7 @@
                 <w:noProof/>
                 <w:webHidden/>
               </w:rPr>
-              <w:t>6</w:t>
+              <w:t>7</w:t>
             </w:r>
             <w:r>
               <w:rPr>
@@ -975,11 +1107,11 @@
               <w:kern w:val="2"/>
               <w:sz w:val="24"/>
               <w:szCs w:val="24"/>
-              <w:lang w:val="en-SG" w:eastAsia="zh-CN"/>
+              <w:lang w:val="en-SG" w:eastAsia="en-SG"/>
               <w14:ligatures w14:val="standardContextual"/>
             </w:rPr>
           </w:pPr>
-          <w:hyperlink w:anchor="_Toc169695341" w:history="1">
+          <w:hyperlink w:anchor="_Toc170666539" w:history="1">
             <w:r>
               <w:rPr>
                 <w:rStyle w:val="Hyperlink"/>
@@ -994,7 +1126,7 @@
                 <w:kern w:val="2"/>
                 <w:sz w:val="24"/>
                 <w:szCs w:val="24"/>
-                <w:lang w:val="en-SG" w:eastAsia="zh-CN"/>
+                <w:lang w:val="en-SG" w:eastAsia="en-SG"/>
                 <w14:ligatures w14:val="standardContextual"/>
               </w:rPr>
               <w:tab/>
@@ -1026,7 +1158,7 @@
                 <w:noProof/>
                 <w:webHidden/>
               </w:rPr>
-              <w:instrText xml:space="preserve"> PAGEREF _Toc169695341 \h </w:instrText>
+              <w:instrText xml:space="preserve"> PAGEREF _Toc170666539 \h </w:instrText>
             </w:r>
             <w:r>
               <w:rPr>
@@ -1046,7 +1178,7 @@
                 <w:noProof/>
                 <w:webHidden/>
               </w:rPr>
-              <w:t>6</w:t>
+              <w:t>7</w:t>
             </w:r>
             <w:r>
               <w:rPr>
@@ -1069,11 +1201,11 @@
               <w:kern w:val="2"/>
               <w:sz w:val="24"/>
               <w:szCs w:val="24"/>
-              <w:lang w:val="en-SG" w:eastAsia="zh-CN"/>
+              <w:lang w:val="en-SG" w:eastAsia="en-SG"/>
               <w14:ligatures w14:val="standardContextual"/>
             </w:rPr>
           </w:pPr>
-          <w:hyperlink w:anchor="_Toc169695342" w:history="1">
+          <w:hyperlink w:anchor="_Toc170666540" w:history="1">
             <w:r>
               <w:rPr>
                 <w:rStyle w:val="Hyperlink"/>
@@ -1088,7 +1220,7 @@
                 <w:kern w:val="2"/>
                 <w:sz w:val="24"/>
                 <w:szCs w:val="24"/>
-                <w:lang w:val="en-SG" w:eastAsia="zh-CN"/>
+                <w:lang w:val="en-SG" w:eastAsia="en-SG"/>
                 <w14:ligatures w14:val="standardContextual"/>
               </w:rPr>
               <w:tab/>
@@ -1120,7 +1252,7 @@
                 <w:noProof/>
                 <w:webHidden/>
               </w:rPr>
-              <w:instrText xml:space="preserve"> PAGEREF _Toc169695342 \h </w:instrText>
+              <w:instrText xml:space="preserve"> PAGEREF _Toc170666540 \h </w:instrText>
             </w:r>
             <w:r>
               <w:rPr>
@@ -1163,11 +1295,11 @@
               <w:kern w:val="2"/>
               <w:sz w:val="24"/>
               <w:szCs w:val="24"/>
-              <w:lang w:val="en-SG" w:eastAsia="zh-CN"/>
+              <w:lang w:val="en-SG" w:eastAsia="en-SG"/>
               <w14:ligatures w14:val="standardContextual"/>
             </w:rPr>
           </w:pPr>
-          <w:hyperlink w:anchor="_Toc169695343" w:history="1">
+          <w:hyperlink w:anchor="_Toc170666541" w:history="1">
             <w:r>
               <w:rPr>
                 <w:rStyle w:val="Hyperlink"/>
@@ -1182,7 +1314,7 @@
                 <w:kern w:val="2"/>
                 <w:sz w:val="24"/>
                 <w:szCs w:val="24"/>
-                <w:lang w:val="en-SG" w:eastAsia="zh-CN"/>
+                <w:lang w:val="en-SG" w:eastAsia="en-SG"/>
                 <w14:ligatures w14:val="standardContextual"/>
               </w:rPr>
               <w:tab/>
@@ -1214,7 +1346,7 @@
                 <w:noProof/>
                 <w:webHidden/>
               </w:rPr>
-              <w:instrText xml:space="preserve"> PAGEREF _Toc169695343 \h </w:instrText>
+              <w:instrText xml:space="preserve"> PAGEREF _Toc170666541 \h </w:instrText>
             </w:r>
             <w:r>
               <w:rPr>
@@ -1257,11 +1389,11 @@
               <w:kern w:val="2"/>
               <w:sz w:val="24"/>
               <w:szCs w:val="24"/>
-              <w:lang w:val="en-SG" w:eastAsia="zh-CN"/>
+              <w:lang w:val="en-SG" w:eastAsia="en-SG"/>
               <w14:ligatures w14:val="standardContextual"/>
             </w:rPr>
           </w:pPr>
-          <w:hyperlink w:anchor="_Toc169695344" w:history="1">
+          <w:hyperlink w:anchor="_Toc170666542" w:history="1">
             <w:r>
               <w:rPr>
                 <w:rStyle w:val="Hyperlink"/>
@@ -1276,7 +1408,7 @@
                 <w:kern w:val="2"/>
                 <w:sz w:val="24"/>
                 <w:szCs w:val="24"/>
-                <w:lang w:val="en-SG" w:eastAsia="zh-CN"/>
+                <w:lang w:val="en-SG" w:eastAsia="en-SG"/>
                 <w14:ligatures w14:val="standardContextual"/>
               </w:rPr>
               <w:tab/>
@@ -1308,7 +1440,7 @@
                 <w:noProof/>
                 <w:webHidden/>
               </w:rPr>
-              <w:instrText xml:space="preserve"> PAGEREF _Toc169695344 \h </w:instrText>
+              <w:instrText xml:space="preserve"> PAGEREF _Toc170666542 \h </w:instrText>
             </w:r>
             <w:r>
               <w:rPr>
@@ -1351,44 +1483,18 @@
               <w:kern w:val="2"/>
               <w:sz w:val="24"/>
               <w:szCs w:val="24"/>
-              <w:lang w:val="en-SG" w:eastAsia="zh-CN"/>
+              <w:lang w:val="en-SG" w:eastAsia="en-SG"/>
               <w14:ligatures w14:val="standardContextual"/>
             </w:rPr>
           </w:pPr>
-          <w:hyperlink w:anchor="_Toc169695345" w:history="1">
-            <w:r>
-              <w:rPr>
-                <w:rStyle w:val="Hyperlink"/>
-                <w:rFonts w:hint="eastAsia"/>
-                <w:noProof/>
-                <w:lang w:val="en-SG" w:eastAsia="zh-CN"/>
-              </w:rPr>
-              <w:t>2</w:t>
-            </w:r>
+          <w:hyperlink w:anchor="_Toc170666543" w:history="1">
             <w:r>
               <w:rPr>
                 <w:rStyle w:val="Hyperlink"/>
                 <w:noProof/>
                 <w:lang w:val="en-SG"/>
               </w:rPr>
-              <w:t>.</w:t>
-            </w:r>
-            <w:r>
-              <w:rPr>
-                <w:rStyle w:val="Hyperlink"/>
-                <w:rFonts w:hint="eastAsia"/>
-                <w:noProof/>
-                <w:lang w:val="en-SG" w:eastAsia="zh-CN"/>
-              </w:rPr>
-              <w:t>4</w:t>
-            </w:r>
-            <w:r>
-              <w:rPr>
-                <w:rStyle w:val="Hyperlink"/>
-                <w:noProof/>
-                <w:lang w:val="en-SG"/>
-              </w:rPr>
-              <w:t>.</w:t>
+              <w:t>1.1.</w:t>
             </w:r>
             <w:r>
               <w:rPr>
@@ -1396,7 +1502,7 @@
                 <w:kern w:val="2"/>
                 <w:sz w:val="24"/>
                 <w:szCs w:val="24"/>
-                <w:lang w:val="en-SG" w:eastAsia="zh-CN"/>
+                <w:lang w:val="en-SG" w:eastAsia="en-SG"/>
                 <w14:ligatures w14:val="standardContextual"/>
               </w:rPr>
               <w:tab/>
@@ -1428,7 +1534,7 @@
                 <w:noProof/>
                 <w:webHidden/>
               </w:rPr>
-              <w:instrText xml:space="preserve"> PAGEREF _Toc169695345 \h </w:instrText>
+              <w:instrText xml:space="preserve"> PAGEREF _Toc170666543 \h </w:instrText>
             </w:r>
             <w:r>
               <w:rPr>
@@ -1448,7 +1554,7 @@
                 <w:noProof/>
                 <w:webHidden/>
               </w:rPr>
-              <w:t>9</w:t>
+              <w:t>10</w:t>
             </w:r>
             <w:r>
               <w:rPr>
@@ -1461,9 +1567,8 @@
         </w:p>
         <w:p>
           <w:pPr>
-            <w:pStyle w:val="TOC1"/>
+            <w:pStyle w:val="TOC3"/>
             <w:tabs>
-              <w:tab w:val="left" w:pos="440"/>
               <w:tab w:val="right" w:leader="dot" w:pos="9016"/>
             </w:tabs>
             <w:rPr>
@@ -1471,19 +1576,18 @@
               <w:kern w:val="2"/>
               <w:sz w:val="24"/>
               <w:szCs w:val="24"/>
-              <w:lang w:val="en-SG" w:eastAsia="zh-CN"/>
+              <w:lang w:val="en-SG" w:eastAsia="en-SG"/>
               <w14:ligatures w14:val="standardContextual"/>
             </w:rPr>
           </w:pPr>
-          <w:hyperlink w:anchor="_Toc169695347" w:history="1">
+          <w:hyperlink w:anchor="_Toc170666544" w:history="1">
             <w:r>
               <w:rPr>
                 <w:rStyle w:val="Hyperlink"/>
-                <w:rFonts w:hint="eastAsia"/>
                 <w:noProof/>
                 <w:lang w:val="en-SG" w:eastAsia="zh-CN"/>
               </w:rPr>
-              <w:t>3</w:t>
+              <w:t xml:space="preserve">2.4. </w:t>
             </w:r>
             <w:r>
               <w:rPr>
@@ -1491,26 +1595,7 @@
                 <w:noProof/>
                 <w:lang w:val="en-SG"/>
               </w:rPr>
-              <w:t>.</w:t>
-            </w:r>
-            <w:r>
-              <w:rPr>
-                <w:noProof/>
-                <w:kern w:val="2"/>
-                <w:sz w:val="24"/>
-                <w:szCs w:val="24"/>
-                <w:lang w:val="en-SG" w:eastAsia="zh-CN"/>
-                <w14:ligatures w14:val="standardContextual"/>
-              </w:rPr>
-              <w:tab/>
-            </w:r>
-            <w:r>
-              <w:rPr>
-                <w:rStyle w:val="Hyperlink"/>
-                <w:noProof/>
-                <w:lang w:val="en-SG"/>
-              </w:rPr>
-              <w:t>Software Architecture</w:t>
+              <w:t>Non-Functional Requirement</w:t>
             </w:r>
             <w:r>
               <w:rPr>
@@ -1531,7 +1616,7 @@
                 <w:noProof/>
                 <w:webHidden/>
               </w:rPr>
-              <w:instrText xml:space="preserve"> PAGEREF _Toc169695347 \h </w:instrText>
+              <w:instrText xml:space="preserve"> PAGEREF _Toc170666544 \h </w:instrText>
             </w:r>
             <w:r>
               <w:rPr>
@@ -1551,7 +1636,7 @@
                 <w:noProof/>
                 <w:webHidden/>
               </w:rPr>
-              <w:t>10</w:t>
+              <w:t>11</w:t>
             </w:r>
             <w:r>
               <w:rPr>
@@ -1564,9 +1649,8 @@
         </w:p>
         <w:p>
           <w:pPr>
-            <w:pStyle w:val="TOC2"/>
+            <w:pStyle w:val="TOC1"/>
             <w:tabs>
-              <w:tab w:val="left" w:pos="960"/>
               <w:tab w:val="right" w:leader="dot" w:pos="9016"/>
             </w:tabs>
             <w:rPr>
@@ -1574,19 +1658,18 @@
               <w:kern w:val="2"/>
               <w:sz w:val="24"/>
               <w:szCs w:val="24"/>
-              <w:lang w:val="en-SG" w:eastAsia="zh-CN"/>
+              <w:lang w:val="en-SG" w:eastAsia="en-SG"/>
               <w14:ligatures w14:val="standardContextual"/>
             </w:rPr>
           </w:pPr>
-          <w:hyperlink w:anchor="_Toc169695348" w:history="1">
+          <w:hyperlink w:anchor="_Toc170666545" w:history="1">
             <w:r>
               <w:rPr>
                 <w:rStyle w:val="Hyperlink"/>
-                <w:rFonts w:hint="eastAsia"/>
                 <w:noProof/>
                 <w:lang w:val="en-SG" w:eastAsia="zh-CN"/>
               </w:rPr>
-              <w:t>3</w:t>
+              <w:t xml:space="preserve">3. </w:t>
             </w:r>
             <w:r>
               <w:rPr>
@@ -1594,23 +1677,86 @@
                 <w:noProof/>
                 <w:lang w:val="en-SG"/>
               </w:rPr>
-              <w:t>.1.</w:t>
+              <w:t>Software Architecture</w:t>
             </w:r>
             <w:r>
               <w:rPr>
                 <w:noProof/>
-                <w:kern w:val="2"/>
-                <w:sz w:val="24"/>
-                <w:szCs w:val="24"/>
-                <w:lang w:val="en-SG" w:eastAsia="zh-CN"/>
-                <w14:ligatures w14:val="standardContextual"/>
+                <w:webHidden/>
               </w:rPr>
               <w:tab/>
             </w:r>
+            <w:r>
+              <w:rPr>
+                <w:noProof/>
+                <w:webHidden/>
+              </w:rPr>
+              <w:fldChar w:fldCharType="begin"/>
+            </w:r>
+            <w:r>
+              <w:rPr>
+                <w:noProof/>
+                <w:webHidden/>
+              </w:rPr>
+              <w:instrText xml:space="preserve"> PAGEREF _Toc170666545 \h </w:instrText>
+            </w:r>
+            <w:r>
+              <w:rPr>
+                <w:noProof/>
+                <w:webHidden/>
+              </w:rPr>
+            </w:r>
+            <w:r>
+              <w:rPr>
+                <w:noProof/>
+                <w:webHidden/>
+              </w:rPr>
+              <w:fldChar w:fldCharType="separate"/>
+            </w:r>
+            <w:r>
+              <w:rPr>
+                <w:noProof/>
+                <w:webHidden/>
+              </w:rPr>
+              <w:t>11</w:t>
+            </w:r>
+            <w:r>
+              <w:rPr>
+                <w:noProof/>
+                <w:webHidden/>
+              </w:rPr>
+              <w:fldChar w:fldCharType="end"/>
+            </w:r>
+          </w:hyperlink>
+        </w:p>
+        <w:p>
+          <w:pPr>
+            <w:pStyle w:val="TOC2"/>
+            <w:tabs>
+              <w:tab w:val="right" w:leader="dot" w:pos="9016"/>
+            </w:tabs>
+            <w:rPr>
+              <w:noProof/>
+              <w:kern w:val="2"/>
+              <w:sz w:val="24"/>
+              <w:szCs w:val="24"/>
+              <w:lang w:val="en-SG" w:eastAsia="en-SG"/>
+              <w14:ligatures w14:val="standardContextual"/>
+            </w:rPr>
+          </w:pPr>
+          <w:hyperlink w:anchor="_Toc170666546" w:history="1">
             <w:r>
               <w:rPr>
                 <w:rStyle w:val="Hyperlink"/>
                 <w:noProof/>
+                <w:lang w:val="en-SG" w:eastAsia="zh-CN"/>
+              </w:rPr>
+              <w:t xml:space="preserve">3.1. </w:t>
+            </w:r>
+            <w:r>
+              <w:rPr>
+                <w:rStyle w:val="Hyperlink"/>
+                <w:noProof/>
                 <w:lang w:val="en-SG"/>
               </w:rPr>
               <w:t>Static Software Architecture</w:t>
@@ -1634,7 +1780,7 @@
                 <w:noProof/>
                 <w:webHidden/>
               </w:rPr>
-              <w:instrText xml:space="preserve"> PAGEREF _Toc169695348 \h </w:instrText>
+              <w:instrText xml:space="preserve"> PAGEREF _Toc170666546 \h </w:instrText>
             </w:r>
             <w:r>
               <w:rPr>
@@ -1654,7 +1800,7 @@
                 <w:noProof/>
                 <w:webHidden/>
               </w:rPr>
-              <w:t>10</w:t>
+              <w:t>11</w:t>
             </w:r>
             <w:r>
               <w:rPr>
@@ -1781,7 +1927,7 @@
           <w:lang w:val="en-SG"/>
         </w:rPr>
       </w:pPr>
-      <w:bookmarkStart w:id="0" w:name="_Toc169695331"/>
+      <w:bookmarkStart w:id="0" w:name="_Toc170666529"/>
       <w:r>
         <w:rPr>
           <w:lang w:val="en-SG"/>
@@ -3088,7 +3234,6 @@
           <w:p>
             <w:pPr>
               <w:rPr>
-                <w:rFonts w:hint="eastAsia"/>
                 <w:lang w:val="en-SG" w:eastAsia="zh-CN"/>
               </w:rPr>
             </w:pPr>
@@ -3107,7 +3252,6 @@
           <w:p>
             <w:pPr>
               <w:rPr>
-                <w:rFonts w:hint="eastAsia"/>
                 <w:lang w:val="en-SG" w:eastAsia="zh-CN"/>
               </w:rPr>
             </w:pPr>
@@ -3126,7 +3270,6 @@
           <w:p>
             <w:pPr>
               <w:rPr>
-                <w:rFonts w:hint="eastAsia"/>
                 <w:lang w:val="en-SG" w:eastAsia="zh-CN"/>
               </w:rPr>
             </w:pPr>
@@ -3134,7 +3277,7 @@
               <w:rPr>
                 <w:lang w:val="en-SG" w:eastAsia="zh-CN"/>
               </w:rPr>
-              <w:t>Dioin</w:t>
+              <w:t>Dion</w:t>
             </w:r>
           </w:p>
         </w:tc>
@@ -3145,7 +3288,6 @@
           <w:p>
             <w:pPr>
               <w:rPr>
-                <w:rFonts w:hint="eastAsia"/>
                 <w:lang w:val="en-SG" w:eastAsia="zh-CN"/>
               </w:rPr>
             </w:pPr>
@@ -3164,7 +3306,6 @@
           <w:p>
             <w:pPr>
               <w:rPr>
-                <w:rFonts w:hint="eastAsia"/>
                 <w:lang w:val="en-SG" w:eastAsia="zh-CN"/>
               </w:rPr>
             </w:pPr>
@@ -3209,7 +3350,7 @@
           <w:lang w:val="en-SG"/>
         </w:rPr>
       </w:pPr>
-      <w:bookmarkStart w:id="1" w:name="_Toc169695332"/>
+      <w:bookmarkStart w:id="1" w:name="_Toc170666530"/>
       <w:r>
         <w:rPr>
           <w:lang w:val="en-SG"/>
@@ -3230,7 +3371,7 @@
           <w:lang w:val="en-SG"/>
         </w:rPr>
       </w:pPr>
-      <w:bookmarkStart w:id="2" w:name="_Toc169695333"/>
+      <w:bookmarkStart w:id="2" w:name="_Toc170666531"/>
       <w:r>
         <w:rPr>
           <w:lang w:val="en-SG"/>
@@ -3288,7 +3429,7 @@
           <w:lang w:val="en-SG"/>
         </w:rPr>
       </w:pPr>
-      <w:bookmarkStart w:id="3" w:name="_Toc169695334"/>
+      <w:bookmarkStart w:id="3" w:name="_Toc170666532"/>
       <w:r>
         <w:rPr>
           <w:lang w:val="en-SG"/>
@@ -3322,7 +3463,7 @@
           <w:lang w:val="en-SG"/>
         </w:rPr>
       </w:pPr>
-      <w:bookmarkStart w:id="4" w:name="_Toc169695335"/>
+      <w:bookmarkStart w:id="4" w:name="_Toc170666533"/>
       <w:r>
         <w:rPr>
           <w:lang w:val="en-SG"/>
@@ -3368,7 +3509,7 @@
           <w:lang w:val="en-SG"/>
         </w:rPr>
       </w:pPr>
-      <w:bookmarkStart w:id="5" w:name="_Toc169695336"/>
+      <w:bookmarkStart w:id="5" w:name="_Toc170666534"/>
       <w:r>
         <w:rPr>
           <w:lang w:val="en-SG"/>
@@ -3780,7 +3921,7 @@
           <w:lang w:val="en-SG"/>
         </w:rPr>
       </w:pPr>
-      <w:bookmarkStart w:id="6" w:name="_Toc169695337"/>
+      <w:bookmarkStart w:id="6" w:name="_Toc170666535"/>
       <w:r>
         <w:rPr>
           <w:lang w:val="en-SG"/>
@@ -3807,7 +3948,7 @@
           <w:lang w:val="en-SG"/>
         </w:rPr>
       </w:pPr>
-      <w:bookmarkStart w:id="7" w:name="_Toc169695338"/>
+      <w:bookmarkStart w:id="7" w:name="_Toc170666536"/>
       <w:r>
         <w:rPr>
           <w:lang w:val="en-SG"/>
@@ -4796,7 +4937,7 @@
           <w:lang w:val="en-SG"/>
         </w:rPr>
       </w:pPr>
-      <w:bookmarkStart w:id="8" w:name="_Toc169695339"/>
+      <w:bookmarkStart w:id="8" w:name="_Toc170666537"/>
       <w:r>
         <w:rPr>
           <w:lang w:val="en-SG"/>
@@ -6389,7 +6530,7 @@
           <w:lang w:val="en-SG"/>
         </w:rPr>
       </w:pPr>
-      <w:bookmarkStart w:id="9" w:name="_Toc169695340"/>
+      <w:bookmarkStart w:id="9" w:name="_Toc170666538"/>
       <w:r>
         <w:rPr>
           <w:lang w:val="en-SG"/>
@@ -6410,7 +6551,7 @@
           <w:lang w:val="en-SG"/>
         </w:rPr>
       </w:pPr>
-      <w:bookmarkStart w:id="10" w:name="_Toc169695341"/>
+      <w:bookmarkStart w:id="10" w:name="_Toc170666539"/>
       <w:r>
         <w:rPr>
           <w:lang w:val="en-SG"/>
@@ -7591,7 +7732,7 @@
           <w:lang w:val="en-SG"/>
         </w:rPr>
       </w:pPr>
-      <w:bookmarkStart w:id="11" w:name="_Toc169695342"/>
+      <w:bookmarkStart w:id="11" w:name="_Toc170666540"/>
       <w:r>
         <w:rPr>
           <w:lang w:val="en-SG"/>
@@ -9509,7 +9650,7 @@
           <w:lang w:val="en-SG"/>
         </w:rPr>
       </w:pPr>
-      <w:bookmarkStart w:id="12" w:name="_Toc169695343"/>
+      <w:bookmarkStart w:id="12" w:name="_Toc170666541"/>
       <w:r>
         <w:rPr>
           <w:lang w:val="en-SG"/>
@@ -10588,7 +10729,7 @@
           <w:lang w:val="en-SG"/>
         </w:rPr>
       </w:pPr>
-      <w:bookmarkStart w:id="13" w:name="_Toc169695344"/>
+      <w:bookmarkStart w:id="13" w:name="_Toc170666542"/>
       <w:r>
         <w:rPr>
           <w:lang w:val="en-SG"/>
@@ -11326,7 +11467,7 @@
           <w:lang w:val="en-SG"/>
         </w:rPr>
       </w:pPr>
-      <w:bookmarkStart w:id="14" w:name="_Toc169695345"/>
+      <w:bookmarkStart w:id="14" w:name="_Toc170666543"/>
       <w:r>
         <w:rPr>
           <w:noProof/>
@@ -11336,15 +11477,15 @@
         <mc:AlternateContent>
           <mc:Choice Requires="wpc">
             <w:drawing>
-              <wp:anchor distT="0" distB="0" distL="114300" distR="114300" simplePos="0" relativeHeight="251812864" behindDoc="0" locked="0" layoutInCell="1" allowOverlap="1" wp14:anchorId="3C3AA846" wp14:editId="3552F28B">
+              <wp:anchor distT="0" distB="0" distL="114300" distR="114300" simplePos="0" relativeHeight="251812864" behindDoc="0" locked="0" layoutInCell="1" allowOverlap="1" wp14:anchorId="3C3AA846" wp14:editId="3E168E5B">
                 <wp:simplePos x="0" y="0"/>
                 <wp:positionH relativeFrom="column">
-                  <wp:posOffset>-813163</wp:posOffset>
+                  <wp:posOffset>-809625</wp:posOffset>
                 </wp:positionH>
                 <wp:positionV relativeFrom="paragraph">
-                  <wp:posOffset>454</wp:posOffset>
+                  <wp:posOffset>0</wp:posOffset>
                 </wp:positionV>
-                <wp:extent cx="6865620" cy="8938260"/>
+                <wp:extent cx="6865620" cy="8858250"/>
                 <wp:effectExtent l="0" t="0" r="11430" b="0"/>
                 <wp:wrapSquare wrapText="bothSides"/>
                 <wp:docPr id="840264944" name="Canvas 132"/>
@@ -15398,13 +15539,16 @@
                 <wp14:sizeRelH relativeFrom="margin">
                   <wp14:pctWidth>0</wp14:pctWidth>
                 </wp14:sizeRelH>
+                <wp14:sizeRelV relativeFrom="margin">
+                  <wp14:pctHeight>0</wp14:pctHeight>
+                </wp14:sizeRelV>
               </wp:anchor>
             </w:drawing>
           </mc:Choice>
           <mc:Fallback>
             <w:pict>
-              <v:group w14:anchorId="3C3AA846" id="_x0000_s1107" editas="canvas" style="position:absolute;left:0;text-align:left;margin-left:-64.05pt;margin-top:.05pt;width:540.6pt;height:703.8pt;z-index:251812864;mso-position-horizontal-relative:text;mso-position-vertical-relative:text;mso-width-relative:margin" coordsize="68656,89382" o:gfxdata="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">
-                <v:shape id="_x0000_s1108" type="#_x0000_t75" style="position:absolute;width:68656;height:89382;visibility:visible;mso-wrap-style:square" filled="t">
+              <v:group w14:anchorId="3C3AA846" id="_x0000_s1107" editas="canvas" style="position:absolute;left:0;text-align:left;margin-left:-63.75pt;margin-top:0;width:540.6pt;height:697.5pt;z-index:251812864;mso-position-horizontal-relative:text;mso-position-vertical-relative:text;mso-width-relative:margin;mso-height-relative:margin" coordsize="68656,88582" o:gfxdata="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">
+                <v:shape id="_x0000_s1108" type="#_x0000_t75" style="position:absolute;width:68656;height:88582;visibility:visible;mso-wrap-style:square" filled="t">
                   <v:fill o:detectmouseclick="t"/>
                   <v:path o:connecttype="none"/>
                 </v:shape>
@@ -16706,6 +16850,7 @@
         </w:rPr>
       </w:pPr>
       <w:bookmarkStart w:id="15" w:name="_Toc169695346"/>
+      <w:bookmarkStart w:id="16" w:name="_Toc170666544"/>
       <w:r>
         <w:rPr>
           <w:rFonts w:hint="eastAsia"/>
@@ -16720,6 +16865,7 @@
         <w:t>Non-Functional Requirement</w:t>
       </w:r>
       <w:bookmarkEnd w:id="15"/>
+      <w:bookmarkEnd w:id="16"/>
     </w:p>
     <w:p>
       <w:pPr>
@@ -16979,7 +17125,7 @@
           <w:lang w:val="en-SG"/>
         </w:rPr>
       </w:pPr>
-      <w:bookmarkStart w:id="16" w:name="_Toc169695347"/>
+      <w:bookmarkStart w:id="17" w:name="_Toc170666545"/>
       <w:r>
         <w:rPr>
           <w:rFonts w:hint="eastAsia"/>
@@ -16993,7 +17139,7 @@
         </w:rPr>
         <w:t>Software Architecture</w:t>
       </w:r>
-      <w:bookmarkEnd w:id="16"/>
+      <w:bookmarkEnd w:id="17"/>
     </w:p>
     <w:p>
       <w:pPr>
@@ -17003,7 +17149,7 @@
           <w:lang w:val="en-SG"/>
         </w:rPr>
       </w:pPr>
-      <w:bookmarkStart w:id="17" w:name="_Toc169695348"/>
+      <w:bookmarkStart w:id="18" w:name="_Toc170666546"/>
       <w:r>
         <w:rPr>
           <w:rFonts w:hint="eastAsia"/>
@@ -17017,7 +17163,7 @@
         </w:rPr>
         <w:t>Static Software Architecture</w:t>
       </w:r>
-      <w:bookmarkEnd w:id="17"/>
+      <w:bookmarkEnd w:id="18"/>
     </w:p>
     <w:p>
       <w:pPr>
@@ -18126,6 +18272,7 @@
     </w:p>
     <w:sectPr>
       <w:headerReference w:type="default" r:id="rId17"/>
+      <w:footerReference w:type="default" r:id="rId18"/>
       <w:pgSz w:w="11906" w:h="16838"/>
       <w:pgMar w:top="1440" w:right="1440" w:bottom="1440" w:left="1440" w:header="708" w:footer="708" w:gutter="0"/>
       <w:cols w:space="708"/>
@@ -18158,6 +18305,59 @@
     </w:p>
   </w:endnote>
 </w:endnotes>
+</file>
+
+<file path=word/footer1.xml><?xml version="1.0" encoding="utf-8"?>
+<w:ftr xmlns:wpc="http://schemas.microsoft.com/office/word/2010/wordprocessingCanvas" xmlns:cx="http://schemas.microsoft.com/office/drawing/2014/chartex" xmlns:cx1="http://schemas.microsoft.com/office/drawing/2015/9/8/chartex" xmlns:cx2="http://schemas.microsoft.com/office/drawing/2015/10/21/chartex" xmlns:cx3="http://schemas.microsoft.com/office/drawing/2016/5/9/chartex" xmlns:cx4="http://schemas.microsoft.com/office/drawing/2016/5/10/chartex" xmlns:cx5="http://schemas.microsoft.com/office/drawing/2016/5/11/chartex" xmlns:cx6="http://schemas.microsoft.com/office/drawing/2016/5/12/chartex" xmlns:cx7="http://schemas.microsoft.com/office/drawing/2016/5/13/chartex" xmlns:cx8="http://schemas.microsoft.com/office/drawing/2016/5/14/chartex" xmlns:mc="http://schemas.openxmlformats.org/markup-compatibility/2006" xmlns:aink="http://schemas.microsoft.com/office/drawing/2016/ink" xmlns:am3d="http://schemas.microsoft.com/office/drawing/2017/model3d" xmlns:o="urn:schemas-microsoft-com:office:office" xmlns:oel="http://schemas.microsoft.com/office/2019/extlst" xmlns:r="http://schemas.openxmlformats.org/officeDocument/2006/relationships" xmlns:m="http://schemas.openxmlformats.org/officeDocument/2006/math" xmlns:v="urn:schemas-microsoft-com:vml" xmlns:wp14="http://schemas.microsoft.com/office/word/2010/wordprocessingDrawing" xmlns:wp="http://schemas.openxmlformats.org/drawingml/2006/wordprocessingDrawing" xmlns:w10="urn:schemas-microsoft-com:office:word" xmlns:w="http://schemas.openxmlformats.org/wordprocessingml/2006/main" xmlns:w14="http://schemas.microsoft.com/office/word/2010/wordml" xmlns:w15="http://schemas.microsoft.com/office/word/2012/wordml" xmlns:w16cex="http://schemas.microsoft.com/office/word/2018/wordml/cex" xmlns:w16cid="http://schemas.microsoft.com/office/word/2016/wordml/cid" xmlns:w16="http://schemas.microsoft.com/office/word/2018/wordml" xmlns:w16du="http://schemas.microsoft.com/office/word/2023/wordml/word16du" xmlns:w16sdtdh="http://schemas.microsoft.com/office/word/2020/wordml/sdtdatahash" xmlns:w16se="http://schemas.microsoft.com/office/word/2015/wordml/symex" xmlns:wpg="http://schemas.microsoft.com/office/word/2010/wordprocessingGroup" xmlns:wpi="http://schemas.microsoft.com/office/word/2010/wordprocessingInk" xmlns:wne="http://schemas.microsoft.com/office/word/2006/wordml" xmlns:wps="http://schemas.microsoft.com/office/word/2010/wordprocessingShape" mc:Ignorable="w14 w15 w16se w16cid w16 w16cex w16sdtdh w16du wp14">
+  <w:sdt>
+    <w:sdtPr>
+      <w:id w:val="601143296"/>
+      <w:docPartObj>
+        <w:docPartGallery w:val="Page Numbers (Bottom of Page)"/>
+        <w:docPartUnique/>
+      </w:docPartObj>
+    </w:sdtPr>
+    <w:sdtEndPr>
+      <w:rPr>
+        <w:noProof/>
+      </w:rPr>
+    </w:sdtEndPr>
+    <w:sdtContent>
+      <w:p>
+        <w:pPr>
+          <w:pStyle w:val="Footer"/>
+          <w:jc w:val="right"/>
+        </w:pPr>
+        <w:r>
+          <w:fldChar w:fldCharType="begin"/>
+        </w:r>
+        <w:r>
+          <w:instrText xml:space="preserve"> PAGE   \* MERGEFORMAT </w:instrText>
+        </w:r>
+        <w:r>
+          <w:fldChar w:fldCharType="separate"/>
+        </w:r>
+        <w:r>
+          <w:rPr>
+            <w:noProof/>
+          </w:rPr>
+          <w:t>2</w:t>
+        </w:r>
+        <w:r>
+          <w:rPr>
+            <w:noProof/>
+          </w:rPr>
+          <w:fldChar w:fldCharType="end"/>
+        </w:r>
+      </w:p>
+    </w:sdtContent>
+  </w:sdt>
+  <w:p>
+    <w:pPr>
+      <w:pStyle w:val="Footer"/>
+    </w:pPr>
+  </w:p>
+</w:ftr>
 </file>
 
 <file path=word/footnotes.xml><?xml version="1.0" encoding="utf-8"?>
@@ -20539,7 +20739,6 @@
   <w:style w:type="character" w:default="1" w:styleId="DefaultParagraphFont">
     <w:name w:val="Default Paragraph Font"/>
     <w:uiPriority w:val="1"/>
-    <w:semiHidden/>
     <w:unhideWhenUsed/>
   </w:style>
   <w:style w:type="table" w:default="1" w:styleId="TableNormal">
@@ -20794,6 +20993,69 @@
     <w:semiHidden/>
     <w:unhideWhenUsed/>
     <w:rsid w:val="00BD5A39"/>
+  </w:style>
+  <w:style w:type="paragraph" w:styleId="Title">
+    <w:name w:val="Title"/>
+    <w:basedOn w:val="Normal"/>
+    <w:next w:val="Normal"/>
+    <w:link w:val="TitleChar"/>
+    <w:uiPriority w:val="10"/>
+    <w:qFormat/>
+    <w:rsid w:val="00191913"/>
+    <w:pPr>
+      <w:spacing w:after="0" w:line="240" w:lineRule="auto"/>
+      <w:contextualSpacing/>
+    </w:pPr>
+    <w:rPr>
+      <w:rFonts w:asciiTheme="majorHAnsi" w:eastAsiaTheme="majorEastAsia" w:hAnsiTheme="majorHAnsi" w:cstheme="majorBidi"/>
+      <w:spacing w:val="-10"/>
+      <w:kern w:val="28"/>
+      <w:sz w:val="56"/>
+      <w:szCs w:val="56"/>
+    </w:rPr>
+  </w:style>
+  <w:style w:type="character" w:customStyle="1" w:styleId="TitleChar">
+    <w:name w:val="Title Char"/>
+    <w:basedOn w:val="DefaultParagraphFont"/>
+    <w:link w:val="Title"/>
+    <w:uiPriority w:val="10"/>
+    <w:rsid w:val="00191913"/>
+    <w:rPr>
+      <w:rFonts w:asciiTheme="majorHAnsi" w:eastAsiaTheme="majorEastAsia" w:hAnsiTheme="majorHAnsi" w:cstheme="majorBidi"/>
+      <w:spacing w:val="-10"/>
+      <w:kern w:val="28"/>
+      <w:sz w:val="56"/>
+      <w:szCs w:val="56"/>
+    </w:rPr>
+  </w:style>
+  <w:style w:type="paragraph" w:styleId="Subtitle">
+    <w:name w:val="Subtitle"/>
+    <w:basedOn w:val="Normal"/>
+    <w:next w:val="Normal"/>
+    <w:link w:val="SubtitleChar"/>
+    <w:uiPriority w:val="11"/>
+    <w:qFormat/>
+    <w:rsid w:val="00191913"/>
+    <w:pPr>
+      <w:numPr>
+        <w:ilvl w:val="1"/>
+      </w:numPr>
+    </w:pPr>
+    <w:rPr>
+      <w:color w:val="5A5A5A" w:themeColor="text1" w:themeTint="A5"/>
+      <w:spacing w:val="15"/>
+    </w:rPr>
+  </w:style>
+  <w:style w:type="character" w:customStyle="1" w:styleId="SubtitleChar">
+    <w:name w:val="Subtitle Char"/>
+    <w:basedOn w:val="DefaultParagraphFont"/>
+    <w:link w:val="Subtitle"/>
+    <w:uiPriority w:val="11"/>
+    <w:rsid w:val="00191913"/>
+    <w:rPr>
+      <w:color w:val="5A5A5A" w:themeColor="text1" w:themeTint="A5"/>
+      <w:spacing w:val="15"/>
+    </w:rPr>
   </w:style>
 </w:styles>
 </file>
@@ -21060,6 +21322,12 @@
 </file>
 
 <file path=customXml/item1.xml><?xml version="1.0" encoding="utf-8"?>
+<p:properties xmlns:p="http://schemas.microsoft.com/office/2006/metadata/properties" xmlns:xsi="http://www.w3.org/2001/XMLSchema-instance" xmlns:pc="http://schemas.microsoft.com/office/infopath/2007/PartnerControls">
+  <documentManagement/>
+</p:properties>
+</file>
+
+<file path=customXml/item2.xml><?xml version="1.0" encoding="utf-8"?>
 <ct:contentTypeSchema xmlns:ct="http://schemas.microsoft.com/office/2006/metadata/contentType" xmlns:ma="http://schemas.microsoft.com/office/2006/metadata/properties/metaAttributes" ct:_="" ma:_="" ma:contentTypeName="Document" ma:contentTypeID="0x010100E81D8C8DDAE8BD44A422697963F06C45" ma:contentTypeVersion="6" ma:contentTypeDescription="Create a new document." ma:contentTypeScope="" ma:versionID="b6816e004dbb89c674e51f5647972552">
   <xsd:schema xmlns:xsd="http://www.w3.org/2001/XMLSchema" xmlns:xs="http://www.w3.org/2001/XMLSchema" xmlns:p="http://schemas.microsoft.com/office/2006/metadata/properties" xmlns:ns2="2b02348f-b4e3-458c-83fc-9e90db0f8029" targetNamespace="http://schemas.microsoft.com/office/2006/metadata/properties" ma:root="true" ma:fieldsID="e6418ca14ac9ee17b8bbf6df78e0c223" ns2:_="">
     <xsd:import namespace="2b02348f-b4e3-458c-83fc-9e90db0f8029"/>
@@ -21217,13 +21485,11 @@
 </ct:contentTypeSchema>
 </file>
 
-<file path=customXml/item2.xml><?xml version="1.0" encoding="utf-8"?>
-<p:properties xmlns:p="http://schemas.microsoft.com/office/2006/metadata/properties" xmlns:xsi="http://www.w3.org/2001/XMLSchema-instance" xmlns:pc="http://schemas.microsoft.com/office/infopath/2007/PartnerControls">
-  <documentManagement/>
-</p:properties>
+<file path=customXml/item3.xml><?xml version="1.0" encoding="utf-8"?>
+<b:Sources xmlns:b="http://schemas.openxmlformats.org/officeDocument/2006/bibliography" xmlns="http://schemas.openxmlformats.org/officeDocument/2006/bibliography" SelectedStyle="\APASixthEditionOfficeOnline.xsl" StyleName="APA" Version="6"/>
 </file>
 
-<file path=customXml/item3.xml><?xml version="1.0" encoding="utf-8"?>
+<file path=customXml/item4.xml><?xml version="1.0" encoding="utf-8"?>
 <?mso-contentType ?>
 <FormTemplates xmlns="http://schemas.microsoft.com/sharepoint/v3/contenttype/forms">
   <Display>DocumentLibraryForm</Display>
@@ -21232,11 +21498,16 @@
 </FormTemplates>
 </file>
 
-<file path=customXml/item4.xml><?xml version="1.0" encoding="utf-8"?>
-<b:Sources xmlns:b="http://schemas.openxmlformats.org/officeDocument/2006/bibliography" xmlns="http://schemas.openxmlformats.org/officeDocument/2006/bibliography" SelectedStyle="\APASixthEditionOfficeOnline.xsl" StyleName="APA" Version="6"/>
+<file path=customXml/itemProps1.xml><?xml version="1.0" encoding="utf-8"?>
+<ds:datastoreItem xmlns:ds="http://schemas.openxmlformats.org/officeDocument/2006/customXml" ds:itemID="{E9F4B20F-6069-42DD-ACE1-B693435E4710}">
+  <ds:schemaRefs>
+    <ds:schemaRef ds:uri="http://schemas.microsoft.com/office/2006/metadata/properties"/>
+    <ds:schemaRef ds:uri="http://schemas.microsoft.com/office/infopath/2007/PartnerControls"/>
+  </ds:schemaRefs>
+</ds:datastoreItem>
 </file>
 
-<file path=customXml/itemProps1.xml><?xml version="1.0" encoding="utf-8"?>
+<file path=customXml/itemProps2.xml><?xml version="1.0" encoding="utf-8"?>
 <ds:datastoreItem xmlns:ds="http://schemas.openxmlformats.org/officeDocument/2006/customXml" ds:itemID="{1FD4FE30-7A52-4902-A460-321EC0A48E77}">
   <ds:schemaRefs>
     <ds:schemaRef ds:uri="http://schemas.microsoft.com/office/2006/metadata/contentType"/>
@@ -21254,27 +21525,18 @@
 </ds:datastoreItem>
 </file>
 
-<file path=customXml/itemProps2.xml><?xml version="1.0" encoding="utf-8"?>
-<ds:datastoreItem xmlns:ds="http://schemas.openxmlformats.org/officeDocument/2006/customXml" ds:itemID="{E9F4B20F-6069-42DD-ACE1-B693435E4710}">
+<file path=customXml/itemProps3.xml><?xml version="1.0" encoding="utf-8"?>
+<ds:datastoreItem xmlns:ds="http://schemas.openxmlformats.org/officeDocument/2006/customXml" ds:itemID="{19DC61BE-93FA-4491-9772-E1221A4033B9}">
   <ds:schemaRefs>
-    <ds:schemaRef ds:uri="http://schemas.microsoft.com/office/2006/metadata/properties"/>
-    <ds:schemaRef ds:uri="http://schemas.microsoft.com/office/infopath/2007/PartnerControls"/>
+    <ds:schemaRef ds:uri="http://schemas.openxmlformats.org/officeDocument/2006/bibliography"/>
   </ds:schemaRefs>
 </ds:datastoreItem>
 </file>
 
-<file path=customXml/itemProps3.xml><?xml version="1.0" encoding="utf-8"?>
+<file path=customXml/itemProps4.xml><?xml version="1.0" encoding="utf-8"?>
 <ds:datastoreItem xmlns:ds="http://schemas.openxmlformats.org/officeDocument/2006/customXml" ds:itemID="{1AE65524-3474-4244-A856-D72F3E7751CA}">
   <ds:schemaRefs>
     <ds:schemaRef ds:uri="http://schemas.microsoft.com/sharepoint/v3/contenttype/forms"/>
   </ds:schemaRefs>
 </ds:datastoreItem>
-</file>
-
-<file path=customXml/itemProps4.xml><?xml version="1.0" encoding="utf-8"?>
-<ds:datastoreItem xmlns:ds="http://schemas.openxmlformats.org/officeDocument/2006/customXml" ds:itemID="{19DC61BE-93FA-4491-9772-E1221A4033B9}">
-  <ds:schemaRefs>
-    <ds:schemaRef ds:uri="http://schemas.openxmlformats.org/officeDocument/2006/bibliography"/>
-  </ds:schemaRefs>
-</ds:datastoreItem>
 </file>
</xml_diff>

<commit_message>
updated SRS with added feature
</commit_message>
<xml_diff>
--- a/docs/SRS_project_library_system.docx
+++ b/docs/SRS_project_library_system.docx
@@ -10710,6 +10710,100 @@
           </w:p>
         </w:tc>
       </w:tr>
+      <w:tr>
+        <w:tc>
+          <w:tcPr>
+            <w:tcW w:w="1555" w:type="dxa"/>
+          </w:tcPr>
+          <w:p>
+            <w:pPr>
+              <w:rPr>
+                <w:lang w:val="en-SG"/>
+              </w:rPr>
+            </w:pPr>
+            <w:r>
+              <w:rPr>
+                <w:lang w:val="en-SG"/>
+              </w:rPr>
+              <w:t>REQ-25</w:t>
+            </w:r>
+          </w:p>
+        </w:tc>
+        <w:tc>
+          <w:tcPr>
+            <w:tcW w:w="7654" w:type="dxa"/>
+          </w:tcPr>
+          <w:p>
+            <w:pPr>
+              <w:rPr>
+                <w:lang w:val="en-SG"/>
+              </w:rPr>
+            </w:pPr>
+            <w:r>
+              <w:rPr>
+                <w:lang w:val="en-SG"/>
+              </w:rPr>
+              <w:t xml:space="preserve">In REQ-08, </w:t>
+            </w:r>
+            <w:r>
+              <w:rPr>
+                <w:lang w:val="en-SG"/>
+              </w:rPr>
+              <w:t xml:space="preserve">if at has been 1min since the start of displaying the option, it will display </w:t>
+            </w:r>
+          </w:p>
+          <w:p>
+            <w:pPr>
+              <w:rPr>
+                <w:lang w:val="en-SG"/>
+              </w:rPr>
+            </w:pPr>
+            <w:r>
+              <w:rPr>
+                <w:lang w:val="en-SG"/>
+              </w:rPr>
+              <w:t>Line 1= “</w:t>
+            </w:r>
+            <w:r>
+              <w:rPr>
+                <w:lang w:val="en-SG"/>
+              </w:rPr>
+              <w:t>Session timed</w:t>
+            </w:r>
+            <w:r>
+              <w:rPr>
+                <w:lang w:val="en-SG"/>
+              </w:rPr>
+              <w:t>”</w:t>
+            </w:r>
+          </w:p>
+          <w:p>
+            <w:pPr>
+              <w:rPr>
+                <w:lang w:val="en-SG"/>
+              </w:rPr>
+            </w:pPr>
+            <w:r>
+              <w:rPr>
+                <w:lang w:val="en-SG"/>
+              </w:rPr>
+              <w:t>Line 2= “</w:t>
+            </w:r>
+            <w:r>
+              <w:rPr>
+                <w:lang w:val="en-SG"/>
+              </w:rPr>
+              <w:t>out</w:t>
+            </w:r>
+            <w:r>
+              <w:rPr>
+                <w:lang w:val="en-SG"/>
+              </w:rPr>
+              <w:t>”</w:t>
+            </w:r>
+          </w:p>
+        </w:tc>
+      </w:tr>
     </w:tbl>
     <w:p>
       <w:pPr>
@@ -11406,6 +11500,7 @@
               <w:rPr>
                 <w:lang w:val="en-SG"/>
               </w:rPr>
+              <w:lastRenderedPageBreak/>
               <w:t>REQ-2</w:t>
             </w:r>
             <w:r>
@@ -20739,6 +20834,7 @@
   <w:style w:type="character" w:default="1" w:styleId="DefaultParagraphFont">
     <w:name w:val="Default Paragraph Font"/>
     <w:uiPriority w:val="1"/>
+    <w:semiHidden/>
     <w:unhideWhenUsed/>
   </w:style>
   <w:style w:type="table" w:default="1" w:styleId="TableNormal">
@@ -21322,12 +21418,6 @@
 </file>
 
 <file path=customXml/item1.xml><?xml version="1.0" encoding="utf-8"?>
-<p:properties xmlns:p="http://schemas.microsoft.com/office/2006/metadata/properties" xmlns:xsi="http://www.w3.org/2001/XMLSchema-instance" xmlns:pc="http://schemas.microsoft.com/office/infopath/2007/PartnerControls">
-  <documentManagement/>
-</p:properties>
-</file>
-
-<file path=customXml/item2.xml><?xml version="1.0" encoding="utf-8"?>
 <ct:contentTypeSchema xmlns:ct="http://schemas.microsoft.com/office/2006/metadata/contentType" xmlns:ma="http://schemas.microsoft.com/office/2006/metadata/properties/metaAttributes" ct:_="" ma:_="" ma:contentTypeName="Document" ma:contentTypeID="0x010100E81D8C8DDAE8BD44A422697963F06C45" ma:contentTypeVersion="6" ma:contentTypeDescription="Create a new document." ma:contentTypeScope="" ma:versionID="b6816e004dbb89c674e51f5647972552">
   <xsd:schema xmlns:xsd="http://www.w3.org/2001/XMLSchema" xmlns:xs="http://www.w3.org/2001/XMLSchema" xmlns:p="http://schemas.microsoft.com/office/2006/metadata/properties" xmlns:ns2="2b02348f-b4e3-458c-83fc-9e90db0f8029" targetNamespace="http://schemas.microsoft.com/office/2006/metadata/properties" ma:root="true" ma:fieldsID="e6418ca14ac9ee17b8bbf6df78e0c223" ns2:_="">
     <xsd:import namespace="2b02348f-b4e3-458c-83fc-9e90db0f8029"/>
@@ -21485,11 +21575,13 @@
 </ct:contentTypeSchema>
 </file>
 
-<file path=customXml/item3.xml><?xml version="1.0" encoding="utf-8"?>
-<b:Sources xmlns:b="http://schemas.openxmlformats.org/officeDocument/2006/bibliography" xmlns="http://schemas.openxmlformats.org/officeDocument/2006/bibliography" SelectedStyle="\APASixthEditionOfficeOnline.xsl" StyleName="APA" Version="6"/>
+<file path=customXml/item2.xml><?xml version="1.0" encoding="utf-8"?>
+<p:properties xmlns:p="http://schemas.microsoft.com/office/2006/metadata/properties" xmlns:xsi="http://www.w3.org/2001/XMLSchema-instance" xmlns:pc="http://schemas.microsoft.com/office/infopath/2007/PartnerControls">
+  <documentManagement/>
+</p:properties>
 </file>
 
-<file path=customXml/item4.xml><?xml version="1.0" encoding="utf-8"?>
+<file path=customXml/item3.xml><?xml version="1.0" encoding="utf-8"?>
 <?mso-contentType ?>
 <FormTemplates xmlns="http://schemas.microsoft.com/sharepoint/v3/contenttype/forms">
   <Display>DocumentLibraryForm</Display>
@@ -21498,16 +21590,11 @@
 </FormTemplates>
 </file>
 
-<file path=customXml/itemProps1.xml><?xml version="1.0" encoding="utf-8"?>
-<ds:datastoreItem xmlns:ds="http://schemas.openxmlformats.org/officeDocument/2006/customXml" ds:itemID="{E9F4B20F-6069-42DD-ACE1-B693435E4710}">
-  <ds:schemaRefs>
-    <ds:schemaRef ds:uri="http://schemas.microsoft.com/office/2006/metadata/properties"/>
-    <ds:schemaRef ds:uri="http://schemas.microsoft.com/office/infopath/2007/PartnerControls"/>
-  </ds:schemaRefs>
-</ds:datastoreItem>
+<file path=customXml/item4.xml><?xml version="1.0" encoding="utf-8"?>
+<b:Sources xmlns:b="http://schemas.openxmlformats.org/officeDocument/2006/bibliography" xmlns="http://schemas.openxmlformats.org/officeDocument/2006/bibliography" SelectedStyle="\APASixthEditionOfficeOnline.xsl" StyleName="APA" Version="6"/>
 </file>
 
-<file path=customXml/itemProps2.xml><?xml version="1.0" encoding="utf-8"?>
+<file path=customXml/itemProps1.xml><?xml version="1.0" encoding="utf-8"?>
 <ds:datastoreItem xmlns:ds="http://schemas.openxmlformats.org/officeDocument/2006/customXml" ds:itemID="{1FD4FE30-7A52-4902-A460-321EC0A48E77}">
   <ds:schemaRefs>
     <ds:schemaRef ds:uri="http://schemas.microsoft.com/office/2006/metadata/contentType"/>
@@ -21525,18 +21612,27 @@
 </ds:datastoreItem>
 </file>
 
+<file path=customXml/itemProps2.xml><?xml version="1.0" encoding="utf-8"?>
+<ds:datastoreItem xmlns:ds="http://schemas.openxmlformats.org/officeDocument/2006/customXml" ds:itemID="{E9F4B20F-6069-42DD-ACE1-B693435E4710}">
+  <ds:schemaRefs>
+    <ds:schemaRef ds:uri="http://schemas.microsoft.com/office/2006/metadata/properties"/>
+    <ds:schemaRef ds:uri="http://schemas.microsoft.com/office/infopath/2007/PartnerControls"/>
+  </ds:schemaRefs>
+</ds:datastoreItem>
+</file>
+
 <file path=customXml/itemProps3.xml><?xml version="1.0" encoding="utf-8"?>
+<ds:datastoreItem xmlns:ds="http://schemas.openxmlformats.org/officeDocument/2006/customXml" ds:itemID="{1AE65524-3474-4244-A856-D72F3E7751CA}">
+  <ds:schemaRefs>
+    <ds:schemaRef ds:uri="http://schemas.microsoft.com/sharepoint/v3/contenttype/forms"/>
+  </ds:schemaRefs>
+</ds:datastoreItem>
+</file>
+
+<file path=customXml/itemProps4.xml><?xml version="1.0" encoding="utf-8"?>
 <ds:datastoreItem xmlns:ds="http://schemas.openxmlformats.org/officeDocument/2006/customXml" ds:itemID="{19DC61BE-93FA-4491-9772-E1221A4033B9}">
   <ds:schemaRefs>
     <ds:schemaRef ds:uri="http://schemas.openxmlformats.org/officeDocument/2006/bibliography"/>
   </ds:schemaRefs>
 </ds:datastoreItem>
-</file>
-
-<file path=customXml/itemProps4.xml><?xml version="1.0" encoding="utf-8"?>
-<ds:datastoreItem xmlns:ds="http://schemas.openxmlformats.org/officeDocument/2006/customXml" ds:itemID="{1AE65524-3474-4244-A856-D72F3E7751CA}">
-  <ds:schemaRefs>
-    <ds:schemaRef ds:uri="http://schemas.microsoft.com/sharepoint/v3/contenttype/forms"/>
-  </ds:schemaRefs>
-</ds:datastoreItem>
 </file>
</xml_diff>

<commit_message>
updated SRS with more functions
</commit_message>
<xml_diff>
--- a/docs/SRS_project_library_system.docx
+++ b/docs/SRS_project_library_system.docx
@@ -2273,12 +2273,14 @@
                 <w:lang w:val="en-SG"/>
               </w:rPr>
             </w:pPr>
+            <w:proofErr w:type="spellStart"/>
             <w:r>
               <w:rPr>
                 <w:lang w:val="en-SG"/>
               </w:rPr>
               <w:t>Rongyi</w:t>
             </w:r>
+            <w:proofErr w:type="spellEnd"/>
           </w:p>
         </w:tc>
         <w:tc>
@@ -3061,6 +3063,7 @@
                 <w:lang w:val="en-SG" w:eastAsia="zh-CN"/>
               </w:rPr>
             </w:pPr>
+            <w:proofErr w:type="spellStart"/>
             <w:r>
               <w:rPr>
                 <w:rFonts w:hint="eastAsia"/>
@@ -3068,6 +3071,7 @@
               </w:rPr>
               <w:t>Rongyi</w:t>
             </w:r>
+            <w:proofErr w:type="spellEnd"/>
           </w:p>
         </w:tc>
         <w:tc>
@@ -3178,6 +3182,7 @@
                 <w:lang w:val="en-SG" w:eastAsia="zh-CN"/>
               </w:rPr>
             </w:pPr>
+            <w:proofErr w:type="spellStart"/>
             <w:r>
               <w:rPr>
                 <w:rFonts w:hint="eastAsia"/>
@@ -3185,6 +3190,7 @@
               </w:rPr>
               <w:t>Rongyi</w:t>
             </w:r>
+            <w:proofErr w:type="spellEnd"/>
           </w:p>
         </w:tc>
         <w:tc>
@@ -9983,11 +9989,19 @@
               </w:rPr>
               <w:t>P</w:t>
             </w:r>
-            <w:r>
-              <w:rPr>
-                <w:lang w:val="en-SG"/>
-              </w:rPr>
-              <w:t>ress ‘*’</w:t>
+            <w:proofErr w:type="spellStart"/>
+            <w:r>
+              <w:rPr>
+                <w:lang w:val="en-SG"/>
+              </w:rPr>
+              <w:t>ress</w:t>
+            </w:r>
+            <w:proofErr w:type="spellEnd"/>
+            <w:r>
+              <w:rPr>
+                <w:lang w:val="en-SG"/>
+              </w:rPr>
+              <w:t xml:space="preserve"> ‘*’</w:t>
             </w:r>
             <w:r>
               <w:rPr>
@@ -10317,19 +10331,12 @@
           <w:p>
             <w:pPr>
               <w:rPr>
-                <w:lang w:val="en-SG"/>
-              </w:rPr>
-            </w:pPr>
-            <w:r>
-              <w:rPr>
                 <w:rFonts w:cstheme="minorHAnsi"/>
                 <w:color w:val="0D0D0D"/>
                 <w:shd w:val="clear" w:color="auto" w:fill="FFFFFF"/>
                 <w:lang w:eastAsia="zh-CN"/>
               </w:rPr>
-              <w:lastRenderedPageBreak/>
-              <w:t>Line 2 = “</w:t>
-            </w:r>
+            </w:pPr>
             <w:r>
               <w:rPr>
                 <w:rFonts w:cstheme="minorHAnsi"/>
@@ -10337,7 +10344,8 @@
                 <w:shd w:val="clear" w:color="auto" w:fill="FFFFFF"/>
                 <w:lang w:eastAsia="zh-CN"/>
               </w:rPr>
-              <w:t xml:space="preserve">Pay fine press </w:t>
+              <w:lastRenderedPageBreak/>
+              <w:t>Line 2 = “</w:t>
             </w:r>
             <w:r>
               <w:rPr>
@@ -10346,7 +10354,7 @@
                 <w:shd w:val="clear" w:color="auto" w:fill="FFFFFF"/>
                 <w:lang w:eastAsia="zh-CN"/>
               </w:rPr>
-              <w:t>4</w:t>
+              <w:t xml:space="preserve">Pay fine press </w:t>
             </w:r>
             <w:r>
               <w:rPr>
@@ -10355,7 +10363,79 @@
                 <w:shd w:val="clear" w:color="auto" w:fill="FFFFFF"/>
                 <w:lang w:eastAsia="zh-CN"/>
               </w:rPr>
+              <w:t>4</w:t>
+            </w:r>
+            <w:r>
+              <w:rPr>
+                <w:rFonts w:cstheme="minorHAnsi"/>
+                <w:color w:val="0D0D0D"/>
+                <w:shd w:val="clear" w:color="auto" w:fill="FFFFFF"/>
+                <w:lang w:eastAsia="zh-CN"/>
+              </w:rPr>
               <w:t>”</w:t>
+            </w:r>
+            <w:r>
+              <w:rPr>
+                <w:rFonts w:cstheme="minorHAnsi"/>
+                <w:color w:val="0D0D0D"/>
+                <w:shd w:val="clear" w:color="auto" w:fill="FFFFFF"/>
+                <w:lang w:eastAsia="zh-CN"/>
+              </w:rPr>
+              <w:t xml:space="preserve"> </w:t>
+            </w:r>
+          </w:p>
+          <w:p>
+            <w:pPr>
+              <w:rPr>
+                <w:rFonts w:cstheme="minorHAnsi"/>
+                <w:color w:val="0D0D0D"/>
+                <w:shd w:val="clear" w:color="auto" w:fill="FFFFFF"/>
+                <w:lang w:eastAsia="zh-CN"/>
+              </w:rPr>
+            </w:pPr>
+          </w:p>
+          <w:p>
+            <w:pPr>
+              <w:rPr>
+                <w:rFonts w:cstheme="minorHAnsi"/>
+                <w:color w:val="0D0D0D"/>
+                <w:shd w:val="clear" w:color="auto" w:fill="FFFFFF"/>
+                <w:lang w:eastAsia="zh-CN"/>
+              </w:rPr>
+            </w:pPr>
+            <w:r>
+              <w:rPr>
+                <w:rFonts w:cstheme="minorHAnsi"/>
+                <w:color w:val="0D0D0D"/>
+                <w:shd w:val="clear" w:color="auto" w:fill="FFFFFF"/>
+                <w:lang w:eastAsia="zh-CN"/>
+              </w:rPr>
+              <w:t>The LCD will rotate screens to display the following text as well:</w:t>
+            </w:r>
+          </w:p>
+          <w:p>
+            <w:pPr>
+              <w:rPr>
+                <w:lang w:val="en-SG"/>
+              </w:rPr>
+            </w:pPr>
+            <w:r>
+              <w:rPr>
+                <w:rFonts w:cstheme="minorHAnsi"/>
+                <w:color w:val="0D0D0D"/>
+                <w:shd w:val="clear" w:color="auto" w:fill="FFFFFF"/>
+                <w:lang w:eastAsia="zh-CN"/>
+              </w:rPr>
+              <w:t>Line 1 = “</w:t>
+            </w:r>
+            <w:r>
+              <w:rPr>
+                <w:rFonts w:cstheme="minorHAnsi"/>
+                <w:color w:val="0D0D0D"/>
+                <w:shd w:val="clear" w:color="auto" w:fill="FFFFFF"/>
+                <w:lang w:eastAsia="zh-CN"/>
+              </w:rPr>
+              <w:t>Exit press 5”</w:t>
             </w:r>
           </w:p>
         </w:tc>
@@ -10376,13 +10456,7 @@
                 <w:lang w:val="en-SG"/>
               </w:rPr>
               <w:lastRenderedPageBreak/>
-              <w:t>REQ-</w:t>
-            </w:r>
-            <w:r>
-              <w:rPr>
-                <w:lang w:val="en-SG"/>
-              </w:rPr>
-              <w:t>09</w:t>
+              <w:t>REQ-25</w:t>
             </w:r>
           </w:p>
         </w:tc>
@@ -10400,25 +10474,49 @@
               <w:rPr>
                 <w:lang w:val="en-SG"/>
               </w:rPr>
-              <w:t>If the option “</w:t>
-            </w:r>
-            <w:r>
-              <w:rPr>
-                <w:lang w:val="en-SG"/>
-              </w:rPr>
-              <w:t>Collect</w:t>
-            </w:r>
-            <w:r>
-              <w:rPr>
-                <w:lang w:val="en-SG"/>
-              </w:rPr>
-              <w:t xml:space="preserve">” is selected above, the </w:t>
-            </w:r>
-            <w:r>
-              <w:rPr>
-                <w:lang w:val="en-SG"/>
-              </w:rPr>
-              <w:t>location will be checked as defined in REQ-02. If the user is at the correct location, dispense book</w:t>
+              <w:t xml:space="preserve">In REQ-08, if </w:t>
+            </w:r>
+            <w:proofErr w:type="spellStart"/>
+            <w:r>
+              <w:rPr>
+                <w:lang w:val="en-SG"/>
+              </w:rPr>
+              <w:t>at</w:t>
+            </w:r>
+            <w:proofErr w:type="spellEnd"/>
+            <w:r>
+              <w:rPr>
+                <w:lang w:val="en-SG"/>
+              </w:rPr>
+              <w:t xml:space="preserve"> has been 1min since the start of displaying the option, it will display </w:t>
+            </w:r>
+          </w:p>
+          <w:p>
+            <w:pPr>
+              <w:rPr>
+                <w:lang w:val="en-SG"/>
+              </w:rPr>
+            </w:pPr>
+            <w:r>
+              <w:rPr>
+                <w:lang w:val="en-SG"/>
+              </w:rPr>
+              <w:t>Line 1= “Session timed”</w:t>
+            </w:r>
+          </w:p>
+          <w:p>
+            <w:pPr>
+              <w:rPr>
+                <w:rFonts w:cstheme="minorHAnsi"/>
+                <w:color w:val="0D0D0D"/>
+                <w:shd w:val="clear" w:color="auto" w:fill="FFFFFF"/>
+              </w:rPr>
+            </w:pPr>
+            <w:r>
+              <w:rPr>
+                <w:lang w:val="en-SG"/>
+              </w:rPr>
+              <w:t>Line 2= “out”</w:t>
             </w:r>
           </w:p>
         </w:tc>
@@ -10438,7 +10536,13 @@
               <w:rPr>
                 <w:lang w:val="en-SG"/>
               </w:rPr>
-              <w:t>REQ-10</w:t>
+              <w:t>REQ-2</w:t>
+            </w:r>
+            <w:r>
+              <w:rPr>
+                <w:lang w:val="en-SG"/>
+              </w:rPr>
+              <w:t>6</w:t>
             </w:r>
           </w:p>
         </w:tc>
@@ -10456,48 +10560,7 @@
               <w:rPr>
                 <w:lang w:val="en-SG"/>
               </w:rPr>
-              <w:t>If the option “Collect” is selected above, the location will be checked as defined in REQ-02. If the user is at the wrong location, display:</w:t>
-            </w:r>
-          </w:p>
-          <w:p>
-            <w:pPr>
-              <w:rPr>
-                <w:lang w:val="en-US"/>
-              </w:rPr>
-            </w:pPr>
-            <w:r>
-              <w:rPr>
-                <w:lang w:val="en-SG"/>
-              </w:rPr>
-              <w:t xml:space="preserve">Line 1= </w:t>
-            </w:r>
-            <w:r>
-              <w:rPr>
-                <w:rFonts w:cstheme="minorHAnsi"/>
-                <w:color w:val="0D0D0D"/>
-                <w:shd w:val="clear" w:color="auto" w:fill="FFFFFF"/>
-                <w:lang w:eastAsia="zh-CN"/>
-              </w:rPr>
-              <w:t>“</w:t>
-            </w:r>
-            <w:r>
-              <w:rPr>
-                <w:lang w:val="en-SG"/>
-              </w:rPr>
-              <w:t>Wrong location”</w:t>
-            </w:r>
-          </w:p>
-          <w:p>
-            <w:pPr>
-              <w:rPr>
-                <w:lang w:val="en-SG"/>
-              </w:rPr>
-            </w:pPr>
-            <w:r>
-              <w:rPr>
-                <w:lang w:val="en-SG"/>
-              </w:rPr>
-              <w:t>Line 2= “Go to location [1/2 (other location)]”</w:t>
+              <w:t>If the option “Exit” is selected above, the program will return to REQ-07</w:t>
             </w:r>
           </w:p>
         </w:tc>
@@ -10517,7 +10580,13 @@
               <w:rPr>
                 <w:lang w:val="en-SG"/>
               </w:rPr>
-              <w:t>REQ-11</w:t>
+              <w:t>REQ-</w:t>
+            </w:r>
+            <w:r>
+              <w:rPr>
+                <w:lang w:val="en-SG"/>
+              </w:rPr>
+              <w:t>09</w:t>
             </w:r>
           </w:p>
         </w:tc>
@@ -10528,67 +10597,32 @@
           <w:p>
             <w:pPr>
               <w:rPr>
-                <w:lang w:val="en-US"/>
+                <w:lang w:val="en-SG"/>
               </w:rPr>
             </w:pPr>
             <w:r>
               <w:rPr>
-                <w:lang w:val="en-US"/>
-              </w:rPr>
-              <w:t>If more than 10 books have been collected already, stop dispensing books and display</w:t>
-            </w:r>
-          </w:p>
-          <w:p>
-            <w:pPr>
-              <w:rPr>
-                <w:lang w:val="en-US"/>
-              </w:rPr>
-            </w:pPr>
-            <w:r>
-              <w:rPr>
-                <w:lang w:val="en-SG"/>
-              </w:rPr>
-              <w:t xml:space="preserve">Line 1= </w:t>
-            </w:r>
-            <w:r>
-              <w:rPr>
-                <w:rFonts w:cstheme="minorHAnsi"/>
-                <w:color w:val="0D0D0D"/>
-                <w:shd w:val="clear" w:color="auto" w:fill="FFFFFF"/>
-                <w:lang w:eastAsia="zh-CN"/>
-              </w:rPr>
-              <w:t>“</w:t>
-            </w:r>
-            <w:r>
-              <w:rPr>
-                <w:lang w:val="en-SG"/>
-              </w:rPr>
-              <w:t>Maximum books”</w:t>
-            </w:r>
-          </w:p>
-          <w:p>
-            <w:pPr>
-              <w:rPr>
-                <w:lang w:val="en-US"/>
-              </w:rPr>
-            </w:pPr>
-            <w:r>
-              <w:rPr>
-                <w:lang w:val="en-SG"/>
-              </w:rPr>
-              <w:t>Line 2= “reached</w:t>
-            </w:r>
-            <w:r>
-              <w:rPr>
-                <w:lang w:val="en-SG"/>
-              </w:rPr>
-              <w:t xml:space="preserve"> (10)</w:t>
-            </w:r>
-            <w:r>
-              <w:rPr>
-                <w:lang w:val="en-SG"/>
-              </w:rPr>
-              <w:t>”</w:t>
+                <w:lang w:val="en-SG"/>
+              </w:rPr>
+              <w:t>If the option “</w:t>
+            </w:r>
+            <w:r>
+              <w:rPr>
+                <w:lang w:val="en-SG"/>
+              </w:rPr>
+              <w:t>Collect</w:t>
+            </w:r>
+            <w:r>
+              <w:rPr>
+                <w:lang w:val="en-SG"/>
+              </w:rPr>
+              <w:t xml:space="preserve">” is selected above, the </w:t>
+            </w:r>
+            <w:r>
+              <w:rPr>
+                <w:lang w:val="en-SG"/>
+              </w:rPr>
+              <w:t>location will be checked as defined in REQ-02. If the user is at the correct location, dispense book</w:t>
             </w:r>
           </w:p>
         </w:tc>
@@ -10608,7 +10642,7 @@
               <w:rPr>
                 <w:lang w:val="en-SG"/>
               </w:rPr>
-              <w:t>REQ-12</w:t>
+              <w:t>REQ-10</w:t>
             </w:r>
           </w:p>
         </w:tc>
@@ -10626,7 +10660,20 @@
               <w:rPr>
                 <w:lang w:val="en-SG"/>
               </w:rPr>
-              <w:t xml:space="preserve">If the option “Return” is selected in REQ-09, the respective names for the books being lent out would display on the LCD screen </w:t>
+              <w:t>If the option “Collect” is selected above, the location will be checked as defined in REQ-02. If the user is at the wrong location, display:</w:t>
+            </w:r>
+          </w:p>
+          <w:p>
+            <w:pPr>
+              <w:rPr>
+                <w:lang w:val="en-US"/>
+              </w:rPr>
+            </w:pPr>
+            <w:r>
+              <w:rPr>
+                <w:lang w:val="en-SG"/>
+              </w:rPr>
+              <w:t xml:space="preserve">Line 1= </w:t>
             </w:r>
             <w:r>
               <w:rPr>
@@ -10635,13 +10682,13 @@
                 <w:shd w:val="clear" w:color="auto" w:fill="FFFFFF"/>
                 <w:lang w:eastAsia="zh-CN"/>
               </w:rPr>
-              <w:t>and sign in successful as defined in REQ-07</w:t>
-            </w:r>
-            <w:r>
-              <w:rPr>
-                <w:lang w:val="en-SG"/>
-              </w:rPr>
-              <w:t>. If there are more than 2 books, the screen will cycle until all the books have been displayed.</w:t>
+              <w:t>“</w:t>
+            </w:r>
+            <w:r>
+              <w:rPr>
+                <w:lang w:val="en-SG"/>
+              </w:rPr>
+              <w:t>Wrong location”</w:t>
             </w:r>
           </w:p>
           <w:p>
@@ -10654,20 +10701,7 @@
               <w:rPr>
                 <w:lang w:val="en-SG"/>
               </w:rPr>
-              <w:t>Line 1= “BOOK1 press 1”</w:t>
-            </w:r>
-          </w:p>
-          <w:p>
-            <w:pPr>
-              <w:rPr>
-                <w:lang w:val="en-SG"/>
-              </w:rPr>
-            </w:pPr>
-            <w:r>
-              <w:rPr>
-                <w:lang w:val="en-SG"/>
-              </w:rPr>
-              <w:t>Line 2= “BOOK2 press 2”</w:t>
+              <w:t>Line 2= “Go to location [1/2 (other location)]”</w:t>
             </w:r>
           </w:p>
         </w:tc>
@@ -10687,7 +10721,7 @@
               <w:rPr>
                 <w:lang w:val="en-SG"/>
               </w:rPr>
-              <w:t>REQ-13</w:t>
+              <w:t>REQ-11</w:t>
             </w:r>
           </w:p>
         </w:tc>
@@ -10698,14 +10732,67 @@
           <w:p>
             <w:pPr>
               <w:rPr>
-                <w:lang w:val="en-SG"/>
+                <w:lang w:val="en-US"/>
               </w:rPr>
             </w:pPr>
             <w:r>
               <w:rPr>
-                <w:lang w:val="en-SG"/>
-              </w:rPr>
-              <w:t>If it has been 5 days since the time of reservation, the reserved book will be automatically removed from the reservations</w:t>
+                <w:lang w:val="en-US"/>
+              </w:rPr>
+              <w:t>If more than 10 books have been collected already, stop dispensing books and display</w:t>
+            </w:r>
+          </w:p>
+          <w:p>
+            <w:pPr>
+              <w:rPr>
+                <w:lang w:val="en-US"/>
+              </w:rPr>
+            </w:pPr>
+            <w:r>
+              <w:rPr>
+                <w:lang w:val="en-SG"/>
+              </w:rPr>
+              <w:t xml:space="preserve">Line 1= </w:t>
+            </w:r>
+            <w:r>
+              <w:rPr>
+                <w:rFonts w:cstheme="minorHAnsi"/>
+                <w:color w:val="0D0D0D"/>
+                <w:shd w:val="clear" w:color="auto" w:fill="FFFFFF"/>
+                <w:lang w:eastAsia="zh-CN"/>
+              </w:rPr>
+              <w:t>“</w:t>
+            </w:r>
+            <w:r>
+              <w:rPr>
+                <w:lang w:val="en-SG"/>
+              </w:rPr>
+              <w:t>Maximum books”</w:t>
+            </w:r>
+          </w:p>
+          <w:p>
+            <w:pPr>
+              <w:rPr>
+                <w:lang w:val="en-US"/>
+              </w:rPr>
+            </w:pPr>
+            <w:r>
+              <w:rPr>
+                <w:lang w:val="en-SG"/>
+              </w:rPr>
+              <w:t>Line 2= “reached</w:t>
+            </w:r>
+            <w:r>
+              <w:rPr>
+                <w:lang w:val="en-SG"/>
+              </w:rPr>
+              <w:t xml:space="preserve"> (10)</w:t>
+            </w:r>
+            <w:r>
+              <w:rPr>
+                <w:lang w:val="en-SG"/>
+              </w:rPr>
+              <w:t>”</w:t>
             </w:r>
           </w:p>
         </w:tc>
@@ -10725,7 +10812,7 @@
               <w:rPr>
                 <w:lang w:val="en-SG"/>
               </w:rPr>
-              <w:t>REQ-25</w:t>
+              <w:t>REQ-12</w:t>
             </w:r>
           </w:p>
         </w:tc>
@@ -10743,13 +10830,22 @@
               <w:rPr>
                 <w:lang w:val="en-SG"/>
               </w:rPr>
-              <w:t xml:space="preserve">In REQ-08, </w:t>
-            </w:r>
-            <w:r>
-              <w:rPr>
-                <w:lang w:val="en-SG"/>
-              </w:rPr>
-              <w:t xml:space="preserve">if at has been 1min since the start of displaying the option, it will display </w:t>
+              <w:t xml:space="preserve">If the option “Return” is selected in REQ-09, the respective names for the books being lent out would display on the LCD screen </w:t>
+            </w:r>
+            <w:r>
+              <w:rPr>
+                <w:rFonts w:cstheme="minorHAnsi"/>
+                <w:color w:val="0D0D0D"/>
+                <w:shd w:val="clear" w:color="auto" w:fill="FFFFFF"/>
+                <w:lang w:eastAsia="zh-CN"/>
+              </w:rPr>
+              <w:t>and sign in successful as defined in REQ-07</w:t>
+            </w:r>
+            <w:r>
+              <w:rPr>
+                <w:lang w:val="en-SG"/>
+              </w:rPr>
+              <w:t>. If there are more than 2 books, the screen will cycle until all the books have been displayed.</w:t>
             </w:r>
           </w:p>
           <w:p>
@@ -10762,19 +10858,7 @@
               <w:rPr>
                 <w:lang w:val="en-SG"/>
               </w:rPr>
-              <w:t>Line 1= “</w:t>
-            </w:r>
-            <w:r>
-              <w:rPr>
-                <w:lang w:val="en-SG"/>
-              </w:rPr>
-              <w:t>Session timed</w:t>
-            </w:r>
-            <w:r>
-              <w:rPr>
-                <w:lang w:val="en-SG"/>
-              </w:rPr>
-              <w:t>”</w:t>
+              <w:t>Line 1= “BOOK1 press 1”</w:t>
             </w:r>
           </w:p>
           <w:p>
@@ -10787,19 +10871,45 @@
               <w:rPr>
                 <w:lang w:val="en-SG"/>
               </w:rPr>
-              <w:t>Line 2= “</w:t>
-            </w:r>
-            <w:r>
-              <w:rPr>
-                <w:lang w:val="en-SG"/>
-              </w:rPr>
-              <w:t>out</w:t>
-            </w:r>
-            <w:r>
-              <w:rPr>
-                <w:lang w:val="en-SG"/>
-              </w:rPr>
-              <w:t>”</w:t>
+              <w:t>Line 2= “BOOK2 press 2”</w:t>
+            </w:r>
+          </w:p>
+        </w:tc>
+      </w:tr>
+      <w:tr>
+        <w:tc>
+          <w:tcPr>
+            <w:tcW w:w="1555" w:type="dxa"/>
+          </w:tcPr>
+          <w:p>
+            <w:pPr>
+              <w:rPr>
+                <w:lang w:val="en-SG"/>
+              </w:rPr>
+            </w:pPr>
+            <w:r>
+              <w:rPr>
+                <w:lang w:val="en-SG"/>
+              </w:rPr>
+              <w:t>REQ-13</w:t>
+            </w:r>
+          </w:p>
+        </w:tc>
+        <w:tc>
+          <w:tcPr>
+            <w:tcW w:w="7654" w:type="dxa"/>
+          </w:tcPr>
+          <w:p>
+            <w:pPr>
+              <w:rPr>
+                <w:lang w:val="en-SG"/>
+              </w:rPr>
+            </w:pPr>
+            <w:r>
+              <w:rPr>
+                <w:lang w:val="en-SG"/>
+              </w:rPr>
+              <w:t>If it has been 5 days since the time of reservation, the reserved book will be automatically removed from the reservations</w:t>
             </w:r>
           </w:p>
         </w:tc>
@@ -11404,7 +11514,21 @@
               <w:rPr>
                 <w:lang w:val="en-SG"/>
               </w:rPr>
-              <w:t>In REQ-08, if option 4 is pressed, the following text is displayed and the RFID is turned on</w:t>
+              <w:t xml:space="preserve">In REQ-08, if option 4 is pressed, the following text is </w:t>
+            </w:r>
+            <w:proofErr w:type="gramStart"/>
+            <w:r>
+              <w:rPr>
+                <w:lang w:val="en-SG"/>
+              </w:rPr>
+              <w:t>displayed</w:t>
+            </w:r>
+            <w:proofErr w:type="gramEnd"/>
+            <w:r>
+              <w:rPr>
+                <w:lang w:val="en-SG"/>
+              </w:rPr>
+              <w:t xml:space="preserve"> and the RFID is turned on</w:t>
             </w:r>
           </w:p>
           <w:p>
@@ -11417,6 +11541,7 @@
               <w:rPr>
                 <w:lang w:val="en-SG"/>
               </w:rPr>
+              <w:lastRenderedPageBreak/>
               <w:t>Line 1= “Scan your card”</w:t>
             </w:r>
           </w:p>
@@ -11453,6 +11578,7 @@
               <w:rPr>
                 <w:lang w:val="en-SG"/>
               </w:rPr>
+              <w:lastRenderedPageBreak/>
               <w:t>REQ-</w:t>
             </w:r>
             <w:r>
@@ -11500,7 +11626,6 @@
               <w:rPr>
                 <w:lang w:val="en-SG"/>
               </w:rPr>
-              <w:lastRenderedPageBreak/>
               <w:t>REQ-2</w:t>
             </w:r>
             <w:r>
@@ -11572,7 +11697,7 @@
         <mc:AlternateContent>
           <mc:Choice Requires="wpc">
             <w:drawing>
-              <wp:anchor distT="0" distB="0" distL="114300" distR="114300" simplePos="0" relativeHeight="251812864" behindDoc="0" locked="0" layoutInCell="1" allowOverlap="1" wp14:anchorId="3C3AA846" wp14:editId="3E168E5B">
+              <wp:anchor distT="0" distB="0" distL="114300" distR="114300" simplePos="0" relativeHeight="251812864" behindDoc="0" locked="0" layoutInCell="1" allowOverlap="1" wp14:anchorId="3C3AA846" wp14:editId="40842B1A">
                 <wp:simplePos x="0" y="0"/>
                 <wp:positionH relativeFrom="column">
                   <wp:posOffset>-809625</wp:posOffset>
@@ -11805,7 +11930,19 @@
                                 <w:rPr>
                                   <w:rFonts w:eastAsia="Calibri"/>
                                 </w:rPr>
-                                <w:t>Prompt User to choose (Collect/Return/Extend/Pay Fine)</w:t>
+                                <w:t>Prompt User to choose (Collect/Return/Extend/Pay Fine</w:t>
+                              </w:r>
+                              <w:r>
+                                <w:rPr>
+                                  <w:rFonts w:eastAsia="Calibri"/>
+                                </w:rPr>
+                                <w:t>/Exit</w:t>
+                              </w:r>
+                              <w:r>
+                                <w:rPr>
+                                  <w:rFonts w:eastAsia="Calibri"/>
+                                </w:rPr>
+                                <w:t>)</w:t>
                               </w:r>
                             </w:p>
                           </w:txbxContent>
@@ -11909,11 +12046,19 @@
                                   <w:rFonts w:eastAsia="Calibri"/>
                                 </w:rPr>
                               </w:pPr>
+                              <w:proofErr w:type="gramStart"/>
                               <w:r>
                                 <w:rPr>
                                   <w:rFonts w:eastAsia="Calibri"/>
                                 </w:rPr>
-                                <w:t>Is “Return” chosen?</w:t>
+                                <w:t>Is</w:t>
+                              </w:r>
+                              <w:proofErr w:type="gramEnd"/>
+                              <w:r>
+                                <w:rPr>
+                                  <w:rFonts w:eastAsia="Calibri"/>
+                                </w:rPr>
+                                <w:t xml:space="preserve"> “Return” chosen?</w:t>
                               </w:r>
                             </w:p>
                           </w:txbxContent>
@@ -12427,7 +12572,21 @@
                                 <w:rPr>
                                   <w:rFonts w:eastAsia="Calibri"/>
                                 </w:rPr>
-                                <w:t>LCD displays “Wrong location, go to location(1/2)”</w:t>
+                                <w:t xml:space="preserve">LCD displays “Wrong location, go to </w:t>
+                              </w:r>
+                              <w:proofErr w:type="gramStart"/>
+                              <w:r>
+                                <w:rPr>
+                                  <w:rFonts w:eastAsia="Calibri"/>
+                                </w:rPr>
+                                <w:t>location(</w:t>
+                              </w:r>
+                              <w:proofErr w:type="gramEnd"/>
+                              <w:r>
+                                <w:rPr>
+                                  <w:rFonts w:eastAsia="Calibri"/>
+                                </w:rPr>
+                                <w:t>1/2)”</w:t>
                               </w:r>
                             </w:p>
                           </w:txbxContent>
@@ -13171,6 +13330,7 @@
                                 </w:rPr>
                                 <w:t>Is it 1</w:t>
                               </w:r>
+                              <w:proofErr w:type="spellStart"/>
                               <w:r>
                                 <w:rPr>
                                   <w:rFonts w:eastAsia="Calibri"/>
@@ -13179,6 +13339,7 @@
                                 </w:rPr>
                                 <w:t>st</w:t>
                               </w:r>
+                              <w:proofErr w:type="spellEnd"/>
                               <w:r>
                                 <w:rPr>
                                   <w:rFonts w:eastAsia="Calibri"/>
@@ -13826,7 +13987,21 @@
                                 <w:rPr>
                                   <w:rFonts w:eastAsia="Calibri"/>
                                 </w:rPr>
-                                <w:t>LCD displays  “No Fine”</w:t>
+                                <w:t xml:space="preserve">LCD </w:t>
+                              </w:r>
+                              <w:proofErr w:type="gramStart"/>
+                              <w:r>
+                                <w:rPr>
+                                  <w:rFonts w:eastAsia="Calibri"/>
+                                </w:rPr>
+                                <w:t>displays  “</w:t>
+                              </w:r>
+                              <w:proofErr w:type="gramEnd"/>
+                              <w:r>
+                                <w:rPr>
+                                  <w:rFonts w:eastAsia="Calibri"/>
+                                </w:rPr>
+                                <w:t>No Fine”</w:t>
                               </w:r>
                             </w:p>
                           </w:txbxContent>
@@ -14317,43 +14492,6 @@
                           </a:prstTxWarp>
                           <a:noAutofit/>
                         </wps:bodyPr>
-                      </wps:wsp>
-                      <wps:wsp>
-                        <wps:cNvPr id="709465436" name="Connector: Elbow 709465436"/>
-                        <wps:cNvCnPr>
-                          <a:stCxn id="267528338" idx="2"/>
-                          <a:endCxn id="1879528652" idx="2"/>
-                        </wps:cNvCnPr>
-                        <wps:spPr>
-                          <a:xfrm rot="5400000" flipH="1">
-                            <a:off x="-1701107" y="2610884"/>
-                            <a:ext cx="7564852" cy="3663873"/>
-                          </a:xfrm>
-                          <a:prstGeom prst="bentConnector3">
-                            <a:avLst>
-                              <a:gd name="adj1" fmla="val -3022"/>
-                            </a:avLst>
-                          </a:prstGeom>
-                          <a:ln>
-                            <a:headEnd type="none" w="med" len="med"/>
-                            <a:tailEnd type="none" w="med" len="med"/>
-                          </a:ln>
-                        </wps:spPr>
-                        <wps:style>
-                          <a:lnRef idx="2">
-                            <a:schemeClr val="dk1"/>
-                          </a:lnRef>
-                          <a:fillRef idx="0">
-                            <a:schemeClr val="dk1"/>
-                          </a:fillRef>
-                          <a:effectRef idx="1">
-                            <a:schemeClr val="dk1"/>
-                          </a:effectRef>
-                          <a:fontRef idx="minor">
-                            <a:schemeClr val="tx1"/>
-                          </a:fontRef>
-                        </wps:style>
-                        <wps:bodyPr/>
                       </wps:wsp>
                       <wps:wsp>
                         <wps:cNvPr id="306504104" name="Connector: Elbow 306504104"/>
@@ -14601,76 +14739,6 @@
                         </wps:bodyPr>
                       </wps:wsp>
                       <wps:wsp>
-                        <wps:cNvPr id="1494582363" name="Connector: Elbow 1494582363"/>
-                        <wps:cNvCnPr/>
-                        <wps:spPr>
-                          <a:xfrm flipV="1">
-                            <a:off x="249382" y="274160"/>
-                            <a:ext cx="1690254" cy="386234"/>
-                          </a:xfrm>
-                          <a:prstGeom prst="bentConnector3">
-                            <a:avLst>
-                              <a:gd name="adj1" fmla="val 100000"/>
-                            </a:avLst>
-                          </a:prstGeom>
-                          <a:ln>
-                            <a:tailEnd type="triangle"/>
-                          </a:ln>
-                        </wps:spPr>
-                        <wps:style>
-                          <a:lnRef idx="2">
-                            <a:schemeClr val="dk1"/>
-                          </a:lnRef>
-                          <a:fillRef idx="0">
-                            <a:schemeClr val="dk1"/>
-                          </a:fillRef>
-                          <a:effectRef idx="1">
-                            <a:schemeClr val="dk1"/>
-                          </a:effectRef>
-                          <a:fontRef idx="minor">
-                            <a:schemeClr val="tx1"/>
-                          </a:fontRef>
-                        </wps:style>
-                        <wps:bodyPr/>
-                      </wps:wsp>
-                      <wps:wsp>
-                        <wps:cNvPr id="1675267496" name="Connector: Elbow 1675267496"/>
-                        <wps:cNvCnPr>
-                          <a:stCxn id="1557650441" idx="2"/>
-                          <a:endCxn id="1503475838" idx="1"/>
-                        </wps:cNvCnPr>
-                        <wps:spPr>
-                          <a:xfrm rot="5400000" flipH="1" flipV="1">
-                            <a:off x="727996" y="1851670"/>
-                            <a:ext cx="6183561" cy="4112128"/>
-                          </a:xfrm>
-                          <a:prstGeom prst="bentConnector4">
-                            <a:avLst>
-                              <a:gd name="adj1" fmla="val -5032"/>
-                              <a:gd name="adj2" fmla="val -32294"/>
-                            </a:avLst>
-                          </a:prstGeom>
-                          <a:ln>
-                            <a:tailEnd type="triangle"/>
-                          </a:ln>
-                        </wps:spPr>
-                        <wps:style>
-                          <a:lnRef idx="2">
-                            <a:schemeClr val="dk1"/>
-                          </a:lnRef>
-                          <a:fillRef idx="0">
-                            <a:schemeClr val="dk1"/>
-                          </a:fillRef>
-                          <a:effectRef idx="1">
-                            <a:schemeClr val="dk1"/>
-                          </a:effectRef>
-                          <a:fontRef idx="minor">
-                            <a:schemeClr val="tx1"/>
-                          </a:fontRef>
-                        </wps:style>
-                        <wps:bodyPr/>
-                      </wps:wsp>
-                      <wps:wsp>
                         <wps:cNvPr id="1503475838" name="Text Box 1"/>
                         <wps:cNvSpPr txBox="1"/>
                         <wps:spPr>
@@ -15628,6 +15696,330 @@
                           <a:noAutofit/>
                         </wps:bodyPr>
                       </wps:wsp>
+                      <wps:wsp>
+                        <wps:cNvPr id="271609848" name="Connector: Elbow 271609848"/>
+                        <wps:cNvCnPr>
+                          <a:stCxn id="267528338" idx="2"/>
+                          <a:endCxn id="1503475838" idx="1"/>
+                        </wps:cNvCnPr>
+                        <wps:spPr>
+                          <a:xfrm rot="5400000" flipH="1" flipV="1">
+                            <a:off x="1189901" y="3539307"/>
+                            <a:ext cx="7409293" cy="1962586"/>
+                          </a:xfrm>
+                          <a:prstGeom prst="bentConnector4">
+                            <a:avLst>
+                              <a:gd name="adj1" fmla="val -3085"/>
+                              <a:gd name="adj2" fmla="val -189284"/>
+                            </a:avLst>
+                          </a:prstGeom>
+                          <a:ln>
+                            <a:tailEnd type="triangle"/>
+                          </a:ln>
+                        </wps:spPr>
+                        <wps:style>
+                          <a:lnRef idx="2">
+                            <a:schemeClr val="dk1"/>
+                          </a:lnRef>
+                          <a:fillRef idx="0">
+                            <a:schemeClr val="dk1"/>
+                          </a:fillRef>
+                          <a:effectRef idx="1">
+                            <a:schemeClr val="dk1"/>
+                          </a:effectRef>
+                          <a:fontRef idx="minor">
+                            <a:schemeClr val="tx1"/>
+                          </a:fontRef>
+                        </wps:style>
+                        <wps:bodyPr/>
+                      </wps:wsp>
+                      <wps:wsp>
+                        <wps:cNvPr id="1751093755" name="Flowchart: Decision 1751093755"/>
+                        <wps:cNvSpPr/>
+                        <wps:spPr>
+                          <a:xfrm>
+                            <a:off x="827350" y="7275809"/>
+                            <a:ext cx="1881505" cy="858520"/>
+                          </a:xfrm>
+                          <a:prstGeom prst="flowChartDecision">
+                            <a:avLst/>
+                          </a:prstGeom>
+                        </wps:spPr>
+                        <wps:style>
+                          <a:lnRef idx="2">
+                            <a:schemeClr val="accent1">
+                              <a:shade val="15000"/>
+                            </a:schemeClr>
+                          </a:lnRef>
+                          <a:fillRef idx="1">
+                            <a:schemeClr val="accent1"/>
+                          </a:fillRef>
+                          <a:effectRef idx="0">
+                            <a:schemeClr val="accent1"/>
+                          </a:effectRef>
+                          <a:fontRef idx="minor">
+                            <a:schemeClr val="lt1"/>
+                          </a:fontRef>
+                        </wps:style>
+                        <wps:txbx>
+                          <w:txbxContent>
+                            <w:p>
+                              <w:pPr>
+                                <w:spacing w:line="254" w:lineRule="auto"/>
+                                <w:jc w:val="center"/>
+                                <w:rPr>
+                                  <w:rFonts w:eastAsia="Calibri"/>
+                                </w:rPr>
+                              </w:pPr>
+                              <w:proofErr w:type="gramStart"/>
+                              <w:r>
+                                <w:rPr>
+                                  <w:rFonts w:eastAsia="Calibri"/>
+                                </w:rPr>
+                                <w:t>Is</w:t>
+                              </w:r>
+                              <w:proofErr w:type="gramEnd"/>
+                              <w:r>
+                                <w:rPr>
+                                  <w:rFonts w:eastAsia="Calibri"/>
+                                </w:rPr>
+                                <w:t xml:space="preserve"> “</w:t>
+                              </w:r>
+                              <w:r>
+                                <w:rPr>
+                                  <w:rFonts w:eastAsia="Calibri"/>
+                                </w:rPr>
+                                <w:t>Exit</w:t>
+                              </w:r>
+                              <w:r>
+                                <w:rPr>
+                                  <w:rFonts w:eastAsia="Calibri"/>
+                                </w:rPr>
+                                <w:t>” chosen?</w:t>
+                              </w:r>
+                            </w:p>
+                          </w:txbxContent>
+                        </wps:txbx>
+                        <wps:bodyPr rot="0" spcFirstLastPara="0" vert="horz" wrap="square" lIns="91440" tIns="45720" rIns="91440" bIns="45720" numCol="1" spcCol="0" rtlCol="0" fromWordArt="0" anchor="ctr" anchorCtr="0" forceAA="0" compatLnSpc="1">
+                          <a:prstTxWarp prst="textNoShape">
+                            <a:avLst/>
+                          </a:prstTxWarp>
+                          <a:noAutofit/>
+                        </wps:bodyPr>
+                      </wps:wsp>
+                      <wps:wsp>
+                        <wps:cNvPr id="543821173" name="Straight Arrow Connector 543821173"/>
+                        <wps:cNvCnPr>
+                          <a:stCxn id="1557650441" idx="2"/>
+                          <a:endCxn id="1751093755" idx="0"/>
+                        </wps:cNvCnPr>
+                        <wps:spPr>
+                          <a:xfrm>
+                            <a:off x="1763713" y="6999514"/>
+                            <a:ext cx="4390" cy="276295"/>
+                          </a:xfrm>
+                          <a:prstGeom prst="straightConnector1">
+                            <a:avLst/>
+                          </a:prstGeom>
+                          <a:ln>
+                            <a:tailEnd type="triangle"/>
+                          </a:ln>
+                        </wps:spPr>
+                        <wps:style>
+                          <a:lnRef idx="2">
+                            <a:schemeClr val="dk1"/>
+                          </a:lnRef>
+                          <a:fillRef idx="0">
+                            <a:schemeClr val="dk1"/>
+                          </a:fillRef>
+                          <a:effectRef idx="1">
+                            <a:schemeClr val="dk1"/>
+                          </a:effectRef>
+                          <a:fontRef idx="minor">
+                            <a:schemeClr val="tx1"/>
+                          </a:fontRef>
+                        </wps:style>
+                        <wps:bodyPr/>
+                      </wps:wsp>
+                      <wps:wsp>
+                        <wps:cNvPr id="1854613321" name="Connector: Elbow 1854613321"/>
+                        <wps:cNvCnPr>
+                          <a:stCxn id="1751093755" idx="1"/>
+                        </wps:cNvCnPr>
+                        <wps:spPr>
+                          <a:xfrm rot="10800000" flipH="1">
+                            <a:off x="827350" y="274071"/>
+                            <a:ext cx="1031930" cy="7430998"/>
+                          </a:xfrm>
+                          <a:prstGeom prst="bentConnector4">
+                            <a:avLst>
+                              <a:gd name="adj1" fmla="val -39137"/>
+                              <a:gd name="adj2" fmla="val 95136"/>
+                            </a:avLst>
+                          </a:prstGeom>
+                          <a:ln>
+                            <a:tailEnd type="triangle"/>
+                          </a:ln>
+                        </wps:spPr>
+                        <wps:style>
+                          <a:lnRef idx="2">
+                            <a:schemeClr val="dk1"/>
+                          </a:lnRef>
+                          <a:fillRef idx="0">
+                            <a:schemeClr val="dk1"/>
+                          </a:fillRef>
+                          <a:effectRef idx="1">
+                            <a:schemeClr val="dk1"/>
+                          </a:effectRef>
+                          <a:fontRef idx="minor">
+                            <a:schemeClr val="tx1"/>
+                          </a:fontRef>
+                        </wps:style>
+                        <wps:bodyPr/>
+                      </wps:wsp>
+                      <wps:wsp>
+                        <wps:cNvPr id="542059836" name="Text Box 1"/>
+                        <wps:cNvSpPr txBox="1"/>
+                        <wps:spPr>
+                          <a:xfrm>
+                            <a:off x="1722182" y="8070092"/>
+                            <a:ext cx="413385" cy="222885"/>
+                          </a:xfrm>
+                          <a:prstGeom prst="rect">
+                            <a:avLst/>
+                          </a:prstGeom>
+                          <a:noFill/>
+                          <a:ln>
+                            <a:noFill/>
+                          </a:ln>
+                        </wps:spPr>
+                        <wps:style>
+                          <a:lnRef idx="0">
+                            <a:scrgbClr r="0" g="0" b="0"/>
+                          </a:lnRef>
+                          <a:fillRef idx="0">
+                            <a:scrgbClr r="0" g="0" b="0"/>
+                          </a:fillRef>
+                          <a:effectRef idx="0">
+                            <a:scrgbClr r="0" g="0" b="0"/>
+                          </a:effectRef>
+                          <a:fontRef idx="minor">
+                            <a:schemeClr val="dk1"/>
+                          </a:fontRef>
+                        </wps:style>
+                        <wps:txbx>
+                          <w:txbxContent>
+                            <w:p>
+                              <w:pPr>
+                                <w:spacing w:line="256" w:lineRule="auto"/>
+                                <w:rPr>
+                                  <w:rFonts w:eastAsia="DengXian"/>
+                                </w:rPr>
+                              </w:pPr>
+                              <w:r>
+                                <w:rPr>
+                                  <w:rFonts w:eastAsia="DengXian"/>
+                                </w:rPr>
+                                <w:t>No</w:t>
+                              </w:r>
+                            </w:p>
+                          </w:txbxContent>
+                        </wps:txbx>
+                        <wps:bodyPr rot="0" spcFirstLastPara="0" vert="horz" wrap="square" lIns="91440" tIns="45720" rIns="91440" bIns="45720" numCol="1" spcCol="0" rtlCol="0" fromWordArt="0" anchor="t" anchorCtr="0" forceAA="0" compatLnSpc="1">
+                          <a:prstTxWarp prst="textNoShape">
+                            <a:avLst/>
+                          </a:prstTxWarp>
+                          <a:noAutofit/>
+                        </wps:bodyPr>
+                      </wps:wsp>
+                      <wps:wsp>
+                        <wps:cNvPr id="1610405057" name="Straight Arrow Connector 1610405057"/>
+                        <wps:cNvCnPr/>
+                        <wps:spPr>
+                          <a:xfrm>
+                            <a:off x="1767902" y="8118987"/>
+                            <a:ext cx="3810" cy="307463"/>
+                          </a:xfrm>
+                          <a:prstGeom prst="straightConnector1">
+                            <a:avLst/>
+                          </a:prstGeom>
+                          <a:ln>
+                            <a:tailEnd type="triangle"/>
+                          </a:ln>
+                        </wps:spPr>
+                        <wps:style>
+                          <a:lnRef idx="2">
+                            <a:schemeClr val="dk1"/>
+                          </a:lnRef>
+                          <a:fillRef idx="0">
+                            <a:schemeClr val="dk1"/>
+                          </a:fillRef>
+                          <a:effectRef idx="1">
+                            <a:schemeClr val="dk1"/>
+                          </a:effectRef>
+                          <a:fontRef idx="minor">
+                            <a:schemeClr val="tx1"/>
+                          </a:fontRef>
+                        </wps:style>
+                        <wps:bodyPr/>
+                      </wps:wsp>
+                      <wps:wsp>
+                        <wps:cNvPr id="2022838913" name="Text Box 1"/>
+                        <wps:cNvSpPr txBox="1"/>
+                        <wps:spPr>
+                          <a:xfrm>
+                            <a:off x="478450" y="7444400"/>
+                            <a:ext cx="413385" cy="222885"/>
+                          </a:xfrm>
+                          <a:prstGeom prst="rect">
+                            <a:avLst/>
+                          </a:prstGeom>
+                          <a:noFill/>
+                          <a:ln>
+                            <a:noFill/>
+                          </a:ln>
+                        </wps:spPr>
+                        <wps:style>
+                          <a:lnRef idx="0">
+                            <a:scrgbClr r="0" g="0" b="0"/>
+                          </a:lnRef>
+                          <a:fillRef idx="0">
+                            <a:scrgbClr r="0" g="0" b="0"/>
+                          </a:fillRef>
+                          <a:effectRef idx="0">
+                            <a:scrgbClr r="0" g="0" b="0"/>
+                          </a:effectRef>
+                          <a:fontRef idx="minor">
+                            <a:schemeClr val="dk1"/>
+                          </a:fontRef>
+                        </wps:style>
+                        <wps:txbx>
+                          <w:txbxContent>
+                            <w:p>
+                              <w:pPr>
+                                <w:spacing w:line="254" w:lineRule="auto"/>
+                                <w:rPr>
+                                  <w:rFonts w:eastAsia="DengXian"/>
+                                  <w:lang w:val="en-SG"/>
+                                </w:rPr>
+                              </w:pPr>
+                              <w:r>
+                                <w:rPr>
+                                  <w:rFonts w:eastAsia="DengXian"/>
+                                  <w:lang w:val="en-SG"/>
+                                </w:rPr>
+                                <w:t>Yes</w:t>
+                              </w:r>
+                            </w:p>
+                          </w:txbxContent>
+                        </wps:txbx>
+                        <wps:bodyPr rot="0" spcFirstLastPara="0" vert="horz" wrap="square" lIns="91440" tIns="45720" rIns="91440" bIns="45720" numCol="1" spcCol="0" rtlCol="0" fromWordArt="0" anchor="t" anchorCtr="0" forceAA="0" compatLnSpc="1">
+                          <a:prstTxWarp prst="textNoShape">
+                            <a:avLst/>
+                          </a:prstTxWarp>
+                          <a:noAutofit/>
+                        </wps:bodyPr>
+                      </wps:wsp>
                     </wpc:wpc>
                   </a:graphicData>
                 </a:graphic>
@@ -15642,7 +16034,7 @@
           </mc:Choice>
           <mc:Fallback>
             <w:pict>
-              <v:group w14:anchorId="3C3AA846" id="_x0000_s1107" editas="canvas" style="position:absolute;left:0;text-align:left;margin-left:-63.75pt;margin-top:0;width:540.6pt;height:697.5pt;z-index:251812864;mso-position-horizontal-relative:text;mso-position-vertical-relative:text;mso-width-relative:margin;mso-height-relative:margin" coordsize="68656,88582" o:gfxdata="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">
+              <v:group w14:anchorId="3C3AA846" id="_x0000_s1107" editas="canvas" style="position:absolute;left:0;text-align:left;margin-left:-63.75pt;margin-top:0;width:540.6pt;height:697.5pt;z-index:251812864;mso-position-horizontal-relative:text;mso-position-vertical-relative:text;mso-width-relative:margin;mso-height-relative:margin" coordsize="68656,88582" o:gfxdata="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">
                 <v:shape id="_x0000_s1108" type="#_x0000_t75" style="position:absolute;width:68656;height:88582;visibility:visible;mso-wrap-style:square" filled="t">
                   <v:fill o:detectmouseclick="t"/>
                   <v:path o:connecttype="none"/>
@@ -15726,7 +16118,19 @@
                           <w:rPr>
                             <w:rFonts w:eastAsia="Calibri"/>
                           </w:rPr>
-                          <w:t>Prompt User to choose (Collect/Return/Extend/Pay Fine)</w:t>
+                          <w:t>Prompt User to choose (Collect/Return/Extend/Pay Fine</w:t>
+                        </w:r>
+                        <w:r>
+                          <w:rPr>
+                            <w:rFonts w:eastAsia="Calibri"/>
+                          </w:rPr>
+                          <w:t>/Exit</w:t>
+                        </w:r>
+                        <w:r>
+                          <w:rPr>
+                            <w:rFonts w:eastAsia="Calibri"/>
+                          </w:rPr>
+                          <w:t>)</w:t>
                         </w:r>
                       </w:p>
                     </w:txbxContent>
@@ -15764,11 +16168,19 @@
                             <w:rFonts w:eastAsia="Calibri"/>
                           </w:rPr>
                         </w:pPr>
+                        <w:proofErr w:type="gramStart"/>
                         <w:r>
                           <w:rPr>
                             <w:rFonts w:eastAsia="Calibri"/>
                           </w:rPr>
-                          <w:t>Is “Return” chosen?</w:t>
+                          <w:t>Is</w:t>
+                        </w:r>
+                        <w:proofErr w:type="gramEnd"/>
+                        <w:r>
+                          <w:rPr>
+                            <w:rFonts w:eastAsia="Calibri"/>
+                          </w:rPr>
+                          <w:t xml:space="preserve"> “Return” chosen?</w:t>
                         </w:r>
                       </w:p>
                     </w:txbxContent>
@@ -15900,7 +16312,21 @@
                           <w:rPr>
                             <w:rFonts w:eastAsia="Calibri"/>
                           </w:rPr>
-                          <w:t>LCD displays “Wrong location, go to location(1/2)”</w:t>
+                          <w:t xml:space="preserve">LCD displays “Wrong location, go to </w:t>
+                        </w:r>
+                        <w:proofErr w:type="gramStart"/>
+                        <w:r>
+                          <w:rPr>
+                            <w:rFonts w:eastAsia="Calibri"/>
+                          </w:rPr>
+                          <w:t>location(</w:t>
+                        </w:r>
+                        <w:proofErr w:type="gramEnd"/>
+                        <w:r>
+                          <w:rPr>
+                            <w:rFonts w:eastAsia="Calibri"/>
+                          </w:rPr>
+                          <w:t>1/2)”</w:t>
                         </w:r>
                       </w:p>
                     </w:txbxContent>
@@ -16154,6 +16580,7 @@
                           </w:rPr>
                           <w:t>Is it 1</w:t>
                         </w:r>
+                        <w:proofErr w:type="spellStart"/>
                         <w:r>
                           <w:rPr>
                             <w:rFonts w:eastAsia="Calibri"/>
@@ -16162,6 +16589,7 @@
                           </w:rPr>
                           <w:t>st</w:t>
                         </w:r>
+                        <w:proofErr w:type="spellEnd"/>
                         <w:r>
                           <w:rPr>
                             <w:rFonts w:eastAsia="Calibri"/>
@@ -16353,7 +16781,21 @@
                           <w:rPr>
                             <w:rFonts w:eastAsia="Calibri"/>
                           </w:rPr>
-                          <w:t>LCD displays  “No Fine”</w:t>
+                          <w:t xml:space="preserve">LCD </w:t>
+                        </w:r>
+                        <w:proofErr w:type="gramStart"/>
+                        <w:r>
+                          <w:rPr>
+                            <w:rFonts w:eastAsia="Calibri"/>
+                          </w:rPr>
+                          <w:t>displays  “</w:t>
+                        </w:r>
+                        <w:proofErr w:type="gramEnd"/>
+                        <w:r>
+                          <w:rPr>
+                            <w:rFonts w:eastAsia="Calibri"/>
+                          </w:rPr>
+                          <w:t>No Fine”</w:t>
                         </w:r>
                       </w:p>
                     </w:txbxContent>
@@ -16505,17 +16947,16 @@
                     </w:txbxContent>
                   </v:textbox>
                 </v:shape>
-                <v:shape id="Connector: Elbow 709465436" o:spid="_x0000_s1166" type="#_x0000_t34" style="position:absolute;left:-17012;top:26108;width:75649;height:36639;rotation:-90;flip:x;visibility:visible;mso-wrap-style:square" o:connectortype="elbow" o:gfxdata="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" adj="-653" strokecolor="black [3200]" strokeweight="1pt"/>
-                <v:shape id="Connector: Elbow 306504104" o:spid="_x0000_s1167" type="#_x0000_t33" style="position:absolute;left:40304;top:67742;width:15743;height:17797;rotation:90;visibility:visible;mso-wrap-style:square" o:connectortype="elbow" o:gfxdata="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" strokecolor="black [3200]" strokeweight="1pt">
+                <v:shape id="Connector: Elbow 306504104" o:spid="_x0000_s1166" type="#_x0000_t33" style="position:absolute;left:40304;top:67742;width:15743;height:17797;rotation:90;visibility:visible;mso-wrap-style:square" o:connectortype="elbow" o:gfxdata="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" strokecolor="black [3200]" strokeweight="1pt">
                   <v:stroke endarrow="block"/>
                 </v:shape>
-                <v:shape id="Connector: Elbow 931640403" o:spid="_x0000_s1168" type="#_x0000_t34" style="position:absolute;left:23221;top:57783;width:34081;height:26729;visibility:visible;mso-wrap-style:square" o:connectortype="elbow" o:gfxdata="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" adj="27105" strokecolor="black [3200]" strokeweight="1pt">
+                <v:shape id="Connector: Elbow 931640403" o:spid="_x0000_s1167" type="#_x0000_t34" style="position:absolute;left:23221;top:57783;width:34081;height:26729;visibility:visible;mso-wrap-style:square" o:connectortype="elbow" o:gfxdata="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" adj="27105" strokecolor="black [3200]" strokeweight="1pt">
                   <v:stroke endarrow="block"/>
                 </v:shape>
-                <v:shape id="Straight Arrow Connector 1512238292" o:spid="_x0000_s1169" type="#_x0000_t32" style="position:absolute;left:34365;top:49649;width:0;height:8134;visibility:visible;mso-wrap-style:square" o:connectortype="straight" o:gfxdata="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" strokecolor="black [3200]" strokeweight="1pt">
+                <v:shape id="Straight Arrow Connector 1512238292" o:spid="_x0000_s1168" type="#_x0000_t32" style="position:absolute;left:34365;top:49649;width:0;height:8134;visibility:visible;mso-wrap-style:square" o:connectortype="straight" o:gfxdata="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" strokecolor="black [3200]" strokeweight="1pt">
                   <v:stroke endarrow="block" joinstyle="miter"/>
                 </v:shape>
-                <v:shape id="Straight Arrow Connector 1494731205" o:spid="_x0000_s1170" type="#_x0000_t32" style="position:absolute;left:58732;top:56847;width:6;height:1128;visibility:visible;mso-wrap-style:square" o:connectortype="straight" o:gfxdata="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" strokecolor="black [3200]" strokeweight="1pt">
+                <v:shape id="Straight Arrow Connector 1494731205" o:spid="_x0000_s1169" type="#_x0000_t32" style="position:absolute;left:58732;top:56847;width:6;height:1128;visibility:visible;mso-wrap-style:square" o:connectortype="straight" o:gfxdata="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" strokecolor="black [3200]" strokeweight="1pt">
                   <v:stroke endarrow="block" joinstyle="miter"/>
                 </v:shape>
                 <v:shapetype id="_x0000_t35" coordsize="21600,21600" o:spt="35" o:oned="t" adj="10800,10800" path="m,l@0,0@0@1,21600@1,21600,21600e" filled="f">
@@ -16533,26 +16974,20 @@
                   </v:handles>
                   <o:lock v:ext="edit" shapetype="t"/>
                 </v:shapetype>
-                <v:shape id="Connector: Elbow 1753496176" o:spid="_x0000_s1171" type="#_x0000_t35" style="position:absolute;left:32535;top:29243;width:9059;height:12057;rotation:180;flip:x y;visibility:visible;mso-wrap-style:square" o:connectortype="elbow" o:gfxdata="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" adj="-3634,21503" strokecolor="black [3200]" strokeweight="1pt">
+                <v:shape id="Connector: Elbow 1753496176" o:spid="_x0000_s1170" type="#_x0000_t35" style="position:absolute;left:32535;top:29243;width:9059;height:12057;rotation:180;flip:x y;visibility:visible;mso-wrap-style:square" o:connectortype="elbow" o:gfxdata="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" adj="-3634,21503" strokecolor="black [3200]" strokeweight="1pt">
                   <v:stroke endarrow="block"/>
                 </v:shape>
-                <v:shape id="Straight Arrow Connector 2138411809" o:spid="_x0000_s1172" type="#_x0000_t32" style="position:absolute;left:41594;top:39346;width:0;height:18527;visibility:visible;mso-wrap-style:square" o:connectortype="straight" o:gfxdata="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" strokecolor="black [3200]" strokeweight="1pt">
+                <v:shape id="Straight Arrow Connector 2138411809" o:spid="_x0000_s1171" type="#_x0000_t32" style="position:absolute;left:41594;top:39346;width:0;height:18527;visibility:visible;mso-wrap-style:square" o:connectortype="straight" o:gfxdata="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" strokecolor="black [3200]" strokeweight="1pt">
                   <v:stroke endarrow="block" joinstyle="miter"/>
                 </v:shape>
-                <v:shape id="Text Box 1879528652" o:spid="_x0000_s1173" type="#_x0000_t202" style="position:absolute;left:969;top:5056;width:3048;height:1547;visibility:visible;mso-wrap-style:square;v-text-anchor:top" o:gfxdata="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" filled="f" stroked="f">
+                <v:shape id="Text Box 1879528652" o:spid="_x0000_s1172" type="#_x0000_t202" style="position:absolute;left:969;top:5056;width:3048;height:1547;visibility:visible;mso-wrap-style:square;v-text-anchor:top" o:gfxdata="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" filled="f" stroked="f">
                   <v:textbox>
                     <w:txbxContent>
                       <w:p/>
                     </w:txbxContent>
                   </v:textbox>
                 </v:shape>
-                <v:shape id="Connector: Elbow 1494582363" o:spid="_x0000_s1174" type="#_x0000_t34" style="position:absolute;left:2493;top:2741;width:16903;height:3862;flip:y;visibility:visible;mso-wrap-style:square" o:connectortype="elbow" o:gfxdata="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" adj="21600" strokecolor="black [3200]" strokeweight="1pt">
-                  <v:stroke endarrow="block"/>
-                </v:shape>
-                <v:shape id="Connector: Elbow 1675267496" o:spid="_x0000_s1175" type="#_x0000_t35" style="position:absolute;left:7280;top:18516;width:61836;height:41121;rotation:90;flip:x y;visibility:visible;mso-wrap-style:square" o:connectortype="elbow" o:gfxdata="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" adj="-1087,-6976" strokecolor="black [3200]" strokeweight="1pt">
-                  <v:stroke endarrow="block"/>
-                </v:shape>
-                <v:shape id="Text Box 1" o:spid="_x0000_s1176" type="#_x0000_t202" style="position:absolute;left:58758;top:7388;width:3048;height:1543;visibility:visible;mso-wrap-style:square;v-text-anchor:top" o:gfxdata="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" filled="f" stroked="f">
+                <v:shape id="Text Box 1" o:spid="_x0000_s1173" type="#_x0000_t202" style="position:absolute;left:58758;top:7388;width:3048;height:1543;visibility:visible;mso-wrap-style:square;v-text-anchor:top" o:gfxdata="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" filled="f" stroked="f">
                   <v:textbox>
                     <w:txbxContent>
                       <w:p>
@@ -16572,7 +17007,7 @@
                     </w:txbxContent>
                   </v:textbox>
                 </v:shape>
-                <v:shape id="Speech Bubble: Rectangle 337803273" o:spid="_x0000_s1177" type="#_x0000_t61" style="position:absolute;left:20233;top:5707;width:6811;height:2889;visibility:visible;mso-wrap-style:square;v-text-anchor:middle" o:gfxdata="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" adj="15565,-8539" fillcolor="#a5a5a5 [3206]" strokecolor="#181818 [486]" strokeweight="1pt">
+                <v:shape id="Speech Bubble: Rectangle 337803273" o:spid="_x0000_s1174" type="#_x0000_t61" style="position:absolute;left:20233;top:5707;width:6811;height:2889;visibility:visible;mso-wrap-style:square;v-text-anchor:middle" o:gfxdata="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" adj="15565,-8539" fillcolor="#a5a5a5 [3206]" strokecolor="#181818 [486]" strokeweight="1pt">
                   <v:textbox>
                     <w:txbxContent>
                       <w:p>
@@ -16593,7 +17028,7 @@
                     </w:txbxContent>
                   </v:textbox>
                 </v:shape>
-                <v:shape id="Speech Bubble: Rectangle 1666676499" o:spid="_x0000_s1178" type="#_x0000_t61" style="position:absolute;left:61806;top:8143;width:6807;height:2883;visibility:visible;mso-wrap-style:square;v-text-anchor:middle" o:gfxdata="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" adj="5281,-10429" fillcolor="#a5a5a5 [3206]" strokecolor="#181818 [486]" strokeweight="1pt">
+                <v:shape id="Speech Bubble: Rectangle 1666676499" o:spid="_x0000_s1175" type="#_x0000_t61" style="position:absolute;left:61806;top:8143;width:6807;height:2883;visibility:visible;mso-wrap-style:square;v-text-anchor:middle" o:gfxdata="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" adj="5281,-10429" fillcolor="#a5a5a5 [3206]" strokecolor="#181818 [486]" strokeweight="1pt">
                   <v:textbox>
                     <w:txbxContent>
                       <w:p>
@@ -16614,7 +17049,7 @@
                     </w:txbxContent>
                   </v:textbox>
                 </v:shape>
-                <v:shape id="Speech Bubble: Rectangle 609389071" o:spid="_x0000_s1179" type="#_x0000_t61" style="position:absolute;left:46046;top:51159;width:6808;height:2883;visibility:visible;mso-wrap-style:square;v-text-anchor:middle" o:gfxdata="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" adj="23012,29630" fillcolor="#a5a5a5 [3206]" strokecolor="#181818 [486]" strokeweight="1pt">
+                <v:shape id="Speech Bubble: Rectangle 609389071" o:spid="_x0000_s1176" type="#_x0000_t61" style="position:absolute;left:46046;top:51159;width:6808;height:2883;visibility:visible;mso-wrap-style:square;v-text-anchor:middle" o:gfxdata="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" adj="23012,29630" fillcolor="#a5a5a5 [3206]" strokecolor="#181818 [486]" strokeweight="1pt">
                   <v:textbox>
                     <w:txbxContent>
                       <w:p>
@@ -16635,7 +17070,7 @@
                     </w:txbxContent>
                   </v:textbox>
                 </v:shape>
-                <v:shape id="Speech Bubble: Rectangle 1731259528" o:spid="_x0000_s1180" type="#_x0000_t61" style="position:absolute;left:27044;top:16532;width:6807;height:2882;visibility:visible;mso-wrap-style:square;v-text-anchor:middle" o:gfxdata="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" adj="19587,30487" fillcolor="#a5a5a5 [3206]" strokecolor="#181818 [486]" strokeweight="1pt">
+                <v:shape id="Speech Bubble: Rectangle 1731259528" o:spid="_x0000_s1177" type="#_x0000_t61" style="position:absolute;left:27044;top:16532;width:6807;height:2882;visibility:visible;mso-wrap-style:square;v-text-anchor:middle" o:gfxdata="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" adj="19587,30487" fillcolor="#a5a5a5 [3206]" strokecolor="#181818 [486]" strokeweight="1pt">
                   <v:textbox>
                     <w:txbxContent>
                       <w:p>
@@ -16662,7 +17097,7 @@
                     </w:txbxContent>
                   </v:textbox>
                 </v:shape>
-                <v:shape id="Speech Bubble: Rectangle 1720424177" o:spid="_x0000_s1181" type="#_x0000_t61" style="position:absolute;left:7197;top:16731;width:6807;height:2883;visibility:visible;mso-wrap-style:square;v-text-anchor:middle" o:gfxdata="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" adj="21602,-8051" fillcolor="#a5a5a5 [3206]" strokecolor="#181818 [486]" strokeweight="1pt">
+                <v:shape id="Speech Bubble: Rectangle 1720424177" o:spid="_x0000_s1178" type="#_x0000_t61" style="position:absolute;left:7197;top:16731;width:6807;height:2883;visibility:visible;mso-wrap-style:square;v-text-anchor:middle" o:gfxdata="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" adj="21602,-8051" fillcolor="#a5a5a5 [3206]" strokecolor="#181818 [486]" strokeweight="1pt">
                   <v:textbox>
                     <w:txbxContent>
                       <w:p>
@@ -16689,7 +17124,7 @@
                     </w:txbxContent>
                   </v:textbox>
                 </v:shape>
-                <v:shape id="Speech Bubble: Rectangle 311595958" o:spid="_x0000_s1182" type="#_x0000_t61" style="position:absolute;left:26120;top:68853;width:6807;height:2883;visibility:visible;mso-wrap-style:square;v-text-anchor:middle" o:gfxdata="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" adj="21400,35720" fillcolor="#a5a5a5 [3206]" strokecolor="#181818 [486]" strokeweight="1pt">
+                <v:shape id="Speech Bubble: Rectangle 311595958" o:spid="_x0000_s1179" type="#_x0000_t61" style="position:absolute;left:26120;top:68853;width:6807;height:2883;visibility:visible;mso-wrap-style:square;v-text-anchor:middle" o:gfxdata="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" adj="21400,35720" fillcolor="#a5a5a5 [3206]" strokecolor="#181818 [486]" strokeweight="1pt">
                   <v:textbox>
                     <w:txbxContent>
                       <w:p>
@@ -16716,7 +17151,7 @@
                     </w:txbxContent>
                   </v:textbox>
                 </v:shape>
-                <v:shape id="Speech Bubble: Rectangle 947281268" o:spid="_x0000_s1183" type="#_x0000_t61" style="position:absolute;left:45221;top:27772;width:6807;height:3172;visibility:visible;mso-wrap-style:square;v-text-anchor:middle" o:gfxdata="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" adj="2460,29060" fillcolor="#a5a5a5 [3206]" strokecolor="#181818 [486]" strokeweight="1pt">
+                <v:shape id="Speech Bubble: Rectangle 947281268" o:spid="_x0000_s1180" type="#_x0000_t61" style="position:absolute;left:45221;top:27772;width:6807;height:3172;visibility:visible;mso-wrap-style:square;v-text-anchor:middle" o:gfxdata="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" adj="2460,29060" fillcolor="#a5a5a5 [3206]" strokecolor="#181818 [486]" strokeweight="1pt">
                   <v:textbox>
                     <w:txbxContent>
                       <w:p>
@@ -16737,7 +17172,7 @@
                     </w:txbxContent>
                   </v:textbox>
                 </v:shape>
-                <v:shape id="Speech Bubble: Rectangle 1987471851" o:spid="_x0000_s1184" type="#_x0000_t61" style="position:absolute;left:23771;top:24890;width:6807;height:2882;visibility:visible;mso-wrap-style:square;v-text-anchor:middle" o:gfxdata="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" adj="-361,39526" fillcolor="#a5a5a5 [3206]" strokecolor="#181818 [486]" strokeweight="1pt">
+                <v:shape id="Speech Bubble: Rectangle 1987471851" o:spid="_x0000_s1181" type="#_x0000_t61" style="position:absolute;left:23771;top:24890;width:6807;height:2882;visibility:visible;mso-wrap-style:square;v-text-anchor:middle" o:gfxdata="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" adj="-361,39526" fillcolor="#a5a5a5 [3206]" strokecolor="#181818 [486]" strokeweight="1pt">
                   <v:textbox>
                     <w:txbxContent>
                       <w:p>
@@ -16764,7 +17199,7 @@
                     </w:txbxContent>
                   </v:textbox>
                 </v:shape>
-                <v:shape id="Speech Bubble: Rectangle 659124677" o:spid="_x0000_s1185" type="#_x0000_t61" style="position:absolute;left:23390;top:38922;width:6807;height:2883;visibility:visible;mso-wrap-style:square;v-text-anchor:middle" o:gfxdata="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" adj="17773,31914" fillcolor="#a5a5a5 [3206]" strokecolor="#181818 [486]" strokeweight="1pt">
+                <v:shape id="Speech Bubble: Rectangle 659124677" o:spid="_x0000_s1182" type="#_x0000_t61" style="position:absolute;left:23390;top:38922;width:6807;height:2883;visibility:visible;mso-wrap-style:square;v-text-anchor:middle" o:gfxdata="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" adj="17773,31914" fillcolor="#a5a5a5 [3206]" strokecolor="#181818 [486]" strokeweight="1pt">
                   <v:textbox>
                     <w:txbxContent>
                       <w:p>
@@ -16791,7 +17226,7 @@
                     </w:txbxContent>
                   </v:textbox>
                 </v:shape>
-                <v:shape id="Speech Bubble: Rectangle 1294664958" o:spid="_x0000_s1186" type="#_x0000_t61" style="position:absolute;left:6689;top:51241;width:6807;height:2883;visibility:visible;mso-wrap-style:square;v-text-anchor:middle" o:gfxdata="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" adj="17773,28584" fillcolor="#a5a5a5 [3206]" strokecolor="#181818 [486]" strokeweight="1pt">
+                <v:shape id="Speech Bubble: Rectangle 1294664958" o:spid="_x0000_s1183" type="#_x0000_t61" style="position:absolute;left:6689;top:51241;width:6807;height:2883;visibility:visible;mso-wrap-style:square;v-text-anchor:middle" o:gfxdata="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" adj="17773,28584" fillcolor="#a5a5a5 [3206]" strokecolor="#181818 [486]" strokeweight="1pt">
                   <v:textbox>
                     <w:txbxContent>
                       <w:p>
@@ -16818,7 +17253,7 @@
                     </w:txbxContent>
                   </v:textbox>
                 </v:shape>
-                <v:shape id="Speech Bubble: Rectangle 1309956330" o:spid="_x0000_s1187" type="#_x0000_t61" style="position:absolute;left:52670;top:58575;width:6807;height:2882;visibility:visible;mso-wrap-style:square;v-text-anchor:middle" o:gfxdata="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" adj="6248,29821" fillcolor="#a5a5a5 [3206]" strokecolor="#181818 [486]" strokeweight="1pt">
+                <v:shape id="Speech Bubble: Rectangle 1309956330" o:spid="_x0000_s1184" type="#_x0000_t61" style="position:absolute;left:52670;top:58575;width:6807;height:2882;visibility:visible;mso-wrap-style:square;v-text-anchor:middle" o:gfxdata="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" adj="6248,29821" fillcolor="#a5a5a5 [3206]" strokecolor="#181818 [486]" strokeweight="1pt">
                   <v:textbox>
                     <w:txbxContent>
                       <w:p>
@@ -16845,7 +17280,7 @@
                     </w:txbxContent>
                   </v:textbox>
                 </v:shape>
-                <v:shape id="Flowchart: Decision 1788865928" o:spid="_x0000_s1188" type="#_x0000_t110" style="position:absolute;left:49863;top:41623;width:17686;height:8838;visibility:visible;mso-wrap-style:square;v-text-anchor:middle" o:gfxdata="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" fillcolor="#5b9bd5 [3204]" strokecolor="#091723 [484]" strokeweight="1pt">
+                <v:shape id="Flowchart: Decision 1788865928" o:spid="_x0000_s1185" type="#_x0000_t110" style="position:absolute;left:49863;top:41623;width:17686;height:8838;visibility:visible;mso-wrap-style:square;v-text-anchor:middle" o:gfxdata="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" fillcolor="#5b9bd5 [3204]" strokecolor="#091723 [484]" strokeweight="1pt">
                   <v:textbox>
                     <w:txbxContent>
                       <w:p>
@@ -16867,10 +17302,10 @@
                     </w:txbxContent>
                   </v:textbox>
                 </v:shape>
-                <v:shape id="Straight Arrow Connector 1247385949" o:spid="_x0000_s1189" type="#_x0000_t32" style="position:absolute;left:58706;top:50461;width:26;height:1656;visibility:visible;mso-wrap-style:square" o:connectortype="straight" o:gfxdata="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" strokecolor="black [3200]" strokeweight="1pt">
+                <v:shape id="Straight Arrow Connector 1247385949" o:spid="_x0000_s1186" type="#_x0000_t32" style="position:absolute;left:58706;top:50461;width:26;height:1656;visibility:visible;mso-wrap-style:square" o:connectortype="straight" o:gfxdata="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" strokecolor="black [3200]" strokeweight="1pt">
                   <v:stroke endarrow="block" joinstyle="miter"/>
                 </v:shape>
-                <v:shape id="Text Box 1" o:spid="_x0000_s1190" type="#_x0000_t202" style="position:absolute;left:58004;top:49552;width:4381;height:3168;visibility:visible;mso-wrap-style:square;v-text-anchor:top" o:gfxdata="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" filled="f" stroked="f">
+                <v:shape id="Text Box 1" o:spid="_x0000_s1187" type="#_x0000_t202" style="position:absolute;left:58004;top:49552;width:4381;height:3168;visibility:visible;mso-wrap-style:square;v-text-anchor:top" o:gfxdata="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" filled="f" stroked="f">
                   <v:textbox>
                     <w:txbxContent>
                       <w:p>
@@ -16890,10 +17325,10 @@
                     </w:txbxContent>
                   </v:textbox>
                 </v:shape>
-                <v:shape id="Connector: Elbow 1156926076" o:spid="_x0000_s1191" type="#_x0000_t33" style="position:absolute;left:45221;top:46042;width:4642;height:11831;rotation:180;flip:y;visibility:visible;mso-wrap-style:square" o:connectortype="elbow" o:gfxdata="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" strokecolor="black [3200]" strokeweight="1pt">
+                <v:shape id="Connector: Elbow 1156926076" o:spid="_x0000_s1188" type="#_x0000_t33" style="position:absolute;left:45221;top:46042;width:4642;height:11831;rotation:180;flip:y;visibility:visible;mso-wrap-style:square" o:connectortype="elbow" o:gfxdata="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" strokecolor="black [3200]" strokeweight="1pt">
                   <v:stroke endarrow="block"/>
                 </v:shape>
-                <v:shape id="Text Box 1" o:spid="_x0000_s1192" type="#_x0000_t202" style="position:absolute;left:46793;top:43627;width:4382;height:3169;visibility:visible;mso-wrap-style:square;v-text-anchor:top" o:gfxdata="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" filled="f" stroked="f">
+                <v:shape id="Text Box 1" o:spid="_x0000_s1189" type="#_x0000_t202" style="position:absolute;left:46793;top:43627;width:4382;height:3169;visibility:visible;mso-wrap-style:square;v-text-anchor:top" o:gfxdata="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" filled="f" stroked="f">
                   <v:textbox>
                     <w:txbxContent>
                       <w:p>
@@ -16915,6 +17350,101 @@
                     </w:txbxContent>
                   </v:textbox>
                 </v:shape>
+                <v:shape id="Connector: Elbow 271609848" o:spid="_x0000_s1190" type="#_x0000_t35" style="position:absolute;left:11898;top:35393;width:74093;height:19626;rotation:90;flip:x y;visibility:visible;mso-wrap-style:square" o:connectortype="elbow" o:gfxdata="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" adj="-666,-40885" strokecolor="black [3200]" strokeweight="1pt">
+                  <v:stroke endarrow="block"/>
+                </v:shape>
+                <v:shape id="Flowchart: Decision 1751093755" o:spid="_x0000_s1191" type="#_x0000_t110" style="position:absolute;left:8273;top:72758;width:18815;height:8585;visibility:visible;mso-wrap-style:square;v-text-anchor:middle" o:gfxdata="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" fillcolor="#5b9bd5 [3204]" strokecolor="#091723 [484]" strokeweight="1pt">
+                  <v:textbox>
+                    <w:txbxContent>
+                      <w:p>
+                        <w:pPr>
+                          <w:spacing w:line="254" w:lineRule="auto"/>
+                          <w:jc w:val="center"/>
+                          <w:rPr>
+                            <w:rFonts w:eastAsia="Calibri"/>
+                          </w:rPr>
+                        </w:pPr>
+                        <w:proofErr w:type="gramStart"/>
+                        <w:r>
+                          <w:rPr>
+                            <w:rFonts w:eastAsia="Calibri"/>
+                          </w:rPr>
+                          <w:t>Is</w:t>
+                        </w:r>
+                        <w:proofErr w:type="gramEnd"/>
+                        <w:r>
+                          <w:rPr>
+                            <w:rFonts w:eastAsia="Calibri"/>
+                          </w:rPr>
+                          <w:t xml:space="preserve"> “</w:t>
+                        </w:r>
+                        <w:r>
+                          <w:rPr>
+                            <w:rFonts w:eastAsia="Calibri"/>
+                          </w:rPr>
+                          <w:t>Exit</w:t>
+                        </w:r>
+                        <w:r>
+                          <w:rPr>
+                            <w:rFonts w:eastAsia="Calibri"/>
+                          </w:rPr>
+                          <w:t>” chosen?</w:t>
+                        </w:r>
+                      </w:p>
+                    </w:txbxContent>
+                  </v:textbox>
+                </v:shape>
+                <v:shape id="Straight Arrow Connector 543821173" o:spid="_x0000_s1192" type="#_x0000_t32" style="position:absolute;left:17637;top:69995;width:44;height:2763;visibility:visible;mso-wrap-style:square" o:connectortype="straight" o:gfxdata="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" strokecolor="black [3200]" strokeweight="1pt">
+                  <v:stroke endarrow="block" joinstyle="miter"/>
+                </v:shape>
+                <v:shape id="Connector: Elbow 1854613321" o:spid="_x0000_s1193" type="#_x0000_t35" style="position:absolute;left:8273;top:2740;width:10319;height:74310;rotation:180;flip:x;visibility:visible;mso-wrap-style:square" o:connectortype="elbow" o:gfxdata="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" adj="-8454,20549" strokecolor="black [3200]" strokeweight="1pt">
+                  <v:stroke endarrow="block"/>
+                </v:shape>
+                <v:shape id="Text Box 1" o:spid="_x0000_s1194" type="#_x0000_t202" style="position:absolute;left:17221;top:80700;width:4134;height:2229;visibility:visible;mso-wrap-style:square;v-text-anchor:top" o:gfxdata="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" filled="f" stroked="f">
+                  <v:textbox>
+                    <w:txbxContent>
+                      <w:p>
+                        <w:pPr>
+                          <w:spacing w:line="256" w:lineRule="auto"/>
+                          <w:rPr>
+                            <w:rFonts w:eastAsia="DengXian"/>
+                          </w:rPr>
+                        </w:pPr>
+                        <w:r>
+                          <w:rPr>
+                            <w:rFonts w:eastAsia="DengXian"/>
+                          </w:rPr>
+                          <w:t>No</w:t>
+                        </w:r>
+                      </w:p>
+                    </w:txbxContent>
+                  </v:textbox>
+                </v:shape>
+                <v:shape id="Straight Arrow Connector 1610405057" o:spid="_x0000_s1195" type="#_x0000_t32" style="position:absolute;left:17679;top:81189;width:38;height:3075;visibility:visible;mso-wrap-style:square" o:connectortype="straight" o:gfxdata="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" strokecolor="black [3200]" strokeweight="1pt">
+                  <v:stroke endarrow="block" joinstyle="miter"/>
+                </v:shape>
+                <v:shape id="Text Box 1" o:spid="_x0000_s1196" type="#_x0000_t202" style="position:absolute;left:4784;top:74444;width:4134;height:2228;visibility:visible;mso-wrap-style:square;v-text-anchor:top" o:gfxdata="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" filled="f" stroked="f">
+                  <v:textbox>
+                    <w:txbxContent>
+                      <w:p>
+                        <w:pPr>
+                          <w:spacing w:line="254" w:lineRule="auto"/>
+                          <w:rPr>
+                            <w:rFonts w:eastAsia="DengXian"/>
+                            <w:lang w:val="en-SG"/>
+                          </w:rPr>
+                        </w:pPr>
+                        <w:r>
+                          <w:rPr>
+                            <w:rFonts w:eastAsia="DengXian"/>
+                            <w:lang w:val="en-SG"/>
+                          </w:rPr>
+                          <w:t>Yes</w:t>
+                        </w:r>
+                      </w:p>
+                    </w:txbxContent>
+                  </v:textbox>
+                </v:shape>
                 <w10:wrap type="square"/>
               </v:group>
             </w:pict>
@@ -17116,8 +17646,17 @@
                 <w:rFonts w:hint="eastAsia"/>
                 <w:lang w:eastAsia="zh-CN"/>
               </w:rPr>
-              <w:t>500 ms</w:t>
-            </w:r>
+              <w:t xml:space="preserve">500 </w:t>
+            </w:r>
+            <w:proofErr w:type="spellStart"/>
+            <w:r>
+              <w:rPr>
+                <w:rFonts w:hint="eastAsia"/>
+                <w:lang w:eastAsia="zh-CN"/>
+              </w:rPr>
+              <w:t>ms</w:t>
+            </w:r>
+            <w:proofErr w:type="spellEnd"/>
             <w:r>
               <w:t xml:space="preserve"> under normal conditions.</w:t>
             </w:r>
@@ -17374,7 +17913,7 @@
           </mc:Choice>
           <mc:Fallback>
             <w:pict>
-              <v:rect w14:anchorId="16B73E41" id="Rectangle 68" o:spid="_x0000_s1193" style="position:absolute;margin-left:197.4pt;margin-top:102pt;width:99pt;height:21pt;z-index:251663360;visibility:visible;mso-wrap-style:square;mso-width-percent:0;mso-wrap-distance-left:9pt;mso-wrap-distance-top:0;mso-wrap-distance-right:9pt;mso-wrap-distance-bottom:0;mso-position-horizontal:absolute;mso-position-horizontal-relative:text;mso-position-vertical:absolute;mso-position-vertical-relative:text;mso-width-percent:0;mso-width-relative:margin;v-text-anchor:middle" o:gfxdata="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" fillcolor="yellow" strokecolor="black [3213]" strokeweight="1pt">
+              <v:rect w14:anchorId="16B73E41" id="Rectangle 68" o:spid="_x0000_s1197" style="position:absolute;margin-left:197.4pt;margin-top:102pt;width:99pt;height:21pt;z-index:251663360;visibility:visible;mso-wrap-style:square;mso-width-percent:0;mso-wrap-distance-left:9pt;mso-wrap-distance-top:0;mso-wrap-distance-right:9pt;mso-wrap-distance-bottom:0;mso-position-horizontal:absolute;mso-position-horizontal-relative:text;mso-position-vertical:absolute;mso-position-vertical-relative:text;mso-width-percent:0;mso-width-relative:margin;v-text-anchor:middle" o:gfxdata="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" fillcolor="yellow" strokecolor="black [3213]" strokeweight="1pt">
                 <v:textbox>
                   <w:txbxContent>
                     <w:p>
@@ -17507,7 +18046,7 @@
           </mc:Choice>
           <mc:Fallback>
             <w:pict>
-              <v:rect w14:anchorId="285B0241" id="Rectangle 67" o:spid="_x0000_s1194" style="position:absolute;margin-left:69.6pt;margin-top:105.6pt;width:84.9pt;height:21pt;z-index:251661312;visibility:visible;mso-wrap-style:square;mso-width-percent:0;mso-wrap-distance-left:9pt;mso-wrap-distance-top:0;mso-wrap-distance-right:9pt;mso-wrap-distance-bottom:0;mso-position-horizontal:absolute;mso-position-horizontal-relative:text;mso-position-vertical:absolute;mso-position-vertical-relative:text;mso-width-percent:0;mso-width-relative:margin;v-text-anchor:middle" o:gfxdata="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" fillcolor="yellow" strokecolor="black [3213]" strokeweight="1pt">
+              <v:rect w14:anchorId="285B0241" id="Rectangle 67" o:spid="_x0000_s1198" style="position:absolute;margin-left:69.6pt;margin-top:105.6pt;width:84.9pt;height:21pt;z-index:251661312;visibility:visible;mso-wrap-style:square;mso-width-percent:0;mso-wrap-distance-left:9pt;mso-wrap-distance-top:0;mso-wrap-distance-right:9pt;mso-wrap-distance-bottom:0;mso-position-horizontal:absolute;mso-position-horizontal-relative:text;mso-position-vertical:absolute;mso-position-vertical-relative:text;mso-width-percent:0;mso-width-relative:margin;v-text-anchor:middle" o:gfxdata="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" fillcolor="yellow" strokecolor="black [3213]" strokeweight="1pt">
                 <v:textbox>
                   <w:txbxContent>
                     <w:p>
@@ -17658,7 +18197,7 @@
           </mc:Choice>
           <mc:Fallback>
             <w:pict>
-              <v:rect w14:anchorId="27C4923F" id="Rectangle 73" o:spid="_x0000_s1195" style="position:absolute;margin-left:0;margin-top:35.1pt;width:125.6pt;height:21pt;z-index:251665408;visibility:visible;mso-wrap-style:square;mso-width-percent:0;mso-wrap-distance-left:9pt;mso-wrap-distance-top:0;mso-wrap-distance-right:9pt;mso-wrap-distance-bottom:0;mso-position-horizontal:center;mso-position-horizontal-relative:margin;mso-position-vertical:absolute;mso-position-vertical-relative:text;mso-width-percent:0;mso-width-relative:margin;v-text-anchor:middle" o:gfxdata="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" filled="f" stroked="f" strokeweight="1pt">
+              <v:rect w14:anchorId="27C4923F" id="Rectangle 73" o:spid="_x0000_s1199" style="position:absolute;margin-left:0;margin-top:35.1pt;width:125.6pt;height:21pt;z-index:251665408;visibility:visible;mso-wrap-style:square;mso-width-percent:0;mso-wrap-distance-left:9pt;mso-wrap-distance-top:0;mso-wrap-distance-right:9pt;mso-wrap-distance-bottom:0;mso-position-horizontal:center;mso-position-horizontal-relative:margin;mso-position-vertical:absolute;mso-position-vertical-relative:text;mso-width-percent:0;mso-width-relative:margin;v-text-anchor:middle" o:gfxdata="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" filled="f" stroked="f" strokeweight="1pt">
                 <v:textbox>
                   <w:txbxContent>
                     <w:p>
@@ -17796,7 +18335,7 @@
           </mc:Choice>
           <mc:Fallback>
             <w:pict>
-              <v:rect w14:anchorId="04170685" id="Rectangle 74" o:spid="_x0000_s1196" style="position:absolute;margin-left:0;margin-top:177.05pt;width:203.75pt;height:21.05pt;z-index:251667456;visibility:visible;mso-wrap-style:square;mso-width-percent:0;mso-wrap-distance-left:9pt;mso-wrap-distance-top:0;mso-wrap-distance-right:9pt;mso-wrap-distance-bottom:0;mso-position-horizontal:center;mso-position-horizontal-relative:margin;mso-position-vertical:absolute;mso-position-vertical-relative:text;mso-width-percent:0;mso-width-relative:margin;v-text-anchor:middle" o:gfxdata="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" filled="f" stroked="f" strokeweight="1pt">
+              <v:rect w14:anchorId="04170685" id="Rectangle 74" o:spid="_x0000_s1200" style="position:absolute;margin-left:0;margin-top:177.05pt;width:203.75pt;height:21.05pt;z-index:251667456;visibility:visible;mso-wrap-style:square;mso-width-percent:0;mso-wrap-distance-left:9pt;mso-wrap-distance-top:0;mso-wrap-distance-right:9pt;mso-wrap-distance-bottom:0;mso-position-horizontal:center;mso-position-horizontal-relative:margin;mso-position-vertical:absolute;mso-position-vertical-relative:text;mso-width-percent:0;mso-width-relative:margin;v-text-anchor:middle" o:gfxdata="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" filled="f" stroked="f" strokeweight="1pt">
                 <v:textbox>
                   <w:txbxContent>
                     <w:p>
@@ -18219,14 +18758,14 @@
           </mc:Choice>
           <mc:Fallback>
             <w:pict>
-              <v:group w14:anchorId="7CF1D5FA" id="Canvas 58" o:spid="_x0000_s1197" editas="canvas" style="width:479.5pt;height:342.35pt;mso-position-horizontal-relative:char;mso-position-vertical-relative:line" coordsize="60896,43472" o:gfxdata="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">
-                <v:shape id="_x0000_s1198" type="#_x0000_t75" style="position:absolute;width:60896;height:43472;visibility:visible;mso-wrap-style:square">
+              <v:group w14:anchorId="7CF1D5FA" id="Canvas 58" o:spid="_x0000_s1201" editas="canvas" style="width:479.5pt;height:342.35pt;mso-position-horizontal-relative:char;mso-position-vertical-relative:line" coordsize="60896,43472" o:gfxdata="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">
+                <v:shape id="_x0000_s1202" type="#_x0000_t75" style="position:absolute;width:60896;height:43472;visibility:visible;mso-wrap-style:square">
                   <v:fill o:detectmouseclick="t"/>
                   <v:path o:connecttype="none"/>
                 </v:shape>
-                <v:rect id="Rectangle 59" o:spid="_x0000_s1199" style="position:absolute;left:4611;top:22184;width:44990;height:17751;visibility:visible;mso-wrap-style:square;v-text-anchor:middle" o:gfxdata="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" fillcolor="#a5a5a5 [3206]" strokecolor="#44546a [3215]" strokeweight="1pt"/>
-                <v:rect id="Rectangle 60" o:spid="_x0000_s1200" style="position:absolute;left:4373;top:4134;width:45142;height:12652;visibility:visible;mso-wrap-style:square;v-text-anchor:middle" o:gfxdata="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" fillcolor="#70ad47 [3209]" strokecolor="#44546a [3215]" strokeweight="1pt"/>
-                <v:rect id="Rectangle 61" o:spid="_x0000_s1201" style="position:absolute;left:14020;top:31475;width:12808;height:2674;visibility:visible;mso-wrap-style:square;v-text-anchor:middle" o:gfxdata="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" fillcolor="#ffc000 [3207]" strokecolor="#44546a [3215]" strokeweight="1pt">
+                <v:rect id="Rectangle 59" o:spid="_x0000_s1203" style="position:absolute;left:4611;top:22184;width:44990;height:17751;visibility:visible;mso-wrap-style:square;v-text-anchor:middle" o:gfxdata="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" fillcolor="#a5a5a5 [3206]" strokecolor="#44546a [3215]" strokeweight="1pt"/>
+                <v:rect id="Rectangle 60" o:spid="_x0000_s1204" style="position:absolute;left:4373;top:4134;width:45142;height:12652;visibility:visible;mso-wrap-style:square;v-text-anchor:middle" o:gfxdata="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" fillcolor="#70ad47 [3209]" strokecolor="#44546a [3215]" strokeweight="1pt"/>
+                <v:rect id="Rectangle 61" o:spid="_x0000_s1205" style="position:absolute;left:14020;top:31475;width:12808;height:2674;visibility:visible;mso-wrap-style:square;v-text-anchor:middle" o:gfxdata="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" fillcolor="#ffc000 [3207]" strokecolor="#44546a [3215]" strokeweight="1pt">
                   <v:textbox>
                     <w:txbxContent>
                       <w:p>
@@ -18282,7 +18821,7 @@
                     </w:txbxContent>
                   </v:textbox>
                 </v:rect>
-                <v:rect id="Rectangle 62" o:spid="_x0000_s1202" style="position:absolute;left:29835;top:31302;width:8192;height:2673;visibility:visible;mso-wrap-style:square;v-text-anchor:middle" o:gfxdata="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" fillcolor="#ffc000 [3207]" strokecolor="#44546a [3215]" strokeweight="1pt">
+                <v:rect id="Rectangle 62" o:spid="_x0000_s1206" style="position:absolute;left:29835;top:31302;width:8192;height:2673;visibility:visible;mso-wrap-style:square;v-text-anchor:middle" o:gfxdata="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" fillcolor="#ffc000 [3207]" strokecolor="#44546a [3215]" strokeweight="1pt">
                   <v:textbox>
                     <w:txbxContent>
                       <w:p>
@@ -18310,7 +18849,7 @@
                     </w:txbxContent>
                   </v:textbox>
                 </v:rect>
-                <v:rect id="Rectangle 63" o:spid="_x0000_s1203" style="position:absolute;left:20001;top:27679;width:8192;height:2673;visibility:visible;mso-wrap-style:square;v-text-anchor:middle" o:gfxdata="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" fillcolor="#ffc000 [3207]" strokecolor="#44546a [3215]" strokeweight="1pt">
+                <v:rect id="Rectangle 63" o:spid="_x0000_s1207" style="position:absolute;left:20001;top:27679;width:8192;height:2673;visibility:visible;mso-wrap-style:square;v-text-anchor:middle" o:gfxdata="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" fillcolor="#ffc000 [3207]" strokecolor="#44546a [3215]" strokeweight="1pt">
                   <v:textbox>
                     <w:txbxContent>
                       <w:p>
@@ -18334,7 +18873,7 @@
                     </w:txbxContent>
                   </v:textbox>
                 </v:rect>
-                <v:rect id="Rectangle 64" o:spid="_x0000_s1204" style="position:absolute;left:31388;top:27503;width:11436;height:2673;visibility:visible;mso-wrap-style:square;v-text-anchor:middle" o:gfxdata="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" fillcolor="#ffc000 [3207]" strokecolor="#44546a [3215]" strokeweight="1pt">
+                <v:rect id="Rectangle 64" o:spid="_x0000_s1208" style="position:absolute;left:31388;top:27503;width:11436;height:2673;visibility:visible;mso-wrap-style:square;v-text-anchor:middle" o:gfxdata="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" fillcolor="#ffc000 [3207]" strokecolor="#44546a [3215]" strokeweight="1pt">
                   <v:textbox>
                     <w:txbxContent>
                       <w:p>
@@ -21418,6 +21957,12 @@
 </file>
 
 <file path=customXml/item1.xml><?xml version="1.0" encoding="utf-8"?>
+<p:properties xmlns:p="http://schemas.microsoft.com/office/2006/metadata/properties" xmlns:xsi="http://www.w3.org/2001/XMLSchema-instance" xmlns:pc="http://schemas.microsoft.com/office/infopath/2007/PartnerControls">
+  <documentManagement/>
+</p:properties>
+</file>
+
+<file path=customXml/item2.xml><?xml version="1.0" encoding="utf-8"?>
 <ct:contentTypeSchema xmlns:ct="http://schemas.microsoft.com/office/2006/metadata/contentType" xmlns:ma="http://schemas.microsoft.com/office/2006/metadata/properties/metaAttributes" ct:_="" ma:_="" ma:contentTypeName="Document" ma:contentTypeID="0x010100E81D8C8DDAE8BD44A422697963F06C45" ma:contentTypeVersion="6" ma:contentTypeDescription="Create a new document." ma:contentTypeScope="" ma:versionID="b6816e004dbb89c674e51f5647972552">
   <xsd:schema xmlns:xsd="http://www.w3.org/2001/XMLSchema" xmlns:xs="http://www.w3.org/2001/XMLSchema" xmlns:p="http://schemas.microsoft.com/office/2006/metadata/properties" xmlns:ns2="2b02348f-b4e3-458c-83fc-9e90db0f8029" targetNamespace="http://schemas.microsoft.com/office/2006/metadata/properties" ma:root="true" ma:fieldsID="e6418ca14ac9ee17b8bbf6df78e0c223" ns2:_="">
     <xsd:import namespace="2b02348f-b4e3-458c-83fc-9e90db0f8029"/>
@@ -21575,13 +22120,11 @@
 </ct:contentTypeSchema>
 </file>
 
-<file path=customXml/item2.xml><?xml version="1.0" encoding="utf-8"?>
-<p:properties xmlns:p="http://schemas.microsoft.com/office/2006/metadata/properties" xmlns:xsi="http://www.w3.org/2001/XMLSchema-instance" xmlns:pc="http://schemas.microsoft.com/office/infopath/2007/PartnerControls">
-  <documentManagement/>
-</p:properties>
+<file path=customXml/item3.xml><?xml version="1.0" encoding="utf-8"?>
+<b:Sources xmlns:b="http://schemas.openxmlformats.org/officeDocument/2006/bibliography" xmlns="http://schemas.openxmlformats.org/officeDocument/2006/bibliography" SelectedStyle="\APASixthEditionOfficeOnline.xsl" StyleName="APA" Version="6"/>
 </file>
 
-<file path=customXml/item3.xml><?xml version="1.0" encoding="utf-8"?>
+<file path=customXml/item4.xml><?xml version="1.0" encoding="utf-8"?>
 <?mso-contentType ?>
 <FormTemplates xmlns="http://schemas.microsoft.com/sharepoint/v3/contenttype/forms">
   <Display>DocumentLibraryForm</Display>
@@ -21590,11 +22133,16 @@
 </FormTemplates>
 </file>
 
-<file path=customXml/item4.xml><?xml version="1.0" encoding="utf-8"?>
-<b:Sources xmlns:b="http://schemas.openxmlformats.org/officeDocument/2006/bibliography" xmlns="http://schemas.openxmlformats.org/officeDocument/2006/bibliography" SelectedStyle="\APASixthEditionOfficeOnline.xsl" StyleName="APA" Version="6"/>
+<file path=customXml/itemProps1.xml><?xml version="1.0" encoding="utf-8"?>
+<ds:datastoreItem xmlns:ds="http://schemas.openxmlformats.org/officeDocument/2006/customXml" ds:itemID="{E9F4B20F-6069-42DD-ACE1-B693435E4710}">
+  <ds:schemaRefs>
+    <ds:schemaRef ds:uri="http://schemas.microsoft.com/office/2006/metadata/properties"/>
+    <ds:schemaRef ds:uri="http://schemas.microsoft.com/office/infopath/2007/PartnerControls"/>
+  </ds:schemaRefs>
+</ds:datastoreItem>
 </file>
 
-<file path=customXml/itemProps1.xml><?xml version="1.0" encoding="utf-8"?>
+<file path=customXml/itemProps2.xml><?xml version="1.0" encoding="utf-8"?>
 <ds:datastoreItem xmlns:ds="http://schemas.openxmlformats.org/officeDocument/2006/customXml" ds:itemID="{1FD4FE30-7A52-4902-A460-321EC0A48E77}">
   <ds:schemaRefs>
     <ds:schemaRef ds:uri="http://schemas.microsoft.com/office/2006/metadata/contentType"/>
@@ -21612,27 +22160,18 @@
 </ds:datastoreItem>
 </file>
 
-<file path=customXml/itemProps2.xml><?xml version="1.0" encoding="utf-8"?>
-<ds:datastoreItem xmlns:ds="http://schemas.openxmlformats.org/officeDocument/2006/customXml" ds:itemID="{E9F4B20F-6069-42DD-ACE1-B693435E4710}">
+<file path=customXml/itemProps3.xml><?xml version="1.0" encoding="utf-8"?>
+<ds:datastoreItem xmlns:ds="http://schemas.openxmlformats.org/officeDocument/2006/customXml" ds:itemID="{19DC61BE-93FA-4491-9772-E1221A4033B9}">
   <ds:schemaRefs>
-    <ds:schemaRef ds:uri="http://schemas.microsoft.com/office/2006/metadata/properties"/>
-    <ds:schemaRef ds:uri="http://schemas.microsoft.com/office/infopath/2007/PartnerControls"/>
+    <ds:schemaRef ds:uri="http://schemas.openxmlformats.org/officeDocument/2006/bibliography"/>
   </ds:schemaRefs>
 </ds:datastoreItem>
 </file>
 
-<file path=customXml/itemProps3.xml><?xml version="1.0" encoding="utf-8"?>
+<file path=customXml/itemProps4.xml><?xml version="1.0" encoding="utf-8"?>
 <ds:datastoreItem xmlns:ds="http://schemas.openxmlformats.org/officeDocument/2006/customXml" ds:itemID="{1AE65524-3474-4244-A856-D72F3E7751CA}">
   <ds:schemaRefs>
     <ds:schemaRef ds:uri="http://schemas.microsoft.com/sharepoint/v3/contenttype/forms"/>
   </ds:schemaRefs>
 </ds:datastoreItem>
-</file>
-
-<file path=customXml/itemProps4.xml><?xml version="1.0" encoding="utf-8"?>
-<ds:datastoreItem xmlns:ds="http://schemas.openxmlformats.org/officeDocument/2006/customXml" ds:itemID="{19DC61BE-93FA-4491-9772-E1221A4033B9}">
-  <ds:schemaRefs>
-    <ds:schemaRef ds:uri="http://schemas.openxmlformats.org/officeDocument/2006/bibliography"/>
-  </ds:schemaRefs>
-</ds:datastoreItem>
 </file>
</xml_diff>

<commit_message>
updated fine requirements with new features
</commit_message>
<xml_diff>
--- a/docs/SRS_project_library_system.docx
+++ b/docs/SRS_project_library_system.docx
@@ -2273,14 +2273,12 @@
                 <w:lang w:val="en-SG"/>
               </w:rPr>
             </w:pPr>
-            <w:proofErr w:type="spellStart"/>
             <w:r>
               <w:rPr>
                 <w:lang w:val="en-SG"/>
               </w:rPr>
               <w:t>Rongyi</w:t>
             </w:r>
-            <w:proofErr w:type="spellEnd"/>
           </w:p>
         </w:tc>
         <w:tc>
@@ -3063,7 +3061,6 @@
                 <w:lang w:val="en-SG" w:eastAsia="zh-CN"/>
               </w:rPr>
             </w:pPr>
-            <w:proofErr w:type="spellStart"/>
             <w:r>
               <w:rPr>
                 <w:rFonts w:hint="eastAsia"/>
@@ -3071,7 +3068,6 @@
               </w:rPr>
               <w:t>Rongyi</w:t>
             </w:r>
-            <w:proofErr w:type="spellEnd"/>
           </w:p>
         </w:tc>
         <w:tc>
@@ -3182,7 +3178,6 @@
                 <w:lang w:val="en-SG" w:eastAsia="zh-CN"/>
               </w:rPr>
             </w:pPr>
-            <w:proofErr w:type="spellStart"/>
             <w:r>
               <w:rPr>
                 <w:rFonts w:hint="eastAsia"/>
@@ -3190,7 +3185,6 @@
               </w:rPr>
               <w:t>Rongyi</w:t>
             </w:r>
-            <w:proofErr w:type="spellEnd"/>
           </w:p>
         </w:tc>
         <w:tc>
@@ -9989,19 +9983,11 @@
               </w:rPr>
               <w:t>P</w:t>
             </w:r>
-            <w:proofErr w:type="spellStart"/>
-            <w:r>
-              <w:rPr>
-                <w:lang w:val="en-SG"/>
-              </w:rPr>
-              <w:t>ress</w:t>
-            </w:r>
-            <w:proofErr w:type="spellEnd"/>
-            <w:r>
-              <w:rPr>
-                <w:lang w:val="en-SG"/>
-              </w:rPr>
-              <w:t xml:space="preserve"> ‘*’</w:t>
+            <w:r>
+              <w:rPr>
+                <w:lang w:val="en-SG"/>
+              </w:rPr>
+              <w:t>ress ‘*’</w:t>
             </w:r>
             <w:r>
               <w:rPr>
@@ -10476,25 +10462,23 @@
               </w:rPr>
               <w:t xml:space="preserve">In REQ-08, if </w:t>
             </w:r>
-            <w:proofErr w:type="spellStart"/>
-            <w:r>
-              <w:rPr>
-                <w:lang w:val="en-SG"/>
-              </w:rPr>
-              <w:t>at</w:t>
-            </w:r>
-            <w:proofErr w:type="spellEnd"/>
-            <w:r>
-              <w:rPr>
-                <w:lang w:val="en-SG"/>
-              </w:rPr>
-              <w:t xml:space="preserve"> has been 1min since the start of displaying the option, it will display </w:t>
+            <w:r>
+              <w:rPr>
+                <w:lang w:val="en-SG"/>
+              </w:rPr>
+              <w:t>i</w:t>
+            </w:r>
+            <w:r>
+              <w:rPr>
+                <w:lang w:val="en-SG"/>
+              </w:rPr>
+              <w:t xml:space="preserve">t has been 1min since the start of displaying the option, it will display </w:t>
             </w:r>
           </w:p>
           <w:p>
             <w:pPr>
               <w:rPr>
-                <w:lang w:val="en-SG"/>
+                <w:lang w:val="en-US"/>
               </w:rPr>
             </w:pPr>
             <w:r>
@@ -10536,13 +10520,7 @@
               <w:rPr>
                 <w:lang w:val="en-SG"/>
               </w:rPr>
-              <w:t>REQ-2</w:t>
-            </w:r>
-            <w:r>
-              <w:rPr>
-                <w:lang w:val="en-SG"/>
-              </w:rPr>
-              <w:t>6</w:t>
+              <w:t>REQ-26</w:t>
             </w:r>
           </w:p>
         </w:tc>
@@ -11514,21 +11492,7 @@
               <w:rPr>
                 <w:lang w:val="en-SG"/>
               </w:rPr>
-              <w:t xml:space="preserve">In REQ-08, if option 4 is pressed, the following text is </w:t>
-            </w:r>
-            <w:proofErr w:type="gramStart"/>
-            <w:r>
-              <w:rPr>
-                <w:lang w:val="en-SG"/>
-              </w:rPr>
-              <w:t>displayed</w:t>
-            </w:r>
-            <w:proofErr w:type="gramEnd"/>
-            <w:r>
-              <w:rPr>
-                <w:lang w:val="en-SG"/>
-              </w:rPr>
-              <w:t xml:space="preserve"> and the RFID is turned on</w:t>
+              <w:t>In REQ-08, if option 4 is pressed, the following text is displayed and the RFID is turned on</w:t>
             </w:r>
           </w:p>
           <w:p>
@@ -11542,7 +11506,19 @@
                 <w:lang w:val="en-SG"/>
               </w:rPr>
               <w:lastRenderedPageBreak/>
-              <w:t>Line 1= “Scan your card”</w:t>
+              <w:t>Line 1= “</w:t>
+            </w:r>
+            <w:r>
+              <w:rPr>
+                <w:lang w:val="en-SG"/>
+              </w:rPr>
+              <w:t>Fine incurred:</w:t>
+            </w:r>
+            <w:r>
+              <w:rPr>
+                <w:lang w:val="en-SG"/>
+              </w:rPr>
+              <w:t>”</w:t>
             </w:r>
           </w:p>
           <w:p>
@@ -11555,7 +11531,19 @@
               <w:rPr>
                 <w:lang w:val="en-SG"/>
               </w:rPr>
-              <w:t>Line 2= “To pay fine”</w:t>
+              <w:t>Line 2= “</w:t>
+            </w:r>
+            <w:r>
+              <w:rPr>
+                <w:lang w:val="en-SG"/>
+              </w:rPr>
+              <w:t>[amt of fine user has]</w:t>
+            </w:r>
+            <w:r>
+              <w:rPr>
+                <w:lang w:val="en-SG"/>
+              </w:rPr>
+              <w:t>”</w:t>
             </w:r>
           </w:p>
         </w:tc>
@@ -11605,6 +11593,86 @@
               </w:rPr>
               <w:t>If there is a fine, users are not allowed to borrow any books before paying</w:t>
             </w:r>
+            <w:r>
+              <w:rPr>
+                <w:lang w:val="en-SG"/>
+              </w:rPr>
+              <w:t>, displaying the lines</w:t>
+            </w:r>
+          </w:p>
+          <w:p>
+            <w:pPr>
+              <w:rPr>
+                <w:lang w:val="en-SG"/>
+              </w:rPr>
+            </w:pPr>
+            <w:r>
+              <w:rPr>
+                <w:lang w:val="en-SG"/>
+              </w:rPr>
+              <w:t>Line 1= “</w:t>
+            </w:r>
+            <w:r>
+              <w:rPr>
+                <w:lang w:val="en-SG"/>
+              </w:rPr>
+              <w:t>Pls pay</w:t>
+            </w:r>
+            <w:r>
+              <w:rPr>
+                <w:lang w:val="en-SG"/>
+              </w:rPr>
+              <w:t>”</w:t>
+            </w:r>
+          </w:p>
+          <w:p>
+            <w:pPr>
+              <w:rPr>
+                <w:lang w:val="en-SG"/>
+              </w:rPr>
+            </w:pPr>
+            <w:r>
+              <w:rPr>
+                <w:lang w:val="en-SG"/>
+              </w:rPr>
+              <w:t>Line 2=</w:t>
+            </w:r>
+            <w:r>
+              <w:rPr>
+                <w:lang w:val="en-SG"/>
+              </w:rPr>
+              <w:t xml:space="preserve"> </w:t>
+            </w:r>
+            <w:r>
+              <w:rPr>
+                <w:lang w:val="en-SG"/>
+              </w:rPr>
+              <w:t>“</w:t>
+            </w:r>
+            <w:r>
+              <w:rPr>
+                <w:lang w:val="en-SG"/>
+              </w:rPr>
+              <w:t>f</w:t>
+            </w:r>
+            <w:r>
+              <w:rPr>
+                <w:lang w:val="en-SG"/>
+              </w:rPr>
+              <w:t>i</w:t>
+            </w:r>
+            <w:r>
+              <w:rPr>
+                <w:lang w:val="en-SG"/>
+              </w:rPr>
+              <w:t>ne first</w:t>
+            </w:r>
+            <w:r>
+              <w:rPr>
+                <w:lang w:val="en-SG"/>
+              </w:rPr>
+              <w:t>”</w:t>
+            </w:r>
           </w:p>
         </w:tc>
       </w:tr>
@@ -11650,7 +11718,19 @@
               <w:rPr>
                 <w:lang w:val="en-SG"/>
               </w:rPr>
-              <w:t>If no fines are present, the following text will be displayed, before ending the sessions and going back to the main page</w:t>
+              <w:t xml:space="preserve">If no fines are present, the following text will be displayed, before going back to the </w:t>
+            </w:r>
+            <w:r>
+              <w:rPr>
+                <w:lang w:val="en-SG"/>
+              </w:rPr>
+              <w:t>options</w:t>
+            </w:r>
+            <w:r>
+              <w:rPr>
+                <w:lang w:val="en-SG"/>
+              </w:rPr>
+              <w:t xml:space="preserve"> page</w:t>
             </w:r>
           </w:p>
           <w:p>
@@ -11663,7 +11743,167 @@
               <w:rPr>
                 <w:lang w:val="en-SG"/>
               </w:rPr>
-              <w:t>Line 1= “No fines”</w:t>
+              <w:t>Line 1= “No fine”</w:t>
+            </w:r>
+          </w:p>
+          <w:p>
+            <w:pPr>
+              <w:rPr>
+                <w:lang w:val="en-SG"/>
+              </w:rPr>
+            </w:pPr>
+            <w:r>
+              <w:rPr>
+                <w:lang w:val="en-SG"/>
+              </w:rPr>
+              <w:t>Line 2=</w:t>
+            </w:r>
+            <w:r>
+              <w:rPr>
+                <w:lang w:val="en-SG"/>
+              </w:rPr>
+              <w:t xml:space="preserve"> </w:t>
+            </w:r>
+            <w:r>
+              <w:rPr>
+                <w:lang w:val="en-SG"/>
+              </w:rPr>
+              <w:t>“</w:t>
+            </w:r>
+            <w:r>
+              <w:rPr>
+                <w:lang w:val="en-SG"/>
+              </w:rPr>
+              <w:t>incurred”</w:t>
+            </w:r>
+          </w:p>
+        </w:tc>
+      </w:tr>
+      <w:tr>
+        <w:trPr>
+          <w:trHeight w:val="54"/>
+        </w:trPr>
+        <w:tc>
+          <w:tcPr>
+            <w:tcW w:w="1555" w:type="dxa"/>
+          </w:tcPr>
+          <w:p>
+            <w:pPr>
+              <w:rPr>
+                <w:lang w:val="en-SG"/>
+              </w:rPr>
+            </w:pPr>
+            <w:r>
+              <w:rPr>
+                <w:lang w:val="en-SG"/>
+              </w:rPr>
+              <w:t>REQ-27</w:t>
+            </w:r>
+          </w:p>
+        </w:tc>
+        <w:tc>
+          <w:tcPr>
+            <w:tcW w:w="7654" w:type="dxa"/>
+          </w:tcPr>
+          <w:p>
+            <w:pPr>
+              <w:rPr>
+                <w:lang w:val="en-SG"/>
+              </w:rPr>
+            </w:pPr>
+            <w:r>
+              <w:rPr>
+                <w:lang w:val="en-SG"/>
+              </w:rPr>
+              <w:t xml:space="preserve">If user has not returned overdue books before paying fine, the following text will </w:t>
+            </w:r>
+            <w:r>
+              <w:rPr>
+                <w:lang w:val="en-SG"/>
+              </w:rPr>
+              <w:t>be displayed, before ending the sessions and going back to the options page</w:t>
+            </w:r>
+          </w:p>
+          <w:p>
+            <w:pPr>
+              <w:rPr>
+                <w:lang w:val="en-SG"/>
+              </w:rPr>
+            </w:pPr>
+            <w:r>
+              <w:rPr>
+                <w:lang w:val="en-SG"/>
+              </w:rPr>
+              <w:t xml:space="preserve">Line 1= “Pls </w:t>
+            </w:r>
+            <w:r>
+              <w:rPr>
+                <w:lang w:val="en-SG"/>
+              </w:rPr>
+              <w:t>return the</w:t>
+            </w:r>
+            <w:r>
+              <w:rPr>
+                <w:lang w:val="en-SG"/>
+              </w:rPr>
+              <w:t>”</w:t>
+            </w:r>
+          </w:p>
+          <w:p>
+            <w:pPr>
+              <w:rPr>
+                <w:lang w:val="en-SG"/>
+              </w:rPr>
+            </w:pPr>
+            <w:r>
+              <w:rPr>
+                <w:lang w:val="en-SG"/>
+              </w:rPr>
+              <w:t>Line 2= “</w:t>
+            </w:r>
+            <w:r>
+              <w:rPr>
+                <w:lang w:val="en-SG"/>
+              </w:rPr>
+              <w:t>following</w:t>
+            </w:r>
+            <w:r>
+              <w:rPr>
+                <w:lang w:val="en-SG"/>
+              </w:rPr>
+              <w:t xml:space="preserve"> </w:t>
+            </w:r>
+            <w:r>
+              <w:rPr>
+                <w:lang w:val="en-SG"/>
+              </w:rPr>
+              <w:t>1st:</w:t>
+            </w:r>
+            <w:r>
+              <w:rPr>
+                <w:lang w:val="en-SG"/>
+              </w:rPr>
+              <w:t>”</w:t>
+            </w:r>
+          </w:p>
+          <w:p>
+            <w:pPr>
+              <w:rPr>
+                <w:lang w:val="en-SG"/>
+              </w:rPr>
+            </w:pPr>
+          </w:p>
+          <w:p>
+            <w:pPr>
+              <w:rPr>
+                <w:lang w:val="en-SG"/>
+              </w:rPr>
+            </w:pPr>
+            <w:r>
+              <w:rPr>
+                <w:lang w:val="en-SG"/>
+              </w:rPr>
+              <w:t>The overdue books will then be displayed on the LCD</w:t>
             </w:r>
           </w:p>
         </w:tc>
@@ -12046,19 +12286,11 @@
                                   <w:rFonts w:eastAsia="Calibri"/>
                                 </w:rPr>
                               </w:pPr>
-                              <w:proofErr w:type="gramStart"/>
                               <w:r>
                                 <w:rPr>
                                   <w:rFonts w:eastAsia="Calibri"/>
                                 </w:rPr>
-                                <w:t>Is</w:t>
-                              </w:r>
-                              <w:proofErr w:type="gramEnd"/>
-                              <w:r>
-                                <w:rPr>
-                                  <w:rFonts w:eastAsia="Calibri"/>
-                                </w:rPr>
-                                <w:t xml:space="preserve"> “Return” chosen?</w:t>
+                                <w:t>Is “Return” chosen?</w:t>
                               </w:r>
                             </w:p>
                           </w:txbxContent>
@@ -12572,21 +12804,7 @@
                                 <w:rPr>
                                   <w:rFonts w:eastAsia="Calibri"/>
                                 </w:rPr>
-                                <w:t xml:space="preserve">LCD displays “Wrong location, go to </w:t>
-                              </w:r>
-                              <w:proofErr w:type="gramStart"/>
-                              <w:r>
-                                <w:rPr>
-                                  <w:rFonts w:eastAsia="Calibri"/>
-                                </w:rPr>
-                                <w:t>location(</w:t>
-                              </w:r>
-                              <w:proofErr w:type="gramEnd"/>
-                              <w:r>
-                                <w:rPr>
-                                  <w:rFonts w:eastAsia="Calibri"/>
-                                </w:rPr>
-                                <w:t>1/2)”</w:t>
+                                <w:t>LCD displays “Wrong location, go to location(1/2)”</w:t>
                               </w:r>
                             </w:p>
                           </w:txbxContent>
@@ -13330,7 +13548,6 @@
                                 </w:rPr>
                                 <w:t>Is it 1</w:t>
                               </w:r>
-                              <w:proofErr w:type="spellStart"/>
                               <w:r>
                                 <w:rPr>
                                   <w:rFonts w:eastAsia="Calibri"/>
@@ -13339,7 +13556,6 @@
                                 </w:rPr>
                                 <w:t>st</w:t>
                               </w:r>
-                              <w:proofErr w:type="spellEnd"/>
                               <w:r>
                                 <w:rPr>
                                   <w:rFonts w:eastAsia="Calibri"/>
@@ -13987,21 +14203,7 @@
                                 <w:rPr>
                                   <w:rFonts w:eastAsia="Calibri"/>
                                 </w:rPr>
-                                <w:t xml:space="preserve">LCD </w:t>
-                              </w:r>
-                              <w:proofErr w:type="gramStart"/>
-                              <w:r>
-                                <w:rPr>
-                                  <w:rFonts w:eastAsia="Calibri"/>
-                                </w:rPr>
-                                <w:t>displays  “</w:t>
-                              </w:r>
-                              <w:proofErr w:type="gramEnd"/>
-                              <w:r>
-                                <w:rPr>
-                                  <w:rFonts w:eastAsia="Calibri"/>
-                                </w:rPr>
-                                <w:t>No Fine”</w:t>
+                                <w:t>LCD displays  “No Fine”</w:t>
                               </w:r>
                             </w:p>
                           </w:txbxContent>
@@ -15771,19 +15973,11 @@
                                   <w:rFonts w:eastAsia="Calibri"/>
                                 </w:rPr>
                               </w:pPr>
-                              <w:proofErr w:type="gramStart"/>
                               <w:r>
                                 <w:rPr>
                                   <w:rFonts w:eastAsia="Calibri"/>
                                 </w:rPr>
-                                <w:t>Is</w:t>
-                              </w:r>
-                              <w:proofErr w:type="gramEnd"/>
-                              <w:r>
-                                <w:rPr>
-                                  <w:rFonts w:eastAsia="Calibri"/>
-                                </w:rPr>
-                                <w:t xml:space="preserve"> “</w:t>
+                                <w:t>Is “</w:t>
                               </w:r>
                               <w:r>
                                 <w:rPr>
@@ -16168,19 +16362,11 @@
                             <w:rFonts w:eastAsia="Calibri"/>
                           </w:rPr>
                         </w:pPr>
-                        <w:proofErr w:type="gramStart"/>
                         <w:r>
                           <w:rPr>
                             <w:rFonts w:eastAsia="Calibri"/>
                           </w:rPr>
-                          <w:t>Is</w:t>
-                        </w:r>
-                        <w:proofErr w:type="gramEnd"/>
-                        <w:r>
-                          <w:rPr>
-                            <w:rFonts w:eastAsia="Calibri"/>
-                          </w:rPr>
-                          <w:t xml:space="preserve"> “Return” chosen?</w:t>
+                          <w:t>Is “Return” chosen?</w:t>
                         </w:r>
                       </w:p>
                     </w:txbxContent>
@@ -16312,21 +16498,7 @@
                           <w:rPr>
                             <w:rFonts w:eastAsia="Calibri"/>
                           </w:rPr>
-                          <w:t xml:space="preserve">LCD displays “Wrong location, go to </w:t>
-                        </w:r>
-                        <w:proofErr w:type="gramStart"/>
-                        <w:r>
-                          <w:rPr>
-                            <w:rFonts w:eastAsia="Calibri"/>
-                          </w:rPr>
-                          <w:t>location(</w:t>
-                        </w:r>
-                        <w:proofErr w:type="gramEnd"/>
-                        <w:r>
-                          <w:rPr>
-                            <w:rFonts w:eastAsia="Calibri"/>
-                          </w:rPr>
-                          <w:t>1/2)”</w:t>
+                          <w:t>LCD displays “Wrong location, go to location(1/2)”</w:t>
                         </w:r>
                       </w:p>
                     </w:txbxContent>
@@ -16580,7 +16752,6 @@
                           </w:rPr>
                           <w:t>Is it 1</w:t>
                         </w:r>
-                        <w:proofErr w:type="spellStart"/>
                         <w:r>
                           <w:rPr>
                             <w:rFonts w:eastAsia="Calibri"/>
@@ -16589,7 +16760,6 @@
                           </w:rPr>
                           <w:t>st</w:t>
                         </w:r>
-                        <w:proofErr w:type="spellEnd"/>
                         <w:r>
                           <w:rPr>
                             <w:rFonts w:eastAsia="Calibri"/>
@@ -16781,21 +16951,7 @@
                           <w:rPr>
                             <w:rFonts w:eastAsia="Calibri"/>
                           </w:rPr>
-                          <w:t xml:space="preserve">LCD </w:t>
-                        </w:r>
-                        <w:proofErr w:type="gramStart"/>
-                        <w:r>
-                          <w:rPr>
-                            <w:rFonts w:eastAsia="Calibri"/>
-                          </w:rPr>
-                          <w:t>displays  “</w:t>
-                        </w:r>
-                        <w:proofErr w:type="gramEnd"/>
-                        <w:r>
-                          <w:rPr>
-                            <w:rFonts w:eastAsia="Calibri"/>
-                          </w:rPr>
-                          <w:t>No Fine”</w:t>
+                          <w:t>LCD displays  “No Fine”</w:t>
                         </w:r>
                       </w:p>
                     </w:txbxContent>
@@ -17364,19 +17520,11 @@
                             <w:rFonts w:eastAsia="Calibri"/>
                           </w:rPr>
                         </w:pPr>
-                        <w:proofErr w:type="gramStart"/>
                         <w:r>
                           <w:rPr>
                             <w:rFonts w:eastAsia="Calibri"/>
                           </w:rPr>
-                          <w:t>Is</w:t>
-                        </w:r>
-                        <w:proofErr w:type="gramEnd"/>
-                        <w:r>
-                          <w:rPr>
-                            <w:rFonts w:eastAsia="Calibri"/>
-                          </w:rPr>
-                          <w:t xml:space="preserve"> “</w:t>
+                          <w:t>Is “</w:t>
                         </w:r>
                         <w:r>
                           <w:rPr>
@@ -17646,17 +17794,8 @@
                 <w:rFonts w:hint="eastAsia"/>
                 <w:lang w:eastAsia="zh-CN"/>
               </w:rPr>
-              <w:t xml:space="preserve">500 </w:t>
-            </w:r>
-            <w:proofErr w:type="spellStart"/>
-            <w:r>
-              <w:rPr>
-                <w:rFonts w:hint="eastAsia"/>
-                <w:lang w:eastAsia="zh-CN"/>
-              </w:rPr>
-              <w:t>ms</w:t>
-            </w:r>
-            <w:proofErr w:type="spellEnd"/>
+              <w:t>500 ms</w:t>
+            </w:r>
             <w:r>
               <w:t xml:space="preserve"> under normal conditions.</w:t>
             </w:r>
@@ -21957,12 +22096,6 @@
 </file>
 
 <file path=customXml/item1.xml><?xml version="1.0" encoding="utf-8"?>
-<p:properties xmlns:p="http://schemas.microsoft.com/office/2006/metadata/properties" xmlns:xsi="http://www.w3.org/2001/XMLSchema-instance" xmlns:pc="http://schemas.microsoft.com/office/infopath/2007/PartnerControls">
-  <documentManagement/>
-</p:properties>
-</file>
-
-<file path=customXml/item2.xml><?xml version="1.0" encoding="utf-8"?>
 <ct:contentTypeSchema xmlns:ct="http://schemas.microsoft.com/office/2006/metadata/contentType" xmlns:ma="http://schemas.microsoft.com/office/2006/metadata/properties/metaAttributes" ct:_="" ma:_="" ma:contentTypeName="Document" ma:contentTypeID="0x010100E81D8C8DDAE8BD44A422697963F06C45" ma:contentTypeVersion="6" ma:contentTypeDescription="Create a new document." ma:contentTypeScope="" ma:versionID="b6816e004dbb89c674e51f5647972552">
   <xsd:schema xmlns:xsd="http://www.w3.org/2001/XMLSchema" xmlns:xs="http://www.w3.org/2001/XMLSchema" xmlns:p="http://schemas.microsoft.com/office/2006/metadata/properties" xmlns:ns2="2b02348f-b4e3-458c-83fc-9e90db0f8029" targetNamespace="http://schemas.microsoft.com/office/2006/metadata/properties" ma:root="true" ma:fieldsID="e6418ca14ac9ee17b8bbf6df78e0c223" ns2:_="">
     <xsd:import namespace="2b02348f-b4e3-458c-83fc-9e90db0f8029"/>
@@ -22120,11 +22253,13 @@
 </ct:contentTypeSchema>
 </file>
 
-<file path=customXml/item3.xml><?xml version="1.0" encoding="utf-8"?>
-<b:Sources xmlns:b="http://schemas.openxmlformats.org/officeDocument/2006/bibliography" xmlns="http://schemas.openxmlformats.org/officeDocument/2006/bibliography" SelectedStyle="\APASixthEditionOfficeOnline.xsl" StyleName="APA" Version="6"/>
+<file path=customXml/item2.xml><?xml version="1.0" encoding="utf-8"?>
+<p:properties xmlns:p="http://schemas.microsoft.com/office/2006/metadata/properties" xmlns:xsi="http://www.w3.org/2001/XMLSchema-instance" xmlns:pc="http://schemas.microsoft.com/office/infopath/2007/PartnerControls">
+  <documentManagement/>
+</p:properties>
 </file>
 
-<file path=customXml/item4.xml><?xml version="1.0" encoding="utf-8"?>
+<file path=customXml/item3.xml><?xml version="1.0" encoding="utf-8"?>
 <?mso-contentType ?>
 <FormTemplates xmlns="http://schemas.microsoft.com/sharepoint/v3/contenttype/forms">
   <Display>DocumentLibraryForm</Display>
@@ -22133,16 +22268,11 @@
 </FormTemplates>
 </file>
 
-<file path=customXml/itemProps1.xml><?xml version="1.0" encoding="utf-8"?>
-<ds:datastoreItem xmlns:ds="http://schemas.openxmlformats.org/officeDocument/2006/customXml" ds:itemID="{E9F4B20F-6069-42DD-ACE1-B693435E4710}">
-  <ds:schemaRefs>
-    <ds:schemaRef ds:uri="http://schemas.microsoft.com/office/2006/metadata/properties"/>
-    <ds:schemaRef ds:uri="http://schemas.microsoft.com/office/infopath/2007/PartnerControls"/>
-  </ds:schemaRefs>
-</ds:datastoreItem>
+<file path=customXml/item4.xml><?xml version="1.0" encoding="utf-8"?>
+<b:Sources xmlns:b="http://schemas.openxmlformats.org/officeDocument/2006/bibliography" xmlns="http://schemas.openxmlformats.org/officeDocument/2006/bibliography" SelectedStyle="\APASixthEditionOfficeOnline.xsl" StyleName="APA" Version="6"/>
 </file>
 
-<file path=customXml/itemProps2.xml><?xml version="1.0" encoding="utf-8"?>
+<file path=customXml/itemProps1.xml><?xml version="1.0" encoding="utf-8"?>
 <ds:datastoreItem xmlns:ds="http://schemas.openxmlformats.org/officeDocument/2006/customXml" ds:itemID="{1FD4FE30-7A52-4902-A460-321EC0A48E77}">
   <ds:schemaRefs>
     <ds:schemaRef ds:uri="http://schemas.microsoft.com/office/2006/metadata/contentType"/>
@@ -22160,18 +22290,27 @@
 </ds:datastoreItem>
 </file>
 
+<file path=customXml/itemProps2.xml><?xml version="1.0" encoding="utf-8"?>
+<ds:datastoreItem xmlns:ds="http://schemas.openxmlformats.org/officeDocument/2006/customXml" ds:itemID="{E9F4B20F-6069-42DD-ACE1-B693435E4710}">
+  <ds:schemaRefs>
+    <ds:schemaRef ds:uri="http://schemas.microsoft.com/office/2006/metadata/properties"/>
+    <ds:schemaRef ds:uri="http://schemas.microsoft.com/office/infopath/2007/PartnerControls"/>
+  </ds:schemaRefs>
+</ds:datastoreItem>
+</file>
+
 <file path=customXml/itemProps3.xml><?xml version="1.0" encoding="utf-8"?>
+<ds:datastoreItem xmlns:ds="http://schemas.openxmlformats.org/officeDocument/2006/customXml" ds:itemID="{1AE65524-3474-4244-A856-D72F3E7751CA}">
+  <ds:schemaRefs>
+    <ds:schemaRef ds:uri="http://schemas.microsoft.com/sharepoint/v3/contenttype/forms"/>
+  </ds:schemaRefs>
+</ds:datastoreItem>
+</file>
+
+<file path=customXml/itemProps4.xml><?xml version="1.0" encoding="utf-8"?>
 <ds:datastoreItem xmlns:ds="http://schemas.openxmlformats.org/officeDocument/2006/customXml" ds:itemID="{19DC61BE-93FA-4491-9772-E1221A4033B9}">
   <ds:schemaRefs>
     <ds:schemaRef ds:uri="http://schemas.openxmlformats.org/officeDocument/2006/bibliography"/>
   </ds:schemaRefs>
 </ds:datastoreItem>
-</file>
-
-<file path=customXml/itemProps4.xml><?xml version="1.0" encoding="utf-8"?>
-<ds:datastoreItem xmlns:ds="http://schemas.openxmlformats.org/officeDocument/2006/customXml" ds:itemID="{1AE65524-3474-4244-A856-D72F3E7751CA}">
-  <ds:schemaRefs>
-    <ds:schemaRef ds:uri="http://schemas.microsoft.com/sharepoint/v3/contenttype/forms"/>
-  </ds:schemaRefs>
-</ds:datastoreItem>
 </file>
</xml_diff>

<commit_message>
updated SRS to represent 1 day as 1 min due to limitations of demonstration
</commit_message>
<xml_diff>
--- a/docs/SRS_project_library_system.docx
+++ b/docs/SRS_project_library_system.docx
@@ -10887,7 +10887,19 @@
               <w:rPr>
                 <w:lang w:val="en-SG"/>
               </w:rPr>
-              <w:t>If it has been 5 days since the time of reservation, the reserved book will be automatically removed from the reservations</w:t>
+              <w:t>If it has been 5 days</w:t>
+            </w:r>
+            <w:r>
+              <w:rPr>
+                <w:lang w:val="en-SG"/>
+              </w:rPr>
+              <w:t xml:space="preserve"> (represented as 1day = 1min)</w:t>
+            </w:r>
+            <w:r>
+              <w:rPr>
+                <w:lang w:val="en-SG"/>
+              </w:rPr>
+              <w:t xml:space="preserve"> since the time of reservation, the reserved book will be automatically removed from the reservations</w:t>
             </w:r>
           </w:p>
         </w:tc>
@@ -11027,7 +11039,25 @@
               <w:rPr>
                 <w:lang w:val="en-SG"/>
               </w:rPr>
-              <w:t xml:space="preserve">If it has been 18 days since the loan </w:t>
+              <w:t>If it has been 18 days</w:t>
+            </w:r>
+            <w:r>
+              <w:rPr>
+                <w:lang w:val="en-SG"/>
+              </w:rPr>
+              <w:t xml:space="preserve"> </w:t>
+            </w:r>
+            <w:r>
+              <w:rPr>
+                <w:lang w:val="en-SG"/>
+              </w:rPr>
+              <w:t>(represented as 1day = 1min)</w:t>
+            </w:r>
+            <w:r>
+              <w:rPr>
+                <w:lang w:val="en-SG"/>
+              </w:rPr>
+              <w:t xml:space="preserve"> since the loan </w:t>
             </w:r>
             <w:r>
               <w:rPr>
@@ -11492,7 +11522,21 @@
               <w:rPr>
                 <w:lang w:val="en-SG"/>
               </w:rPr>
-              <w:t>In REQ-08, if option 4 is pressed, the following text is displayed and the RFID is turned on</w:t>
+              <w:t xml:space="preserve">In REQ-08, if option 4 is pressed, the following text is </w:t>
+            </w:r>
+            <w:proofErr w:type="gramStart"/>
+            <w:r>
+              <w:rPr>
+                <w:lang w:val="en-SG"/>
+              </w:rPr>
+              <w:t>displayed</w:t>
+            </w:r>
+            <w:proofErr w:type="gramEnd"/>
+            <w:r>
+              <w:rPr>
+                <w:lang w:val="en-SG"/>
+              </w:rPr>
+              <w:t xml:space="preserve"> and the RFID is turned on</w:t>
             </w:r>
           </w:p>
           <w:p>
@@ -11768,13 +11812,7 @@
               <w:rPr>
                 <w:lang w:val="en-SG"/>
               </w:rPr>
-              <w:t>“</w:t>
-            </w:r>
-            <w:r>
-              <w:rPr>
-                <w:lang w:val="en-SG"/>
-              </w:rPr>
-              <w:t>incurred”</w:t>
+              <w:t>“incurred”</w:t>
             </w:r>
           </w:p>
         </w:tc>
@@ -11815,13 +11853,7 @@
               <w:rPr>
                 <w:lang w:val="en-SG"/>
               </w:rPr>
-              <w:t xml:space="preserve">If user has not returned overdue books before paying fine, the following text will </w:t>
-            </w:r>
-            <w:r>
-              <w:rPr>
-                <w:lang w:val="en-SG"/>
-              </w:rPr>
-              <w:t>be displayed, before ending the sessions and going back to the options page</w:t>
+              <w:t>If user has not returned overdue books before paying fine, the following text will be displayed, before ending the sessions and going back to the options page</w:t>
             </w:r>
           </w:p>
           <w:p>
@@ -11834,19 +11866,7 @@
               <w:rPr>
                 <w:lang w:val="en-SG"/>
               </w:rPr>
-              <w:t xml:space="preserve">Line 1= “Pls </w:t>
-            </w:r>
-            <w:r>
-              <w:rPr>
-                <w:lang w:val="en-SG"/>
-              </w:rPr>
-              <w:t>return the</w:t>
-            </w:r>
-            <w:r>
-              <w:rPr>
-                <w:lang w:val="en-SG"/>
-              </w:rPr>
-              <w:t>”</w:t>
+              <w:t>Line 1= “Pls return the”</w:t>
             </w:r>
           </w:p>
           <w:p>
@@ -11859,31 +11879,7 @@
               <w:rPr>
                 <w:lang w:val="en-SG"/>
               </w:rPr>
-              <w:t>Line 2= “</w:t>
-            </w:r>
-            <w:r>
-              <w:rPr>
-                <w:lang w:val="en-SG"/>
-              </w:rPr>
-              <w:t>following</w:t>
-            </w:r>
-            <w:r>
-              <w:rPr>
-                <w:lang w:val="en-SG"/>
-              </w:rPr>
-              <w:t xml:space="preserve"> </w:t>
-            </w:r>
-            <w:r>
-              <w:rPr>
-                <w:lang w:val="en-SG"/>
-              </w:rPr>
-              <w:t>1st:</w:t>
-            </w:r>
-            <w:r>
-              <w:rPr>
-                <w:lang w:val="en-SG"/>
-              </w:rPr>
-              <w:t>”</w:t>
+              <w:t>Line 2= “following 1st:”</w:t>
             </w:r>
           </w:p>
           <w:p>
@@ -12286,11 +12282,19 @@
                                   <w:rFonts w:eastAsia="Calibri"/>
                                 </w:rPr>
                               </w:pPr>
+                              <w:proofErr w:type="gramStart"/>
                               <w:r>
                                 <w:rPr>
                                   <w:rFonts w:eastAsia="Calibri"/>
                                 </w:rPr>
-                                <w:t>Is “Return” chosen?</w:t>
+                                <w:t>Is</w:t>
+                              </w:r>
+                              <w:proofErr w:type="gramEnd"/>
+                              <w:r>
+                                <w:rPr>
+                                  <w:rFonts w:eastAsia="Calibri"/>
+                                </w:rPr>
+                                <w:t xml:space="preserve"> “Return” chosen?</w:t>
                               </w:r>
                             </w:p>
                           </w:txbxContent>
@@ -12804,7 +12808,21 @@
                                 <w:rPr>
                                   <w:rFonts w:eastAsia="Calibri"/>
                                 </w:rPr>
-                                <w:t>LCD displays “Wrong location, go to location(1/2)”</w:t>
+                                <w:t xml:space="preserve">LCD displays “Wrong location, go to </w:t>
+                              </w:r>
+                              <w:proofErr w:type="gramStart"/>
+                              <w:r>
+                                <w:rPr>
+                                  <w:rFonts w:eastAsia="Calibri"/>
+                                </w:rPr>
+                                <w:t>location(</w:t>
+                              </w:r>
+                              <w:proofErr w:type="gramEnd"/>
+                              <w:r>
+                                <w:rPr>
+                                  <w:rFonts w:eastAsia="Calibri"/>
+                                </w:rPr>
+                                <w:t>1/2)”</w:t>
                               </w:r>
                             </w:p>
                           </w:txbxContent>
@@ -14203,7 +14221,21 @@
                                 <w:rPr>
                                   <w:rFonts w:eastAsia="Calibri"/>
                                 </w:rPr>
-                                <w:t>LCD displays  “No Fine”</w:t>
+                                <w:t xml:space="preserve">LCD </w:t>
+                              </w:r>
+                              <w:proofErr w:type="gramStart"/>
+                              <w:r>
+                                <w:rPr>
+                                  <w:rFonts w:eastAsia="Calibri"/>
+                                </w:rPr>
+                                <w:t>displays  “</w:t>
+                              </w:r>
+                              <w:proofErr w:type="gramEnd"/>
+                              <w:r>
+                                <w:rPr>
+                                  <w:rFonts w:eastAsia="Calibri"/>
+                                </w:rPr>
+                                <w:t>No Fine”</w:t>
                               </w:r>
                             </w:p>
                           </w:txbxContent>
@@ -15973,11 +16005,19 @@
                                   <w:rFonts w:eastAsia="Calibri"/>
                                 </w:rPr>
                               </w:pPr>
+                              <w:proofErr w:type="gramStart"/>
                               <w:r>
                                 <w:rPr>
                                   <w:rFonts w:eastAsia="Calibri"/>
                                 </w:rPr>
-                                <w:t>Is “</w:t>
+                                <w:t>Is</w:t>
+                              </w:r>
+                              <w:proofErr w:type="gramEnd"/>
+                              <w:r>
+                                <w:rPr>
+                                  <w:rFonts w:eastAsia="Calibri"/>
+                                </w:rPr>
+                                <w:t xml:space="preserve"> “</w:t>
                               </w:r>
                               <w:r>
                                 <w:rPr>
@@ -16362,11 +16402,19 @@
                             <w:rFonts w:eastAsia="Calibri"/>
                           </w:rPr>
                         </w:pPr>
+                        <w:proofErr w:type="gramStart"/>
                         <w:r>
                           <w:rPr>
                             <w:rFonts w:eastAsia="Calibri"/>
                           </w:rPr>
-                          <w:t>Is “Return” chosen?</w:t>
+                          <w:t>Is</w:t>
+                        </w:r>
+                        <w:proofErr w:type="gramEnd"/>
+                        <w:r>
+                          <w:rPr>
+                            <w:rFonts w:eastAsia="Calibri"/>
+                          </w:rPr>
+                          <w:t xml:space="preserve"> “Return” chosen?</w:t>
                         </w:r>
                       </w:p>
                     </w:txbxContent>
@@ -16498,7 +16546,21 @@
                           <w:rPr>
                             <w:rFonts w:eastAsia="Calibri"/>
                           </w:rPr>
-                          <w:t>LCD displays “Wrong location, go to location(1/2)”</w:t>
+                          <w:t xml:space="preserve">LCD displays “Wrong location, go to </w:t>
+                        </w:r>
+                        <w:proofErr w:type="gramStart"/>
+                        <w:r>
+                          <w:rPr>
+                            <w:rFonts w:eastAsia="Calibri"/>
+                          </w:rPr>
+                          <w:t>location(</w:t>
+                        </w:r>
+                        <w:proofErr w:type="gramEnd"/>
+                        <w:r>
+                          <w:rPr>
+                            <w:rFonts w:eastAsia="Calibri"/>
+                          </w:rPr>
+                          <w:t>1/2)”</w:t>
                         </w:r>
                       </w:p>
                     </w:txbxContent>
@@ -16951,7 +17013,21 @@
                           <w:rPr>
                             <w:rFonts w:eastAsia="Calibri"/>
                           </w:rPr>
-                          <w:t>LCD displays  “No Fine”</w:t>
+                          <w:t xml:space="preserve">LCD </w:t>
+                        </w:r>
+                        <w:proofErr w:type="gramStart"/>
+                        <w:r>
+                          <w:rPr>
+                            <w:rFonts w:eastAsia="Calibri"/>
+                          </w:rPr>
+                          <w:t>displays  “</w:t>
+                        </w:r>
+                        <w:proofErr w:type="gramEnd"/>
+                        <w:r>
+                          <w:rPr>
+                            <w:rFonts w:eastAsia="Calibri"/>
+                          </w:rPr>
+                          <w:t>No Fine”</w:t>
                         </w:r>
                       </w:p>
                     </w:txbxContent>
@@ -17520,11 +17596,19 @@
                             <w:rFonts w:eastAsia="Calibri"/>
                           </w:rPr>
                         </w:pPr>
+                        <w:proofErr w:type="gramStart"/>
                         <w:r>
                           <w:rPr>
                             <w:rFonts w:eastAsia="Calibri"/>
                           </w:rPr>
-                          <w:t>Is “</w:t>
+                          <w:t>Is</w:t>
+                        </w:r>
+                        <w:proofErr w:type="gramEnd"/>
+                        <w:r>
+                          <w:rPr>
+                            <w:rFonts w:eastAsia="Calibri"/>
+                          </w:rPr>
+                          <w:t xml:space="preserve"> “</w:t>
                         </w:r>
                         <w:r>
                           <w:rPr>
@@ -22096,6 +22180,12 @@
 </file>
 
 <file path=customXml/item1.xml><?xml version="1.0" encoding="utf-8"?>
+<p:properties xmlns:p="http://schemas.microsoft.com/office/2006/metadata/properties" xmlns:xsi="http://www.w3.org/2001/XMLSchema-instance" xmlns:pc="http://schemas.microsoft.com/office/infopath/2007/PartnerControls">
+  <documentManagement/>
+</p:properties>
+</file>
+
+<file path=customXml/item2.xml><?xml version="1.0" encoding="utf-8"?>
 <ct:contentTypeSchema xmlns:ct="http://schemas.microsoft.com/office/2006/metadata/contentType" xmlns:ma="http://schemas.microsoft.com/office/2006/metadata/properties/metaAttributes" ct:_="" ma:_="" ma:contentTypeName="Document" ma:contentTypeID="0x010100E81D8C8DDAE8BD44A422697963F06C45" ma:contentTypeVersion="6" ma:contentTypeDescription="Create a new document." ma:contentTypeScope="" ma:versionID="b6816e004dbb89c674e51f5647972552">
   <xsd:schema xmlns:xsd="http://www.w3.org/2001/XMLSchema" xmlns:xs="http://www.w3.org/2001/XMLSchema" xmlns:p="http://schemas.microsoft.com/office/2006/metadata/properties" xmlns:ns2="2b02348f-b4e3-458c-83fc-9e90db0f8029" targetNamespace="http://schemas.microsoft.com/office/2006/metadata/properties" ma:root="true" ma:fieldsID="e6418ca14ac9ee17b8bbf6df78e0c223" ns2:_="">
     <xsd:import namespace="2b02348f-b4e3-458c-83fc-9e90db0f8029"/>
@@ -22253,13 +22343,11 @@
 </ct:contentTypeSchema>
 </file>
 
-<file path=customXml/item2.xml><?xml version="1.0" encoding="utf-8"?>
-<p:properties xmlns:p="http://schemas.microsoft.com/office/2006/metadata/properties" xmlns:xsi="http://www.w3.org/2001/XMLSchema-instance" xmlns:pc="http://schemas.microsoft.com/office/infopath/2007/PartnerControls">
-  <documentManagement/>
-</p:properties>
+<file path=customXml/item3.xml><?xml version="1.0" encoding="utf-8"?>
+<b:Sources xmlns:b="http://schemas.openxmlformats.org/officeDocument/2006/bibliography" xmlns="http://schemas.openxmlformats.org/officeDocument/2006/bibliography" SelectedStyle="\APASixthEditionOfficeOnline.xsl" StyleName="APA" Version="6"/>
 </file>
 
-<file path=customXml/item3.xml><?xml version="1.0" encoding="utf-8"?>
+<file path=customXml/item4.xml><?xml version="1.0" encoding="utf-8"?>
 <?mso-contentType ?>
 <FormTemplates xmlns="http://schemas.microsoft.com/sharepoint/v3/contenttype/forms">
   <Display>DocumentLibraryForm</Display>
@@ -22268,11 +22356,16 @@
 </FormTemplates>
 </file>
 
-<file path=customXml/item4.xml><?xml version="1.0" encoding="utf-8"?>
-<b:Sources xmlns:b="http://schemas.openxmlformats.org/officeDocument/2006/bibliography" xmlns="http://schemas.openxmlformats.org/officeDocument/2006/bibliography" SelectedStyle="\APASixthEditionOfficeOnline.xsl" StyleName="APA" Version="6"/>
+<file path=customXml/itemProps1.xml><?xml version="1.0" encoding="utf-8"?>
+<ds:datastoreItem xmlns:ds="http://schemas.openxmlformats.org/officeDocument/2006/customXml" ds:itemID="{E9F4B20F-6069-42DD-ACE1-B693435E4710}">
+  <ds:schemaRefs>
+    <ds:schemaRef ds:uri="http://schemas.microsoft.com/office/2006/metadata/properties"/>
+    <ds:schemaRef ds:uri="http://schemas.microsoft.com/office/infopath/2007/PartnerControls"/>
+  </ds:schemaRefs>
+</ds:datastoreItem>
 </file>
 
-<file path=customXml/itemProps1.xml><?xml version="1.0" encoding="utf-8"?>
+<file path=customXml/itemProps2.xml><?xml version="1.0" encoding="utf-8"?>
 <ds:datastoreItem xmlns:ds="http://schemas.openxmlformats.org/officeDocument/2006/customXml" ds:itemID="{1FD4FE30-7A52-4902-A460-321EC0A48E77}">
   <ds:schemaRefs>
     <ds:schemaRef ds:uri="http://schemas.microsoft.com/office/2006/metadata/contentType"/>
@@ -22290,27 +22383,18 @@
 </ds:datastoreItem>
 </file>
 
-<file path=customXml/itemProps2.xml><?xml version="1.0" encoding="utf-8"?>
-<ds:datastoreItem xmlns:ds="http://schemas.openxmlformats.org/officeDocument/2006/customXml" ds:itemID="{E9F4B20F-6069-42DD-ACE1-B693435E4710}">
+<file path=customXml/itemProps3.xml><?xml version="1.0" encoding="utf-8"?>
+<ds:datastoreItem xmlns:ds="http://schemas.openxmlformats.org/officeDocument/2006/customXml" ds:itemID="{19DC61BE-93FA-4491-9772-E1221A4033B9}">
   <ds:schemaRefs>
-    <ds:schemaRef ds:uri="http://schemas.microsoft.com/office/2006/metadata/properties"/>
-    <ds:schemaRef ds:uri="http://schemas.microsoft.com/office/infopath/2007/PartnerControls"/>
+    <ds:schemaRef ds:uri="http://schemas.openxmlformats.org/officeDocument/2006/bibliography"/>
   </ds:schemaRefs>
 </ds:datastoreItem>
 </file>
 
-<file path=customXml/itemProps3.xml><?xml version="1.0" encoding="utf-8"?>
+<file path=customXml/itemProps4.xml><?xml version="1.0" encoding="utf-8"?>
 <ds:datastoreItem xmlns:ds="http://schemas.openxmlformats.org/officeDocument/2006/customXml" ds:itemID="{1AE65524-3474-4244-A856-D72F3E7751CA}">
   <ds:schemaRefs>
     <ds:schemaRef ds:uri="http://schemas.microsoft.com/sharepoint/v3/contenttype/forms"/>
   </ds:schemaRefs>
 </ds:datastoreItem>
-</file>
-
-<file path=customXml/itemProps4.xml><?xml version="1.0" encoding="utf-8"?>
-<ds:datastoreItem xmlns:ds="http://schemas.openxmlformats.org/officeDocument/2006/customXml" ds:itemID="{19DC61BE-93FA-4491-9772-E1221A4033B9}">
-  <ds:schemaRefs>
-    <ds:schemaRef ds:uri="http://schemas.openxmlformats.org/officeDocument/2006/bibliography"/>
-  </ds:schemaRefs>
-</ds:datastoreItem>
 </file>
</xml_diff>

<commit_message>
reset to previous commit due to merge error
</commit_message>
<xml_diff>
--- a/docs/SRS_project_library_system.docx
+++ b/docs/SRS_project_library_system.docx
@@ -10317,19 +10317,12 @@
           <w:p>
             <w:pPr>
               <w:rPr>
-                <w:lang w:val="en-SG"/>
-              </w:rPr>
-            </w:pPr>
-            <w:r>
-              <w:rPr>
                 <w:rFonts w:cstheme="minorHAnsi"/>
                 <w:color w:val="0D0D0D"/>
                 <w:shd w:val="clear" w:color="auto" w:fill="FFFFFF"/>
                 <w:lang w:eastAsia="zh-CN"/>
               </w:rPr>
-              <w:lastRenderedPageBreak/>
-              <w:t>Line 2 = “</w:t>
-            </w:r>
+            </w:pPr>
             <w:r>
               <w:rPr>
                 <w:rFonts w:cstheme="minorHAnsi"/>
@@ -10337,7 +10330,8 @@
                 <w:shd w:val="clear" w:color="auto" w:fill="FFFFFF"/>
                 <w:lang w:eastAsia="zh-CN"/>
               </w:rPr>
-              <w:t xml:space="preserve">Pay fine press </w:t>
+              <w:lastRenderedPageBreak/>
+              <w:t>Line 2 = “</w:t>
             </w:r>
             <w:r>
               <w:rPr>
@@ -10346,7 +10340,7 @@
                 <w:shd w:val="clear" w:color="auto" w:fill="FFFFFF"/>
                 <w:lang w:eastAsia="zh-CN"/>
               </w:rPr>
-              <w:t>4</w:t>
+              <w:t xml:space="preserve">Pay fine press </w:t>
             </w:r>
             <w:r>
               <w:rPr>
@@ -10355,7 +10349,79 @@
                 <w:shd w:val="clear" w:color="auto" w:fill="FFFFFF"/>
                 <w:lang w:eastAsia="zh-CN"/>
               </w:rPr>
+              <w:t>4</w:t>
+            </w:r>
+            <w:r>
+              <w:rPr>
+                <w:rFonts w:cstheme="minorHAnsi"/>
+                <w:color w:val="0D0D0D"/>
+                <w:shd w:val="clear" w:color="auto" w:fill="FFFFFF"/>
+                <w:lang w:eastAsia="zh-CN"/>
+              </w:rPr>
               <w:t>”</w:t>
+            </w:r>
+            <w:r>
+              <w:rPr>
+                <w:rFonts w:cstheme="minorHAnsi"/>
+                <w:color w:val="0D0D0D"/>
+                <w:shd w:val="clear" w:color="auto" w:fill="FFFFFF"/>
+                <w:lang w:eastAsia="zh-CN"/>
+              </w:rPr>
+              <w:t xml:space="preserve"> </w:t>
+            </w:r>
+          </w:p>
+          <w:p>
+            <w:pPr>
+              <w:rPr>
+                <w:rFonts w:cstheme="minorHAnsi"/>
+                <w:color w:val="0D0D0D"/>
+                <w:shd w:val="clear" w:color="auto" w:fill="FFFFFF"/>
+                <w:lang w:eastAsia="zh-CN"/>
+              </w:rPr>
+            </w:pPr>
+          </w:p>
+          <w:p>
+            <w:pPr>
+              <w:rPr>
+                <w:rFonts w:cstheme="minorHAnsi"/>
+                <w:color w:val="0D0D0D"/>
+                <w:shd w:val="clear" w:color="auto" w:fill="FFFFFF"/>
+                <w:lang w:eastAsia="zh-CN"/>
+              </w:rPr>
+            </w:pPr>
+            <w:r>
+              <w:rPr>
+                <w:rFonts w:cstheme="minorHAnsi"/>
+                <w:color w:val="0D0D0D"/>
+                <w:shd w:val="clear" w:color="auto" w:fill="FFFFFF"/>
+                <w:lang w:eastAsia="zh-CN"/>
+              </w:rPr>
+              <w:t>The LCD will rotate screens to display the following text as well:</w:t>
+            </w:r>
+          </w:p>
+          <w:p>
+            <w:pPr>
+              <w:rPr>
+                <w:lang w:val="en-SG"/>
+              </w:rPr>
+            </w:pPr>
+            <w:r>
+              <w:rPr>
+                <w:rFonts w:cstheme="minorHAnsi"/>
+                <w:color w:val="0D0D0D"/>
+                <w:shd w:val="clear" w:color="auto" w:fill="FFFFFF"/>
+                <w:lang w:eastAsia="zh-CN"/>
+              </w:rPr>
+              <w:t>Line 1 = “</w:t>
+            </w:r>
+            <w:r>
+              <w:rPr>
+                <w:rFonts w:cstheme="minorHAnsi"/>
+                <w:color w:val="0D0D0D"/>
+                <w:shd w:val="clear" w:color="auto" w:fill="FFFFFF"/>
+                <w:lang w:eastAsia="zh-CN"/>
+              </w:rPr>
+              <w:t>Exit press 5”</w:t>
             </w:r>
           </w:p>
         </w:tc>
@@ -10376,13 +10442,7 @@
                 <w:lang w:val="en-SG"/>
               </w:rPr>
               <w:lastRenderedPageBreak/>
-              <w:t>REQ-</w:t>
-            </w:r>
-            <w:r>
-              <w:rPr>
-                <w:lang w:val="en-SG"/>
-              </w:rPr>
-              <w:t>09</w:t>
+              <w:t>REQ-25</w:t>
             </w:r>
           </w:p>
         </w:tc>
@@ -10400,25 +10460,47 @@
               <w:rPr>
                 <w:lang w:val="en-SG"/>
               </w:rPr>
-              <w:t>If the option “</w:t>
-            </w:r>
-            <w:r>
-              <w:rPr>
-                <w:lang w:val="en-SG"/>
-              </w:rPr>
-              <w:t>Collect</w:t>
-            </w:r>
-            <w:r>
-              <w:rPr>
-                <w:lang w:val="en-SG"/>
-              </w:rPr>
-              <w:t xml:space="preserve">” is selected above, the </w:t>
-            </w:r>
-            <w:r>
-              <w:rPr>
-                <w:lang w:val="en-SG"/>
-              </w:rPr>
-              <w:t>location will be checked as defined in REQ-02. If the user is at the correct location, dispense book</w:t>
+              <w:t xml:space="preserve">In REQ-08, if </w:t>
+            </w:r>
+            <w:r>
+              <w:rPr>
+                <w:lang w:val="en-SG"/>
+              </w:rPr>
+              <w:t>i</w:t>
+            </w:r>
+            <w:r>
+              <w:rPr>
+                <w:lang w:val="en-SG"/>
+              </w:rPr>
+              <w:t xml:space="preserve">t has been 1min since the start of displaying the option, it will display </w:t>
+            </w:r>
+          </w:p>
+          <w:p>
+            <w:pPr>
+              <w:rPr>
+                <w:lang w:val="en-US"/>
+              </w:rPr>
+            </w:pPr>
+            <w:r>
+              <w:rPr>
+                <w:lang w:val="en-SG"/>
+              </w:rPr>
+              <w:t>Line 1= “Session timed”</w:t>
+            </w:r>
+          </w:p>
+          <w:p>
+            <w:pPr>
+              <w:rPr>
+                <w:rFonts w:cstheme="minorHAnsi"/>
+                <w:color w:val="0D0D0D"/>
+                <w:shd w:val="clear" w:color="auto" w:fill="FFFFFF"/>
+              </w:rPr>
+            </w:pPr>
+            <w:r>
+              <w:rPr>
+                <w:lang w:val="en-SG"/>
+              </w:rPr>
+              <w:t>Line 2= “out”</w:t>
             </w:r>
           </w:p>
         </w:tc>
@@ -10438,7 +10520,7 @@
               <w:rPr>
                 <w:lang w:val="en-SG"/>
               </w:rPr>
-              <w:t>REQ-10</w:t>
+              <w:t>REQ-26</w:t>
             </w:r>
           </w:p>
         </w:tc>
@@ -10456,48 +10538,7 @@
               <w:rPr>
                 <w:lang w:val="en-SG"/>
               </w:rPr>
-              <w:t>If the option “Collect” is selected above, the location will be checked as defined in REQ-02. If the user is at the wrong location, display:</w:t>
-            </w:r>
-          </w:p>
-          <w:p>
-            <w:pPr>
-              <w:rPr>
-                <w:lang w:val="en-US"/>
-              </w:rPr>
-            </w:pPr>
-            <w:r>
-              <w:rPr>
-                <w:lang w:val="en-SG"/>
-              </w:rPr>
-              <w:t xml:space="preserve">Line 1= </w:t>
-            </w:r>
-            <w:r>
-              <w:rPr>
-                <w:rFonts w:cstheme="minorHAnsi"/>
-                <w:color w:val="0D0D0D"/>
-                <w:shd w:val="clear" w:color="auto" w:fill="FFFFFF"/>
-                <w:lang w:eastAsia="zh-CN"/>
-              </w:rPr>
-              <w:t>“</w:t>
-            </w:r>
-            <w:r>
-              <w:rPr>
-                <w:lang w:val="en-SG"/>
-              </w:rPr>
-              <w:t>Wrong location”</w:t>
-            </w:r>
-          </w:p>
-          <w:p>
-            <w:pPr>
-              <w:rPr>
-                <w:lang w:val="en-SG"/>
-              </w:rPr>
-            </w:pPr>
-            <w:r>
-              <w:rPr>
-                <w:lang w:val="en-SG"/>
-              </w:rPr>
-              <w:t>Line 2= “Go to location [1/2 (other location)]”</w:t>
+              <w:t>If the option “Exit” is selected above, the program will return to REQ-07</w:t>
             </w:r>
           </w:p>
         </w:tc>
@@ -10517,7 +10558,13 @@
               <w:rPr>
                 <w:lang w:val="en-SG"/>
               </w:rPr>
-              <w:t>REQ-11</w:t>
+              <w:t>REQ-</w:t>
+            </w:r>
+            <w:r>
+              <w:rPr>
+                <w:lang w:val="en-SG"/>
+              </w:rPr>
+              <w:t>09</w:t>
             </w:r>
           </w:p>
         </w:tc>
@@ -10528,67 +10575,32 @@
           <w:p>
             <w:pPr>
               <w:rPr>
-                <w:lang w:val="en-US"/>
+                <w:lang w:val="en-SG"/>
               </w:rPr>
             </w:pPr>
             <w:r>
               <w:rPr>
-                <w:lang w:val="en-US"/>
-              </w:rPr>
-              <w:t>If more than 10 books have been collected already, stop dispensing books and display</w:t>
-            </w:r>
-          </w:p>
-          <w:p>
-            <w:pPr>
-              <w:rPr>
-                <w:lang w:val="en-US"/>
-              </w:rPr>
-            </w:pPr>
-            <w:r>
-              <w:rPr>
-                <w:lang w:val="en-SG"/>
-              </w:rPr>
-              <w:t xml:space="preserve">Line 1= </w:t>
-            </w:r>
-            <w:r>
-              <w:rPr>
-                <w:rFonts w:cstheme="minorHAnsi"/>
-                <w:color w:val="0D0D0D"/>
-                <w:shd w:val="clear" w:color="auto" w:fill="FFFFFF"/>
-                <w:lang w:eastAsia="zh-CN"/>
-              </w:rPr>
-              <w:t>“</w:t>
-            </w:r>
-            <w:r>
-              <w:rPr>
-                <w:lang w:val="en-SG"/>
-              </w:rPr>
-              <w:t>Maximum books”</w:t>
-            </w:r>
-          </w:p>
-          <w:p>
-            <w:pPr>
-              <w:rPr>
-                <w:lang w:val="en-US"/>
-              </w:rPr>
-            </w:pPr>
-            <w:r>
-              <w:rPr>
-                <w:lang w:val="en-SG"/>
-              </w:rPr>
-              <w:t>Line 2= “reached</w:t>
-            </w:r>
-            <w:r>
-              <w:rPr>
-                <w:lang w:val="en-SG"/>
-              </w:rPr>
-              <w:t xml:space="preserve"> (10)</w:t>
-            </w:r>
-            <w:r>
-              <w:rPr>
-                <w:lang w:val="en-SG"/>
-              </w:rPr>
-              <w:t>”</w:t>
+                <w:lang w:val="en-SG"/>
+              </w:rPr>
+              <w:t>If the option “</w:t>
+            </w:r>
+            <w:r>
+              <w:rPr>
+                <w:lang w:val="en-SG"/>
+              </w:rPr>
+              <w:t>Collect</w:t>
+            </w:r>
+            <w:r>
+              <w:rPr>
+                <w:lang w:val="en-SG"/>
+              </w:rPr>
+              <w:t xml:space="preserve">” is selected above, the </w:t>
+            </w:r>
+            <w:r>
+              <w:rPr>
+                <w:lang w:val="en-SG"/>
+              </w:rPr>
+              <w:t>location will be checked as defined in REQ-02. If the user is at the correct location, dispense book</w:t>
             </w:r>
           </w:p>
         </w:tc>
@@ -10608,7 +10620,7 @@
               <w:rPr>
                 <w:lang w:val="en-SG"/>
               </w:rPr>
-              <w:t>REQ-12</w:t>
+              <w:t>REQ-10</w:t>
             </w:r>
           </w:p>
         </w:tc>
@@ -10626,7 +10638,20 @@
               <w:rPr>
                 <w:lang w:val="en-SG"/>
               </w:rPr>
-              <w:t xml:space="preserve">If the option “Return” is selected in REQ-09, the respective names for the books being lent out would display on the LCD screen </w:t>
+              <w:t>If the option “Collect” is selected above, the location will be checked as defined in REQ-02. If the user is at the wrong location, display:</w:t>
+            </w:r>
+          </w:p>
+          <w:p>
+            <w:pPr>
+              <w:rPr>
+                <w:lang w:val="en-US"/>
+              </w:rPr>
+            </w:pPr>
+            <w:r>
+              <w:rPr>
+                <w:lang w:val="en-SG"/>
+              </w:rPr>
+              <w:t xml:space="preserve">Line 1= </w:t>
             </w:r>
             <w:r>
               <w:rPr>
@@ -10635,13 +10660,13 @@
                 <w:shd w:val="clear" w:color="auto" w:fill="FFFFFF"/>
                 <w:lang w:eastAsia="zh-CN"/>
               </w:rPr>
-              <w:t>and sign in successful as defined in REQ-07</w:t>
-            </w:r>
-            <w:r>
-              <w:rPr>
-                <w:lang w:val="en-SG"/>
-              </w:rPr>
-              <w:t>. If there are more than 2 books, the screen will cycle until all the books have been displayed.</w:t>
+              <w:t>“</w:t>
+            </w:r>
+            <w:r>
+              <w:rPr>
+                <w:lang w:val="en-SG"/>
+              </w:rPr>
+              <w:t>Wrong location”</w:t>
             </w:r>
           </w:p>
           <w:p>
@@ -10654,20 +10679,7 @@
               <w:rPr>
                 <w:lang w:val="en-SG"/>
               </w:rPr>
-              <w:t>Line 1= “BOOK1 press 1”</w:t>
-            </w:r>
-          </w:p>
-          <w:p>
-            <w:pPr>
-              <w:rPr>
-                <w:lang w:val="en-SG"/>
-              </w:rPr>
-            </w:pPr>
-            <w:r>
-              <w:rPr>
-                <w:lang w:val="en-SG"/>
-              </w:rPr>
-              <w:t>Line 2= “BOOK2 press 2”</w:t>
+              <w:t>Line 2= “Go to location [1/2 (other location)]”</w:t>
             </w:r>
           </w:p>
         </w:tc>
@@ -10687,7 +10699,7 @@
               <w:rPr>
                 <w:lang w:val="en-SG"/>
               </w:rPr>
-              <w:t>REQ-13</w:t>
+              <w:t>REQ-11</w:t>
             </w:r>
           </w:p>
         </w:tc>
@@ -10698,14 +10710,196 @@
           <w:p>
             <w:pPr>
               <w:rPr>
-                <w:lang w:val="en-SG"/>
+                <w:lang w:val="en-US"/>
               </w:rPr>
             </w:pPr>
             <w:r>
               <w:rPr>
-                <w:lang w:val="en-SG"/>
-              </w:rPr>
-              <w:t>If it has been 5 days since the time of reservation, the reserved book will be automatically removed from the reservations</w:t>
+                <w:lang w:val="en-US"/>
+              </w:rPr>
+              <w:t>If more than 10 books have been collected already, stop dispensing books and display</w:t>
+            </w:r>
+          </w:p>
+          <w:p>
+            <w:pPr>
+              <w:rPr>
+                <w:lang w:val="en-US"/>
+              </w:rPr>
+            </w:pPr>
+            <w:r>
+              <w:rPr>
+                <w:lang w:val="en-SG"/>
+              </w:rPr>
+              <w:t xml:space="preserve">Line 1= </w:t>
+            </w:r>
+            <w:r>
+              <w:rPr>
+                <w:rFonts w:cstheme="minorHAnsi"/>
+                <w:color w:val="0D0D0D"/>
+                <w:shd w:val="clear" w:color="auto" w:fill="FFFFFF"/>
+                <w:lang w:eastAsia="zh-CN"/>
+              </w:rPr>
+              <w:t>“</w:t>
+            </w:r>
+            <w:r>
+              <w:rPr>
+                <w:lang w:val="en-SG"/>
+              </w:rPr>
+              <w:t>Maximum books”</w:t>
+            </w:r>
+          </w:p>
+          <w:p>
+            <w:pPr>
+              <w:rPr>
+                <w:lang w:val="en-US"/>
+              </w:rPr>
+            </w:pPr>
+            <w:r>
+              <w:rPr>
+                <w:lang w:val="en-SG"/>
+              </w:rPr>
+              <w:t>Line 2= “reached</w:t>
+            </w:r>
+            <w:r>
+              <w:rPr>
+                <w:lang w:val="en-SG"/>
+              </w:rPr>
+              <w:t xml:space="preserve"> (10)</w:t>
+            </w:r>
+            <w:r>
+              <w:rPr>
+                <w:lang w:val="en-SG"/>
+              </w:rPr>
+              <w:t>”</w:t>
+            </w:r>
+          </w:p>
+        </w:tc>
+      </w:tr>
+      <w:tr>
+        <w:tc>
+          <w:tcPr>
+            <w:tcW w:w="1555" w:type="dxa"/>
+          </w:tcPr>
+          <w:p>
+            <w:pPr>
+              <w:rPr>
+                <w:lang w:val="en-SG"/>
+              </w:rPr>
+            </w:pPr>
+            <w:r>
+              <w:rPr>
+                <w:lang w:val="en-SG"/>
+              </w:rPr>
+              <w:t>REQ-12</w:t>
+            </w:r>
+          </w:p>
+        </w:tc>
+        <w:tc>
+          <w:tcPr>
+            <w:tcW w:w="7654" w:type="dxa"/>
+          </w:tcPr>
+          <w:p>
+            <w:pPr>
+              <w:rPr>
+                <w:lang w:val="en-SG"/>
+              </w:rPr>
+            </w:pPr>
+            <w:r>
+              <w:rPr>
+                <w:lang w:val="en-SG"/>
+              </w:rPr>
+              <w:t xml:space="preserve">If the option “Return” is selected in REQ-09, the respective names for the books being lent out would display on the LCD screen </w:t>
+            </w:r>
+            <w:r>
+              <w:rPr>
+                <w:rFonts w:cstheme="minorHAnsi"/>
+                <w:color w:val="0D0D0D"/>
+                <w:shd w:val="clear" w:color="auto" w:fill="FFFFFF"/>
+                <w:lang w:eastAsia="zh-CN"/>
+              </w:rPr>
+              <w:t>and sign in successful as defined in REQ-07</w:t>
+            </w:r>
+            <w:r>
+              <w:rPr>
+                <w:lang w:val="en-SG"/>
+              </w:rPr>
+              <w:t>. If there are more than 2 books, the screen will cycle until all the books have been displayed.</w:t>
+            </w:r>
+          </w:p>
+          <w:p>
+            <w:pPr>
+              <w:rPr>
+                <w:lang w:val="en-SG"/>
+              </w:rPr>
+            </w:pPr>
+            <w:r>
+              <w:rPr>
+                <w:lang w:val="en-SG"/>
+              </w:rPr>
+              <w:t>Line 1= “BOOK1 press 1”</w:t>
+            </w:r>
+          </w:p>
+          <w:p>
+            <w:pPr>
+              <w:rPr>
+                <w:lang w:val="en-SG"/>
+              </w:rPr>
+            </w:pPr>
+            <w:r>
+              <w:rPr>
+                <w:lang w:val="en-SG"/>
+              </w:rPr>
+              <w:t>Line 2= “BOOK2 press 2”</w:t>
+            </w:r>
+          </w:p>
+        </w:tc>
+      </w:tr>
+      <w:tr>
+        <w:tc>
+          <w:tcPr>
+            <w:tcW w:w="1555" w:type="dxa"/>
+          </w:tcPr>
+          <w:p>
+            <w:pPr>
+              <w:rPr>
+                <w:lang w:val="en-SG"/>
+              </w:rPr>
+            </w:pPr>
+            <w:r>
+              <w:rPr>
+                <w:lang w:val="en-SG"/>
+              </w:rPr>
+              <w:t>REQ-13</w:t>
+            </w:r>
+          </w:p>
+        </w:tc>
+        <w:tc>
+          <w:tcPr>
+            <w:tcW w:w="7654" w:type="dxa"/>
+          </w:tcPr>
+          <w:p>
+            <w:pPr>
+              <w:rPr>
+                <w:lang w:val="en-SG"/>
+              </w:rPr>
+            </w:pPr>
+            <w:r>
+              <w:rPr>
+                <w:lang w:val="en-SG"/>
+              </w:rPr>
+              <w:t>If it has been 5 days</w:t>
+            </w:r>
+            <w:r>
+              <w:rPr>
+                <w:lang w:val="en-SG"/>
+              </w:rPr>
+              <w:t xml:space="preserve"> (represented as 1day = 1min)</w:t>
+            </w:r>
+            <w:r>
+              <w:rPr>
+                <w:lang w:val="en-SG"/>
+              </w:rPr>
+              <w:t xml:space="preserve"> since the time of reservation, the reserved book will be automatically removed from the reservations</w:t>
             </w:r>
           </w:p>
         </w:tc>
@@ -10845,7 +11039,25 @@
               <w:rPr>
                 <w:lang w:val="en-SG"/>
               </w:rPr>
-              <w:t xml:space="preserve">If it has been 18 days since the loan </w:t>
+              <w:t>If it has been 18 days</w:t>
+            </w:r>
+            <w:r>
+              <w:rPr>
+                <w:lang w:val="en-SG"/>
+              </w:rPr>
+              <w:t xml:space="preserve"> </w:t>
+            </w:r>
+            <w:r>
+              <w:rPr>
+                <w:lang w:val="en-SG"/>
+              </w:rPr>
+              <w:t>(represented as 1day = 1min)</w:t>
+            </w:r>
+            <w:r>
+              <w:rPr>
+                <w:lang w:val="en-SG"/>
+              </w:rPr>
+              <w:t xml:space="preserve"> since the loan </w:t>
             </w:r>
             <w:r>
               <w:rPr>
@@ -11310,7 +11522,21 @@
               <w:rPr>
                 <w:lang w:val="en-SG"/>
               </w:rPr>
-              <w:t>In REQ-08, if option 4 is pressed, the following text is displayed and the RFID is turned on</w:t>
+              <w:t xml:space="preserve">In REQ-08, if option 4 is pressed, the following text is </w:t>
+            </w:r>
+            <w:proofErr w:type="gramStart"/>
+            <w:r>
+              <w:rPr>
+                <w:lang w:val="en-SG"/>
+              </w:rPr>
+              <w:t>displayed</w:t>
+            </w:r>
+            <w:proofErr w:type="gramEnd"/>
+            <w:r>
+              <w:rPr>
+                <w:lang w:val="en-SG"/>
+              </w:rPr>
+              <w:t xml:space="preserve"> and the RFID is turned on</w:t>
             </w:r>
           </w:p>
           <w:p>
@@ -11323,7 +11549,20 @@
               <w:rPr>
                 <w:lang w:val="en-SG"/>
               </w:rPr>
-              <w:t>Line 1= “Scan your card”</w:t>
+              <w:lastRenderedPageBreak/>
+              <w:t>Line 1= “</w:t>
+            </w:r>
+            <w:r>
+              <w:rPr>
+                <w:lang w:val="en-SG"/>
+              </w:rPr>
+              <w:t>Fine incurred:</w:t>
+            </w:r>
+            <w:r>
+              <w:rPr>
+                <w:lang w:val="en-SG"/>
+              </w:rPr>
+              <w:t>”</w:t>
             </w:r>
           </w:p>
           <w:p>
@@ -11336,7 +11575,19 @@
               <w:rPr>
                 <w:lang w:val="en-SG"/>
               </w:rPr>
-              <w:t>Line 2= “To pay fine”</w:t>
+              <w:t>Line 2= “</w:t>
+            </w:r>
+            <w:r>
+              <w:rPr>
+                <w:lang w:val="en-SG"/>
+              </w:rPr>
+              <w:t>[amt of fine user has]</w:t>
+            </w:r>
+            <w:r>
+              <w:rPr>
+                <w:lang w:val="en-SG"/>
+              </w:rPr>
+              <w:t>”</w:t>
             </w:r>
           </w:p>
         </w:tc>
@@ -11359,6 +11610,7 @@
               <w:rPr>
                 <w:lang w:val="en-SG"/>
               </w:rPr>
+              <w:lastRenderedPageBreak/>
               <w:t>REQ-</w:t>
             </w:r>
             <w:r>
@@ -11384,6 +11636,86 @@
                 <w:lang w:val="en-SG"/>
               </w:rPr>
               <w:t>If there is a fine, users are not allowed to borrow any books before paying</w:t>
+            </w:r>
+            <w:r>
+              <w:rPr>
+                <w:lang w:val="en-SG"/>
+              </w:rPr>
+              <w:t>, displaying the lines</w:t>
+            </w:r>
+          </w:p>
+          <w:p>
+            <w:pPr>
+              <w:rPr>
+                <w:lang w:val="en-SG"/>
+              </w:rPr>
+            </w:pPr>
+            <w:r>
+              <w:rPr>
+                <w:lang w:val="en-SG"/>
+              </w:rPr>
+              <w:t>Line 1= “</w:t>
+            </w:r>
+            <w:r>
+              <w:rPr>
+                <w:lang w:val="en-SG"/>
+              </w:rPr>
+              <w:t>Pls pay</w:t>
+            </w:r>
+            <w:r>
+              <w:rPr>
+                <w:lang w:val="en-SG"/>
+              </w:rPr>
+              <w:t>”</w:t>
+            </w:r>
+          </w:p>
+          <w:p>
+            <w:pPr>
+              <w:rPr>
+                <w:lang w:val="en-SG"/>
+              </w:rPr>
+            </w:pPr>
+            <w:r>
+              <w:rPr>
+                <w:lang w:val="en-SG"/>
+              </w:rPr>
+              <w:t>Line 2=</w:t>
+            </w:r>
+            <w:r>
+              <w:rPr>
+                <w:lang w:val="en-SG"/>
+              </w:rPr>
+              <w:t xml:space="preserve"> </w:t>
+            </w:r>
+            <w:r>
+              <w:rPr>
+                <w:lang w:val="en-SG"/>
+              </w:rPr>
+              <w:t>“</w:t>
+            </w:r>
+            <w:r>
+              <w:rPr>
+                <w:lang w:val="en-SG"/>
+              </w:rPr>
+              <w:t>f</w:t>
+            </w:r>
+            <w:r>
+              <w:rPr>
+                <w:lang w:val="en-SG"/>
+              </w:rPr>
+              <w:t>i</w:t>
+            </w:r>
+            <w:r>
+              <w:rPr>
+                <w:lang w:val="en-SG"/>
+              </w:rPr>
+              <w:t>ne first</w:t>
+            </w:r>
+            <w:r>
+              <w:rPr>
+                <w:lang w:val="en-SG"/>
+              </w:rPr>
+              <w:t>”</w:t>
             </w:r>
           </w:p>
         </w:tc>
@@ -11430,7 +11762,19 @@
               <w:rPr>
                 <w:lang w:val="en-SG"/>
               </w:rPr>
-              <w:t>If no fines are present, the following text will be displayed, before ending the sessions and going back to the main page</w:t>
+              <w:t xml:space="preserve">If no fines are present, the following text will be displayed, before going back to the </w:t>
+            </w:r>
+            <w:r>
+              <w:rPr>
+                <w:lang w:val="en-SG"/>
+              </w:rPr>
+              <w:t>options</w:t>
+            </w:r>
+            <w:r>
+              <w:rPr>
+                <w:lang w:val="en-SG"/>
+              </w:rPr>
+              <w:t xml:space="preserve"> page</w:t>
             </w:r>
           </w:p>
           <w:p>
@@ -11443,7 +11787,119 @@
               <w:rPr>
                 <w:lang w:val="en-SG"/>
               </w:rPr>
-              <w:t>Line 1= “No fines”</w:t>
+              <w:t>Line 1= “No fine”</w:t>
+            </w:r>
+          </w:p>
+          <w:p>
+            <w:pPr>
+              <w:rPr>
+                <w:lang w:val="en-SG"/>
+              </w:rPr>
+            </w:pPr>
+            <w:r>
+              <w:rPr>
+                <w:lang w:val="en-SG"/>
+              </w:rPr>
+              <w:t>Line 2=</w:t>
+            </w:r>
+            <w:r>
+              <w:rPr>
+                <w:lang w:val="en-SG"/>
+              </w:rPr>
+              <w:t xml:space="preserve"> </w:t>
+            </w:r>
+            <w:r>
+              <w:rPr>
+                <w:lang w:val="en-SG"/>
+              </w:rPr>
+              <w:t>“incurred”</w:t>
+            </w:r>
+          </w:p>
+        </w:tc>
+      </w:tr>
+      <w:tr>
+        <w:trPr>
+          <w:trHeight w:val="54"/>
+        </w:trPr>
+        <w:tc>
+          <w:tcPr>
+            <w:tcW w:w="1555" w:type="dxa"/>
+          </w:tcPr>
+          <w:p>
+            <w:pPr>
+              <w:rPr>
+                <w:lang w:val="en-SG"/>
+              </w:rPr>
+            </w:pPr>
+            <w:r>
+              <w:rPr>
+                <w:lang w:val="en-SG"/>
+              </w:rPr>
+              <w:t>REQ-27</w:t>
+            </w:r>
+          </w:p>
+        </w:tc>
+        <w:tc>
+          <w:tcPr>
+            <w:tcW w:w="7654" w:type="dxa"/>
+          </w:tcPr>
+          <w:p>
+            <w:pPr>
+              <w:rPr>
+                <w:lang w:val="en-SG"/>
+              </w:rPr>
+            </w:pPr>
+            <w:r>
+              <w:rPr>
+                <w:lang w:val="en-SG"/>
+              </w:rPr>
+              <w:t>If user has not returned overdue books before paying fine, the following text will be displayed, before ending the sessions and going back to the options page</w:t>
+            </w:r>
+          </w:p>
+          <w:p>
+            <w:pPr>
+              <w:rPr>
+                <w:lang w:val="en-SG"/>
+              </w:rPr>
+            </w:pPr>
+            <w:r>
+              <w:rPr>
+                <w:lang w:val="en-SG"/>
+              </w:rPr>
+              <w:t>Line 1= “Pls return the”</w:t>
+            </w:r>
+          </w:p>
+          <w:p>
+            <w:pPr>
+              <w:rPr>
+                <w:lang w:val="en-SG"/>
+              </w:rPr>
+            </w:pPr>
+            <w:r>
+              <w:rPr>
+                <w:lang w:val="en-SG"/>
+              </w:rPr>
+              <w:t>Line 2= “following 1st:”</w:t>
+            </w:r>
+          </w:p>
+          <w:p>
+            <w:pPr>
+              <w:rPr>
+                <w:lang w:val="en-SG"/>
+              </w:rPr>
+            </w:pPr>
+          </w:p>
+          <w:p>
+            <w:pPr>
+              <w:rPr>
+                <w:lang w:val="en-SG"/>
+              </w:rPr>
+            </w:pPr>
+            <w:r>
+              <w:rPr>
+                <w:lang w:val="en-SG"/>
+              </w:rPr>
+              <w:t>The overdue books will then be displayed on the LCD</w:t>
             </w:r>
           </w:p>
         </w:tc>
@@ -11477,7 +11933,7 @@
         <mc:AlternateContent>
           <mc:Choice Requires="wpc">
             <w:drawing>
-              <wp:anchor distT="0" distB="0" distL="114300" distR="114300" simplePos="0" relativeHeight="251812864" behindDoc="0" locked="0" layoutInCell="1" allowOverlap="1" wp14:anchorId="3C3AA846" wp14:editId="3E168E5B">
+              <wp:anchor distT="0" distB="0" distL="114300" distR="114300" simplePos="0" relativeHeight="251812864" behindDoc="0" locked="0" layoutInCell="1" allowOverlap="1" wp14:anchorId="3C3AA846" wp14:editId="40842B1A">
                 <wp:simplePos x="0" y="0"/>
                 <wp:positionH relativeFrom="column">
                   <wp:posOffset>-809625</wp:posOffset>
@@ -11710,7 +12166,19 @@
                                 <w:rPr>
                                   <w:rFonts w:eastAsia="Calibri"/>
                                 </w:rPr>
-                                <w:t>Prompt User to choose (Collect/Return/Extend/Pay Fine)</w:t>
+                                <w:t>Prompt User to choose (Collect/Return/Extend/Pay Fine</w:t>
+                              </w:r>
+                              <w:r>
+                                <w:rPr>
+                                  <w:rFonts w:eastAsia="Calibri"/>
+                                </w:rPr>
+                                <w:t>/Exit</w:t>
+                              </w:r>
+                              <w:r>
+                                <w:rPr>
+                                  <w:rFonts w:eastAsia="Calibri"/>
+                                </w:rPr>
+                                <w:t>)</w:t>
                               </w:r>
                             </w:p>
                           </w:txbxContent>
@@ -11814,11 +12282,19 @@
                                   <w:rFonts w:eastAsia="Calibri"/>
                                 </w:rPr>
                               </w:pPr>
+                              <w:proofErr w:type="gramStart"/>
                               <w:r>
                                 <w:rPr>
                                   <w:rFonts w:eastAsia="Calibri"/>
                                 </w:rPr>
-                                <w:t>Is “Return” chosen?</w:t>
+                                <w:t>Is</w:t>
+                              </w:r>
+                              <w:proofErr w:type="gramEnd"/>
+                              <w:r>
+                                <w:rPr>
+                                  <w:rFonts w:eastAsia="Calibri"/>
+                                </w:rPr>
+                                <w:t xml:space="preserve"> “Return” chosen?</w:t>
                               </w:r>
                             </w:p>
                           </w:txbxContent>
@@ -12332,7 +12808,21 @@
                                 <w:rPr>
                                   <w:rFonts w:eastAsia="Calibri"/>
                                 </w:rPr>
-                                <w:t>LCD displays “Wrong location, go to location(1/2)”</w:t>
+                                <w:t xml:space="preserve">LCD displays “Wrong location, go to </w:t>
+                              </w:r>
+                              <w:proofErr w:type="gramStart"/>
+                              <w:r>
+                                <w:rPr>
+                                  <w:rFonts w:eastAsia="Calibri"/>
+                                </w:rPr>
+                                <w:t>location(</w:t>
+                              </w:r>
+                              <w:proofErr w:type="gramEnd"/>
+                              <w:r>
+                                <w:rPr>
+                                  <w:rFonts w:eastAsia="Calibri"/>
+                                </w:rPr>
+                                <w:t>1/2)”</w:t>
                               </w:r>
                             </w:p>
                           </w:txbxContent>
@@ -13731,7 +14221,21 @@
                                 <w:rPr>
                                   <w:rFonts w:eastAsia="Calibri"/>
                                 </w:rPr>
-                                <w:t>LCD displays  “No Fine”</w:t>
+                                <w:t xml:space="preserve">LCD </w:t>
+                              </w:r>
+                              <w:proofErr w:type="gramStart"/>
+                              <w:r>
+                                <w:rPr>
+                                  <w:rFonts w:eastAsia="Calibri"/>
+                                </w:rPr>
+                                <w:t>displays  “</w:t>
+                              </w:r>
+                              <w:proofErr w:type="gramEnd"/>
+                              <w:r>
+                                <w:rPr>
+                                  <w:rFonts w:eastAsia="Calibri"/>
+                                </w:rPr>
+                                <w:t>No Fine”</w:t>
                               </w:r>
                             </w:p>
                           </w:txbxContent>
@@ -14222,43 +14726,6 @@
                           </a:prstTxWarp>
                           <a:noAutofit/>
                         </wps:bodyPr>
-                      </wps:wsp>
-                      <wps:wsp>
-                        <wps:cNvPr id="709465436" name="Connector: Elbow 709465436"/>
-                        <wps:cNvCnPr>
-                          <a:stCxn id="267528338" idx="2"/>
-                          <a:endCxn id="1879528652" idx="2"/>
-                        </wps:cNvCnPr>
-                        <wps:spPr>
-                          <a:xfrm rot="5400000" flipH="1">
-                            <a:off x="-1701107" y="2610884"/>
-                            <a:ext cx="7564852" cy="3663873"/>
-                          </a:xfrm>
-                          <a:prstGeom prst="bentConnector3">
-                            <a:avLst>
-                              <a:gd name="adj1" fmla="val -3022"/>
-                            </a:avLst>
-                          </a:prstGeom>
-                          <a:ln>
-                            <a:headEnd type="none" w="med" len="med"/>
-                            <a:tailEnd type="none" w="med" len="med"/>
-                          </a:ln>
-                        </wps:spPr>
-                        <wps:style>
-                          <a:lnRef idx="2">
-                            <a:schemeClr val="dk1"/>
-                          </a:lnRef>
-                          <a:fillRef idx="0">
-                            <a:schemeClr val="dk1"/>
-                          </a:fillRef>
-                          <a:effectRef idx="1">
-                            <a:schemeClr val="dk1"/>
-                          </a:effectRef>
-                          <a:fontRef idx="minor">
-                            <a:schemeClr val="tx1"/>
-                          </a:fontRef>
-                        </wps:style>
-                        <wps:bodyPr/>
                       </wps:wsp>
                       <wps:wsp>
                         <wps:cNvPr id="306504104" name="Connector: Elbow 306504104"/>
@@ -14506,76 +14973,6 @@
                         </wps:bodyPr>
                       </wps:wsp>
                       <wps:wsp>
-                        <wps:cNvPr id="1494582363" name="Connector: Elbow 1494582363"/>
-                        <wps:cNvCnPr/>
-                        <wps:spPr>
-                          <a:xfrm flipV="1">
-                            <a:off x="249382" y="274160"/>
-                            <a:ext cx="1690254" cy="386234"/>
-                          </a:xfrm>
-                          <a:prstGeom prst="bentConnector3">
-                            <a:avLst>
-                              <a:gd name="adj1" fmla="val 100000"/>
-                            </a:avLst>
-                          </a:prstGeom>
-                          <a:ln>
-                            <a:tailEnd type="triangle"/>
-                          </a:ln>
-                        </wps:spPr>
-                        <wps:style>
-                          <a:lnRef idx="2">
-                            <a:schemeClr val="dk1"/>
-                          </a:lnRef>
-                          <a:fillRef idx="0">
-                            <a:schemeClr val="dk1"/>
-                          </a:fillRef>
-                          <a:effectRef idx="1">
-                            <a:schemeClr val="dk1"/>
-                          </a:effectRef>
-                          <a:fontRef idx="minor">
-                            <a:schemeClr val="tx1"/>
-                          </a:fontRef>
-                        </wps:style>
-                        <wps:bodyPr/>
-                      </wps:wsp>
-                      <wps:wsp>
-                        <wps:cNvPr id="1675267496" name="Connector: Elbow 1675267496"/>
-                        <wps:cNvCnPr>
-                          <a:stCxn id="1557650441" idx="2"/>
-                          <a:endCxn id="1503475838" idx="1"/>
-                        </wps:cNvCnPr>
-                        <wps:spPr>
-                          <a:xfrm rot="5400000" flipH="1" flipV="1">
-                            <a:off x="727996" y="1851670"/>
-                            <a:ext cx="6183561" cy="4112128"/>
-                          </a:xfrm>
-                          <a:prstGeom prst="bentConnector4">
-                            <a:avLst>
-                              <a:gd name="adj1" fmla="val -5032"/>
-                              <a:gd name="adj2" fmla="val -32294"/>
-                            </a:avLst>
-                          </a:prstGeom>
-                          <a:ln>
-                            <a:tailEnd type="triangle"/>
-                          </a:ln>
-                        </wps:spPr>
-                        <wps:style>
-                          <a:lnRef idx="2">
-                            <a:schemeClr val="dk1"/>
-                          </a:lnRef>
-                          <a:fillRef idx="0">
-                            <a:schemeClr val="dk1"/>
-                          </a:fillRef>
-                          <a:effectRef idx="1">
-                            <a:schemeClr val="dk1"/>
-                          </a:effectRef>
-                          <a:fontRef idx="minor">
-                            <a:schemeClr val="tx1"/>
-                          </a:fontRef>
-                        </wps:style>
-                        <wps:bodyPr/>
-                      </wps:wsp>
-                      <wps:wsp>
                         <wps:cNvPr id="1503475838" name="Text Box 1"/>
                         <wps:cNvSpPr txBox="1"/>
                         <wps:spPr>
@@ -15533,6 +15930,330 @@
                           <a:noAutofit/>
                         </wps:bodyPr>
                       </wps:wsp>
+                      <wps:wsp>
+                        <wps:cNvPr id="271609848" name="Connector: Elbow 271609848"/>
+                        <wps:cNvCnPr>
+                          <a:stCxn id="267528338" idx="2"/>
+                          <a:endCxn id="1503475838" idx="1"/>
+                        </wps:cNvCnPr>
+                        <wps:spPr>
+                          <a:xfrm rot="5400000" flipH="1" flipV="1">
+                            <a:off x="1189901" y="3539307"/>
+                            <a:ext cx="7409293" cy="1962586"/>
+                          </a:xfrm>
+                          <a:prstGeom prst="bentConnector4">
+                            <a:avLst>
+                              <a:gd name="adj1" fmla="val -3085"/>
+                              <a:gd name="adj2" fmla="val -189284"/>
+                            </a:avLst>
+                          </a:prstGeom>
+                          <a:ln>
+                            <a:tailEnd type="triangle"/>
+                          </a:ln>
+                        </wps:spPr>
+                        <wps:style>
+                          <a:lnRef idx="2">
+                            <a:schemeClr val="dk1"/>
+                          </a:lnRef>
+                          <a:fillRef idx="0">
+                            <a:schemeClr val="dk1"/>
+                          </a:fillRef>
+                          <a:effectRef idx="1">
+                            <a:schemeClr val="dk1"/>
+                          </a:effectRef>
+                          <a:fontRef idx="minor">
+                            <a:schemeClr val="tx1"/>
+                          </a:fontRef>
+                        </wps:style>
+                        <wps:bodyPr/>
+                      </wps:wsp>
+                      <wps:wsp>
+                        <wps:cNvPr id="1751093755" name="Flowchart: Decision 1751093755"/>
+                        <wps:cNvSpPr/>
+                        <wps:spPr>
+                          <a:xfrm>
+                            <a:off x="827350" y="7275809"/>
+                            <a:ext cx="1881505" cy="858520"/>
+                          </a:xfrm>
+                          <a:prstGeom prst="flowChartDecision">
+                            <a:avLst/>
+                          </a:prstGeom>
+                        </wps:spPr>
+                        <wps:style>
+                          <a:lnRef idx="2">
+                            <a:schemeClr val="accent1">
+                              <a:shade val="15000"/>
+                            </a:schemeClr>
+                          </a:lnRef>
+                          <a:fillRef idx="1">
+                            <a:schemeClr val="accent1"/>
+                          </a:fillRef>
+                          <a:effectRef idx="0">
+                            <a:schemeClr val="accent1"/>
+                          </a:effectRef>
+                          <a:fontRef idx="minor">
+                            <a:schemeClr val="lt1"/>
+                          </a:fontRef>
+                        </wps:style>
+                        <wps:txbx>
+                          <w:txbxContent>
+                            <w:p>
+                              <w:pPr>
+                                <w:spacing w:line="254" w:lineRule="auto"/>
+                                <w:jc w:val="center"/>
+                                <w:rPr>
+                                  <w:rFonts w:eastAsia="Calibri"/>
+                                </w:rPr>
+                              </w:pPr>
+                              <w:proofErr w:type="gramStart"/>
+                              <w:r>
+                                <w:rPr>
+                                  <w:rFonts w:eastAsia="Calibri"/>
+                                </w:rPr>
+                                <w:t>Is</w:t>
+                              </w:r>
+                              <w:proofErr w:type="gramEnd"/>
+                              <w:r>
+                                <w:rPr>
+                                  <w:rFonts w:eastAsia="Calibri"/>
+                                </w:rPr>
+                                <w:t xml:space="preserve"> “</w:t>
+                              </w:r>
+                              <w:r>
+                                <w:rPr>
+                                  <w:rFonts w:eastAsia="Calibri"/>
+                                </w:rPr>
+                                <w:t>Exit</w:t>
+                              </w:r>
+                              <w:r>
+                                <w:rPr>
+                                  <w:rFonts w:eastAsia="Calibri"/>
+                                </w:rPr>
+                                <w:t>” chosen?</w:t>
+                              </w:r>
+                            </w:p>
+                          </w:txbxContent>
+                        </wps:txbx>
+                        <wps:bodyPr rot="0" spcFirstLastPara="0" vert="horz" wrap="square" lIns="91440" tIns="45720" rIns="91440" bIns="45720" numCol="1" spcCol="0" rtlCol="0" fromWordArt="0" anchor="ctr" anchorCtr="0" forceAA="0" compatLnSpc="1">
+                          <a:prstTxWarp prst="textNoShape">
+                            <a:avLst/>
+                          </a:prstTxWarp>
+                          <a:noAutofit/>
+                        </wps:bodyPr>
+                      </wps:wsp>
+                      <wps:wsp>
+                        <wps:cNvPr id="543821173" name="Straight Arrow Connector 543821173"/>
+                        <wps:cNvCnPr>
+                          <a:stCxn id="1557650441" idx="2"/>
+                          <a:endCxn id="1751093755" idx="0"/>
+                        </wps:cNvCnPr>
+                        <wps:spPr>
+                          <a:xfrm>
+                            <a:off x="1763713" y="6999514"/>
+                            <a:ext cx="4390" cy="276295"/>
+                          </a:xfrm>
+                          <a:prstGeom prst="straightConnector1">
+                            <a:avLst/>
+                          </a:prstGeom>
+                          <a:ln>
+                            <a:tailEnd type="triangle"/>
+                          </a:ln>
+                        </wps:spPr>
+                        <wps:style>
+                          <a:lnRef idx="2">
+                            <a:schemeClr val="dk1"/>
+                          </a:lnRef>
+                          <a:fillRef idx="0">
+                            <a:schemeClr val="dk1"/>
+                          </a:fillRef>
+                          <a:effectRef idx="1">
+                            <a:schemeClr val="dk1"/>
+                          </a:effectRef>
+                          <a:fontRef idx="minor">
+                            <a:schemeClr val="tx1"/>
+                          </a:fontRef>
+                        </wps:style>
+                        <wps:bodyPr/>
+                      </wps:wsp>
+                      <wps:wsp>
+                        <wps:cNvPr id="1854613321" name="Connector: Elbow 1854613321"/>
+                        <wps:cNvCnPr>
+                          <a:stCxn id="1751093755" idx="1"/>
+                        </wps:cNvCnPr>
+                        <wps:spPr>
+                          <a:xfrm rot="10800000" flipH="1">
+                            <a:off x="827350" y="274071"/>
+                            <a:ext cx="1031930" cy="7430998"/>
+                          </a:xfrm>
+                          <a:prstGeom prst="bentConnector4">
+                            <a:avLst>
+                              <a:gd name="adj1" fmla="val -39137"/>
+                              <a:gd name="adj2" fmla="val 95136"/>
+                            </a:avLst>
+                          </a:prstGeom>
+                          <a:ln>
+                            <a:tailEnd type="triangle"/>
+                          </a:ln>
+                        </wps:spPr>
+                        <wps:style>
+                          <a:lnRef idx="2">
+                            <a:schemeClr val="dk1"/>
+                          </a:lnRef>
+                          <a:fillRef idx="0">
+                            <a:schemeClr val="dk1"/>
+                          </a:fillRef>
+                          <a:effectRef idx="1">
+                            <a:schemeClr val="dk1"/>
+                          </a:effectRef>
+                          <a:fontRef idx="minor">
+                            <a:schemeClr val="tx1"/>
+                          </a:fontRef>
+                        </wps:style>
+                        <wps:bodyPr/>
+                      </wps:wsp>
+                      <wps:wsp>
+                        <wps:cNvPr id="542059836" name="Text Box 1"/>
+                        <wps:cNvSpPr txBox="1"/>
+                        <wps:spPr>
+                          <a:xfrm>
+                            <a:off x="1722182" y="8070092"/>
+                            <a:ext cx="413385" cy="222885"/>
+                          </a:xfrm>
+                          <a:prstGeom prst="rect">
+                            <a:avLst/>
+                          </a:prstGeom>
+                          <a:noFill/>
+                          <a:ln>
+                            <a:noFill/>
+                          </a:ln>
+                        </wps:spPr>
+                        <wps:style>
+                          <a:lnRef idx="0">
+                            <a:scrgbClr r="0" g="0" b="0"/>
+                          </a:lnRef>
+                          <a:fillRef idx="0">
+                            <a:scrgbClr r="0" g="0" b="0"/>
+                          </a:fillRef>
+                          <a:effectRef idx="0">
+                            <a:scrgbClr r="0" g="0" b="0"/>
+                          </a:effectRef>
+                          <a:fontRef idx="minor">
+                            <a:schemeClr val="dk1"/>
+                          </a:fontRef>
+                        </wps:style>
+                        <wps:txbx>
+                          <w:txbxContent>
+                            <w:p>
+                              <w:pPr>
+                                <w:spacing w:line="256" w:lineRule="auto"/>
+                                <w:rPr>
+                                  <w:rFonts w:eastAsia="DengXian"/>
+                                </w:rPr>
+                              </w:pPr>
+                              <w:r>
+                                <w:rPr>
+                                  <w:rFonts w:eastAsia="DengXian"/>
+                                </w:rPr>
+                                <w:t>No</w:t>
+                              </w:r>
+                            </w:p>
+                          </w:txbxContent>
+                        </wps:txbx>
+                        <wps:bodyPr rot="0" spcFirstLastPara="0" vert="horz" wrap="square" lIns="91440" tIns="45720" rIns="91440" bIns="45720" numCol="1" spcCol="0" rtlCol="0" fromWordArt="0" anchor="t" anchorCtr="0" forceAA="0" compatLnSpc="1">
+                          <a:prstTxWarp prst="textNoShape">
+                            <a:avLst/>
+                          </a:prstTxWarp>
+                          <a:noAutofit/>
+                        </wps:bodyPr>
+                      </wps:wsp>
+                      <wps:wsp>
+                        <wps:cNvPr id="1610405057" name="Straight Arrow Connector 1610405057"/>
+                        <wps:cNvCnPr/>
+                        <wps:spPr>
+                          <a:xfrm>
+                            <a:off x="1767902" y="8118987"/>
+                            <a:ext cx="3810" cy="307463"/>
+                          </a:xfrm>
+                          <a:prstGeom prst="straightConnector1">
+                            <a:avLst/>
+                          </a:prstGeom>
+                          <a:ln>
+                            <a:tailEnd type="triangle"/>
+                          </a:ln>
+                        </wps:spPr>
+                        <wps:style>
+                          <a:lnRef idx="2">
+                            <a:schemeClr val="dk1"/>
+                          </a:lnRef>
+                          <a:fillRef idx="0">
+                            <a:schemeClr val="dk1"/>
+                          </a:fillRef>
+                          <a:effectRef idx="1">
+                            <a:schemeClr val="dk1"/>
+                          </a:effectRef>
+                          <a:fontRef idx="minor">
+                            <a:schemeClr val="tx1"/>
+                          </a:fontRef>
+                        </wps:style>
+                        <wps:bodyPr/>
+                      </wps:wsp>
+                      <wps:wsp>
+                        <wps:cNvPr id="2022838913" name="Text Box 1"/>
+                        <wps:cNvSpPr txBox="1"/>
+                        <wps:spPr>
+                          <a:xfrm>
+                            <a:off x="478450" y="7444400"/>
+                            <a:ext cx="413385" cy="222885"/>
+                          </a:xfrm>
+                          <a:prstGeom prst="rect">
+                            <a:avLst/>
+                          </a:prstGeom>
+                          <a:noFill/>
+                          <a:ln>
+                            <a:noFill/>
+                          </a:ln>
+                        </wps:spPr>
+                        <wps:style>
+                          <a:lnRef idx="0">
+                            <a:scrgbClr r="0" g="0" b="0"/>
+                          </a:lnRef>
+                          <a:fillRef idx="0">
+                            <a:scrgbClr r="0" g="0" b="0"/>
+                          </a:fillRef>
+                          <a:effectRef idx="0">
+                            <a:scrgbClr r="0" g="0" b="0"/>
+                          </a:effectRef>
+                          <a:fontRef idx="minor">
+                            <a:schemeClr val="dk1"/>
+                          </a:fontRef>
+                        </wps:style>
+                        <wps:txbx>
+                          <w:txbxContent>
+                            <w:p>
+                              <w:pPr>
+                                <w:spacing w:line="254" w:lineRule="auto"/>
+                                <w:rPr>
+                                  <w:rFonts w:eastAsia="DengXian"/>
+                                  <w:lang w:val="en-SG"/>
+                                </w:rPr>
+                              </w:pPr>
+                              <w:r>
+                                <w:rPr>
+                                  <w:rFonts w:eastAsia="DengXian"/>
+                                  <w:lang w:val="en-SG"/>
+                                </w:rPr>
+                                <w:t>Yes</w:t>
+                              </w:r>
+                            </w:p>
+                          </w:txbxContent>
+                        </wps:txbx>
+                        <wps:bodyPr rot="0" spcFirstLastPara="0" vert="horz" wrap="square" lIns="91440" tIns="45720" rIns="91440" bIns="45720" numCol="1" spcCol="0" rtlCol="0" fromWordArt="0" anchor="t" anchorCtr="0" forceAA="0" compatLnSpc="1">
+                          <a:prstTxWarp prst="textNoShape">
+                            <a:avLst/>
+                          </a:prstTxWarp>
+                          <a:noAutofit/>
+                        </wps:bodyPr>
+                      </wps:wsp>
                     </wpc:wpc>
                   </a:graphicData>
                 </a:graphic>
@@ -15547,7 +16268,7 @@
           </mc:Choice>
           <mc:Fallback>
             <w:pict>
-              <v:group w14:anchorId="3C3AA846" id="_x0000_s1107" editas="canvas" style="position:absolute;left:0;text-align:left;margin-left:-63.75pt;margin-top:0;width:540.6pt;height:697.5pt;z-index:251812864;mso-position-horizontal-relative:text;mso-position-vertical-relative:text;mso-width-relative:margin;mso-height-relative:margin" coordsize="68656,88582" o:gfxdata="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">
+              <v:group w14:anchorId="3C3AA846" id="_x0000_s1107" editas="canvas" style="position:absolute;left:0;text-align:left;margin-left:-63.75pt;margin-top:0;width:540.6pt;height:697.5pt;z-index:251812864;mso-position-horizontal-relative:text;mso-position-vertical-relative:text;mso-width-relative:margin;mso-height-relative:margin" coordsize="68656,88582" o:gfxdata="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">
                 <v:shape id="_x0000_s1108" type="#_x0000_t75" style="position:absolute;width:68656;height:88582;visibility:visible;mso-wrap-style:square" filled="t">
                   <v:fill o:detectmouseclick="t"/>
                   <v:path o:connecttype="none"/>
@@ -15631,7 +16352,19 @@
                           <w:rPr>
                             <w:rFonts w:eastAsia="Calibri"/>
                           </w:rPr>
-                          <w:t>Prompt User to choose (Collect/Return/Extend/Pay Fine)</w:t>
+                          <w:t>Prompt User to choose (Collect/Return/Extend/Pay Fine</w:t>
+                        </w:r>
+                        <w:r>
+                          <w:rPr>
+                            <w:rFonts w:eastAsia="Calibri"/>
+                          </w:rPr>
+                          <w:t>/Exit</w:t>
+                        </w:r>
+                        <w:r>
+                          <w:rPr>
+                            <w:rFonts w:eastAsia="Calibri"/>
+                          </w:rPr>
+                          <w:t>)</w:t>
                         </w:r>
                       </w:p>
                     </w:txbxContent>
@@ -15669,11 +16402,19 @@
                             <w:rFonts w:eastAsia="Calibri"/>
                           </w:rPr>
                         </w:pPr>
+                        <w:proofErr w:type="gramStart"/>
                         <w:r>
                           <w:rPr>
                             <w:rFonts w:eastAsia="Calibri"/>
                           </w:rPr>
-                          <w:t>Is “Return” chosen?</w:t>
+                          <w:t>Is</w:t>
+                        </w:r>
+                        <w:proofErr w:type="gramEnd"/>
+                        <w:r>
+                          <w:rPr>
+                            <w:rFonts w:eastAsia="Calibri"/>
+                          </w:rPr>
+                          <w:t xml:space="preserve"> “Return” chosen?</w:t>
                         </w:r>
                       </w:p>
                     </w:txbxContent>
@@ -15805,7 +16546,21 @@
                           <w:rPr>
                             <w:rFonts w:eastAsia="Calibri"/>
                           </w:rPr>
-                          <w:t>LCD displays “Wrong location, go to location(1/2)”</w:t>
+                          <w:t xml:space="preserve">LCD displays “Wrong location, go to </w:t>
+                        </w:r>
+                        <w:proofErr w:type="gramStart"/>
+                        <w:r>
+                          <w:rPr>
+                            <w:rFonts w:eastAsia="Calibri"/>
+                          </w:rPr>
+                          <w:t>location(</w:t>
+                        </w:r>
+                        <w:proofErr w:type="gramEnd"/>
+                        <w:r>
+                          <w:rPr>
+                            <w:rFonts w:eastAsia="Calibri"/>
+                          </w:rPr>
+                          <w:t>1/2)”</w:t>
                         </w:r>
                       </w:p>
                     </w:txbxContent>
@@ -16258,7 +17013,21 @@
                           <w:rPr>
                             <w:rFonts w:eastAsia="Calibri"/>
                           </w:rPr>
-                          <w:t>LCD displays  “No Fine”</w:t>
+                          <w:t xml:space="preserve">LCD </w:t>
+                        </w:r>
+                        <w:proofErr w:type="gramStart"/>
+                        <w:r>
+                          <w:rPr>
+                            <w:rFonts w:eastAsia="Calibri"/>
+                          </w:rPr>
+                          <w:t>displays  “</w:t>
+                        </w:r>
+                        <w:proofErr w:type="gramEnd"/>
+                        <w:r>
+                          <w:rPr>
+                            <w:rFonts w:eastAsia="Calibri"/>
+                          </w:rPr>
+                          <w:t>No Fine”</w:t>
                         </w:r>
                       </w:p>
                     </w:txbxContent>
@@ -16410,17 +17179,16 @@
                     </w:txbxContent>
                   </v:textbox>
                 </v:shape>
-                <v:shape id="Connector: Elbow 709465436" o:spid="_x0000_s1166" type="#_x0000_t34" style="position:absolute;left:-17012;top:26108;width:75649;height:36639;rotation:-90;flip:x;visibility:visible;mso-wrap-style:square" o:connectortype="elbow" o:gfxdata="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" adj="-653" strokecolor="black [3200]" strokeweight="1pt"/>
-                <v:shape id="Connector: Elbow 306504104" o:spid="_x0000_s1167" type="#_x0000_t33" style="position:absolute;left:40304;top:67742;width:15743;height:17797;rotation:90;visibility:visible;mso-wrap-style:square" o:connectortype="elbow" o:gfxdata="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" strokecolor="black [3200]" strokeweight="1pt">
+                <v:shape id="Connector: Elbow 306504104" o:spid="_x0000_s1166" type="#_x0000_t33" style="position:absolute;left:40304;top:67742;width:15743;height:17797;rotation:90;visibility:visible;mso-wrap-style:square" o:connectortype="elbow" o:gfxdata="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" strokecolor="black [3200]" strokeweight="1pt">
                   <v:stroke endarrow="block"/>
                 </v:shape>
-                <v:shape id="Connector: Elbow 931640403" o:spid="_x0000_s1168" type="#_x0000_t34" style="position:absolute;left:23221;top:57783;width:34081;height:26729;visibility:visible;mso-wrap-style:square" o:connectortype="elbow" o:gfxdata="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" adj="27105" strokecolor="black [3200]" strokeweight="1pt">
+                <v:shape id="Connector: Elbow 931640403" o:spid="_x0000_s1167" type="#_x0000_t34" style="position:absolute;left:23221;top:57783;width:34081;height:26729;visibility:visible;mso-wrap-style:square" o:connectortype="elbow" o:gfxdata="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" adj="27105" strokecolor="black [3200]" strokeweight="1pt">
                   <v:stroke endarrow="block"/>
                 </v:shape>
-                <v:shape id="Straight Arrow Connector 1512238292" o:spid="_x0000_s1169" type="#_x0000_t32" style="position:absolute;left:34365;top:49649;width:0;height:8134;visibility:visible;mso-wrap-style:square" o:connectortype="straight" o:gfxdata="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" strokecolor="black [3200]" strokeweight="1pt">
+                <v:shape id="Straight Arrow Connector 1512238292" o:spid="_x0000_s1168" type="#_x0000_t32" style="position:absolute;left:34365;top:49649;width:0;height:8134;visibility:visible;mso-wrap-style:square" o:connectortype="straight" o:gfxdata="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" strokecolor="black [3200]" strokeweight="1pt">
                   <v:stroke endarrow="block" joinstyle="miter"/>
                 </v:shape>
-                <v:shape id="Straight Arrow Connector 1494731205" o:spid="_x0000_s1170" type="#_x0000_t32" style="position:absolute;left:58732;top:56847;width:6;height:1128;visibility:visible;mso-wrap-style:square" o:connectortype="straight" o:gfxdata="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" strokecolor="black [3200]" strokeweight="1pt">
+                <v:shape id="Straight Arrow Connector 1494731205" o:spid="_x0000_s1169" type="#_x0000_t32" style="position:absolute;left:58732;top:56847;width:6;height:1128;visibility:visible;mso-wrap-style:square" o:connectortype="straight" o:gfxdata="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" strokecolor="black [3200]" strokeweight="1pt">
                   <v:stroke endarrow="block" joinstyle="miter"/>
                 </v:shape>
                 <v:shapetype id="_x0000_t35" coordsize="21600,21600" o:spt="35" o:oned="t" adj="10800,10800" path="m,l@0,0@0@1,21600@1,21600,21600e" filled="f">
@@ -16438,26 +17206,20 @@
                   </v:handles>
                   <o:lock v:ext="edit" shapetype="t"/>
                 </v:shapetype>
-                <v:shape id="Connector: Elbow 1753496176" o:spid="_x0000_s1171" type="#_x0000_t35" style="position:absolute;left:32535;top:29243;width:9059;height:12057;rotation:180;flip:x y;visibility:visible;mso-wrap-style:square" o:connectortype="elbow" o:gfxdata="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" adj="-3634,21503" strokecolor="black [3200]" strokeweight="1pt">
+                <v:shape id="Connector: Elbow 1753496176" o:spid="_x0000_s1170" type="#_x0000_t35" style="position:absolute;left:32535;top:29243;width:9059;height:12057;rotation:180;flip:x y;visibility:visible;mso-wrap-style:square" o:connectortype="elbow" o:gfxdata="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" adj="-3634,21503" strokecolor="black [3200]" strokeweight="1pt">
                   <v:stroke endarrow="block"/>
                 </v:shape>
-                <v:shape id="Straight Arrow Connector 2138411809" o:spid="_x0000_s1172" type="#_x0000_t32" style="position:absolute;left:41594;top:39346;width:0;height:18527;visibility:visible;mso-wrap-style:square" o:connectortype="straight" o:gfxdata="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" strokecolor="black [3200]" strokeweight="1pt">
+                <v:shape id="Straight Arrow Connector 2138411809" o:spid="_x0000_s1171" type="#_x0000_t32" style="position:absolute;left:41594;top:39346;width:0;height:18527;visibility:visible;mso-wrap-style:square" o:connectortype="straight" o:gfxdata="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" strokecolor="black [3200]" strokeweight="1pt">
                   <v:stroke endarrow="block" joinstyle="miter"/>
                 </v:shape>
-                <v:shape id="Text Box 1879528652" o:spid="_x0000_s1173" type="#_x0000_t202" style="position:absolute;left:969;top:5056;width:3048;height:1547;visibility:visible;mso-wrap-style:square;v-text-anchor:top" o:gfxdata="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" filled="f" stroked="f">
+                <v:shape id="Text Box 1879528652" o:spid="_x0000_s1172" type="#_x0000_t202" style="position:absolute;left:969;top:5056;width:3048;height:1547;visibility:visible;mso-wrap-style:square;v-text-anchor:top" o:gfxdata="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" filled="f" stroked="f">
                   <v:textbox>
                     <w:txbxContent>
                       <w:p/>
                     </w:txbxContent>
                   </v:textbox>
                 </v:shape>
-                <v:shape id="Connector: Elbow 1494582363" o:spid="_x0000_s1174" type="#_x0000_t34" style="position:absolute;left:2493;top:2741;width:16903;height:3862;flip:y;visibility:visible;mso-wrap-style:square" o:connectortype="elbow" o:gfxdata="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" adj="21600" strokecolor="black [3200]" strokeweight="1pt">
-                  <v:stroke endarrow="block"/>
-                </v:shape>
-                <v:shape id="Connector: Elbow 1675267496" o:spid="_x0000_s1175" type="#_x0000_t35" style="position:absolute;left:7280;top:18516;width:61836;height:41121;rotation:90;flip:x y;visibility:visible;mso-wrap-style:square" o:connectortype="elbow" o:gfxdata="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" adj="-1087,-6976" strokecolor="black [3200]" strokeweight="1pt">
-                  <v:stroke endarrow="block"/>
-                </v:shape>
-                <v:shape id="Text Box 1" o:spid="_x0000_s1176" type="#_x0000_t202" style="position:absolute;left:58758;top:7388;width:3048;height:1543;visibility:visible;mso-wrap-style:square;v-text-anchor:top" o:gfxdata="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" filled="f" stroked="f">
+                <v:shape id="Text Box 1" o:spid="_x0000_s1173" type="#_x0000_t202" style="position:absolute;left:58758;top:7388;width:3048;height:1543;visibility:visible;mso-wrap-style:square;v-text-anchor:top" o:gfxdata="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" filled="f" stroked="f">
                   <v:textbox>
                     <w:txbxContent>
                       <w:p>
@@ -16477,7 +17239,7 @@
                     </w:txbxContent>
                   </v:textbox>
                 </v:shape>
-                <v:shape id="Speech Bubble: Rectangle 337803273" o:spid="_x0000_s1177" type="#_x0000_t61" style="position:absolute;left:20233;top:5707;width:6811;height:2889;visibility:visible;mso-wrap-style:square;v-text-anchor:middle" o:gfxdata="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" adj="15565,-8539" fillcolor="#a5a5a5 [3206]" strokecolor="#181818 [486]" strokeweight="1pt">
+                <v:shape id="Speech Bubble: Rectangle 337803273" o:spid="_x0000_s1174" type="#_x0000_t61" style="position:absolute;left:20233;top:5707;width:6811;height:2889;visibility:visible;mso-wrap-style:square;v-text-anchor:middle" o:gfxdata="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" adj="15565,-8539" fillcolor="#a5a5a5 [3206]" strokecolor="#181818 [486]" strokeweight="1pt">
                   <v:textbox>
                     <w:txbxContent>
                       <w:p>
@@ -16498,7 +17260,7 @@
                     </w:txbxContent>
                   </v:textbox>
                 </v:shape>
-                <v:shape id="Speech Bubble: Rectangle 1666676499" o:spid="_x0000_s1178" type="#_x0000_t61" style="position:absolute;left:61806;top:8143;width:6807;height:2883;visibility:visible;mso-wrap-style:square;v-text-anchor:middle" o:gfxdata="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" adj="5281,-10429" fillcolor="#a5a5a5 [3206]" strokecolor="#181818 [486]" strokeweight="1pt">
+                <v:shape id="Speech Bubble: Rectangle 1666676499" o:spid="_x0000_s1175" type="#_x0000_t61" style="position:absolute;left:61806;top:8143;width:6807;height:2883;visibility:visible;mso-wrap-style:square;v-text-anchor:middle" o:gfxdata="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" adj="5281,-10429" fillcolor="#a5a5a5 [3206]" strokecolor="#181818 [486]" strokeweight="1pt">
                   <v:textbox>
                     <w:txbxContent>
                       <w:p>
@@ -16519,7 +17281,7 @@
                     </w:txbxContent>
                   </v:textbox>
                 </v:shape>
-                <v:shape id="Speech Bubble: Rectangle 609389071" o:spid="_x0000_s1179" type="#_x0000_t61" style="position:absolute;left:46046;top:51159;width:6808;height:2883;visibility:visible;mso-wrap-style:square;v-text-anchor:middle" o:gfxdata="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" adj="23012,29630" fillcolor="#a5a5a5 [3206]" strokecolor="#181818 [486]" strokeweight="1pt">
+                <v:shape id="Speech Bubble: Rectangle 609389071" o:spid="_x0000_s1176" type="#_x0000_t61" style="position:absolute;left:46046;top:51159;width:6808;height:2883;visibility:visible;mso-wrap-style:square;v-text-anchor:middle" o:gfxdata="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" adj="23012,29630" fillcolor="#a5a5a5 [3206]" strokecolor="#181818 [486]" strokeweight="1pt">
                   <v:textbox>
                     <w:txbxContent>
                       <w:p>
@@ -16540,7 +17302,7 @@
                     </w:txbxContent>
                   </v:textbox>
                 </v:shape>
-                <v:shape id="Speech Bubble: Rectangle 1731259528" o:spid="_x0000_s1180" type="#_x0000_t61" style="position:absolute;left:27044;top:16532;width:6807;height:2882;visibility:visible;mso-wrap-style:square;v-text-anchor:middle" o:gfxdata="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" adj="19587,30487" fillcolor="#a5a5a5 [3206]" strokecolor="#181818 [486]" strokeweight="1pt">
+                <v:shape id="Speech Bubble: Rectangle 1731259528" o:spid="_x0000_s1177" type="#_x0000_t61" style="position:absolute;left:27044;top:16532;width:6807;height:2882;visibility:visible;mso-wrap-style:square;v-text-anchor:middle" o:gfxdata="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" adj="19587,30487" fillcolor="#a5a5a5 [3206]" strokecolor="#181818 [486]" strokeweight="1pt">
                   <v:textbox>
                     <w:txbxContent>
                       <w:p>
@@ -16567,7 +17329,7 @@
                     </w:txbxContent>
                   </v:textbox>
                 </v:shape>
-                <v:shape id="Speech Bubble: Rectangle 1720424177" o:spid="_x0000_s1181" type="#_x0000_t61" style="position:absolute;left:7197;top:16731;width:6807;height:2883;visibility:visible;mso-wrap-style:square;v-text-anchor:middle" o:gfxdata="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" adj="21602,-8051" fillcolor="#a5a5a5 [3206]" strokecolor="#181818 [486]" strokeweight="1pt">
+                <v:shape id="Speech Bubble: Rectangle 1720424177" o:spid="_x0000_s1178" type="#_x0000_t61" style="position:absolute;left:7197;top:16731;width:6807;height:2883;visibility:visible;mso-wrap-style:square;v-text-anchor:middle" o:gfxdata="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" adj="21602,-8051" fillcolor="#a5a5a5 [3206]" strokecolor="#181818 [486]" strokeweight="1pt">
                   <v:textbox>
                     <w:txbxContent>
                       <w:p>
@@ -16594,7 +17356,7 @@
                     </w:txbxContent>
                   </v:textbox>
                 </v:shape>
-                <v:shape id="Speech Bubble: Rectangle 311595958" o:spid="_x0000_s1182" type="#_x0000_t61" style="position:absolute;left:26120;top:68853;width:6807;height:2883;visibility:visible;mso-wrap-style:square;v-text-anchor:middle" o:gfxdata="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" adj="21400,35720" fillcolor="#a5a5a5 [3206]" strokecolor="#181818 [486]" strokeweight="1pt">
+                <v:shape id="Speech Bubble: Rectangle 311595958" o:spid="_x0000_s1179" type="#_x0000_t61" style="position:absolute;left:26120;top:68853;width:6807;height:2883;visibility:visible;mso-wrap-style:square;v-text-anchor:middle" o:gfxdata="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" adj="21400,35720" fillcolor="#a5a5a5 [3206]" strokecolor="#181818 [486]" strokeweight="1pt">
                   <v:textbox>
                     <w:txbxContent>
                       <w:p>
@@ -16621,7 +17383,7 @@
                     </w:txbxContent>
                   </v:textbox>
                 </v:shape>
-                <v:shape id="Speech Bubble: Rectangle 947281268" o:spid="_x0000_s1183" type="#_x0000_t61" style="position:absolute;left:45221;top:27772;width:6807;height:3172;visibility:visible;mso-wrap-style:square;v-text-anchor:middle" o:gfxdata="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" adj="2460,29060" fillcolor="#a5a5a5 [3206]" strokecolor="#181818 [486]" strokeweight="1pt">
+                <v:shape id="Speech Bubble: Rectangle 947281268" o:spid="_x0000_s1180" type="#_x0000_t61" style="position:absolute;left:45221;top:27772;width:6807;height:3172;visibility:visible;mso-wrap-style:square;v-text-anchor:middle" o:gfxdata="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" adj="2460,29060" fillcolor="#a5a5a5 [3206]" strokecolor="#181818 [486]" strokeweight="1pt">
                   <v:textbox>
                     <w:txbxContent>
                       <w:p>
@@ -16642,7 +17404,7 @@
                     </w:txbxContent>
                   </v:textbox>
                 </v:shape>
-                <v:shape id="Speech Bubble: Rectangle 1987471851" o:spid="_x0000_s1184" type="#_x0000_t61" style="position:absolute;left:23771;top:24890;width:6807;height:2882;visibility:visible;mso-wrap-style:square;v-text-anchor:middle" o:gfxdata="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" adj="-361,39526" fillcolor="#a5a5a5 [3206]" strokecolor="#181818 [486]" strokeweight="1pt">
+                <v:shape id="Speech Bubble: Rectangle 1987471851" o:spid="_x0000_s1181" type="#_x0000_t61" style="position:absolute;left:23771;top:24890;width:6807;height:2882;visibility:visible;mso-wrap-style:square;v-text-anchor:middle" o:gfxdata="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" adj="-361,39526" fillcolor="#a5a5a5 [3206]" strokecolor="#181818 [486]" strokeweight="1pt">
                   <v:textbox>
                     <w:txbxContent>
                       <w:p>
@@ -16669,7 +17431,7 @@
                     </w:txbxContent>
                   </v:textbox>
                 </v:shape>
-                <v:shape id="Speech Bubble: Rectangle 659124677" o:spid="_x0000_s1185" type="#_x0000_t61" style="position:absolute;left:23390;top:38922;width:6807;height:2883;visibility:visible;mso-wrap-style:square;v-text-anchor:middle" o:gfxdata="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" adj="17773,31914" fillcolor="#a5a5a5 [3206]" strokecolor="#181818 [486]" strokeweight="1pt">
+                <v:shape id="Speech Bubble: Rectangle 659124677" o:spid="_x0000_s1182" type="#_x0000_t61" style="position:absolute;left:23390;top:38922;width:6807;height:2883;visibility:visible;mso-wrap-style:square;v-text-anchor:middle" o:gfxdata="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" adj="17773,31914" fillcolor="#a5a5a5 [3206]" strokecolor="#181818 [486]" strokeweight="1pt">
                   <v:textbox>
                     <w:txbxContent>
                       <w:p>
@@ -16696,7 +17458,7 @@
                     </w:txbxContent>
                   </v:textbox>
                 </v:shape>
-                <v:shape id="Speech Bubble: Rectangle 1294664958" o:spid="_x0000_s1186" type="#_x0000_t61" style="position:absolute;left:6689;top:51241;width:6807;height:2883;visibility:visible;mso-wrap-style:square;v-text-anchor:middle" o:gfxdata="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" adj="17773,28584" fillcolor="#a5a5a5 [3206]" strokecolor="#181818 [486]" strokeweight="1pt">
+                <v:shape id="Speech Bubble: Rectangle 1294664958" o:spid="_x0000_s1183" type="#_x0000_t61" style="position:absolute;left:6689;top:51241;width:6807;height:2883;visibility:visible;mso-wrap-style:square;v-text-anchor:middle" o:gfxdata="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" adj="17773,28584" fillcolor="#a5a5a5 [3206]" strokecolor="#181818 [486]" strokeweight="1pt">
                   <v:textbox>
                     <w:txbxContent>
                       <w:p>
@@ -16723,7 +17485,7 @@
                     </w:txbxContent>
                   </v:textbox>
                 </v:shape>
-                <v:shape id="Speech Bubble: Rectangle 1309956330" o:spid="_x0000_s1187" type="#_x0000_t61" style="position:absolute;left:52670;top:58575;width:6807;height:2882;visibility:visible;mso-wrap-style:square;v-text-anchor:middle" o:gfxdata="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" adj="6248,29821" fillcolor="#a5a5a5 [3206]" strokecolor="#181818 [486]" strokeweight="1pt">
+                <v:shape id="Speech Bubble: Rectangle 1309956330" o:spid="_x0000_s1184" type="#_x0000_t61" style="position:absolute;left:52670;top:58575;width:6807;height:2882;visibility:visible;mso-wrap-style:square;v-text-anchor:middle" o:gfxdata="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" adj="6248,29821" fillcolor="#a5a5a5 [3206]" strokecolor="#181818 [486]" strokeweight="1pt">
                   <v:textbox>
                     <w:txbxContent>
                       <w:p>
@@ -16750,7 +17512,7 @@
                     </w:txbxContent>
                   </v:textbox>
                 </v:shape>
-                <v:shape id="Flowchart: Decision 1788865928" o:spid="_x0000_s1188" type="#_x0000_t110" style="position:absolute;left:49863;top:41623;width:17686;height:8838;visibility:visible;mso-wrap-style:square;v-text-anchor:middle" o:gfxdata="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" fillcolor="#5b9bd5 [3204]" strokecolor="#091723 [484]" strokeweight="1pt">
+                <v:shape id="Flowchart: Decision 1788865928" o:spid="_x0000_s1185" type="#_x0000_t110" style="position:absolute;left:49863;top:41623;width:17686;height:8838;visibility:visible;mso-wrap-style:square;v-text-anchor:middle" o:gfxdata="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" fillcolor="#5b9bd5 [3204]" strokecolor="#091723 [484]" strokeweight="1pt">
                   <v:textbox>
                     <w:txbxContent>
                       <w:p>
@@ -16772,10 +17534,10 @@
                     </w:txbxContent>
                   </v:textbox>
                 </v:shape>
-                <v:shape id="Straight Arrow Connector 1247385949" o:spid="_x0000_s1189" type="#_x0000_t32" style="position:absolute;left:58706;top:50461;width:26;height:1656;visibility:visible;mso-wrap-style:square" o:connectortype="straight" o:gfxdata="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" strokecolor="black [3200]" strokeweight="1pt">
+                <v:shape id="Straight Arrow Connector 1247385949" o:spid="_x0000_s1186" type="#_x0000_t32" style="position:absolute;left:58706;top:50461;width:26;height:1656;visibility:visible;mso-wrap-style:square" o:connectortype="straight" o:gfxdata="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" strokecolor="black [3200]" strokeweight="1pt">
                   <v:stroke endarrow="block" joinstyle="miter"/>
                 </v:shape>
-                <v:shape id="Text Box 1" o:spid="_x0000_s1190" type="#_x0000_t202" style="position:absolute;left:58004;top:49552;width:4381;height:3168;visibility:visible;mso-wrap-style:square;v-text-anchor:top" o:gfxdata="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" filled="f" stroked="f">
+                <v:shape id="Text Box 1" o:spid="_x0000_s1187" type="#_x0000_t202" style="position:absolute;left:58004;top:49552;width:4381;height:3168;visibility:visible;mso-wrap-style:square;v-text-anchor:top" o:gfxdata="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" filled="f" stroked="f">
                   <v:textbox>
                     <w:txbxContent>
                       <w:p>
@@ -16795,10 +17557,10 @@
                     </w:txbxContent>
                   </v:textbox>
                 </v:shape>
-                <v:shape id="Connector: Elbow 1156926076" o:spid="_x0000_s1191" type="#_x0000_t33" style="position:absolute;left:45221;top:46042;width:4642;height:11831;rotation:180;flip:y;visibility:visible;mso-wrap-style:square" o:connectortype="elbow" o:gfxdata="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" strokecolor="black [3200]" strokeweight="1pt">
+                <v:shape id="Connector: Elbow 1156926076" o:spid="_x0000_s1188" type="#_x0000_t33" style="position:absolute;left:45221;top:46042;width:4642;height:11831;rotation:180;flip:y;visibility:visible;mso-wrap-style:square" o:connectortype="elbow" o:gfxdata="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" strokecolor="black [3200]" strokeweight="1pt">
                   <v:stroke endarrow="block"/>
                 </v:shape>
-                <v:shape id="Text Box 1" o:spid="_x0000_s1192" type="#_x0000_t202" style="position:absolute;left:46793;top:43627;width:4382;height:3169;visibility:visible;mso-wrap-style:square;v-text-anchor:top" o:gfxdata="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" filled="f" stroked="f">
+                <v:shape id="Text Box 1" o:spid="_x0000_s1189" type="#_x0000_t202" style="position:absolute;left:46793;top:43627;width:4382;height:3169;visibility:visible;mso-wrap-style:square;v-text-anchor:top" o:gfxdata="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" filled="f" stroked="f">
                   <v:textbox>
                     <w:txbxContent>
                       <w:p>
@@ -16815,6 +17577,101 @@
                             <w:lang w:val="en-SG"/>
                           </w:rPr>
                           <w:t>No</w:t>
+                        </w:r>
+                      </w:p>
+                    </w:txbxContent>
+                  </v:textbox>
+                </v:shape>
+                <v:shape id="Connector: Elbow 271609848" o:spid="_x0000_s1190" type="#_x0000_t35" style="position:absolute;left:11898;top:35393;width:74093;height:19626;rotation:90;flip:x y;visibility:visible;mso-wrap-style:square" o:connectortype="elbow" o:gfxdata="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" adj="-666,-40885" strokecolor="black [3200]" strokeweight="1pt">
+                  <v:stroke endarrow="block"/>
+                </v:shape>
+                <v:shape id="Flowchart: Decision 1751093755" o:spid="_x0000_s1191" type="#_x0000_t110" style="position:absolute;left:8273;top:72758;width:18815;height:8585;visibility:visible;mso-wrap-style:square;v-text-anchor:middle" o:gfxdata="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" fillcolor="#5b9bd5 [3204]" strokecolor="#091723 [484]" strokeweight="1pt">
+                  <v:textbox>
+                    <w:txbxContent>
+                      <w:p>
+                        <w:pPr>
+                          <w:spacing w:line="254" w:lineRule="auto"/>
+                          <w:jc w:val="center"/>
+                          <w:rPr>
+                            <w:rFonts w:eastAsia="Calibri"/>
+                          </w:rPr>
+                        </w:pPr>
+                        <w:proofErr w:type="gramStart"/>
+                        <w:r>
+                          <w:rPr>
+                            <w:rFonts w:eastAsia="Calibri"/>
+                          </w:rPr>
+                          <w:t>Is</w:t>
+                        </w:r>
+                        <w:proofErr w:type="gramEnd"/>
+                        <w:r>
+                          <w:rPr>
+                            <w:rFonts w:eastAsia="Calibri"/>
+                          </w:rPr>
+                          <w:t xml:space="preserve"> “</w:t>
+                        </w:r>
+                        <w:r>
+                          <w:rPr>
+                            <w:rFonts w:eastAsia="Calibri"/>
+                          </w:rPr>
+                          <w:t>Exit</w:t>
+                        </w:r>
+                        <w:r>
+                          <w:rPr>
+                            <w:rFonts w:eastAsia="Calibri"/>
+                          </w:rPr>
+                          <w:t>” chosen?</w:t>
+                        </w:r>
+                      </w:p>
+                    </w:txbxContent>
+                  </v:textbox>
+                </v:shape>
+                <v:shape id="Straight Arrow Connector 543821173" o:spid="_x0000_s1192" type="#_x0000_t32" style="position:absolute;left:17637;top:69995;width:44;height:2763;visibility:visible;mso-wrap-style:square" o:connectortype="straight" o:gfxdata="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" strokecolor="black [3200]" strokeweight="1pt">
+                  <v:stroke endarrow="block" joinstyle="miter"/>
+                </v:shape>
+                <v:shape id="Connector: Elbow 1854613321" o:spid="_x0000_s1193" type="#_x0000_t35" style="position:absolute;left:8273;top:2740;width:10319;height:74310;rotation:180;flip:x;visibility:visible;mso-wrap-style:square" o:connectortype="elbow" o:gfxdata="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" adj="-8454,20549" strokecolor="black [3200]" strokeweight="1pt">
+                  <v:stroke endarrow="block"/>
+                </v:shape>
+                <v:shape id="Text Box 1" o:spid="_x0000_s1194" type="#_x0000_t202" style="position:absolute;left:17221;top:80700;width:4134;height:2229;visibility:visible;mso-wrap-style:square;v-text-anchor:top" o:gfxdata="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" filled="f" stroked="f">
+                  <v:textbox>
+                    <w:txbxContent>
+                      <w:p>
+                        <w:pPr>
+                          <w:spacing w:line="256" w:lineRule="auto"/>
+                          <w:rPr>
+                            <w:rFonts w:eastAsia="DengXian"/>
+                          </w:rPr>
+                        </w:pPr>
+                        <w:r>
+                          <w:rPr>
+                            <w:rFonts w:eastAsia="DengXian"/>
+                          </w:rPr>
+                          <w:t>No</w:t>
+                        </w:r>
+                      </w:p>
+                    </w:txbxContent>
+                  </v:textbox>
+                </v:shape>
+                <v:shape id="Straight Arrow Connector 1610405057" o:spid="_x0000_s1195" type="#_x0000_t32" style="position:absolute;left:17679;top:81189;width:38;height:3075;visibility:visible;mso-wrap-style:square" o:connectortype="straight" o:gfxdata="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" strokecolor="black [3200]" strokeweight="1pt">
+                  <v:stroke endarrow="block" joinstyle="miter"/>
+                </v:shape>
+                <v:shape id="Text Box 1" o:spid="_x0000_s1196" type="#_x0000_t202" style="position:absolute;left:4784;top:74444;width:4134;height:2228;visibility:visible;mso-wrap-style:square;v-text-anchor:top" o:gfxdata="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" filled="f" stroked="f">
+                  <v:textbox>
+                    <w:txbxContent>
+                      <w:p>
+                        <w:pPr>
+                          <w:spacing w:line="254" w:lineRule="auto"/>
+                          <w:rPr>
+                            <w:rFonts w:eastAsia="DengXian"/>
+                            <w:lang w:val="en-SG"/>
+                          </w:rPr>
+                        </w:pPr>
+                        <w:r>
+                          <w:rPr>
+                            <w:rFonts w:eastAsia="DengXian"/>
+                            <w:lang w:val="en-SG"/>
+                          </w:rPr>
+                          <w:t>Yes</w:t>
                         </w:r>
                       </w:p>
                     </w:txbxContent>
@@ -17279,7 +18136,7 @@
           </mc:Choice>
           <mc:Fallback>
             <w:pict>
-              <v:rect w14:anchorId="16B73E41" id="Rectangle 68" o:spid="_x0000_s1193" style="position:absolute;margin-left:197.4pt;margin-top:102pt;width:99pt;height:21pt;z-index:251663360;visibility:visible;mso-wrap-style:square;mso-width-percent:0;mso-wrap-distance-left:9pt;mso-wrap-distance-top:0;mso-wrap-distance-right:9pt;mso-wrap-distance-bottom:0;mso-position-horizontal:absolute;mso-position-horizontal-relative:text;mso-position-vertical:absolute;mso-position-vertical-relative:text;mso-width-percent:0;mso-width-relative:margin;v-text-anchor:middle" o:gfxdata="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" fillcolor="yellow" strokecolor="black [3213]" strokeweight="1pt">
+              <v:rect w14:anchorId="16B73E41" id="Rectangle 68" o:spid="_x0000_s1197" style="position:absolute;margin-left:197.4pt;margin-top:102pt;width:99pt;height:21pt;z-index:251663360;visibility:visible;mso-wrap-style:square;mso-width-percent:0;mso-wrap-distance-left:9pt;mso-wrap-distance-top:0;mso-wrap-distance-right:9pt;mso-wrap-distance-bottom:0;mso-position-horizontal:absolute;mso-position-horizontal-relative:text;mso-position-vertical:absolute;mso-position-vertical-relative:text;mso-width-percent:0;mso-width-relative:margin;v-text-anchor:middle" o:gfxdata="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" fillcolor="yellow" strokecolor="black [3213]" strokeweight="1pt">
                 <v:textbox>
                   <w:txbxContent>
                     <w:p>
@@ -17412,7 +18269,7 @@
           </mc:Choice>
           <mc:Fallback>
             <w:pict>
-              <v:rect w14:anchorId="285B0241" id="Rectangle 67" o:spid="_x0000_s1194" style="position:absolute;margin-left:69.6pt;margin-top:105.6pt;width:84.9pt;height:21pt;z-index:251661312;visibility:visible;mso-wrap-style:square;mso-width-percent:0;mso-wrap-distance-left:9pt;mso-wrap-distance-top:0;mso-wrap-distance-right:9pt;mso-wrap-distance-bottom:0;mso-position-horizontal:absolute;mso-position-horizontal-relative:text;mso-position-vertical:absolute;mso-position-vertical-relative:text;mso-width-percent:0;mso-width-relative:margin;v-text-anchor:middle" o:gfxdata="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" fillcolor="yellow" strokecolor="black [3213]" strokeweight="1pt">
+              <v:rect w14:anchorId="285B0241" id="Rectangle 67" o:spid="_x0000_s1198" style="position:absolute;margin-left:69.6pt;margin-top:105.6pt;width:84.9pt;height:21pt;z-index:251661312;visibility:visible;mso-wrap-style:square;mso-width-percent:0;mso-wrap-distance-left:9pt;mso-wrap-distance-top:0;mso-wrap-distance-right:9pt;mso-wrap-distance-bottom:0;mso-position-horizontal:absolute;mso-position-horizontal-relative:text;mso-position-vertical:absolute;mso-position-vertical-relative:text;mso-width-percent:0;mso-width-relative:margin;v-text-anchor:middle" o:gfxdata="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" fillcolor="yellow" strokecolor="black [3213]" strokeweight="1pt">
                 <v:textbox>
                   <w:txbxContent>
                     <w:p>
@@ -17563,7 +18420,7 @@
           </mc:Choice>
           <mc:Fallback>
             <w:pict>
-              <v:rect w14:anchorId="27C4923F" id="Rectangle 73" o:spid="_x0000_s1195" style="position:absolute;margin-left:0;margin-top:35.1pt;width:125.6pt;height:21pt;z-index:251665408;visibility:visible;mso-wrap-style:square;mso-width-percent:0;mso-wrap-distance-left:9pt;mso-wrap-distance-top:0;mso-wrap-distance-right:9pt;mso-wrap-distance-bottom:0;mso-position-horizontal:center;mso-position-horizontal-relative:margin;mso-position-vertical:absolute;mso-position-vertical-relative:text;mso-width-percent:0;mso-width-relative:margin;v-text-anchor:middle" o:gfxdata="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" filled="f" stroked="f" strokeweight="1pt">
+              <v:rect w14:anchorId="27C4923F" id="Rectangle 73" o:spid="_x0000_s1199" style="position:absolute;margin-left:0;margin-top:35.1pt;width:125.6pt;height:21pt;z-index:251665408;visibility:visible;mso-wrap-style:square;mso-width-percent:0;mso-wrap-distance-left:9pt;mso-wrap-distance-top:0;mso-wrap-distance-right:9pt;mso-wrap-distance-bottom:0;mso-position-horizontal:center;mso-position-horizontal-relative:margin;mso-position-vertical:absolute;mso-position-vertical-relative:text;mso-width-percent:0;mso-width-relative:margin;v-text-anchor:middle" o:gfxdata="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" filled="f" stroked="f" strokeweight="1pt">
                 <v:textbox>
                   <w:txbxContent>
                     <w:p>
@@ -17701,7 +18558,7 @@
           </mc:Choice>
           <mc:Fallback>
             <w:pict>
-              <v:rect w14:anchorId="04170685" id="Rectangle 74" o:spid="_x0000_s1196" style="position:absolute;margin-left:0;margin-top:177.05pt;width:203.75pt;height:21.05pt;z-index:251667456;visibility:visible;mso-wrap-style:square;mso-width-percent:0;mso-wrap-distance-left:9pt;mso-wrap-distance-top:0;mso-wrap-distance-right:9pt;mso-wrap-distance-bottom:0;mso-position-horizontal:center;mso-position-horizontal-relative:margin;mso-position-vertical:absolute;mso-position-vertical-relative:text;mso-width-percent:0;mso-width-relative:margin;v-text-anchor:middle" o:gfxdata="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" filled="f" stroked="f" strokeweight="1pt">
+              <v:rect w14:anchorId="04170685" id="Rectangle 74" o:spid="_x0000_s1200" style="position:absolute;margin-left:0;margin-top:177.05pt;width:203.75pt;height:21.05pt;z-index:251667456;visibility:visible;mso-wrap-style:square;mso-width-percent:0;mso-wrap-distance-left:9pt;mso-wrap-distance-top:0;mso-wrap-distance-right:9pt;mso-wrap-distance-bottom:0;mso-position-horizontal:center;mso-position-horizontal-relative:margin;mso-position-vertical:absolute;mso-position-vertical-relative:text;mso-width-percent:0;mso-width-relative:margin;v-text-anchor:middle" o:gfxdata="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" filled="f" stroked="f" strokeweight="1pt">
                 <v:textbox>
                   <w:txbxContent>
                     <w:p>
@@ -18124,14 +18981,14 @@
           </mc:Choice>
           <mc:Fallback>
             <w:pict>
-              <v:group w14:anchorId="7CF1D5FA" id="Canvas 58" o:spid="_x0000_s1197" editas="canvas" style="width:479.5pt;height:342.35pt;mso-position-horizontal-relative:char;mso-position-vertical-relative:line" coordsize="60896,43472" o:gfxdata="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">
-                <v:shape id="_x0000_s1198" type="#_x0000_t75" style="position:absolute;width:60896;height:43472;visibility:visible;mso-wrap-style:square">
+              <v:group w14:anchorId="7CF1D5FA" id="Canvas 58" o:spid="_x0000_s1201" editas="canvas" style="width:479.5pt;height:342.35pt;mso-position-horizontal-relative:char;mso-position-vertical-relative:line" coordsize="60896,43472" o:gfxdata="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">
+                <v:shape id="_x0000_s1202" type="#_x0000_t75" style="position:absolute;width:60896;height:43472;visibility:visible;mso-wrap-style:square">
                   <v:fill o:detectmouseclick="t"/>
                   <v:path o:connecttype="none"/>
                 </v:shape>
-                <v:rect id="Rectangle 59" o:spid="_x0000_s1199" style="position:absolute;left:4611;top:22184;width:44990;height:17751;visibility:visible;mso-wrap-style:square;v-text-anchor:middle" o:gfxdata="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" fillcolor="#a5a5a5 [3206]" strokecolor="#44546a [3215]" strokeweight="1pt"/>
-                <v:rect id="Rectangle 60" o:spid="_x0000_s1200" style="position:absolute;left:4373;top:4134;width:45142;height:12652;visibility:visible;mso-wrap-style:square;v-text-anchor:middle" o:gfxdata="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" fillcolor="#70ad47 [3209]" strokecolor="#44546a [3215]" strokeweight="1pt"/>
-                <v:rect id="Rectangle 61" o:spid="_x0000_s1201" style="position:absolute;left:14020;top:31475;width:12808;height:2674;visibility:visible;mso-wrap-style:square;v-text-anchor:middle" o:gfxdata="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" fillcolor="#ffc000 [3207]" strokecolor="#44546a [3215]" strokeweight="1pt">
+                <v:rect id="Rectangle 59" o:spid="_x0000_s1203" style="position:absolute;left:4611;top:22184;width:44990;height:17751;visibility:visible;mso-wrap-style:square;v-text-anchor:middle" o:gfxdata="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" fillcolor="#a5a5a5 [3206]" strokecolor="#44546a [3215]" strokeweight="1pt"/>
+                <v:rect id="Rectangle 60" o:spid="_x0000_s1204" style="position:absolute;left:4373;top:4134;width:45142;height:12652;visibility:visible;mso-wrap-style:square;v-text-anchor:middle" o:gfxdata="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" fillcolor="#70ad47 [3209]" strokecolor="#44546a [3215]" strokeweight="1pt"/>
+                <v:rect id="Rectangle 61" o:spid="_x0000_s1205" style="position:absolute;left:14020;top:31475;width:12808;height:2674;visibility:visible;mso-wrap-style:square;v-text-anchor:middle" o:gfxdata="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" fillcolor="#ffc000 [3207]" strokecolor="#44546a [3215]" strokeweight="1pt">
                   <v:textbox>
                     <w:txbxContent>
                       <w:p>
@@ -18187,7 +19044,7 @@
                     </w:txbxContent>
                   </v:textbox>
                 </v:rect>
-                <v:rect id="Rectangle 62" o:spid="_x0000_s1202" style="position:absolute;left:29835;top:31302;width:8192;height:2673;visibility:visible;mso-wrap-style:square;v-text-anchor:middle" o:gfxdata="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" fillcolor="#ffc000 [3207]" strokecolor="#44546a [3215]" strokeweight="1pt">
+                <v:rect id="Rectangle 62" o:spid="_x0000_s1206" style="position:absolute;left:29835;top:31302;width:8192;height:2673;visibility:visible;mso-wrap-style:square;v-text-anchor:middle" o:gfxdata="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" fillcolor="#ffc000 [3207]" strokecolor="#44546a [3215]" strokeweight="1pt">
                   <v:textbox>
                     <w:txbxContent>
                       <w:p>
@@ -18215,7 +19072,7 @@
                     </w:txbxContent>
                   </v:textbox>
                 </v:rect>
-                <v:rect id="Rectangle 63" o:spid="_x0000_s1203" style="position:absolute;left:20001;top:27679;width:8192;height:2673;visibility:visible;mso-wrap-style:square;v-text-anchor:middle" o:gfxdata="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" fillcolor="#ffc000 [3207]" strokecolor="#44546a [3215]" strokeweight="1pt">
+                <v:rect id="Rectangle 63" o:spid="_x0000_s1207" style="position:absolute;left:20001;top:27679;width:8192;height:2673;visibility:visible;mso-wrap-style:square;v-text-anchor:middle" o:gfxdata="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" fillcolor="#ffc000 [3207]" strokecolor="#44546a [3215]" strokeweight="1pt">
                   <v:textbox>
                     <w:txbxContent>
                       <w:p>
@@ -18239,7 +19096,7 @@
                     </w:txbxContent>
                   </v:textbox>
                 </v:rect>
-                <v:rect id="Rectangle 64" o:spid="_x0000_s1204" style="position:absolute;left:31388;top:27503;width:11436;height:2673;visibility:visible;mso-wrap-style:square;v-text-anchor:middle" o:gfxdata="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" fillcolor="#ffc000 [3207]" strokecolor="#44546a [3215]" strokeweight="1pt">
+                <v:rect id="Rectangle 64" o:spid="_x0000_s1208" style="position:absolute;left:31388;top:27503;width:11436;height:2673;visibility:visible;mso-wrap-style:square;v-text-anchor:middle" o:gfxdata="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" fillcolor="#ffc000 [3207]" strokecolor="#44546a [3215]" strokeweight="1pt">
                   <v:textbox>
                     <w:txbxContent>
                       <w:p>
@@ -20739,6 +21596,7 @@
   <w:style w:type="character" w:default="1" w:styleId="DefaultParagraphFont">
     <w:name w:val="Default Paragraph Font"/>
     <w:uiPriority w:val="1"/>
+    <w:semiHidden/>
     <w:unhideWhenUsed/>
   </w:style>
   <w:style w:type="table" w:default="1" w:styleId="TableNormal">

</xml_diff>